<commit_message>
Atualização do diário de ProgramaçãoIntenet da Aluna Janilta
Aprendizagem na Aula
</commit_message>
<xml_diff>
--- a/Doc/Programação para a Internet/JaniltaDiário.docx
+++ b/Doc/Programação para a Internet/JaniltaDiário.docx
@@ -242,31 +242,7 @@
                 <w:sz w:val="24"/>
                 <w:szCs w:val="24"/>
               </w:rPr>
-              <w:t>22</w:t>
-            </w:r>
-            <w:r>
-              <w:rPr>
-                <w:rFonts w:ascii="Times New Roman" w:hAnsi="Times New Roman" w:cs="Times New Roman"/>
-                <w:sz w:val="24"/>
-                <w:szCs w:val="24"/>
-              </w:rPr>
-              <w:t xml:space="preserve"> </w:t>
-            </w:r>
-            <w:r>
-              <w:rPr>
-                <w:rFonts w:ascii="Times New Roman" w:hAnsi="Times New Roman" w:cs="Times New Roman"/>
-                <w:sz w:val="24"/>
-                <w:szCs w:val="24"/>
-              </w:rPr>
-              <w:t>/09/</w:t>
-            </w:r>
-            <w:r>
-              <w:rPr>
-                <w:rFonts w:ascii="Times New Roman" w:hAnsi="Times New Roman" w:cs="Times New Roman"/>
-                <w:sz w:val="24"/>
-                <w:szCs w:val="24"/>
-              </w:rPr>
-              <w:t>2017</w:t>
+              <w:t>22 /09/2017</w:t>
             </w:r>
           </w:p>
           <w:p>
@@ -816,17 +792,7 @@
                 <w:sz w:val="24"/>
                 <w:szCs w:val="24"/>
               </w:rPr>
-              <w:t>2</w:t>
-            </w:r>
-            <w:bookmarkStart w:id="0" w:name="_GoBack"/>
-            <w:bookmarkEnd w:id="0"/>
-            <w:r>
-              <w:rPr>
-                <w:rFonts w:ascii="Times New Roman" w:hAnsi="Times New Roman" w:cs="Times New Roman"/>
-                <w:sz w:val="24"/>
-                <w:szCs w:val="24"/>
-              </w:rPr>
-              <w:t>h00</w:t>
+              <w:t>2h00</w:t>
             </w:r>
           </w:p>
         </w:tc>
@@ -1315,29 +1281,6 @@
           </w:tcPr>
           <w:p>
             <w:pPr>
-              <w:pStyle w:val="PargrafodaLista"/>
-              <w:numPr>
-                <w:ilvl w:val="0"/>
-                <w:numId w:val="8"/>
-              </w:numPr>
-              <w:spacing w:line="360" w:lineRule="auto"/>
-              <w:rPr>
-                <w:rFonts w:ascii="Times New Roman" w:hAnsi="Times New Roman" w:cs="Times New Roman"/>
-                <w:sz w:val="24"/>
-                <w:szCs w:val="24"/>
-              </w:rPr>
-            </w:pPr>
-            <w:r>
-              <w:rPr>
-                <w:rFonts w:ascii="Times New Roman" w:hAnsi="Times New Roman" w:cs="Times New Roman"/>
-                <w:sz w:val="24"/>
-                <w:szCs w:val="24"/>
-              </w:rPr>
-              <w:t xml:space="preserve">Conhecimentos sobre a Plataforma GitHub </w:t>
-            </w:r>
-          </w:p>
-          <w:p>
-            <w:pPr>
               <w:spacing w:line="360" w:lineRule="auto"/>
               <w:ind w:left="360"/>
               <w:rPr>
@@ -1346,6 +1289,14 @@
                 <w:szCs w:val="24"/>
               </w:rPr>
             </w:pPr>
+            <w:r>
+              <w:rPr>
+                <w:rFonts w:ascii="Times New Roman" w:hAnsi="Times New Roman" w:cs="Times New Roman"/>
+                <w:sz w:val="24"/>
+                <w:szCs w:val="24"/>
+              </w:rPr>
+              <w:t xml:space="preserve">1.Conhecimentos sobre como organizar as pastas no GitHub </w:t>
+            </w:r>
           </w:p>
         </w:tc>
         <w:tc>
@@ -1469,124 +1420,8 @@
                 <w:sz w:val="24"/>
                 <w:szCs w:val="24"/>
               </w:rPr>
+              <w:lastRenderedPageBreak/>
               <w:t>25/10/2017</w:t>
-            </w:r>
-          </w:p>
-        </w:tc>
-        <w:tc>
-          <w:tcPr>
-            <w:tcW w:w="3708" w:type="dxa"/>
-          </w:tcPr>
-          <w:p>
-            <w:pPr>
-              <w:spacing w:line="360" w:lineRule="auto"/>
-              <w:ind w:left="360"/>
-              <w:rPr>
-                <w:rFonts w:ascii="Times New Roman" w:hAnsi="Times New Roman" w:cs="Times New Roman"/>
-                <w:sz w:val="24"/>
-                <w:szCs w:val="24"/>
-              </w:rPr>
-            </w:pPr>
-            <w:r>
-              <w:rPr>
-                <w:rFonts w:ascii="Times New Roman" w:hAnsi="Times New Roman" w:cs="Times New Roman"/>
-                <w:sz w:val="24"/>
-                <w:szCs w:val="24"/>
-              </w:rPr>
-              <w:t xml:space="preserve">1.Conhecimentos sobre como organizar as pastas no GitHub </w:t>
-            </w:r>
-          </w:p>
-        </w:tc>
-        <w:tc>
-          <w:tcPr>
-            <w:tcW w:w="1276" w:type="dxa"/>
-          </w:tcPr>
-          <w:p>
-            <w:pPr>
-              <w:spacing w:line="360" w:lineRule="auto"/>
-              <w:jc w:val="center"/>
-              <w:rPr>
-                <w:rFonts w:ascii="Times New Roman" w:hAnsi="Times New Roman" w:cs="Times New Roman"/>
-                <w:sz w:val="24"/>
-                <w:szCs w:val="24"/>
-              </w:rPr>
-            </w:pPr>
-          </w:p>
-          <w:p>
-            <w:pPr>
-              <w:spacing w:line="360" w:lineRule="auto"/>
-              <w:jc w:val="center"/>
-              <w:rPr>
-                <w:rFonts w:ascii="Times New Roman" w:hAnsi="Times New Roman" w:cs="Times New Roman"/>
-                <w:sz w:val="24"/>
-                <w:szCs w:val="24"/>
-              </w:rPr>
-            </w:pPr>
-            <w:r>
-              <w:rPr>
-                <w:rFonts w:ascii="Times New Roman" w:hAnsi="Times New Roman" w:cs="Times New Roman"/>
-                <w:sz w:val="24"/>
-                <w:szCs w:val="24"/>
-              </w:rPr>
-              <w:t>1h30</w:t>
-            </w:r>
-          </w:p>
-        </w:tc>
-        <w:tc>
-          <w:tcPr>
-            <w:tcW w:w="2693" w:type="dxa"/>
-          </w:tcPr>
-          <w:p>
-            <w:pPr>
-              <w:spacing w:line="360" w:lineRule="auto"/>
-              <w:jc w:val="center"/>
-              <w:rPr>
-                <w:rFonts w:ascii="Times New Roman" w:hAnsi="Times New Roman" w:cs="Times New Roman"/>
-                <w:sz w:val="24"/>
-                <w:szCs w:val="24"/>
-              </w:rPr>
-            </w:pPr>
-          </w:p>
-        </w:tc>
-        <w:tc>
-          <w:tcPr>
-            <w:tcW w:w="1701" w:type="dxa"/>
-          </w:tcPr>
-          <w:p>
-            <w:pPr>
-              <w:spacing w:line="360" w:lineRule="auto"/>
-              <w:jc w:val="center"/>
-              <w:rPr>
-                <w:rFonts w:ascii="Times New Roman" w:hAnsi="Times New Roman" w:cs="Times New Roman"/>
-                <w:sz w:val="24"/>
-                <w:szCs w:val="24"/>
-              </w:rPr>
-            </w:pPr>
-          </w:p>
-        </w:tc>
-      </w:tr>
-      <w:tr>
-        <w:tc>
-          <w:tcPr>
-            <w:tcW w:w="1384" w:type="dxa"/>
-          </w:tcPr>
-          <w:p>
-            <w:pPr>
-              <w:spacing w:line="360" w:lineRule="auto"/>
-              <w:jc w:val="center"/>
-              <w:rPr>
-                <w:rFonts w:ascii="Times New Roman" w:hAnsi="Times New Roman" w:cs="Times New Roman"/>
-                <w:sz w:val="24"/>
-                <w:szCs w:val="24"/>
-              </w:rPr>
-            </w:pPr>
-            <w:r>
-              <w:rPr>
-                <w:rFonts w:ascii="Times New Roman" w:hAnsi="Times New Roman" w:cs="Times New Roman"/>
-                <w:sz w:val="24"/>
-                <w:szCs w:val="24"/>
-              </w:rPr>
-              <w:t>26/10/2017</w:t>
             </w:r>
           </w:p>
         </w:tc>
@@ -1619,6 +1454,192 @@
           </w:p>
           <w:p>
             <w:pPr>
+              <w:spacing w:line="360" w:lineRule="auto"/>
+              <w:ind w:left="360"/>
+              <w:rPr>
+                <w:rFonts w:ascii="Times New Roman" w:hAnsi="Times New Roman" w:cs="Times New Roman"/>
+                <w:sz w:val="24"/>
+                <w:szCs w:val="24"/>
+              </w:rPr>
+            </w:pPr>
+            <w:r>
+              <w:rPr>
+                <w:rFonts w:ascii="Times New Roman" w:hAnsi="Times New Roman" w:cs="Times New Roman"/>
+                <w:sz w:val="24"/>
+                <w:szCs w:val="24"/>
+              </w:rPr>
+              <w:t>Difinição das classe no BootStrap</w:t>
+            </w:r>
+          </w:p>
+        </w:tc>
+        <w:tc>
+          <w:tcPr>
+            <w:tcW w:w="1276" w:type="dxa"/>
+          </w:tcPr>
+          <w:p>
+            <w:pPr>
+              <w:spacing w:line="360" w:lineRule="auto"/>
+              <w:jc w:val="center"/>
+              <w:rPr>
+                <w:rFonts w:ascii="Times New Roman" w:hAnsi="Times New Roman" w:cs="Times New Roman"/>
+                <w:sz w:val="24"/>
+                <w:szCs w:val="24"/>
+              </w:rPr>
+            </w:pPr>
+          </w:p>
+          <w:p>
+            <w:pPr>
+              <w:spacing w:line="360" w:lineRule="auto"/>
+              <w:jc w:val="center"/>
+              <w:rPr>
+                <w:rFonts w:ascii="Times New Roman" w:hAnsi="Times New Roman" w:cs="Times New Roman"/>
+                <w:sz w:val="24"/>
+                <w:szCs w:val="24"/>
+              </w:rPr>
+            </w:pPr>
+            <w:r>
+              <w:rPr>
+                <w:rFonts w:ascii="Times New Roman" w:hAnsi="Times New Roman" w:cs="Times New Roman"/>
+                <w:sz w:val="24"/>
+                <w:szCs w:val="24"/>
+              </w:rPr>
+              <w:t>1h30</w:t>
+            </w:r>
+          </w:p>
+        </w:tc>
+        <w:tc>
+          <w:tcPr>
+            <w:tcW w:w="2693" w:type="dxa"/>
+          </w:tcPr>
+          <w:p>
+            <w:pPr>
+              <w:spacing w:line="360" w:lineRule="auto"/>
+              <w:jc w:val="center"/>
+              <w:rPr>
+                <w:rFonts w:ascii="Times New Roman" w:hAnsi="Times New Roman" w:cs="Times New Roman"/>
+                <w:sz w:val="24"/>
+                <w:szCs w:val="24"/>
+              </w:rPr>
+            </w:pPr>
+          </w:p>
+        </w:tc>
+        <w:tc>
+          <w:tcPr>
+            <w:tcW w:w="1701" w:type="dxa"/>
+          </w:tcPr>
+          <w:p>
+            <w:pPr>
+              <w:spacing w:line="360" w:lineRule="auto"/>
+              <w:jc w:val="center"/>
+              <w:rPr>
+                <w:rFonts w:ascii="Times New Roman" w:hAnsi="Times New Roman" w:cs="Times New Roman"/>
+                <w:sz w:val="24"/>
+                <w:szCs w:val="24"/>
+              </w:rPr>
+            </w:pPr>
+          </w:p>
+        </w:tc>
+      </w:tr>
+      <w:tr>
+        <w:tc>
+          <w:tcPr>
+            <w:tcW w:w="1384" w:type="dxa"/>
+          </w:tcPr>
+          <w:p>
+            <w:pPr>
+              <w:spacing w:line="360" w:lineRule="auto"/>
+              <w:jc w:val="center"/>
+              <w:rPr>
+                <w:rFonts w:ascii="Times New Roman" w:hAnsi="Times New Roman" w:cs="Times New Roman"/>
+                <w:sz w:val="24"/>
+                <w:szCs w:val="24"/>
+              </w:rPr>
+            </w:pPr>
+            <w:r>
+              <w:rPr>
+                <w:rFonts w:ascii="Times New Roman" w:hAnsi="Times New Roman" w:cs="Times New Roman"/>
+                <w:sz w:val="24"/>
+                <w:szCs w:val="24"/>
+              </w:rPr>
+              <w:t>26/10/2017</w:t>
+            </w:r>
+          </w:p>
+        </w:tc>
+        <w:tc>
+          <w:tcPr>
+            <w:tcW w:w="3708" w:type="dxa"/>
+          </w:tcPr>
+          <w:p>
+            <w:pPr>
+              <w:pStyle w:val="PargrafodaLista"/>
+              <w:numPr>
+                <w:ilvl w:val="0"/>
+                <w:numId w:val="12"/>
+              </w:numPr>
+              <w:spacing w:line="360" w:lineRule="auto"/>
+              <w:rPr>
+                <w:rFonts w:ascii="Times New Roman" w:hAnsi="Times New Roman" w:cs="Times New Roman"/>
+                <w:sz w:val="24"/>
+                <w:szCs w:val="24"/>
+              </w:rPr>
+            </w:pPr>
+            <w:r>
+              <w:rPr>
+                <w:rFonts w:ascii="Times New Roman" w:hAnsi="Times New Roman" w:cs="Times New Roman"/>
+                <w:sz w:val="24"/>
+                <w:szCs w:val="24"/>
+              </w:rPr>
+              <w:t>Continuação sobre o uso do BootStrap no projecto PartyInvite</w:t>
+            </w:r>
+          </w:p>
+          <w:p>
+            <w:pPr>
+              <w:pStyle w:val="PargrafodaLista"/>
+              <w:numPr>
+                <w:ilvl w:val="0"/>
+                <w:numId w:val="12"/>
+              </w:numPr>
+              <w:spacing w:line="360" w:lineRule="auto"/>
+              <w:rPr>
+                <w:rFonts w:ascii="Times New Roman" w:hAnsi="Times New Roman" w:cs="Times New Roman"/>
+                <w:sz w:val="24"/>
+                <w:szCs w:val="24"/>
+              </w:rPr>
+            </w:pPr>
+            <w:r>
+              <w:rPr>
+                <w:rFonts w:ascii="Times New Roman" w:hAnsi="Times New Roman" w:cs="Times New Roman"/>
+                <w:sz w:val="24"/>
+                <w:szCs w:val="24"/>
+              </w:rPr>
+              <w:t>Criação do Layout</w:t>
+            </w:r>
+          </w:p>
+          <w:p>
+            <w:pPr>
+              <w:pStyle w:val="PargrafodaLista"/>
+              <w:numPr>
+                <w:ilvl w:val="0"/>
+                <w:numId w:val="12"/>
+              </w:numPr>
+              <w:spacing w:line="360" w:lineRule="auto"/>
+              <w:rPr>
+                <w:rFonts w:ascii="Times New Roman" w:hAnsi="Times New Roman" w:cs="Times New Roman"/>
+                <w:sz w:val="24"/>
+                <w:szCs w:val="24"/>
+              </w:rPr>
+            </w:pPr>
+            <w:r>
+              <w:rPr>
+                <w:rFonts w:ascii="Times New Roman" w:hAnsi="Times New Roman" w:cs="Times New Roman"/>
+                <w:sz w:val="24"/>
+                <w:szCs w:val="24"/>
+              </w:rPr>
+              <w:t>Criação do novo projecto SpotStore(Com os conteúdos já Aprendidos no MVC)</w:t>
+            </w:r>
+          </w:p>
+          <w:p>
+            <w:pPr>
               <w:pStyle w:val="PargrafodaLista"/>
               <w:numPr>
                 <w:ilvl w:val="0"/>
@@ -1637,7 +1658,7 @@
                 <w:sz w:val="24"/>
                 <w:szCs w:val="24"/>
               </w:rPr>
-              <w:t>Difinição das classe no BootStrap</w:t>
+              <w:t>Marcação da 1ª Apresentação(sobre layout)</w:t>
             </w:r>
           </w:p>
         </w:tc>
@@ -1752,122 +1773,12 @@
                 <w:szCs w:val="24"/>
               </w:rPr>
             </w:pPr>
-            <w:r>
-              <w:rPr>
-                <w:rFonts w:ascii="Times New Roman" w:hAnsi="Times New Roman" w:cs="Times New Roman"/>
-                <w:sz w:val="24"/>
-                <w:szCs w:val="24"/>
-              </w:rPr>
-              <w:t>Continuação sobre o uso do BootStrap no projecto PartyInvite</w:t>
-            </w:r>
-          </w:p>
-          <w:p>
-            <w:pPr>
-              <w:pStyle w:val="PargrafodaLista"/>
-              <w:numPr>
-                <w:ilvl w:val="0"/>
-                <w:numId w:val="12"/>
-              </w:numPr>
-              <w:spacing w:line="360" w:lineRule="auto"/>
-              <w:rPr>
-                <w:rFonts w:ascii="Times New Roman" w:hAnsi="Times New Roman" w:cs="Times New Roman"/>
-                <w:sz w:val="24"/>
-                <w:szCs w:val="24"/>
-              </w:rPr>
-            </w:pPr>
-            <w:r>
-              <w:rPr>
-                <w:rFonts w:ascii="Times New Roman" w:hAnsi="Times New Roman" w:cs="Times New Roman"/>
-                <w:sz w:val="24"/>
-                <w:szCs w:val="24"/>
-              </w:rPr>
-              <w:t>Criação do Layout</w:t>
-            </w:r>
-          </w:p>
-          <w:p>
-            <w:pPr>
-              <w:pStyle w:val="PargrafodaLista"/>
-              <w:numPr>
-                <w:ilvl w:val="0"/>
-                <w:numId w:val="12"/>
-              </w:numPr>
-              <w:spacing w:line="360" w:lineRule="auto"/>
-              <w:rPr>
-                <w:rFonts w:ascii="Times New Roman" w:hAnsi="Times New Roman" w:cs="Times New Roman"/>
-                <w:sz w:val="24"/>
-                <w:szCs w:val="24"/>
-              </w:rPr>
-            </w:pPr>
-            <w:r>
-              <w:rPr>
-                <w:rFonts w:ascii="Times New Roman" w:hAnsi="Times New Roman" w:cs="Times New Roman"/>
-                <w:sz w:val="24"/>
-                <w:szCs w:val="24"/>
-              </w:rPr>
-              <w:t>Criação do novo projecto SpotStore(Com os conteúdos já Aprendidos no MVC)</w:t>
-            </w:r>
-          </w:p>
-          <w:p>
-            <w:pPr>
-              <w:pStyle w:val="PargrafodaLista"/>
-              <w:numPr>
-                <w:ilvl w:val="0"/>
-                <w:numId w:val="12"/>
-              </w:numPr>
-              <w:spacing w:line="360" w:lineRule="auto"/>
-              <w:rPr>
-                <w:rFonts w:ascii="Times New Roman" w:hAnsi="Times New Roman" w:cs="Times New Roman"/>
-                <w:sz w:val="24"/>
-                <w:szCs w:val="24"/>
-              </w:rPr>
-            </w:pPr>
-            <w:r>
-              <w:rPr>
-                <w:rFonts w:ascii="Times New Roman" w:hAnsi="Times New Roman" w:cs="Times New Roman"/>
-                <w:sz w:val="24"/>
-                <w:szCs w:val="24"/>
-              </w:rPr>
-              <w:t>Marcação da 1ª Apresentação(sobre layout)</w:t>
-            </w:r>
           </w:p>
         </w:tc>
         <w:tc>
           <w:tcPr>
             <w:tcW w:w="1276" w:type="dxa"/>
           </w:tcPr>
-          <w:p>
-            <w:pPr>
-              <w:spacing w:line="360" w:lineRule="auto"/>
-              <w:jc w:val="center"/>
-              <w:rPr>
-                <w:rFonts w:ascii="Times New Roman" w:hAnsi="Times New Roman" w:cs="Times New Roman"/>
-                <w:sz w:val="24"/>
-                <w:szCs w:val="24"/>
-              </w:rPr>
-            </w:pPr>
-          </w:p>
-          <w:p>
-            <w:pPr>
-              <w:spacing w:line="360" w:lineRule="auto"/>
-              <w:jc w:val="center"/>
-              <w:rPr>
-                <w:rFonts w:ascii="Times New Roman" w:hAnsi="Times New Roman" w:cs="Times New Roman"/>
-                <w:sz w:val="24"/>
-                <w:szCs w:val="24"/>
-              </w:rPr>
-            </w:pPr>
-          </w:p>
-          <w:p>
-            <w:pPr>
-              <w:spacing w:line="360" w:lineRule="auto"/>
-              <w:jc w:val="center"/>
-              <w:rPr>
-                <w:rFonts w:ascii="Times New Roman" w:hAnsi="Times New Roman" w:cs="Times New Roman"/>
-                <w:sz w:val="24"/>
-                <w:szCs w:val="24"/>
-              </w:rPr>
-            </w:pPr>
-          </w:p>
           <w:p>
             <w:pPr>
               <w:spacing w:line="360" w:lineRule="auto"/>
@@ -1995,6 +1906,14 @@
                 <w:szCs w:val="24"/>
               </w:rPr>
             </w:pPr>
+            <w:r>
+              <w:rPr>
+                <w:rFonts w:ascii="Times New Roman" w:hAnsi="Times New Roman" w:cs="Times New Roman"/>
+                <w:sz w:val="24"/>
+                <w:szCs w:val="24"/>
+              </w:rPr>
+              <w:t>02/11/2017</w:t>
+            </w:r>
           </w:p>
         </w:tc>
         <w:tc>
@@ -2004,7 +1923,175 @@
           <w:p>
             <w:pPr>
               <w:spacing w:line="360" w:lineRule="auto"/>
-              <w:jc w:val="center"/>
+              <w:rPr>
+                <w:rFonts w:ascii="Times New Roman" w:hAnsi="Times New Roman" w:cs="Times New Roman"/>
+                <w:sz w:val="24"/>
+                <w:szCs w:val="24"/>
+              </w:rPr>
+            </w:pPr>
+            <w:r>
+              <w:rPr>
+                <w:rFonts w:ascii="Times New Roman" w:hAnsi="Times New Roman" w:cs="Times New Roman"/>
+                <w:sz w:val="24"/>
+                <w:szCs w:val="24"/>
+              </w:rPr>
+              <w:t>Continuação do Pojecto StoreSport</w:t>
+            </w:r>
+          </w:p>
+          <w:p>
+            <w:pPr>
+              <w:spacing w:line="360" w:lineRule="auto"/>
+              <w:rPr>
+                <w:rFonts w:ascii="Times New Roman" w:hAnsi="Times New Roman" w:cs="Times New Roman"/>
+                <w:sz w:val="24"/>
+                <w:szCs w:val="24"/>
+              </w:rPr>
+            </w:pPr>
+            <w:r>
+              <w:rPr>
+                <w:rFonts w:ascii="Times New Roman" w:hAnsi="Times New Roman" w:cs="Times New Roman"/>
+                <w:sz w:val="24"/>
+                <w:szCs w:val="24"/>
+              </w:rPr>
+              <w:t>Introdução da matéria Interface, component service e repositório</w:t>
+            </w:r>
+          </w:p>
+          <w:p>
+            <w:pPr>
+              <w:spacing w:line="360" w:lineRule="auto"/>
+              <w:rPr>
+                <w:rFonts w:ascii="Times New Roman" w:hAnsi="Times New Roman" w:cs="Times New Roman"/>
+                <w:sz w:val="24"/>
+                <w:szCs w:val="24"/>
+              </w:rPr>
+            </w:pPr>
+            <w:r>
+              <w:rPr>
+                <w:rFonts w:ascii="Times New Roman" w:hAnsi="Times New Roman" w:cs="Times New Roman"/>
+                <w:sz w:val="24"/>
+                <w:szCs w:val="24"/>
+              </w:rPr>
+              <w:t xml:space="preserve">Criação da interface para o </w:t>
+            </w:r>
+            <w:r>
+              <w:rPr>
+                <w:rFonts w:ascii="Times New Roman" w:hAnsi="Times New Roman" w:cs="Times New Roman"/>
+                <w:sz w:val="24"/>
+                <w:szCs w:val="24"/>
+              </w:rPr>
+              <w:t>repositório(</w:t>
+            </w:r>
+            <w:r>
+              <w:rPr>
+                <w:rFonts w:ascii="Times New Roman" w:hAnsi="Times New Roman" w:cs="Times New Roman"/>
+                <w:sz w:val="24"/>
+                <w:szCs w:val="24"/>
+              </w:rPr>
+              <w:t>I</w:t>
+            </w:r>
+            <w:r>
+              <w:rPr>
+                <w:rFonts w:ascii="Times New Roman" w:hAnsi="Times New Roman" w:cs="Times New Roman"/>
+                <w:sz w:val="24"/>
+                <w:szCs w:val="24"/>
+              </w:rPr>
+              <w:t>p</w:t>
+            </w:r>
+            <w:r>
+              <w:rPr>
+                <w:rFonts w:ascii="Times New Roman" w:hAnsi="Times New Roman" w:cs="Times New Roman"/>
+                <w:sz w:val="24"/>
+                <w:szCs w:val="24"/>
+              </w:rPr>
+              <w:t>roductRepository</w:t>
+            </w:r>
+            <w:r>
+              <w:rPr>
+                <w:rFonts w:ascii="Times New Roman" w:hAnsi="Times New Roman" w:cs="Times New Roman"/>
+                <w:sz w:val="24"/>
+                <w:szCs w:val="24"/>
+              </w:rPr>
+              <w:t>).</w:t>
+            </w:r>
+          </w:p>
+          <w:p>
+            <w:pPr>
+              <w:spacing w:line="360" w:lineRule="auto"/>
+              <w:rPr>
+                <w:rFonts w:ascii="Times New Roman" w:hAnsi="Times New Roman" w:cs="Times New Roman"/>
+                <w:sz w:val="24"/>
+                <w:szCs w:val="24"/>
+              </w:rPr>
+            </w:pPr>
+            <w:r>
+              <w:rPr>
+                <w:rFonts w:ascii="Times New Roman" w:hAnsi="Times New Roman" w:cs="Times New Roman"/>
+                <w:sz w:val="24"/>
+                <w:szCs w:val="24"/>
+              </w:rPr>
+              <w:t>Criação da classe FakeProductRepository.</w:t>
+            </w:r>
+          </w:p>
+          <w:p>
+            <w:pPr>
+              <w:spacing w:line="360" w:lineRule="auto"/>
+              <w:rPr>
+                <w:rFonts w:ascii="Times New Roman" w:hAnsi="Times New Roman" w:cs="Times New Roman"/>
+                <w:sz w:val="24"/>
+                <w:szCs w:val="24"/>
+              </w:rPr>
+            </w:pPr>
+            <w:r>
+              <w:rPr>
+                <w:rFonts w:ascii="Times New Roman" w:hAnsi="Times New Roman" w:cs="Times New Roman"/>
+                <w:sz w:val="24"/>
+                <w:szCs w:val="24"/>
+              </w:rPr>
+              <w:t>Criação de um novo controlador(ProductController).</w:t>
+            </w:r>
+          </w:p>
+          <w:p>
+            <w:pPr>
+              <w:spacing w:line="360" w:lineRule="auto"/>
+              <w:rPr>
+                <w:rFonts w:ascii="Times New Roman" w:hAnsi="Times New Roman" w:cs="Times New Roman"/>
+                <w:sz w:val="24"/>
+                <w:szCs w:val="24"/>
+              </w:rPr>
+            </w:pPr>
+            <w:r>
+              <w:rPr>
+                <w:rFonts w:ascii="Times New Roman" w:hAnsi="Times New Roman" w:cs="Times New Roman"/>
+                <w:sz w:val="24"/>
+                <w:szCs w:val="24"/>
+              </w:rPr>
+              <w:t>Criação da View List para mostrar todos os productos.</w:t>
+            </w:r>
+          </w:p>
+          <w:p>
+            <w:pPr>
+              <w:spacing w:line="360" w:lineRule="auto"/>
+              <w:rPr>
+                <w:rFonts w:ascii="Times New Roman" w:hAnsi="Times New Roman" w:cs="Times New Roman"/>
+                <w:sz w:val="24"/>
+                <w:szCs w:val="24"/>
+              </w:rPr>
+            </w:pPr>
+          </w:p>
+          <w:p>
+            <w:pPr>
+              <w:spacing w:line="360" w:lineRule="auto"/>
+              <w:rPr>
+                <w:rFonts w:ascii="Times New Roman" w:hAnsi="Times New Roman" w:cs="Times New Roman"/>
+                <w:sz w:val="24"/>
+                <w:szCs w:val="24"/>
+              </w:rPr>
+            </w:pPr>
+          </w:p>
+          <w:p>
+            <w:pPr>
+              <w:pStyle w:val="PargrafodaLista"/>
+              <w:spacing w:line="360" w:lineRule="auto"/>
               <w:rPr>
                 <w:rFonts w:ascii="Times New Roman" w:hAnsi="Times New Roman" w:cs="Times New Roman"/>
                 <w:sz w:val="24"/>
@@ -2027,6 +2114,82 @@
                 <w:szCs w:val="24"/>
               </w:rPr>
             </w:pPr>
+          </w:p>
+          <w:p>
+            <w:pPr>
+              <w:spacing w:line="360" w:lineRule="auto"/>
+              <w:jc w:val="center"/>
+              <w:rPr>
+                <w:rFonts w:ascii="Times New Roman" w:hAnsi="Times New Roman" w:cs="Times New Roman"/>
+                <w:sz w:val="24"/>
+                <w:szCs w:val="24"/>
+              </w:rPr>
+            </w:pPr>
+          </w:p>
+          <w:p>
+            <w:pPr>
+              <w:spacing w:line="360" w:lineRule="auto"/>
+              <w:jc w:val="center"/>
+              <w:rPr>
+                <w:rFonts w:ascii="Times New Roman" w:hAnsi="Times New Roman" w:cs="Times New Roman"/>
+                <w:sz w:val="24"/>
+                <w:szCs w:val="24"/>
+              </w:rPr>
+            </w:pPr>
+          </w:p>
+          <w:p>
+            <w:pPr>
+              <w:spacing w:line="360" w:lineRule="auto"/>
+              <w:jc w:val="center"/>
+              <w:rPr>
+                <w:rFonts w:ascii="Times New Roman" w:hAnsi="Times New Roman" w:cs="Times New Roman"/>
+                <w:sz w:val="24"/>
+                <w:szCs w:val="24"/>
+              </w:rPr>
+            </w:pPr>
+          </w:p>
+          <w:p>
+            <w:pPr>
+              <w:spacing w:line="360" w:lineRule="auto"/>
+              <w:jc w:val="center"/>
+              <w:rPr>
+                <w:rFonts w:ascii="Times New Roman" w:hAnsi="Times New Roman" w:cs="Times New Roman"/>
+                <w:sz w:val="24"/>
+                <w:szCs w:val="24"/>
+              </w:rPr>
+            </w:pPr>
+          </w:p>
+          <w:p>
+            <w:pPr>
+              <w:spacing w:line="360" w:lineRule="auto"/>
+              <w:jc w:val="center"/>
+              <w:rPr>
+                <w:rFonts w:ascii="Times New Roman" w:hAnsi="Times New Roman" w:cs="Times New Roman"/>
+                <w:sz w:val="24"/>
+                <w:szCs w:val="24"/>
+              </w:rPr>
+            </w:pPr>
+          </w:p>
+          <w:p>
+            <w:pPr>
+              <w:spacing w:line="360" w:lineRule="auto"/>
+              <w:jc w:val="center"/>
+              <w:rPr>
+                <w:rFonts w:ascii="Times New Roman" w:hAnsi="Times New Roman" w:cs="Times New Roman"/>
+                <w:sz w:val="24"/>
+                <w:szCs w:val="24"/>
+              </w:rPr>
+            </w:pPr>
+            <w:bookmarkStart w:id="0" w:name="_GoBack"/>
+            <w:bookmarkEnd w:id="0"/>
+            <w:r>
+              <w:rPr>
+                <w:rFonts w:ascii="Times New Roman" w:hAnsi="Times New Roman" w:cs="Times New Roman"/>
+                <w:sz w:val="24"/>
+                <w:szCs w:val="24"/>
+              </w:rPr>
+              <w:t>1h00</w:t>
+            </w:r>
           </w:p>
         </w:tc>
         <w:tc>
@@ -3217,7 +3380,7 @@
   <w:abstractNum w:abstractNumId="9" w15:restartNumberingAfterBreak="0">
     <w:nsid w:val="5EBC2370"/>
     <w:multiLevelType w:val="hybridMultilevel"/>
-    <w:tmpl w:val="61520182"/>
+    <w:tmpl w:val="6ACA4BC0"/>
     <w:lvl w:ilvl="0" w:tplc="0816000F">
       <w:start w:val="1"/>
       <w:numFmt w:val="decimal"/>

</xml_diff>

<commit_message>
Actualização do Diário da aluna até a data de hoje
</commit_message>
<xml_diff>
--- a/Doc/Programação para a Internet/JaniltaDiário.docx
+++ b/Doc/Programação para a Internet/JaniltaDiário.docx
@@ -28,7 +28,6 @@
           <w:p>
             <w:pPr>
               <w:spacing w:line="360" w:lineRule="auto"/>
-              <w:jc w:val="center"/>
               <w:rPr>
                 <w:rFonts w:ascii="Times New Roman" w:hAnsi="Times New Roman" w:cs="Times New Roman"/>
                 <w:sz w:val="24"/>
@@ -229,7 +228,6 @@
           <w:p>
             <w:pPr>
               <w:spacing w:line="360" w:lineRule="auto"/>
-              <w:jc w:val="center"/>
               <w:rPr>
                 <w:rFonts w:ascii="Times New Roman" w:hAnsi="Times New Roman" w:cs="Times New Roman"/>
                 <w:sz w:val="24"/>
@@ -248,7 +246,6 @@
           <w:p>
             <w:pPr>
               <w:spacing w:line="360" w:lineRule="auto"/>
-              <w:jc w:val="center"/>
               <w:rPr>
                 <w:rFonts w:ascii="Times New Roman" w:hAnsi="Times New Roman" w:cs="Times New Roman"/>
                 <w:sz w:val="24"/>
@@ -384,7 +381,6 @@
           <w:p>
             <w:pPr>
               <w:spacing w:line="360" w:lineRule="auto"/>
-              <w:jc w:val="center"/>
               <w:rPr>
                 <w:rFonts w:ascii="Times New Roman" w:hAnsi="Times New Roman" w:cs="Times New Roman"/>
                 <w:sz w:val="24"/>
@@ -506,7 +502,6 @@
           <w:p>
             <w:pPr>
               <w:spacing w:line="360" w:lineRule="auto"/>
-              <w:jc w:val="center"/>
               <w:rPr>
                 <w:rFonts w:ascii="Times New Roman" w:hAnsi="Times New Roman" w:cs="Times New Roman"/>
                 <w:sz w:val="24"/>
@@ -705,7 +700,6 @@
           <w:p>
             <w:pPr>
               <w:spacing w:line="360" w:lineRule="auto"/>
-              <w:jc w:val="center"/>
               <w:rPr>
                 <w:rFonts w:ascii="Times New Roman" w:hAnsi="Times New Roman" w:cs="Times New Roman"/>
                 <w:sz w:val="24"/>
@@ -859,7 +853,6 @@
           <w:p>
             <w:pPr>
               <w:spacing w:line="360" w:lineRule="auto"/>
-              <w:jc w:val="center"/>
               <w:rPr>
                 <w:rFonts w:ascii="Times New Roman" w:hAnsi="Times New Roman" w:cs="Times New Roman"/>
                 <w:sz w:val="24"/>
@@ -1003,7 +996,6 @@
           <w:p>
             <w:pPr>
               <w:spacing w:line="360" w:lineRule="auto"/>
-              <w:jc w:val="center"/>
               <w:rPr>
                 <w:rFonts w:ascii="Times New Roman" w:hAnsi="Times New Roman" w:cs="Times New Roman"/>
                 <w:sz w:val="24"/>
@@ -1132,7 +1124,6 @@
           <w:p>
             <w:pPr>
               <w:spacing w:line="360" w:lineRule="auto"/>
-              <w:jc w:val="center"/>
               <w:rPr>
                 <w:rFonts w:ascii="Times New Roman" w:hAnsi="Times New Roman" w:cs="Times New Roman"/>
                 <w:sz w:val="24"/>
@@ -1258,7 +1249,6 @@
           <w:p>
             <w:pPr>
               <w:spacing w:line="360" w:lineRule="auto"/>
-              <w:jc w:val="center"/>
               <w:rPr>
                 <w:rFonts w:ascii="Times New Roman" w:hAnsi="Times New Roman" w:cs="Times New Roman"/>
                 <w:sz w:val="24"/>
@@ -1407,7 +1397,6 @@
           <w:p>
             <w:pPr>
               <w:spacing w:line="360" w:lineRule="auto"/>
-              <w:jc w:val="center"/>
               <w:rPr>
                 <w:rFonts w:ascii="Times New Roman" w:hAnsi="Times New Roman" w:cs="Times New Roman"/>
                 <w:sz w:val="24"/>
@@ -1548,7 +1537,6 @@
           <w:p>
             <w:pPr>
               <w:spacing w:line="360" w:lineRule="auto"/>
-              <w:jc w:val="center"/>
               <w:rPr>
                 <w:rFonts w:ascii="Times New Roman" w:hAnsi="Times New Roman" w:cs="Times New Roman"/>
                 <w:sz w:val="24"/>
@@ -1738,7 +1726,6 @@
           <w:p>
             <w:pPr>
               <w:spacing w:line="360" w:lineRule="auto"/>
-              <w:jc w:val="center"/>
               <w:rPr>
                 <w:rFonts w:ascii="Times New Roman" w:hAnsi="Times New Roman" w:cs="Times New Roman"/>
                 <w:sz w:val="24"/>
@@ -1899,7 +1886,146 @@
           <w:p>
             <w:pPr>
               <w:spacing w:line="360" w:lineRule="auto"/>
-              <w:jc w:val="center"/>
+              <w:rPr>
+                <w:rFonts w:ascii="Times New Roman" w:hAnsi="Times New Roman" w:cs="Times New Roman"/>
+                <w:sz w:val="24"/>
+                <w:szCs w:val="24"/>
+              </w:rPr>
+            </w:pPr>
+            <w:r>
+              <w:rPr>
+                <w:rFonts w:ascii="Times New Roman" w:hAnsi="Times New Roman" w:cs="Times New Roman"/>
+                <w:sz w:val="24"/>
+                <w:szCs w:val="24"/>
+              </w:rPr>
+              <w:t>29/10/2017</w:t>
+            </w:r>
+          </w:p>
+        </w:tc>
+        <w:tc>
+          <w:tcPr>
+            <w:tcW w:w="3708" w:type="dxa"/>
+          </w:tcPr>
+          <w:p>
+            <w:pPr>
+              <w:pStyle w:val="PargrafodaLista"/>
+              <w:spacing w:line="360" w:lineRule="auto"/>
+              <w:rPr>
+                <w:rFonts w:ascii="Times New Roman" w:hAnsi="Times New Roman" w:cs="Times New Roman"/>
+                <w:sz w:val="24"/>
+                <w:szCs w:val="24"/>
+              </w:rPr>
+            </w:pPr>
+          </w:p>
+        </w:tc>
+        <w:tc>
+          <w:tcPr>
+            <w:tcW w:w="1276" w:type="dxa"/>
+          </w:tcPr>
+          <w:p>
+            <w:pPr>
+              <w:spacing w:line="360" w:lineRule="auto"/>
+              <w:jc w:val="center"/>
+              <w:rPr>
+                <w:rFonts w:ascii="Times New Roman" w:hAnsi="Times New Roman" w:cs="Times New Roman"/>
+                <w:sz w:val="24"/>
+                <w:szCs w:val="24"/>
+              </w:rPr>
+            </w:pPr>
+          </w:p>
+        </w:tc>
+        <w:tc>
+          <w:tcPr>
+            <w:tcW w:w="2693" w:type="dxa"/>
+          </w:tcPr>
+          <w:p>
+            <w:pPr>
+              <w:spacing w:line="360" w:lineRule="auto"/>
+              <w:rPr>
+                <w:rFonts w:ascii="Times New Roman" w:hAnsi="Times New Roman" w:cs="Times New Roman"/>
+                <w:sz w:val="24"/>
+                <w:szCs w:val="24"/>
+              </w:rPr>
+            </w:pPr>
+            <w:r>
+              <w:rPr>
+                <w:rFonts w:ascii="Times New Roman" w:hAnsi="Times New Roman" w:cs="Times New Roman"/>
+                <w:sz w:val="24"/>
+                <w:szCs w:val="24"/>
+              </w:rPr>
+              <w:t>Um rascunho de página principal do projecto</w:t>
+            </w:r>
+          </w:p>
+          <w:p>
+            <w:pPr>
+              <w:spacing w:line="360" w:lineRule="auto"/>
+              <w:rPr>
+                <w:rFonts w:ascii="Times New Roman" w:hAnsi="Times New Roman" w:cs="Times New Roman"/>
+                <w:sz w:val="24"/>
+                <w:szCs w:val="24"/>
+              </w:rPr>
+            </w:pPr>
+            <w:r>
+              <w:rPr>
+                <w:rFonts w:ascii="Times New Roman" w:hAnsi="Times New Roman" w:cs="Times New Roman"/>
+                <w:sz w:val="24"/>
+                <w:szCs w:val="24"/>
+              </w:rPr>
+              <w:t>Criação de menus,</w:t>
+            </w:r>
+          </w:p>
+          <w:p>
+            <w:pPr>
+              <w:spacing w:line="360" w:lineRule="auto"/>
+              <w:rPr>
+                <w:rFonts w:ascii="Times New Roman" w:hAnsi="Times New Roman" w:cs="Times New Roman"/>
+                <w:sz w:val="24"/>
+                <w:szCs w:val="24"/>
+              </w:rPr>
+            </w:pPr>
+            <w:r>
+              <w:rPr>
+                <w:rFonts w:ascii="Times New Roman" w:hAnsi="Times New Roman" w:cs="Times New Roman"/>
+                <w:sz w:val="24"/>
+                <w:szCs w:val="24"/>
+              </w:rPr>
+              <w:t>Colocação de imagens</w:t>
+            </w:r>
+          </w:p>
+        </w:tc>
+        <w:tc>
+          <w:tcPr>
+            <w:tcW w:w="1701" w:type="dxa"/>
+          </w:tcPr>
+          <w:p>
+            <w:pPr>
+              <w:spacing w:line="360" w:lineRule="auto"/>
+              <w:jc w:val="center"/>
+              <w:rPr>
+                <w:rFonts w:ascii="Times New Roman" w:hAnsi="Times New Roman" w:cs="Times New Roman"/>
+                <w:sz w:val="24"/>
+                <w:szCs w:val="24"/>
+              </w:rPr>
+            </w:pPr>
+            <w:r>
+              <w:rPr>
+                <w:rFonts w:ascii="Times New Roman" w:hAnsi="Times New Roman" w:cs="Times New Roman"/>
+                <w:sz w:val="24"/>
+                <w:szCs w:val="24"/>
+              </w:rPr>
+              <w:t>2h00</w:t>
+            </w:r>
+          </w:p>
+        </w:tc>
+      </w:tr>
+      <w:tr>
+        <w:tc>
+          <w:tcPr>
+            <w:tcW w:w="1384" w:type="dxa"/>
+          </w:tcPr>
+          <w:p>
+            <w:pPr>
+              <w:spacing w:line="360" w:lineRule="auto"/>
               <w:rPr>
                 <w:rFonts w:ascii="Times New Roman" w:hAnsi="Times New Roman" w:cs="Times New Roman"/>
                 <w:sz w:val="24"/>
@@ -1979,39 +2105,7 @@
                 <w:sz w:val="24"/>
                 <w:szCs w:val="24"/>
               </w:rPr>
-              <w:t>repositório(</w:t>
-            </w:r>
-            <w:r>
-              <w:rPr>
-                <w:rFonts w:ascii="Times New Roman" w:hAnsi="Times New Roman" w:cs="Times New Roman"/>
-                <w:sz w:val="24"/>
-                <w:szCs w:val="24"/>
-              </w:rPr>
-              <w:t>I</w:t>
-            </w:r>
-            <w:r>
-              <w:rPr>
-                <w:rFonts w:ascii="Times New Roman" w:hAnsi="Times New Roman" w:cs="Times New Roman"/>
-                <w:sz w:val="24"/>
-                <w:szCs w:val="24"/>
-              </w:rPr>
-              <w:t>p</w:t>
-            </w:r>
-            <w:r>
-              <w:rPr>
-                <w:rFonts w:ascii="Times New Roman" w:hAnsi="Times New Roman" w:cs="Times New Roman"/>
-                <w:sz w:val="24"/>
-                <w:szCs w:val="24"/>
-              </w:rPr>
-              <w:t>roductRepository</w:t>
-            </w:r>
-            <w:r>
-              <w:rPr>
-                <w:rFonts w:ascii="Times New Roman" w:hAnsi="Times New Roman" w:cs="Times New Roman"/>
-                <w:sz w:val="24"/>
-                <w:szCs w:val="24"/>
-              </w:rPr>
-              <w:t>).</w:t>
+              <w:t>repositório(IproductRepository).</w:t>
             </w:r>
           </w:p>
           <w:p>
@@ -2169,6 +2263,1187 @@
                 <w:szCs w:val="24"/>
               </w:rPr>
             </w:pPr>
+          </w:p>
+          <w:p>
+            <w:pPr>
+              <w:spacing w:line="360" w:lineRule="auto"/>
+              <w:jc w:val="center"/>
+              <w:rPr>
+                <w:rFonts w:ascii="Times New Roman" w:hAnsi="Times New Roman" w:cs="Times New Roman"/>
+                <w:sz w:val="24"/>
+                <w:szCs w:val="24"/>
+              </w:rPr>
+            </w:pPr>
+            <w:r>
+              <w:rPr>
+                <w:rFonts w:ascii="Times New Roman" w:hAnsi="Times New Roman" w:cs="Times New Roman"/>
+                <w:sz w:val="24"/>
+                <w:szCs w:val="24"/>
+              </w:rPr>
+              <w:t>1h00</w:t>
+            </w:r>
+          </w:p>
+        </w:tc>
+        <w:tc>
+          <w:tcPr>
+            <w:tcW w:w="2693" w:type="dxa"/>
+          </w:tcPr>
+          <w:p>
+            <w:pPr>
+              <w:spacing w:line="360" w:lineRule="auto"/>
+              <w:jc w:val="center"/>
+              <w:rPr>
+                <w:rFonts w:ascii="Times New Roman" w:hAnsi="Times New Roman" w:cs="Times New Roman"/>
+                <w:sz w:val="24"/>
+                <w:szCs w:val="24"/>
+              </w:rPr>
+            </w:pPr>
+            <w:r>
+              <w:rPr>
+                <w:rFonts w:ascii="Times New Roman" w:hAnsi="Times New Roman" w:cs="Times New Roman"/>
+                <w:sz w:val="24"/>
+                <w:szCs w:val="24"/>
+              </w:rPr>
+              <w:t>Reunião com outros elementos do grupo co objectivo na construção da pagina principal do nosso projecto</w:t>
+            </w:r>
+          </w:p>
+          <w:p>
+            <w:pPr>
+              <w:spacing w:line="360" w:lineRule="auto"/>
+              <w:jc w:val="center"/>
+              <w:rPr>
+                <w:rFonts w:ascii="Times New Roman" w:hAnsi="Times New Roman" w:cs="Times New Roman"/>
+                <w:sz w:val="24"/>
+                <w:szCs w:val="24"/>
+              </w:rPr>
+            </w:pPr>
+            <w:r>
+              <w:rPr>
+                <w:rFonts w:ascii="Times New Roman" w:hAnsi="Times New Roman" w:cs="Times New Roman"/>
+                <w:sz w:val="24"/>
+                <w:szCs w:val="24"/>
+              </w:rPr>
+              <w:t>Alteração da pagina inicial</w:t>
+            </w:r>
+          </w:p>
+          <w:p>
+            <w:pPr>
+              <w:spacing w:line="360" w:lineRule="auto"/>
+              <w:jc w:val="center"/>
+              <w:rPr>
+                <w:rFonts w:ascii="Times New Roman" w:hAnsi="Times New Roman" w:cs="Times New Roman"/>
+                <w:sz w:val="24"/>
+                <w:szCs w:val="24"/>
+              </w:rPr>
+            </w:pPr>
+            <w:r>
+              <w:rPr>
+                <w:rFonts w:ascii="Times New Roman" w:hAnsi="Times New Roman" w:cs="Times New Roman"/>
+                <w:sz w:val="24"/>
+                <w:szCs w:val="24"/>
+              </w:rPr>
+              <w:t>Criação de menus</w:t>
+            </w:r>
+          </w:p>
+        </w:tc>
+        <w:tc>
+          <w:tcPr>
+            <w:tcW w:w="1701" w:type="dxa"/>
+          </w:tcPr>
+          <w:p>
+            <w:pPr>
+              <w:spacing w:line="360" w:lineRule="auto"/>
+              <w:jc w:val="center"/>
+              <w:rPr>
+                <w:rFonts w:ascii="Times New Roman" w:hAnsi="Times New Roman" w:cs="Times New Roman"/>
+                <w:sz w:val="24"/>
+                <w:szCs w:val="24"/>
+              </w:rPr>
+            </w:pPr>
+          </w:p>
+          <w:p>
+            <w:pPr>
+              <w:spacing w:line="360" w:lineRule="auto"/>
+              <w:jc w:val="center"/>
+              <w:rPr>
+                <w:rFonts w:ascii="Times New Roman" w:hAnsi="Times New Roman" w:cs="Times New Roman"/>
+                <w:sz w:val="24"/>
+                <w:szCs w:val="24"/>
+              </w:rPr>
+            </w:pPr>
+          </w:p>
+          <w:p>
+            <w:pPr>
+              <w:spacing w:line="360" w:lineRule="auto"/>
+              <w:jc w:val="center"/>
+              <w:rPr>
+                <w:rFonts w:ascii="Times New Roman" w:hAnsi="Times New Roman" w:cs="Times New Roman"/>
+                <w:sz w:val="24"/>
+                <w:szCs w:val="24"/>
+              </w:rPr>
+            </w:pPr>
+          </w:p>
+          <w:p>
+            <w:pPr>
+              <w:spacing w:line="360" w:lineRule="auto"/>
+              <w:jc w:val="center"/>
+              <w:rPr>
+                <w:rFonts w:ascii="Times New Roman" w:hAnsi="Times New Roman" w:cs="Times New Roman"/>
+                <w:sz w:val="24"/>
+                <w:szCs w:val="24"/>
+              </w:rPr>
+            </w:pPr>
+            <w:r>
+              <w:rPr>
+                <w:rFonts w:ascii="Times New Roman" w:hAnsi="Times New Roman" w:cs="Times New Roman"/>
+                <w:sz w:val="24"/>
+                <w:szCs w:val="24"/>
+              </w:rPr>
+              <w:t>3h00</w:t>
+            </w:r>
+          </w:p>
+        </w:tc>
+      </w:tr>
+      <w:tr>
+        <w:tc>
+          <w:tcPr>
+            <w:tcW w:w="1384" w:type="dxa"/>
+          </w:tcPr>
+          <w:p>
+            <w:pPr>
+              <w:spacing w:line="360" w:lineRule="auto"/>
+              <w:rPr>
+                <w:rFonts w:ascii="Times New Roman" w:hAnsi="Times New Roman" w:cs="Times New Roman"/>
+                <w:sz w:val="24"/>
+                <w:szCs w:val="24"/>
+              </w:rPr>
+            </w:pPr>
+            <w:r>
+              <w:rPr>
+                <w:rFonts w:ascii="Times New Roman" w:hAnsi="Times New Roman" w:cs="Times New Roman"/>
+                <w:sz w:val="24"/>
+                <w:szCs w:val="24"/>
+              </w:rPr>
+              <w:t>03/11/2017</w:t>
+            </w:r>
+          </w:p>
+        </w:tc>
+        <w:tc>
+          <w:tcPr>
+            <w:tcW w:w="3708" w:type="dxa"/>
+          </w:tcPr>
+          <w:p>
+            <w:pPr>
+              <w:spacing w:line="360" w:lineRule="auto"/>
+              <w:rPr>
+                <w:rFonts w:ascii="Times New Roman" w:hAnsi="Times New Roman" w:cs="Times New Roman"/>
+                <w:sz w:val="24"/>
+                <w:szCs w:val="24"/>
+              </w:rPr>
+            </w:pPr>
+            <w:r>
+              <w:rPr>
+                <w:rFonts w:ascii="Times New Roman" w:hAnsi="Times New Roman" w:cs="Times New Roman"/>
+                <w:sz w:val="24"/>
+                <w:szCs w:val="24"/>
+              </w:rPr>
+              <w:t>Actualização da págna sobre nós</w:t>
+            </w:r>
+          </w:p>
+          <w:p>
+            <w:pPr>
+              <w:spacing w:line="360" w:lineRule="auto"/>
+              <w:rPr>
+                <w:rFonts w:ascii="Times New Roman" w:hAnsi="Times New Roman" w:cs="Times New Roman"/>
+                <w:sz w:val="24"/>
+                <w:szCs w:val="24"/>
+              </w:rPr>
+            </w:pPr>
+            <w:r>
+              <w:rPr>
+                <w:rFonts w:ascii="Times New Roman" w:hAnsi="Times New Roman" w:cs="Times New Roman"/>
+                <w:sz w:val="24"/>
+                <w:szCs w:val="24"/>
+              </w:rPr>
+              <w:t>Apresentação parcial da página inicial do site para disciplina de PI e Diagrama de casos de uso para ESII</w:t>
+            </w:r>
+          </w:p>
+        </w:tc>
+        <w:tc>
+          <w:tcPr>
+            <w:tcW w:w="1276" w:type="dxa"/>
+          </w:tcPr>
+          <w:p>
+            <w:pPr>
+              <w:spacing w:line="360" w:lineRule="auto"/>
+              <w:jc w:val="center"/>
+              <w:rPr>
+                <w:rFonts w:ascii="Times New Roman" w:hAnsi="Times New Roman" w:cs="Times New Roman"/>
+                <w:sz w:val="24"/>
+                <w:szCs w:val="24"/>
+              </w:rPr>
+            </w:pPr>
+            <w:r>
+              <w:rPr>
+                <w:rFonts w:ascii="Times New Roman" w:hAnsi="Times New Roman" w:cs="Times New Roman"/>
+                <w:sz w:val="24"/>
+                <w:szCs w:val="24"/>
+              </w:rPr>
+              <w:t>2</w:t>
+            </w:r>
+            <w:r>
+              <w:rPr>
+                <w:rFonts w:ascii="Times New Roman" w:hAnsi="Times New Roman" w:cs="Times New Roman"/>
+                <w:sz w:val="24"/>
+                <w:szCs w:val="24"/>
+              </w:rPr>
+              <w:t>h00</w:t>
+            </w:r>
+          </w:p>
+        </w:tc>
+        <w:tc>
+          <w:tcPr>
+            <w:tcW w:w="2693" w:type="dxa"/>
+          </w:tcPr>
+          <w:p>
+            <w:pPr>
+              <w:spacing w:line="360" w:lineRule="auto"/>
+              <w:jc w:val="center"/>
+              <w:rPr>
+                <w:rFonts w:ascii="Times New Roman" w:hAnsi="Times New Roman" w:cs="Times New Roman"/>
+                <w:sz w:val="24"/>
+                <w:szCs w:val="24"/>
+              </w:rPr>
+            </w:pPr>
+          </w:p>
+        </w:tc>
+        <w:tc>
+          <w:tcPr>
+            <w:tcW w:w="1701" w:type="dxa"/>
+          </w:tcPr>
+          <w:p>
+            <w:pPr>
+              <w:spacing w:line="360" w:lineRule="auto"/>
+              <w:jc w:val="center"/>
+              <w:rPr>
+                <w:rFonts w:ascii="Times New Roman" w:hAnsi="Times New Roman" w:cs="Times New Roman"/>
+                <w:sz w:val="24"/>
+                <w:szCs w:val="24"/>
+              </w:rPr>
+            </w:pPr>
+          </w:p>
+        </w:tc>
+      </w:tr>
+      <w:tr>
+        <w:tc>
+          <w:tcPr>
+            <w:tcW w:w="1384" w:type="dxa"/>
+          </w:tcPr>
+          <w:p>
+            <w:pPr>
+              <w:spacing w:line="360" w:lineRule="auto"/>
+              <w:jc w:val="center"/>
+              <w:rPr>
+                <w:rFonts w:ascii="Times New Roman" w:hAnsi="Times New Roman" w:cs="Times New Roman"/>
+                <w:sz w:val="24"/>
+                <w:szCs w:val="24"/>
+              </w:rPr>
+            </w:pPr>
+            <w:r>
+              <w:rPr>
+                <w:rFonts w:ascii="Times New Roman" w:hAnsi="Times New Roman" w:cs="Times New Roman"/>
+                <w:sz w:val="24"/>
+                <w:szCs w:val="24"/>
+              </w:rPr>
+              <w:t>09/11/2017</w:t>
+            </w:r>
+          </w:p>
+        </w:tc>
+        <w:tc>
+          <w:tcPr>
+            <w:tcW w:w="3708" w:type="dxa"/>
+          </w:tcPr>
+          <w:p>
+            <w:pPr>
+              <w:spacing w:line="360" w:lineRule="auto"/>
+              <w:jc w:val="center"/>
+              <w:rPr>
+                <w:rFonts w:ascii="Times New Roman" w:hAnsi="Times New Roman" w:cs="Times New Roman"/>
+                <w:sz w:val="24"/>
+                <w:szCs w:val="24"/>
+              </w:rPr>
+            </w:pPr>
+            <w:r>
+              <w:rPr>
+                <w:rFonts w:ascii="Times New Roman" w:hAnsi="Times New Roman" w:cs="Times New Roman"/>
+                <w:sz w:val="24"/>
+                <w:szCs w:val="24"/>
+              </w:rPr>
+              <w:t>Elminação de ficheiros temporários</w:t>
+            </w:r>
+          </w:p>
+          <w:p>
+            <w:pPr>
+              <w:spacing w:line="360" w:lineRule="auto"/>
+              <w:jc w:val="center"/>
+              <w:rPr>
+                <w:rFonts w:ascii="Times New Roman" w:hAnsi="Times New Roman" w:cs="Times New Roman"/>
+                <w:sz w:val="24"/>
+                <w:szCs w:val="24"/>
+              </w:rPr>
+            </w:pPr>
+            <w:r>
+              <w:rPr>
+                <w:rFonts w:ascii="Times New Roman" w:hAnsi="Times New Roman" w:cs="Times New Roman"/>
+                <w:sz w:val="24"/>
+                <w:szCs w:val="24"/>
+              </w:rPr>
+              <w:t>Introdução ao Entity Framework</w:t>
+            </w:r>
+          </w:p>
+          <w:p>
+            <w:pPr>
+              <w:spacing w:line="360" w:lineRule="auto"/>
+              <w:jc w:val="center"/>
+              <w:rPr>
+                <w:rFonts w:ascii="Times New Roman" w:hAnsi="Times New Roman" w:cs="Times New Roman"/>
+                <w:sz w:val="24"/>
+                <w:szCs w:val="24"/>
+              </w:rPr>
+            </w:pPr>
+            <w:r>
+              <w:rPr>
+                <w:rFonts w:ascii="Times New Roman" w:hAnsi="Times New Roman" w:cs="Times New Roman"/>
+                <w:sz w:val="24"/>
+                <w:szCs w:val="24"/>
+              </w:rPr>
+              <w:t>Criação do repositório DbContext para base de dados</w:t>
+            </w:r>
+          </w:p>
+          <w:p>
+            <w:pPr>
+              <w:spacing w:line="360" w:lineRule="auto"/>
+              <w:jc w:val="center"/>
+              <w:rPr>
+                <w:rFonts w:ascii="Times New Roman" w:hAnsi="Times New Roman" w:cs="Times New Roman"/>
+                <w:sz w:val="24"/>
+                <w:szCs w:val="24"/>
+              </w:rPr>
+            </w:pPr>
+            <w:r>
+              <w:rPr>
+                <w:rFonts w:ascii="Times New Roman" w:hAnsi="Times New Roman" w:cs="Times New Roman"/>
+                <w:sz w:val="24"/>
+                <w:szCs w:val="24"/>
+              </w:rPr>
+              <w:t>Adição de dados Fiticios</w:t>
+            </w:r>
+          </w:p>
+          <w:p>
+            <w:pPr>
+              <w:spacing w:line="360" w:lineRule="auto"/>
+              <w:jc w:val="center"/>
+              <w:rPr>
+                <w:rFonts w:ascii="Times New Roman" w:hAnsi="Times New Roman" w:cs="Times New Roman"/>
+                <w:sz w:val="24"/>
+                <w:szCs w:val="24"/>
+              </w:rPr>
+            </w:pPr>
+            <w:r>
+              <w:rPr>
+                <w:rFonts w:ascii="Times New Roman" w:hAnsi="Times New Roman" w:cs="Times New Roman"/>
+                <w:sz w:val="24"/>
+                <w:szCs w:val="24"/>
+              </w:rPr>
+              <w:t>Criação da classe Seedata</w:t>
+            </w:r>
+          </w:p>
+          <w:p>
+            <w:pPr>
+              <w:spacing w:line="360" w:lineRule="auto"/>
+              <w:jc w:val="center"/>
+              <w:rPr>
+                <w:rFonts w:ascii="Times New Roman" w:hAnsi="Times New Roman" w:cs="Times New Roman"/>
+                <w:sz w:val="24"/>
+                <w:szCs w:val="24"/>
+              </w:rPr>
+            </w:pPr>
+            <w:r>
+              <w:rPr>
+                <w:rFonts w:ascii="Times New Roman" w:hAnsi="Times New Roman" w:cs="Times New Roman"/>
+                <w:sz w:val="24"/>
+                <w:szCs w:val="24"/>
+              </w:rPr>
+              <w:t>Criação da pasta Migração</w:t>
+            </w:r>
+          </w:p>
+          <w:p>
+            <w:pPr>
+              <w:spacing w:line="360" w:lineRule="auto"/>
+              <w:jc w:val="center"/>
+              <w:rPr>
+                <w:rFonts w:ascii="Times New Roman" w:hAnsi="Times New Roman" w:cs="Times New Roman"/>
+                <w:sz w:val="24"/>
+                <w:szCs w:val="24"/>
+              </w:rPr>
+            </w:pPr>
+          </w:p>
+        </w:tc>
+        <w:tc>
+          <w:tcPr>
+            <w:tcW w:w="1276" w:type="dxa"/>
+          </w:tcPr>
+          <w:p>
+            <w:pPr>
+              <w:spacing w:line="360" w:lineRule="auto"/>
+              <w:jc w:val="center"/>
+              <w:rPr>
+                <w:rFonts w:ascii="Times New Roman" w:hAnsi="Times New Roman" w:cs="Times New Roman"/>
+                <w:sz w:val="24"/>
+                <w:szCs w:val="24"/>
+              </w:rPr>
+            </w:pPr>
+            <w:r>
+              <w:rPr>
+                <w:rFonts w:ascii="Times New Roman" w:hAnsi="Times New Roman" w:cs="Times New Roman"/>
+                <w:sz w:val="24"/>
+                <w:szCs w:val="24"/>
+              </w:rPr>
+              <w:t>1h30</w:t>
+            </w:r>
+          </w:p>
+        </w:tc>
+        <w:tc>
+          <w:tcPr>
+            <w:tcW w:w="2693" w:type="dxa"/>
+          </w:tcPr>
+          <w:p>
+            <w:pPr>
+              <w:spacing w:line="360" w:lineRule="auto"/>
+              <w:jc w:val="center"/>
+              <w:rPr>
+                <w:rFonts w:ascii="Times New Roman" w:hAnsi="Times New Roman" w:cs="Times New Roman"/>
+                <w:sz w:val="24"/>
+                <w:szCs w:val="24"/>
+              </w:rPr>
+            </w:pPr>
+          </w:p>
+        </w:tc>
+        <w:tc>
+          <w:tcPr>
+            <w:tcW w:w="1701" w:type="dxa"/>
+          </w:tcPr>
+          <w:p>
+            <w:pPr>
+              <w:spacing w:line="360" w:lineRule="auto"/>
+              <w:jc w:val="center"/>
+              <w:rPr>
+                <w:rFonts w:ascii="Times New Roman" w:hAnsi="Times New Roman" w:cs="Times New Roman"/>
+                <w:sz w:val="24"/>
+                <w:szCs w:val="24"/>
+              </w:rPr>
+            </w:pPr>
+          </w:p>
+        </w:tc>
+      </w:tr>
+      <w:tr>
+        <w:tc>
+          <w:tcPr>
+            <w:tcW w:w="1384" w:type="dxa"/>
+          </w:tcPr>
+          <w:p>
+            <w:pPr>
+              <w:spacing w:line="360" w:lineRule="auto"/>
+              <w:jc w:val="center"/>
+              <w:rPr>
+                <w:rFonts w:ascii="Times New Roman" w:hAnsi="Times New Roman" w:cs="Times New Roman"/>
+                <w:sz w:val="24"/>
+                <w:szCs w:val="24"/>
+              </w:rPr>
+            </w:pPr>
+            <w:r>
+              <w:rPr>
+                <w:rFonts w:ascii="Times New Roman" w:hAnsi="Times New Roman" w:cs="Times New Roman"/>
+                <w:sz w:val="24"/>
+                <w:szCs w:val="24"/>
+              </w:rPr>
+              <w:t>10/11/2017</w:t>
+            </w:r>
+          </w:p>
+        </w:tc>
+        <w:tc>
+          <w:tcPr>
+            <w:tcW w:w="3708" w:type="dxa"/>
+          </w:tcPr>
+          <w:p>
+            <w:pPr>
+              <w:spacing w:line="360" w:lineRule="auto"/>
+              <w:jc w:val="center"/>
+              <w:rPr>
+                <w:rFonts w:ascii="Times New Roman" w:hAnsi="Times New Roman" w:cs="Times New Roman"/>
+                <w:sz w:val="24"/>
+                <w:szCs w:val="24"/>
+              </w:rPr>
+            </w:pPr>
+            <w:r>
+              <w:rPr>
+                <w:rFonts w:ascii="Times New Roman" w:hAnsi="Times New Roman" w:cs="Times New Roman"/>
+                <w:sz w:val="24"/>
+                <w:szCs w:val="24"/>
+              </w:rPr>
+              <w:t>Divisão do trabalho pelo grupo</w:t>
+            </w:r>
+          </w:p>
+          <w:p>
+            <w:pPr>
+              <w:spacing w:line="360" w:lineRule="auto"/>
+              <w:jc w:val="center"/>
+              <w:rPr>
+                <w:rFonts w:ascii="Times New Roman" w:hAnsi="Times New Roman" w:cs="Times New Roman"/>
+                <w:sz w:val="24"/>
+                <w:szCs w:val="24"/>
+              </w:rPr>
+            </w:pPr>
+            <w:r>
+              <w:rPr>
+                <w:rFonts w:ascii="Times New Roman" w:hAnsi="Times New Roman" w:cs="Times New Roman"/>
+                <w:sz w:val="24"/>
+                <w:szCs w:val="24"/>
+              </w:rPr>
+              <w:t xml:space="preserve">Criação de uma View para agendar percurso </w:t>
+            </w:r>
+          </w:p>
+        </w:tc>
+        <w:tc>
+          <w:tcPr>
+            <w:tcW w:w="1276" w:type="dxa"/>
+          </w:tcPr>
+          <w:p>
+            <w:pPr>
+              <w:spacing w:line="360" w:lineRule="auto"/>
+              <w:jc w:val="center"/>
+              <w:rPr>
+                <w:rFonts w:ascii="Times New Roman" w:hAnsi="Times New Roman" w:cs="Times New Roman"/>
+                <w:sz w:val="24"/>
+                <w:szCs w:val="24"/>
+              </w:rPr>
+            </w:pPr>
+            <w:r>
+              <w:rPr>
+                <w:rFonts w:ascii="Times New Roman" w:hAnsi="Times New Roman" w:cs="Times New Roman"/>
+                <w:sz w:val="24"/>
+                <w:szCs w:val="24"/>
+              </w:rPr>
+              <w:t>2h00</w:t>
+            </w:r>
+          </w:p>
+        </w:tc>
+        <w:tc>
+          <w:tcPr>
+            <w:tcW w:w="2693" w:type="dxa"/>
+          </w:tcPr>
+          <w:p>
+            <w:pPr>
+              <w:spacing w:line="360" w:lineRule="auto"/>
+              <w:jc w:val="center"/>
+              <w:rPr>
+                <w:rFonts w:ascii="Times New Roman" w:hAnsi="Times New Roman" w:cs="Times New Roman"/>
+                <w:sz w:val="24"/>
+                <w:szCs w:val="24"/>
+              </w:rPr>
+            </w:pPr>
+          </w:p>
+        </w:tc>
+        <w:tc>
+          <w:tcPr>
+            <w:tcW w:w="1701" w:type="dxa"/>
+          </w:tcPr>
+          <w:p>
+            <w:pPr>
+              <w:spacing w:line="360" w:lineRule="auto"/>
+              <w:jc w:val="center"/>
+              <w:rPr>
+                <w:rFonts w:ascii="Times New Roman" w:hAnsi="Times New Roman" w:cs="Times New Roman"/>
+                <w:sz w:val="24"/>
+                <w:szCs w:val="24"/>
+              </w:rPr>
+            </w:pPr>
+          </w:p>
+        </w:tc>
+      </w:tr>
+      <w:tr>
+        <w:tc>
+          <w:tcPr>
+            <w:tcW w:w="1384" w:type="dxa"/>
+          </w:tcPr>
+          <w:p>
+            <w:pPr>
+              <w:spacing w:line="360" w:lineRule="auto"/>
+              <w:jc w:val="center"/>
+              <w:rPr>
+                <w:rFonts w:ascii="Times New Roman" w:hAnsi="Times New Roman" w:cs="Times New Roman"/>
+                <w:sz w:val="24"/>
+                <w:szCs w:val="24"/>
+              </w:rPr>
+            </w:pPr>
+            <w:r>
+              <w:rPr>
+                <w:rFonts w:ascii="Times New Roman" w:hAnsi="Times New Roman" w:cs="Times New Roman"/>
+                <w:sz w:val="24"/>
+                <w:szCs w:val="24"/>
+              </w:rPr>
+              <w:t>15/11/2017</w:t>
+            </w:r>
+          </w:p>
+        </w:tc>
+        <w:tc>
+          <w:tcPr>
+            <w:tcW w:w="3708" w:type="dxa"/>
+          </w:tcPr>
+          <w:p>
+            <w:pPr>
+              <w:spacing w:line="360" w:lineRule="auto"/>
+              <w:jc w:val="center"/>
+              <w:rPr>
+                <w:rFonts w:ascii="Times New Roman" w:hAnsi="Times New Roman" w:cs="Times New Roman"/>
+                <w:sz w:val="24"/>
+                <w:szCs w:val="24"/>
+              </w:rPr>
+            </w:pPr>
+            <w:r>
+              <w:rPr>
+                <w:rFonts w:ascii="Times New Roman" w:hAnsi="Times New Roman" w:cs="Times New Roman"/>
+                <w:sz w:val="24"/>
+                <w:szCs w:val="24"/>
+              </w:rPr>
+              <w:t>Continuação do Projecto SportsStory</w:t>
+            </w:r>
+          </w:p>
+          <w:p>
+            <w:pPr>
+              <w:spacing w:line="360" w:lineRule="auto"/>
+              <w:jc w:val="center"/>
+              <w:rPr>
+                <w:rFonts w:ascii="Times New Roman" w:hAnsi="Times New Roman" w:cs="Times New Roman"/>
+                <w:sz w:val="24"/>
+                <w:szCs w:val="24"/>
+              </w:rPr>
+            </w:pPr>
+            <w:r>
+              <w:rPr>
+                <w:rFonts w:ascii="Times New Roman" w:hAnsi="Times New Roman" w:cs="Times New Roman"/>
+                <w:sz w:val="24"/>
+                <w:szCs w:val="24"/>
+              </w:rPr>
+              <w:t xml:space="preserve">Criação de </w:t>
+            </w:r>
+            <w:r>
+              <w:t xml:space="preserve">UNIT TESTING </w:t>
+            </w:r>
+            <w:r>
+              <w:rPr>
+                <w:rFonts w:ascii="Times New Roman" w:hAnsi="Times New Roman" w:cs="Times New Roman"/>
+                <w:sz w:val="24"/>
+                <w:szCs w:val="24"/>
+              </w:rPr>
+              <w:t>para validar os comportamentos dos componentes individuais</w:t>
+            </w:r>
+          </w:p>
+          <w:p>
+            <w:pPr>
+              <w:spacing w:line="360" w:lineRule="auto"/>
+              <w:jc w:val="center"/>
+              <w:rPr>
+                <w:rFonts w:ascii="Times New Roman" w:hAnsi="Times New Roman" w:cs="Times New Roman"/>
+                <w:sz w:val="24"/>
+                <w:szCs w:val="24"/>
+              </w:rPr>
+            </w:pPr>
+            <w:r>
+              <w:rPr>
+                <w:rFonts w:ascii="Times New Roman" w:hAnsi="Times New Roman" w:cs="Times New Roman"/>
+                <w:sz w:val="24"/>
+                <w:szCs w:val="24"/>
+              </w:rPr>
+              <w:t>Introdução ao Mock</w:t>
+            </w:r>
+          </w:p>
+        </w:tc>
+        <w:tc>
+          <w:tcPr>
+            <w:tcW w:w="1276" w:type="dxa"/>
+          </w:tcPr>
+          <w:p>
+            <w:pPr>
+              <w:spacing w:line="360" w:lineRule="auto"/>
+              <w:jc w:val="center"/>
+              <w:rPr>
+                <w:rFonts w:ascii="Times New Roman" w:hAnsi="Times New Roman" w:cs="Times New Roman"/>
+                <w:sz w:val="24"/>
+                <w:szCs w:val="24"/>
+              </w:rPr>
+            </w:pPr>
+            <w:r>
+              <w:rPr>
+                <w:rFonts w:ascii="Times New Roman" w:hAnsi="Times New Roman" w:cs="Times New Roman"/>
+                <w:sz w:val="24"/>
+                <w:szCs w:val="24"/>
+              </w:rPr>
+              <w:t>1h30</w:t>
+            </w:r>
+          </w:p>
+        </w:tc>
+        <w:tc>
+          <w:tcPr>
+            <w:tcW w:w="2693" w:type="dxa"/>
+          </w:tcPr>
+          <w:p>
+            <w:pPr>
+              <w:spacing w:line="360" w:lineRule="auto"/>
+              <w:jc w:val="center"/>
+              <w:rPr>
+                <w:rFonts w:ascii="Times New Roman" w:hAnsi="Times New Roman" w:cs="Times New Roman"/>
+                <w:sz w:val="24"/>
+                <w:szCs w:val="24"/>
+              </w:rPr>
+            </w:pPr>
+          </w:p>
+        </w:tc>
+        <w:tc>
+          <w:tcPr>
+            <w:tcW w:w="1701" w:type="dxa"/>
+          </w:tcPr>
+          <w:p>
+            <w:pPr>
+              <w:spacing w:line="360" w:lineRule="auto"/>
+              <w:jc w:val="center"/>
+              <w:rPr>
+                <w:rFonts w:ascii="Times New Roman" w:hAnsi="Times New Roman" w:cs="Times New Roman"/>
+                <w:sz w:val="24"/>
+                <w:szCs w:val="24"/>
+              </w:rPr>
+            </w:pPr>
+          </w:p>
+        </w:tc>
+      </w:tr>
+      <w:tr>
+        <w:tc>
+          <w:tcPr>
+            <w:tcW w:w="1384" w:type="dxa"/>
+          </w:tcPr>
+          <w:p>
+            <w:pPr>
+              <w:spacing w:line="360" w:lineRule="auto"/>
+              <w:jc w:val="center"/>
+              <w:rPr>
+                <w:rFonts w:ascii="Times New Roman" w:hAnsi="Times New Roman" w:cs="Times New Roman"/>
+                <w:sz w:val="24"/>
+                <w:szCs w:val="24"/>
+              </w:rPr>
+            </w:pPr>
+            <w:r>
+              <w:rPr>
+                <w:rFonts w:ascii="Times New Roman" w:hAnsi="Times New Roman" w:cs="Times New Roman"/>
+                <w:sz w:val="24"/>
+                <w:szCs w:val="24"/>
+              </w:rPr>
+              <w:t>16/11/2017</w:t>
+            </w:r>
+          </w:p>
+        </w:tc>
+        <w:tc>
+          <w:tcPr>
+            <w:tcW w:w="3708" w:type="dxa"/>
+          </w:tcPr>
+          <w:p>
+            <w:pPr>
+              <w:spacing w:line="360" w:lineRule="auto"/>
+              <w:jc w:val="center"/>
+              <w:rPr>
+                <w:rFonts w:ascii="Times New Roman" w:hAnsi="Times New Roman" w:cs="Times New Roman"/>
+                <w:sz w:val="24"/>
+                <w:szCs w:val="24"/>
+              </w:rPr>
+            </w:pPr>
+            <w:r>
+              <w:rPr>
+                <w:rFonts w:ascii="Times New Roman" w:hAnsi="Times New Roman" w:cs="Times New Roman"/>
+                <w:sz w:val="24"/>
+                <w:szCs w:val="24"/>
+              </w:rPr>
+              <w:t>Criação de teste na paginação</w:t>
+            </w:r>
+          </w:p>
+          <w:p>
+            <w:pPr>
+              <w:spacing w:line="360" w:lineRule="auto"/>
+              <w:jc w:val="center"/>
+              <w:rPr>
+                <w:rFonts w:ascii="Times New Roman" w:hAnsi="Times New Roman" w:cs="Times New Roman"/>
+                <w:sz w:val="24"/>
+                <w:szCs w:val="24"/>
+              </w:rPr>
+            </w:pPr>
+            <w:r>
+              <w:rPr>
+                <w:rFonts w:ascii="Times New Roman" w:hAnsi="Times New Roman" w:cs="Times New Roman"/>
+                <w:sz w:val="24"/>
+                <w:szCs w:val="24"/>
+              </w:rPr>
+              <w:t>Criação da classe PagingInfo</w:t>
+            </w:r>
+          </w:p>
+          <w:p>
+            <w:pPr>
+              <w:spacing w:line="360" w:lineRule="auto"/>
+              <w:jc w:val="center"/>
+              <w:rPr>
+                <w:rFonts w:ascii="Times New Roman" w:hAnsi="Times New Roman" w:cs="Times New Roman"/>
+                <w:sz w:val="24"/>
+                <w:szCs w:val="24"/>
+              </w:rPr>
+            </w:pPr>
+            <w:r>
+              <w:rPr>
+                <w:rFonts w:ascii="Times New Roman" w:hAnsi="Times New Roman" w:cs="Times New Roman"/>
+                <w:sz w:val="24"/>
+                <w:szCs w:val="24"/>
+              </w:rPr>
+              <w:t>Criação da TagHelper, TagBiulder,PageLink, PageModel..</w:t>
+            </w:r>
+          </w:p>
+          <w:p>
+            <w:pPr>
+              <w:spacing w:line="360" w:lineRule="auto"/>
+              <w:jc w:val="center"/>
+              <w:rPr>
+                <w:rFonts w:ascii="Times New Roman" w:hAnsi="Times New Roman" w:cs="Times New Roman"/>
+                <w:sz w:val="24"/>
+                <w:szCs w:val="24"/>
+              </w:rPr>
+            </w:pPr>
+            <w:r>
+              <w:rPr>
+                <w:rFonts w:ascii="Times New Roman" w:hAnsi="Times New Roman" w:cs="Times New Roman"/>
+                <w:sz w:val="24"/>
+                <w:szCs w:val="24"/>
+              </w:rPr>
+              <w:t>Colocar na  classe ProductsListViewModel a informação da lista dos productos</w:t>
+            </w:r>
+          </w:p>
+          <w:p>
+            <w:pPr>
+              <w:spacing w:line="360" w:lineRule="auto"/>
+              <w:jc w:val="center"/>
+              <w:rPr>
+                <w:rFonts w:ascii="Times New Roman" w:hAnsi="Times New Roman" w:cs="Times New Roman"/>
+                <w:sz w:val="24"/>
+                <w:szCs w:val="24"/>
+              </w:rPr>
+            </w:pPr>
+          </w:p>
+        </w:tc>
+        <w:tc>
+          <w:tcPr>
+            <w:tcW w:w="1276" w:type="dxa"/>
+          </w:tcPr>
+          <w:p>
+            <w:pPr>
+              <w:spacing w:line="360" w:lineRule="auto"/>
+              <w:jc w:val="center"/>
+              <w:rPr>
+                <w:rFonts w:ascii="Times New Roman" w:hAnsi="Times New Roman" w:cs="Times New Roman"/>
+                <w:sz w:val="24"/>
+                <w:szCs w:val="24"/>
+              </w:rPr>
+            </w:pPr>
+            <w:r>
+              <w:rPr>
+                <w:rFonts w:ascii="Times New Roman" w:hAnsi="Times New Roman" w:cs="Times New Roman"/>
+                <w:sz w:val="24"/>
+                <w:szCs w:val="24"/>
+              </w:rPr>
+              <w:t>1h30</w:t>
+            </w:r>
+          </w:p>
+        </w:tc>
+        <w:tc>
+          <w:tcPr>
+            <w:tcW w:w="2693" w:type="dxa"/>
+          </w:tcPr>
+          <w:p>
+            <w:pPr>
+              <w:spacing w:line="360" w:lineRule="auto"/>
+              <w:jc w:val="center"/>
+              <w:rPr>
+                <w:rFonts w:ascii="Times New Roman" w:hAnsi="Times New Roman" w:cs="Times New Roman"/>
+                <w:sz w:val="24"/>
+                <w:szCs w:val="24"/>
+              </w:rPr>
+            </w:pPr>
+          </w:p>
+        </w:tc>
+        <w:tc>
+          <w:tcPr>
+            <w:tcW w:w="1701" w:type="dxa"/>
+          </w:tcPr>
+          <w:p>
+            <w:pPr>
+              <w:spacing w:line="360" w:lineRule="auto"/>
+              <w:jc w:val="center"/>
+              <w:rPr>
+                <w:rFonts w:ascii="Times New Roman" w:hAnsi="Times New Roman" w:cs="Times New Roman"/>
+                <w:sz w:val="24"/>
+                <w:szCs w:val="24"/>
+              </w:rPr>
+            </w:pPr>
+          </w:p>
+        </w:tc>
+      </w:tr>
+      <w:tr>
+        <w:tc>
+          <w:tcPr>
+            <w:tcW w:w="1384" w:type="dxa"/>
+          </w:tcPr>
+          <w:p>
+            <w:pPr>
+              <w:spacing w:line="360" w:lineRule="auto"/>
+              <w:jc w:val="center"/>
+              <w:rPr>
+                <w:rFonts w:ascii="Times New Roman" w:hAnsi="Times New Roman" w:cs="Times New Roman"/>
+                <w:sz w:val="24"/>
+                <w:szCs w:val="24"/>
+              </w:rPr>
+            </w:pPr>
+            <w:r>
+              <w:rPr>
+                <w:rFonts w:ascii="Times New Roman" w:hAnsi="Times New Roman" w:cs="Times New Roman"/>
+                <w:sz w:val="24"/>
+                <w:szCs w:val="24"/>
+              </w:rPr>
+              <w:t>17/11/2017</w:t>
+            </w:r>
+          </w:p>
+        </w:tc>
+        <w:tc>
+          <w:tcPr>
+            <w:tcW w:w="3708" w:type="dxa"/>
+          </w:tcPr>
+          <w:p>
+            <w:pPr>
+              <w:spacing w:line="360" w:lineRule="auto"/>
+              <w:jc w:val="center"/>
+              <w:rPr>
+                <w:rFonts w:ascii="Times New Roman" w:hAnsi="Times New Roman" w:cs="Times New Roman"/>
+                <w:sz w:val="24"/>
+                <w:szCs w:val="24"/>
+              </w:rPr>
+            </w:pPr>
+            <w:r>
+              <w:rPr>
+                <w:rFonts w:ascii="Times New Roman" w:hAnsi="Times New Roman" w:cs="Times New Roman"/>
+                <w:sz w:val="24"/>
+                <w:szCs w:val="24"/>
+              </w:rPr>
+              <w:t>Resolver problemas no visual studio</w:t>
+            </w:r>
+          </w:p>
+          <w:p>
+            <w:pPr>
+              <w:spacing w:line="360" w:lineRule="auto"/>
+              <w:jc w:val="center"/>
+              <w:rPr>
+                <w:rFonts w:ascii="Times New Roman" w:hAnsi="Times New Roman" w:cs="Times New Roman"/>
+                <w:sz w:val="24"/>
+                <w:szCs w:val="24"/>
+              </w:rPr>
+            </w:pPr>
+            <w:r>
+              <w:rPr>
+                <w:rFonts w:ascii="Times New Roman" w:hAnsi="Times New Roman" w:cs="Times New Roman"/>
+                <w:sz w:val="24"/>
+                <w:szCs w:val="24"/>
+              </w:rPr>
+              <w:lastRenderedPageBreak/>
+              <w:t>Mudar o nome da Branch da aluna</w:t>
+            </w:r>
+          </w:p>
+          <w:p>
+            <w:pPr>
+              <w:spacing w:line="360" w:lineRule="auto"/>
+              <w:jc w:val="center"/>
+              <w:rPr>
+                <w:rFonts w:ascii="Times New Roman" w:hAnsi="Times New Roman" w:cs="Times New Roman"/>
+                <w:sz w:val="24"/>
+                <w:szCs w:val="24"/>
+              </w:rPr>
+            </w:pPr>
+            <w:r>
+              <w:rPr>
+                <w:rFonts w:ascii="Times New Roman" w:hAnsi="Times New Roman" w:cs="Times New Roman"/>
+                <w:sz w:val="24"/>
+                <w:szCs w:val="24"/>
+              </w:rPr>
+              <w:t>Criação do modelo e controller(Agendar Percurso)</w:t>
+            </w:r>
+          </w:p>
+        </w:tc>
+        <w:tc>
+          <w:tcPr>
+            <w:tcW w:w="1276" w:type="dxa"/>
+          </w:tcPr>
+          <w:p>
+            <w:pPr>
+              <w:spacing w:line="360" w:lineRule="auto"/>
+              <w:jc w:val="center"/>
+              <w:rPr>
+                <w:rFonts w:ascii="Times New Roman" w:hAnsi="Times New Roman" w:cs="Times New Roman"/>
+                <w:sz w:val="24"/>
+                <w:szCs w:val="24"/>
+              </w:rPr>
+            </w:pPr>
+            <w:r>
+              <w:rPr>
+                <w:rFonts w:ascii="Times New Roman" w:hAnsi="Times New Roman" w:cs="Times New Roman"/>
+                <w:sz w:val="24"/>
+                <w:szCs w:val="24"/>
+              </w:rPr>
+              <w:lastRenderedPageBreak/>
+              <w:t>2h00</w:t>
+            </w:r>
+          </w:p>
+        </w:tc>
+        <w:tc>
+          <w:tcPr>
+            <w:tcW w:w="2693" w:type="dxa"/>
+          </w:tcPr>
+          <w:p>
+            <w:pPr>
+              <w:spacing w:line="360" w:lineRule="auto"/>
+              <w:jc w:val="center"/>
+              <w:rPr>
+                <w:rFonts w:ascii="Times New Roman" w:hAnsi="Times New Roman" w:cs="Times New Roman"/>
+                <w:sz w:val="24"/>
+                <w:szCs w:val="24"/>
+              </w:rPr>
+            </w:pPr>
+          </w:p>
+        </w:tc>
+        <w:tc>
+          <w:tcPr>
+            <w:tcW w:w="1701" w:type="dxa"/>
+          </w:tcPr>
+          <w:p>
+            <w:pPr>
+              <w:spacing w:line="360" w:lineRule="auto"/>
+              <w:jc w:val="center"/>
+              <w:rPr>
+                <w:rFonts w:ascii="Times New Roman" w:hAnsi="Times New Roman" w:cs="Times New Roman"/>
+                <w:sz w:val="24"/>
+                <w:szCs w:val="24"/>
+              </w:rPr>
+            </w:pPr>
+          </w:p>
+        </w:tc>
+      </w:tr>
+      <w:tr>
+        <w:tc>
+          <w:tcPr>
+            <w:tcW w:w="1384" w:type="dxa"/>
+          </w:tcPr>
+          <w:p>
+            <w:pPr>
+              <w:spacing w:line="360" w:lineRule="auto"/>
+              <w:jc w:val="center"/>
+              <w:rPr>
+                <w:rFonts w:ascii="Times New Roman" w:hAnsi="Times New Roman" w:cs="Times New Roman"/>
+                <w:sz w:val="24"/>
+                <w:szCs w:val="24"/>
+              </w:rPr>
+            </w:pPr>
+            <w:r>
+              <w:rPr>
+                <w:rFonts w:ascii="Times New Roman" w:hAnsi="Times New Roman" w:cs="Times New Roman"/>
+                <w:sz w:val="24"/>
+                <w:szCs w:val="24"/>
+              </w:rPr>
+              <w:t>19/11/2017</w:t>
+            </w:r>
+          </w:p>
+        </w:tc>
+        <w:tc>
+          <w:tcPr>
+            <w:tcW w:w="3708" w:type="dxa"/>
+          </w:tcPr>
+          <w:p>
+            <w:pPr>
+              <w:spacing w:line="360" w:lineRule="auto"/>
+              <w:jc w:val="center"/>
+              <w:rPr>
+                <w:rFonts w:ascii="Times New Roman" w:hAnsi="Times New Roman" w:cs="Times New Roman"/>
+                <w:sz w:val="24"/>
+                <w:szCs w:val="24"/>
+              </w:rPr>
+            </w:pPr>
+          </w:p>
+        </w:tc>
+        <w:tc>
+          <w:tcPr>
+            <w:tcW w:w="1276" w:type="dxa"/>
+          </w:tcPr>
+          <w:p>
+            <w:pPr>
+              <w:spacing w:line="360" w:lineRule="auto"/>
+              <w:jc w:val="center"/>
+              <w:rPr>
+                <w:rFonts w:ascii="Times New Roman" w:hAnsi="Times New Roman" w:cs="Times New Roman"/>
+                <w:sz w:val="24"/>
+                <w:szCs w:val="24"/>
+              </w:rPr>
+            </w:pPr>
+          </w:p>
+        </w:tc>
+        <w:tc>
+          <w:tcPr>
+            <w:tcW w:w="2693" w:type="dxa"/>
+          </w:tcPr>
+          <w:p>
+            <w:pPr>
+              <w:spacing w:line="360" w:lineRule="auto"/>
+              <w:jc w:val="center"/>
+              <w:rPr>
+                <w:rFonts w:ascii="Times New Roman" w:hAnsi="Times New Roman" w:cs="Times New Roman"/>
+                <w:sz w:val="24"/>
+                <w:szCs w:val="24"/>
+              </w:rPr>
+            </w:pPr>
+            <w:r>
+              <w:rPr>
+                <w:rFonts w:ascii="Times New Roman" w:hAnsi="Times New Roman" w:cs="Times New Roman"/>
+                <w:sz w:val="24"/>
+                <w:szCs w:val="24"/>
+              </w:rPr>
+              <w:t>Actualização dos dados no modelo</w:t>
+            </w:r>
+          </w:p>
+          <w:p>
+            <w:pPr>
+              <w:spacing w:line="360" w:lineRule="auto"/>
+              <w:jc w:val="center"/>
+              <w:rPr>
+                <w:rFonts w:ascii="Times New Roman" w:hAnsi="Times New Roman" w:cs="Times New Roman"/>
+                <w:sz w:val="24"/>
+                <w:szCs w:val="24"/>
+              </w:rPr>
+            </w:pPr>
+            <w:r>
+              <w:rPr>
+                <w:rFonts w:ascii="Times New Roman" w:hAnsi="Times New Roman" w:cs="Times New Roman"/>
+                <w:sz w:val="24"/>
+                <w:szCs w:val="24"/>
+              </w:rPr>
+              <w:t>Criação da classe Agenda</w:t>
+            </w:r>
           </w:p>
           <w:p>
             <w:pPr>
@@ -2182,30 +3457,6 @@
             </w:pPr>
             <w:bookmarkStart w:id="0" w:name="_GoBack"/>
             <w:bookmarkEnd w:id="0"/>
-            <w:r>
-              <w:rPr>
-                <w:rFonts w:ascii="Times New Roman" w:hAnsi="Times New Roman" w:cs="Times New Roman"/>
-                <w:sz w:val="24"/>
-                <w:szCs w:val="24"/>
-              </w:rPr>
-              <w:t>1h00</w:t>
-            </w:r>
-          </w:p>
-        </w:tc>
-        <w:tc>
-          <w:tcPr>
-            <w:tcW w:w="2693" w:type="dxa"/>
-          </w:tcPr>
-          <w:p>
-            <w:pPr>
-              <w:spacing w:line="360" w:lineRule="auto"/>
-              <w:jc w:val="center"/>
-              <w:rPr>
-                <w:rFonts w:ascii="Times New Roman" w:hAnsi="Times New Roman" w:cs="Times New Roman"/>
-                <w:sz w:val="24"/>
-                <w:szCs w:val="24"/>
-              </w:rPr>
-            </w:pPr>
           </w:p>
         </w:tc>
         <w:tc>
@@ -2222,334 +3473,14 @@
                 <w:szCs w:val="24"/>
               </w:rPr>
             </w:pPr>
-          </w:p>
-        </w:tc>
-      </w:tr>
-      <w:tr>
-        <w:tc>
-          <w:tcPr>
-            <w:tcW w:w="1384" w:type="dxa"/>
-          </w:tcPr>
-          <w:p>
-            <w:pPr>
-              <w:spacing w:line="360" w:lineRule="auto"/>
-              <w:jc w:val="center"/>
-              <w:rPr>
-                <w:rFonts w:ascii="Times New Roman" w:hAnsi="Times New Roman" w:cs="Times New Roman"/>
-                <w:sz w:val="24"/>
-                <w:szCs w:val="24"/>
-              </w:rPr>
-            </w:pPr>
-          </w:p>
-        </w:tc>
-        <w:tc>
-          <w:tcPr>
-            <w:tcW w:w="3708" w:type="dxa"/>
-          </w:tcPr>
-          <w:p>
-            <w:pPr>
-              <w:spacing w:line="360" w:lineRule="auto"/>
-              <w:jc w:val="center"/>
-              <w:rPr>
-                <w:rFonts w:ascii="Times New Roman" w:hAnsi="Times New Roman" w:cs="Times New Roman"/>
-                <w:sz w:val="24"/>
-                <w:szCs w:val="24"/>
-              </w:rPr>
-            </w:pPr>
-          </w:p>
-        </w:tc>
-        <w:tc>
-          <w:tcPr>
-            <w:tcW w:w="1276" w:type="dxa"/>
-          </w:tcPr>
-          <w:p>
-            <w:pPr>
-              <w:spacing w:line="360" w:lineRule="auto"/>
-              <w:jc w:val="center"/>
-              <w:rPr>
-                <w:rFonts w:ascii="Times New Roman" w:hAnsi="Times New Roman" w:cs="Times New Roman"/>
-                <w:sz w:val="24"/>
-                <w:szCs w:val="24"/>
-              </w:rPr>
-            </w:pPr>
-          </w:p>
-        </w:tc>
-        <w:tc>
-          <w:tcPr>
-            <w:tcW w:w="2693" w:type="dxa"/>
-          </w:tcPr>
-          <w:p>
-            <w:pPr>
-              <w:spacing w:line="360" w:lineRule="auto"/>
-              <w:jc w:val="center"/>
-              <w:rPr>
-                <w:rFonts w:ascii="Times New Roman" w:hAnsi="Times New Roman" w:cs="Times New Roman"/>
-                <w:sz w:val="24"/>
-                <w:szCs w:val="24"/>
-              </w:rPr>
-            </w:pPr>
-          </w:p>
-        </w:tc>
-        <w:tc>
-          <w:tcPr>
-            <w:tcW w:w="1701" w:type="dxa"/>
-          </w:tcPr>
-          <w:p>
-            <w:pPr>
-              <w:spacing w:line="360" w:lineRule="auto"/>
-              <w:jc w:val="center"/>
-              <w:rPr>
-                <w:rFonts w:ascii="Times New Roman" w:hAnsi="Times New Roman" w:cs="Times New Roman"/>
-                <w:sz w:val="24"/>
-                <w:szCs w:val="24"/>
-              </w:rPr>
-            </w:pPr>
-          </w:p>
-        </w:tc>
-      </w:tr>
-      <w:tr>
-        <w:tc>
-          <w:tcPr>
-            <w:tcW w:w="1384" w:type="dxa"/>
-          </w:tcPr>
-          <w:p>
-            <w:pPr>
-              <w:spacing w:line="360" w:lineRule="auto"/>
-              <w:jc w:val="center"/>
-              <w:rPr>
-                <w:rFonts w:ascii="Times New Roman" w:hAnsi="Times New Roman" w:cs="Times New Roman"/>
-                <w:sz w:val="24"/>
-                <w:szCs w:val="24"/>
-              </w:rPr>
-            </w:pPr>
-          </w:p>
-        </w:tc>
-        <w:tc>
-          <w:tcPr>
-            <w:tcW w:w="3708" w:type="dxa"/>
-          </w:tcPr>
-          <w:p>
-            <w:pPr>
-              <w:spacing w:line="360" w:lineRule="auto"/>
-              <w:jc w:val="center"/>
-              <w:rPr>
-                <w:rFonts w:ascii="Times New Roman" w:hAnsi="Times New Roman" w:cs="Times New Roman"/>
-                <w:sz w:val="24"/>
-                <w:szCs w:val="24"/>
-              </w:rPr>
-            </w:pPr>
-          </w:p>
-        </w:tc>
-        <w:tc>
-          <w:tcPr>
-            <w:tcW w:w="1276" w:type="dxa"/>
-          </w:tcPr>
-          <w:p>
-            <w:pPr>
-              <w:spacing w:line="360" w:lineRule="auto"/>
-              <w:jc w:val="center"/>
-              <w:rPr>
-                <w:rFonts w:ascii="Times New Roman" w:hAnsi="Times New Roman" w:cs="Times New Roman"/>
-                <w:sz w:val="24"/>
-                <w:szCs w:val="24"/>
-              </w:rPr>
-            </w:pPr>
-          </w:p>
-        </w:tc>
-        <w:tc>
-          <w:tcPr>
-            <w:tcW w:w="2693" w:type="dxa"/>
-          </w:tcPr>
-          <w:p>
-            <w:pPr>
-              <w:spacing w:line="360" w:lineRule="auto"/>
-              <w:jc w:val="center"/>
-              <w:rPr>
-                <w:rFonts w:ascii="Times New Roman" w:hAnsi="Times New Roman" w:cs="Times New Roman"/>
-                <w:sz w:val="24"/>
-                <w:szCs w:val="24"/>
-              </w:rPr>
-            </w:pPr>
-          </w:p>
-        </w:tc>
-        <w:tc>
-          <w:tcPr>
-            <w:tcW w:w="1701" w:type="dxa"/>
-          </w:tcPr>
-          <w:p>
-            <w:pPr>
-              <w:spacing w:line="360" w:lineRule="auto"/>
-              <w:jc w:val="center"/>
-              <w:rPr>
-                <w:rFonts w:ascii="Times New Roman" w:hAnsi="Times New Roman" w:cs="Times New Roman"/>
-                <w:sz w:val="24"/>
-                <w:szCs w:val="24"/>
-              </w:rPr>
-            </w:pPr>
-          </w:p>
-        </w:tc>
-      </w:tr>
-      <w:tr>
-        <w:tc>
-          <w:tcPr>
-            <w:tcW w:w="1384" w:type="dxa"/>
-          </w:tcPr>
-          <w:p>
-            <w:pPr>
-              <w:spacing w:line="360" w:lineRule="auto"/>
-              <w:jc w:val="center"/>
-              <w:rPr>
-                <w:rFonts w:ascii="Times New Roman" w:hAnsi="Times New Roman" w:cs="Times New Roman"/>
-                <w:sz w:val="24"/>
-                <w:szCs w:val="24"/>
-              </w:rPr>
-            </w:pPr>
-          </w:p>
-        </w:tc>
-        <w:tc>
-          <w:tcPr>
-            <w:tcW w:w="3708" w:type="dxa"/>
-          </w:tcPr>
-          <w:p>
-            <w:pPr>
-              <w:spacing w:line="360" w:lineRule="auto"/>
-              <w:jc w:val="center"/>
-              <w:rPr>
-                <w:rFonts w:ascii="Times New Roman" w:hAnsi="Times New Roman" w:cs="Times New Roman"/>
-                <w:sz w:val="24"/>
-                <w:szCs w:val="24"/>
-              </w:rPr>
-            </w:pPr>
-          </w:p>
-        </w:tc>
-        <w:tc>
-          <w:tcPr>
-            <w:tcW w:w="1276" w:type="dxa"/>
-          </w:tcPr>
-          <w:p>
-            <w:pPr>
-              <w:spacing w:line="360" w:lineRule="auto"/>
-              <w:jc w:val="center"/>
-              <w:rPr>
-                <w:rFonts w:ascii="Times New Roman" w:hAnsi="Times New Roman" w:cs="Times New Roman"/>
-                <w:sz w:val="24"/>
-                <w:szCs w:val="24"/>
-              </w:rPr>
-            </w:pPr>
-          </w:p>
-        </w:tc>
-        <w:tc>
-          <w:tcPr>
-            <w:tcW w:w="2693" w:type="dxa"/>
-          </w:tcPr>
-          <w:p>
-            <w:pPr>
-              <w:spacing w:line="360" w:lineRule="auto"/>
-              <w:jc w:val="center"/>
-              <w:rPr>
-                <w:rFonts w:ascii="Times New Roman" w:hAnsi="Times New Roman" w:cs="Times New Roman"/>
-                <w:sz w:val="24"/>
-                <w:szCs w:val="24"/>
-              </w:rPr>
-            </w:pPr>
-          </w:p>
-        </w:tc>
-        <w:tc>
-          <w:tcPr>
-            <w:tcW w:w="1701" w:type="dxa"/>
-          </w:tcPr>
-          <w:p>
-            <w:pPr>
-              <w:spacing w:line="360" w:lineRule="auto"/>
-              <w:jc w:val="center"/>
-              <w:rPr>
-                <w:rFonts w:ascii="Times New Roman" w:hAnsi="Times New Roman" w:cs="Times New Roman"/>
-                <w:sz w:val="24"/>
-                <w:szCs w:val="24"/>
-              </w:rPr>
-            </w:pPr>
-          </w:p>
-        </w:tc>
-      </w:tr>
-      <w:tr>
-        <w:tc>
-          <w:tcPr>
-            <w:tcW w:w="1384" w:type="dxa"/>
-          </w:tcPr>
-          <w:p>
-            <w:pPr>
-              <w:spacing w:line="360" w:lineRule="auto"/>
-              <w:jc w:val="center"/>
-              <w:rPr>
-                <w:rFonts w:ascii="Times New Roman" w:hAnsi="Times New Roman" w:cs="Times New Roman"/>
-                <w:sz w:val="24"/>
-                <w:szCs w:val="24"/>
-              </w:rPr>
-            </w:pPr>
-          </w:p>
-        </w:tc>
-        <w:tc>
-          <w:tcPr>
-            <w:tcW w:w="3708" w:type="dxa"/>
-          </w:tcPr>
-          <w:p>
-            <w:pPr>
-              <w:spacing w:line="360" w:lineRule="auto"/>
-              <w:jc w:val="center"/>
-              <w:rPr>
-                <w:rFonts w:ascii="Times New Roman" w:hAnsi="Times New Roman" w:cs="Times New Roman"/>
-                <w:sz w:val="24"/>
-                <w:szCs w:val="24"/>
-              </w:rPr>
-            </w:pPr>
-          </w:p>
-        </w:tc>
-        <w:tc>
-          <w:tcPr>
-            <w:tcW w:w="1276" w:type="dxa"/>
-          </w:tcPr>
-          <w:p>
-            <w:pPr>
-              <w:spacing w:line="360" w:lineRule="auto"/>
-              <w:jc w:val="center"/>
-              <w:rPr>
-                <w:rFonts w:ascii="Times New Roman" w:hAnsi="Times New Roman" w:cs="Times New Roman"/>
-                <w:sz w:val="24"/>
-                <w:szCs w:val="24"/>
-              </w:rPr>
-            </w:pPr>
-          </w:p>
-        </w:tc>
-        <w:tc>
-          <w:tcPr>
-            <w:tcW w:w="2693" w:type="dxa"/>
-          </w:tcPr>
-          <w:p>
-            <w:pPr>
-              <w:spacing w:line="360" w:lineRule="auto"/>
-              <w:jc w:val="center"/>
-              <w:rPr>
-                <w:rFonts w:ascii="Times New Roman" w:hAnsi="Times New Roman" w:cs="Times New Roman"/>
-                <w:sz w:val="24"/>
-                <w:szCs w:val="24"/>
-              </w:rPr>
-            </w:pPr>
-          </w:p>
-        </w:tc>
-        <w:tc>
-          <w:tcPr>
-            <w:tcW w:w="1701" w:type="dxa"/>
-          </w:tcPr>
-          <w:p>
-            <w:pPr>
-              <w:spacing w:line="360" w:lineRule="auto"/>
-              <w:jc w:val="center"/>
-              <w:rPr>
-                <w:rFonts w:ascii="Times New Roman" w:hAnsi="Times New Roman" w:cs="Times New Roman"/>
-                <w:sz w:val="24"/>
-                <w:szCs w:val="24"/>
-              </w:rPr>
-            </w:pPr>
+            <w:r>
+              <w:rPr>
+                <w:rFonts w:ascii="Times New Roman" w:hAnsi="Times New Roman" w:cs="Times New Roman"/>
+                <w:sz w:val="24"/>
+                <w:szCs w:val="24"/>
+              </w:rPr>
+              <w:t>1h30</w:t>
+            </w:r>
           </w:p>
         </w:tc>
       </w:tr>
@@ -4351,7 +5282,6 @@
   <w:style w:type="character" w:default="1" w:styleId="Fontepargpadro">
     <w:name w:val="Default Paragraph Font"/>
     <w:uiPriority w:val="1"/>
-    <w:semiHidden/>
     <w:unhideWhenUsed/>
   </w:style>
   <w:style w:type="table" w:default="1" w:styleId="Tabelanormal">

</xml_diff>

<commit_message>
Atualização do diario ate a data de  hoje
</commit_message>
<xml_diff>
--- a/Doc/Programação para a Internet/JaniltaDiário.docx
+++ b/Doc/Programação para a Internet/JaniltaDiário.docx
@@ -28,7 +28,6 @@
           <w:p>
             <w:pPr>
               <w:spacing w:line="360" w:lineRule="auto"/>
-              <w:jc w:val="center"/>
               <w:rPr>
                 <w:rFonts w:ascii="Times New Roman" w:hAnsi="Times New Roman" w:cs="Times New Roman"/>
                 <w:sz w:val="24"/>
@@ -229,7 +228,6 @@
           <w:p>
             <w:pPr>
               <w:spacing w:line="360" w:lineRule="auto"/>
-              <w:jc w:val="center"/>
               <w:rPr>
                 <w:rFonts w:ascii="Times New Roman" w:hAnsi="Times New Roman" w:cs="Times New Roman"/>
                 <w:sz w:val="24"/>
@@ -248,7 +246,6 @@
           <w:p>
             <w:pPr>
               <w:spacing w:line="360" w:lineRule="auto"/>
-              <w:jc w:val="center"/>
               <w:rPr>
                 <w:rFonts w:ascii="Times New Roman" w:hAnsi="Times New Roman" w:cs="Times New Roman"/>
                 <w:sz w:val="24"/>
@@ -384,7 +381,6 @@
           <w:p>
             <w:pPr>
               <w:spacing w:line="360" w:lineRule="auto"/>
-              <w:jc w:val="center"/>
               <w:rPr>
                 <w:rFonts w:ascii="Times New Roman" w:hAnsi="Times New Roman" w:cs="Times New Roman"/>
                 <w:sz w:val="24"/>
@@ -506,7 +502,6 @@
           <w:p>
             <w:pPr>
               <w:spacing w:line="360" w:lineRule="auto"/>
-              <w:jc w:val="center"/>
               <w:rPr>
                 <w:rFonts w:ascii="Times New Roman" w:hAnsi="Times New Roman" w:cs="Times New Roman"/>
                 <w:sz w:val="24"/>
@@ -705,7 +700,6 @@
           <w:p>
             <w:pPr>
               <w:spacing w:line="360" w:lineRule="auto"/>
-              <w:jc w:val="center"/>
               <w:rPr>
                 <w:rFonts w:ascii="Times New Roman" w:hAnsi="Times New Roman" w:cs="Times New Roman"/>
                 <w:sz w:val="24"/>
@@ -859,7 +853,6 @@
           <w:p>
             <w:pPr>
               <w:spacing w:line="360" w:lineRule="auto"/>
-              <w:jc w:val="center"/>
               <w:rPr>
                 <w:rFonts w:ascii="Times New Roman" w:hAnsi="Times New Roman" w:cs="Times New Roman"/>
                 <w:sz w:val="24"/>
@@ -1003,7 +996,6 @@
           <w:p>
             <w:pPr>
               <w:spacing w:line="360" w:lineRule="auto"/>
-              <w:jc w:val="center"/>
               <w:rPr>
                 <w:rFonts w:ascii="Times New Roman" w:hAnsi="Times New Roman" w:cs="Times New Roman"/>
                 <w:sz w:val="24"/>
@@ -1132,7 +1124,6 @@
           <w:p>
             <w:pPr>
               <w:spacing w:line="360" w:lineRule="auto"/>
-              <w:jc w:val="center"/>
               <w:rPr>
                 <w:rFonts w:ascii="Times New Roman" w:hAnsi="Times New Roman" w:cs="Times New Roman"/>
                 <w:sz w:val="24"/>
@@ -1258,7 +1249,6 @@
           <w:p>
             <w:pPr>
               <w:spacing w:line="360" w:lineRule="auto"/>
-              <w:jc w:val="center"/>
               <w:rPr>
                 <w:rFonts w:ascii="Times New Roman" w:hAnsi="Times New Roman" w:cs="Times New Roman"/>
                 <w:sz w:val="24"/>
@@ -1407,7 +1397,6 @@
           <w:p>
             <w:pPr>
               <w:spacing w:line="360" w:lineRule="auto"/>
-              <w:jc w:val="center"/>
               <w:rPr>
                 <w:rFonts w:ascii="Times New Roman" w:hAnsi="Times New Roman" w:cs="Times New Roman"/>
                 <w:sz w:val="24"/>
@@ -1548,7 +1537,6 @@
           <w:p>
             <w:pPr>
               <w:spacing w:line="360" w:lineRule="auto"/>
-              <w:jc w:val="center"/>
               <w:rPr>
                 <w:rFonts w:ascii="Times New Roman" w:hAnsi="Times New Roman" w:cs="Times New Roman"/>
                 <w:sz w:val="24"/>
@@ -1738,7 +1726,6 @@
           <w:p>
             <w:pPr>
               <w:spacing w:line="360" w:lineRule="auto"/>
-              <w:jc w:val="center"/>
               <w:rPr>
                 <w:rFonts w:ascii="Times New Roman" w:hAnsi="Times New Roman" w:cs="Times New Roman"/>
                 <w:sz w:val="24"/>
@@ -1899,7 +1886,146 @@
           <w:p>
             <w:pPr>
               <w:spacing w:line="360" w:lineRule="auto"/>
-              <w:jc w:val="center"/>
+              <w:rPr>
+                <w:rFonts w:ascii="Times New Roman" w:hAnsi="Times New Roman" w:cs="Times New Roman"/>
+                <w:sz w:val="24"/>
+                <w:szCs w:val="24"/>
+              </w:rPr>
+            </w:pPr>
+            <w:r>
+              <w:rPr>
+                <w:rFonts w:ascii="Times New Roman" w:hAnsi="Times New Roman" w:cs="Times New Roman"/>
+                <w:sz w:val="24"/>
+                <w:szCs w:val="24"/>
+              </w:rPr>
+              <w:t>29/10/2017</w:t>
+            </w:r>
+          </w:p>
+        </w:tc>
+        <w:tc>
+          <w:tcPr>
+            <w:tcW w:w="3708" w:type="dxa"/>
+          </w:tcPr>
+          <w:p>
+            <w:pPr>
+              <w:pStyle w:val="PargrafodaLista"/>
+              <w:spacing w:line="360" w:lineRule="auto"/>
+              <w:rPr>
+                <w:rFonts w:ascii="Times New Roman" w:hAnsi="Times New Roman" w:cs="Times New Roman"/>
+                <w:sz w:val="24"/>
+                <w:szCs w:val="24"/>
+              </w:rPr>
+            </w:pPr>
+          </w:p>
+        </w:tc>
+        <w:tc>
+          <w:tcPr>
+            <w:tcW w:w="1276" w:type="dxa"/>
+          </w:tcPr>
+          <w:p>
+            <w:pPr>
+              <w:spacing w:line="360" w:lineRule="auto"/>
+              <w:jc w:val="center"/>
+              <w:rPr>
+                <w:rFonts w:ascii="Times New Roman" w:hAnsi="Times New Roman" w:cs="Times New Roman"/>
+                <w:sz w:val="24"/>
+                <w:szCs w:val="24"/>
+              </w:rPr>
+            </w:pPr>
+          </w:p>
+        </w:tc>
+        <w:tc>
+          <w:tcPr>
+            <w:tcW w:w="2693" w:type="dxa"/>
+          </w:tcPr>
+          <w:p>
+            <w:pPr>
+              <w:spacing w:line="360" w:lineRule="auto"/>
+              <w:rPr>
+                <w:rFonts w:ascii="Times New Roman" w:hAnsi="Times New Roman" w:cs="Times New Roman"/>
+                <w:sz w:val="24"/>
+                <w:szCs w:val="24"/>
+              </w:rPr>
+            </w:pPr>
+            <w:r>
+              <w:rPr>
+                <w:rFonts w:ascii="Times New Roman" w:hAnsi="Times New Roman" w:cs="Times New Roman"/>
+                <w:sz w:val="24"/>
+                <w:szCs w:val="24"/>
+              </w:rPr>
+              <w:t>Um rascunho de página principal do projecto</w:t>
+            </w:r>
+          </w:p>
+          <w:p>
+            <w:pPr>
+              <w:spacing w:line="360" w:lineRule="auto"/>
+              <w:rPr>
+                <w:rFonts w:ascii="Times New Roman" w:hAnsi="Times New Roman" w:cs="Times New Roman"/>
+                <w:sz w:val="24"/>
+                <w:szCs w:val="24"/>
+              </w:rPr>
+            </w:pPr>
+            <w:r>
+              <w:rPr>
+                <w:rFonts w:ascii="Times New Roman" w:hAnsi="Times New Roman" w:cs="Times New Roman"/>
+                <w:sz w:val="24"/>
+                <w:szCs w:val="24"/>
+              </w:rPr>
+              <w:t>Criação de menus,</w:t>
+            </w:r>
+          </w:p>
+          <w:p>
+            <w:pPr>
+              <w:spacing w:line="360" w:lineRule="auto"/>
+              <w:rPr>
+                <w:rFonts w:ascii="Times New Roman" w:hAnsi="Times New Roman" w:cs="Times New Roman"/>
+                <w:sz w:val="24"/>
+                <w:szCs w:val="24"/>
+              </w:rPr>
+            </w:pPr>
+            <w:r>
+              <w:rPr>
+                <w:rFonts w:ascii="Times New Roman" w:hAnsi="Times New Roman" w:cs="Times New Roman"/>
+                <w:sz w:val="24"/>
+                <w:szCs w:val="24"/>
+              </w:rPr>
+              <w:t>Colocação de imagens</w:t>
+            </w:r>
+          </w:p>
+        </w:tc>
+        <w:tc>
+          <w:tcPr>
+            <w:tcW w:w="1701" w:type="dxa"/>
+          </w:tcPr>
+          <w:p>
+            <w:pPr>
+              <w:spacing w:line="360" w:lineRule="auto"/>
+              <w:jc w:val="center"/>
+              <w:rPr>
+                <w:rFonts w:ascii="Times New Roman" w:hAnsi="Times New Roman" w:cs="Times New Roman"/>
+                <w:sz w:val="24"/>
+                <w:szCs w:val="24"/>
+              </w:rPr>
+            </w:pPr>
+            <w:r>
+              <w:rPr>
+                <w:rFonts w:ascii="Times New Roman" w:hAnsi="Times New Roman" w:cs="Times New Roman"/>
+                <w:sz w:val="24"/>
+                <w:szCs w:val="24"/>
+              </w:rPr>
+              <w:t>2h00</w:t>
+            </w:r>
+          </w:p>
+        </w:tc>
+      </w:tr>
+      <w:tr>
+        <w:tc>
+          <w:tcPr>
+            <w:tcW w:w="1384" w:type="dxa"/>
+          </w:tcPr>
+          <w:p>
+            <w:pPr>
+              <w:spacing w:line="360" w:lineRule="auto"/>
               <w:rPr>
                 <w:rFonts w:ascii="Times New Roman" w:hAnsi="Times New Roman" w:cs="Times New Roman"/>
                 <w:sz w:val="24"/>
@@ -1979,39 +2105,7 @@
                 <w:sz w:val="24"/>
                 <w:szCs w:val="24"/>
               </w:rPr>
-              <w:t>repositório(</w:t>
-            </w:r>
-            <w:r>
-              <w:rPr>
-                <w:rFonts w:ascii="Times New Roman" w:hAnsi="Times New Roman" w:cs="Times New Roman"/>
-                <w:sz w:val="24"/>
-                <w:szCs w:val="24"/>
-              </w:rPr>
-              <w:t>I</w:t>
-            </w:r>
-            <w:r>
-              <w:rPr>
-                <w:rFonts w:ascii="Times New Roman" w:hAnsi="Times New Roman" w:cs="Times New Roman"/>
-                <w:sz w:val="24"/>
-                <w:szCs w:val="24"/>
-              </w:rPr>
-              <w:t>p</w:t>
-            </w:r>
-            <w:r>
-              <w:rPr>
-                <w:rFonts w:ascii="Times New Roman" w:hAnsi="Times New Roman" w:cs="Times New Roman"/>
-                <w:sz w:val="24"/>
-                <w:szCs w:val="24"/>
-              </w:rPr>
-              <w:t>roductRepository</w:t>
-            </w:r>
-            <w:r>
-              <w:rPr>
-                <w:rFonts w:ascii="Times New Roman" w:hAnsi="Times New Roman" w:cs="Times New Roman"/>
-                <w:sz w:val="24"/>
-                <w:szCs w:val="24"/>
-              </w:rPr>
-              <w:t>).</w:t>
+              <w:t>repositório(IproductRepository).</w:t>
             </w:r>
           </w:p>
           <w:p>
@@ -2169,6 +2263,1668 @@
                 <w:szCs w:val="24"/>
               </w:rPr>
             </w:pPr>
+          </w:p>
+          <w:p>
+            <w:pPr>
+              <w:spacing w:line="360" w:lineRule="auto"/>
+              <w:jc w:val="center"/>
+              <w:rPr>
+                <w:rFonts w:ascii="Times New Roman" w:hAnsi="Times New Roman" w:cs="Times New Roman"/>
+                <w:sz w:val="24"/>
+                <w:szCs w:val="24"/>
+              </w:rPr>
+            </w:pPr>
+            <w:r>
+              <w:rPr>
+                <w:rFonts w:ascii="Times New Roman" w:hAnsi="Times New Roman" w:cs="Times New Roman"/>
+                <w:sz w:val="24"/>
+                <w:szCs w:val="24"/>
+              </w:rPr>
+              <w:t>1h00</w:t>
+            </w:r>
+          </w:p>
+        </w:tc>
+        <w:tc>
+          <w:tcPr>
+            <w:tcW w:w="2693" w:type="dxa"/>
+          </w:tcPr>
+          <w:p>
+            <w:pPr>
+              <w:spacing w:line="360" w:lineRule="auto"/>
+              <w:jc w:val="center"/>
+              <w:rPr>
+                <w:rFonts w:ascii="Times New Roman" w:hAnsi="Times New Roman" w:cs="Times New Roman"/>
+                <w:sz w:val="24"/>
+                <w:szCs w:val="24"/>
+              </w:rPr>
+            </w:pPr>
+            <w:r>
+              <w:rPr>
+                <w:rFonts w:ascii="Times New Roman" w:hAnsi="Times New Roman" w:cs="Times New Roman"/>
+                <w:sz w:val="24"/>
+                <w:szCs w:val="24"/>
+              </w:rPr>
+              <w:t>Reunião com outros elementos do grupo co objectivo na construção da pagina principal do nosso projecto</w:t>
+            </w:r>
+          </w:p>
+          <w:p>
+            <w:pPr>
+              <w:spacing w:line="360" w:lineRule="auto"/>
+              <w:jc w:val="center"/>
+              <w:rPr>
+                <w:rFonts w:ascii="Times New Roman" w:hAnsi="Times New Roman" w:cs="Times New Roman"/>
+                <w:sz w:val="24"/>
+                <w:szCs w:val="24"/>
+              </w:rPr>
+            </w:pPr>
+            <w:r>
+              <w:rPr>
+                <w:rFonts w:ascii="Times New Roman" w:hAnsi="Times New Roman" w:cs="Times New Roman"/>
+                <w:sz w:val="24"/>
+                <w:szCs w:val="24"/>
+              </w:rPr>
+              <w:t>Alteração da pagina inicial</w:t>
+            </w:r>
+          </w:p>
+          <w:p>
+            <w:pPr>
+              <w:spacing w:line="360" w:lineRule="auto"/>
+              <w:jc w:val="center"/>
+              <w:rPr>
+                <w:rFonts w:ascii="Times New Roman" w:hAnsi="Times New Roman" w:cs="Times New Roman"/>
+                <w:sz w:val="24"/>
+                <w:szCs w:val="24"/>
+              </w:rPr>
+            </w:pPr>
+            <w:r>
+              <w:rPr>
+                <w:rFonts w:ascii="Times New Roman" w:hAnsi="Times New Roman" w:cs="Times New Roman"/>
+                <w:sz w:val="24"/>
+                <w:szCs w:val="24"/>
+              </w:rPr>
+              <w:t>Criação de menus</w:t>
+            </w:r>
+          </w:p>
+        </w:tc>
+        <w:tc>
+          <w:tcPr>
+            <w:tcW w:w="1701" w:type="dxa"/>
+          </w:tcPr>
+          <w:p>
+            <w:pPr>
+              <w:spacing w:line="360" w:lineRule="auto"/>
+              <w:jc w:val="center"/>
+              <w:rPr>
+                <w:rFonts w:ascii="Times New Roman" w:hAnsi="Times New Roman" w:cs="Times New Roman"/>
+                <w:sz w:val="24"/>
+                <w:szCs w:val="24"/>
+              </w:rPr>
+            </w:pPr>
+          </w:p>
+          <w:p>
+            <w:pPr>
+              <w:spacing w:line="360" w:lineRule="auto"/>
+              <w:jc w:val="center"/>
+              <w:rPr>
+                <w:rFonts w:ascii="Times New Roman" w:hAnsi="Times New Roman" w:cs="Times New Roman"/>
+                <w:sz w:val="24"/>
+                <w:szCs w:val="24"/>
+              </w:rPr>
+            </w:pPr>
+          </w:p>
+          <w:p>
+            <w:pPr>
+              <w:spacing w:line="360" w:lineRule="auto"/>
+              <w:jc w:val="center"/>
+              <w:rPr>
+                <w:rFonts w:ascii="Times New Roman" w:hAnsi="Times New Roman" w:cs="Times New Roman"/>
+                <w:sz w:val="24"/>
+                <w:szCs w:val="24"/>
+              </w:rPr>
+            </w:pPr>
+          </w:p>
+          <w:p>
+            <w:pPr>
+              <w:spacing w:line="360" w:lineRule="auto"/>
+              <w:jc w:val="center"/>
+              <w:rPr>
+                <w:rFonts w:ascii="Times New Roman" w:hAnsi="Times New Roman" w:cs="Times New Roman"/>
+                <w:sz w:val="24"/>
+                <w:szCs w:val="24"/>
+              </w:rPr>
+            </w:pPr>
+            <w:r>
+              <w:rPr>
+                <w:rFonts w:ascii="Times New Roman" w:hAnsi="Times New Roman" w:cs="Times New Roman"/>
+                <w:sz w:val="24"/>
+                <w:szCs w:val="24"/>
+              </w:rPr>
+              <w:t>3h00</w:t>
+            </w:r>
+          </w:p>
+        </w:tc>
+      </w:tr>
+      <w:tr>
+        <w:tc>
+          <w:tcPr>
+            <w:tcW w:w="1384" w:type="dxa"/>
+          </w:tcPr>
+          <w:p>
+            <w:pPr>
+              <w:spacing w:line="360" w:lineRule="auto"/>
+              <w:rPr>
+                <w:rFonts w:ascii="Times New Roman" w:hAnsi="Times New Roman" w:cs="Times New Roman"/>
+                <w:sz w:val="24"/>
+                <w:szCs w:val="24"/>
+              </w:rPr>
+            </w:pPr>
+            <w:r>
+              <w:rPr>
+                <w:rFonts w:ascii="Times New Roman" w:hAnsi="Times New Roman" w:cs="Times New Roman"/>
+                <w:sz w:val="24"/>
+                <w:szCs w:val="24"/>
+              </w:rPr>
+              <w:t>03/11/2017</w:t>
+            </w:r>
+          </w:p>
+        </w:tc>
+        <w:tc>
+          <w:tcPr>
+            <w:tcW w:w="3708" w:type="dxa"/>
+          </w:tcPr>
+          <w:p>
+            <w:pPr>
+              <w:spacing w:line="360" w:lineRule="auto"/>
+              <w:rPr>
+                <w:rFonts w:ascii="Times New Roman" w:hAnsi="Times New Roman" w:cs="Times New Roman"/>
+                <w:sz w:val="24"/>
+                <w:szCs w:val="24"/>
+              </w:rPr>
+            </w:pPr>
+            <w:r>
+              <w:rPr>
+                <w:rFonts w:ascii="Times New Roman" w:hAnsi="Times New Roman" w:cs="Times New Roman"/>
+                <w:sz w:val="24"/>
+                <w:szCs w:val="24"/>
+              </w:rPr>
+              <w:t>Actualização da págna sobre nós</w:t>
+            </w:r>
+          </w:p>
+          <w:p>
+            <w:pPr>
+              <w:spacing w:line="360" w:lineRule="auto"/>
+              <w:rPr>
+                <w:rFonts w:ascii="Times New Roman" w:hAnsi="Times New Roman" w:cs="Times New Roman"/>
+                <w:sz w:val="24"/>
+                <w:szCs w:val="24"/>
+              </w:rPr>
+            </w:pPr>
+            <w:r>
+              <w:rPr>
+                <w:rFonts w:ascii="Times New Roman" w:hAnsi="Times New Roman" w:cs="Times New Roman"/>
+                <w:sz w:val="24"/>
+                <w:szCs w:val="24"/>
+              </w:rPr>
+              <w:t>Apresentação parcial da página inicial do site para disciplina de PI e Diagrama de casos de uso para ESII</w:t>
+            </w:r>
+          </w:p>
+        </w:tc>
+        <w:tc>
+          <w:tcPr>
+            <w:tcW w:w="1276" w:type="dxa"/>
+          </w:tcPr>
+          <w:p>
+            <w:pPr>
+              <w:spacing w:line="360" w:lineRule="auto"/>
+              <w:jc w:val="center"/>
+              <w:rPr>
+                <w:rFonts w:ascii="Times New Roman" w:hAnsi="Times New Roman" w:cs="Times New Roman"/>
+                <w:sz w:val="24"/>
+                <w:szCs w:val="24"/>
+              </w:rPr>
+            </w:pPr>
+            <w:r>
+              <w:rPr>
+                <w:rFonts w:ascii="Times New Roman" w:hAnsi="Times New Roman" w:cs="Times New Roman"/>
+                <w:sz w:val="24"/>
+                <w:szCs w:val="24"/>
+              </w:rPr>
+              <w:t>2</w:t>
+            </w:r>
+            <w:r>
+              <w:rPr>
+                <w:rFonts w:ascii="Times New Roman" w:hAnsi="Times New Roman" w:cs="Times New Roman"/>
+                <w:sz w:val="24"/>
+                <w:szCs w:val="24"/>
+              </w:rPr>
+              <w:t>h00</w:t>
+            </w:r>
+          </w:p>
+        </w:tc>
+        <w:tc>
+          <w:tcPr>
+            <w:tcW w:w="2693" w:type="dxa"/>
+          </w:tcPr>
+          <w:p>
+            <w:pPr>
+              <w:spacing w:line="360" w:lineRule="auto"/>
+              <w:jc w:val="center"/>
+              <w:rPr>
+                <w:rFonts w:ascii="Times New Roman" w:hAnsi="Times New Roman" w:cs="Times New Roman"/>
+                <w:sz w:val="24"/>
+                <w:szCs w:val="24"/>
+              </w:rPr>
+            </w:pPr>
+          </w:p>
+        </w:tc>
+        <w:tc>
+          <w:tcPr>
+            <w:tcW w:w="1701" w:type="dxa"/>
+          </w:tcPr>
+          <w:p>
+            <w:pPr>
+              <w:spacing w:line="360" w:lineRule="auto"/>
+              <w:jc w:val="center"/>
+              <w:rPr>
+                <w:rFonts w:ascii="Times New Roman" w:hAnsi="Times New Roman" w:cs="Times New Roman"/>
+                <w:sz w:val="24"/>
+                <w:szCs w:val="24"/>
+              </w:rPr>
+            </w:pPr>
+          </w:p>
+        </w:tc>
+      </w:tr>
+      <w:tr>
+        <w:tc>
+          <w:tcPr>
+            <w:tcW w:w="1384" w:type="dxa"/>
+          </w:tcPr>
+          <w:p>
+            <w:pPr>
+              <w:spacing w:line="360" w:lineRule="auto"/>
+              <w:jc w:val="center"/>
+              <w:rPr>
+                <w:rFonts w:ascii="Times New Roman" w:hAnsi="Times New Roman" w:cs="Times New Roman"/>
+                <w:sz w:val="24"/>
+                <w:szCs w:val="24"/>
+              </w:rPr>
+            </w:pPr>
+            <w:r>
+              <w:rPr>
+                <w:rFonts w:ascii="Times New Roman" w:hAnsi="Times New Roman" w:cs="Times New Roman"/>
+                <w:sz w:val="24"/>
+                <w:szCs w:val="24"/>
+              </w:rPr>
+              <w:t>09/11/2017</w:t>
+            </w:r>
+          </w:p>
+        </w:tc>
+        <w:tc>
+          <w:tcPr>
+            <w:tcW w:w="3708" w:type="dxa"/>
+          </w:tcPr>
+          <w:p>
+            <w:pPr>
+              <w:spacing w:line="360" w:lineRule="auto"/>
+              <w:jc w:val="center"/>
+              <w:rPr>
+                <w:rFonts w:ascii="Times New Roman" w:hAnsi="Times New Roman" w:cs="Times New Roman"/>
+                <w:sz w:val="24"/>
+                <w:szCs w:val="24"/>
+              </w:rPr>
+            </w:pPr>
+            <w:r>
+              <w:rPr>
+                <w:rFonts w:ascii="Times New Roman" w:hAnsi="Times New Roman" w:cs="Times New Roman"/>
+                <w:sz w:val="24"/>
+                <w:szCs w:val="24"/>
+              </w:rPr>
+              <w:t>Elminação de ficheiros temporários</w:t>
+            </w:r>
+          </w:p>
+          <w:p>
+            <w:pPr>
+              <w:spacing w:line="360" w:lineRule="auto"/>
+              <w:jc w:val="center"/>
+              <w:rPr>
+                <w:rFonts w:ascii="Times New Roman" w:hAnsi="Times New Roman" w:cs="Times New Roman"/>
+                <w:sz w:val="24"/>
+                <w:szCs w:val="24"/>
+              </w:rPr>
+            </w:pPr>
+            <w:r>
+              <w:rPr>
+                <w:rFonts w:ascii="Times New Roman" w:hAnsi="Times New Roman" w:cs="Times New Roman"/>
+                <w:sz w:val="24"/>
+                <w:szCs w:val="24"/>
+              </w:rPr>
+              <w:t>Introdução ao Entity Framework</w:t>
+            </w:r>
+          </w:p>
+          <w:p>
+            <w:pPr>
+              <w:spacing w:line="360" w:lineRule="auto"/>
+              <w:jc w:val="center"/>
+              <w:rPr>
+                <w:rFonts w:ascii="Times New Roman" w:hAnsi="Times New Roman" w:cs="Times New Roman"/>
+                <w:sz w:val="24"/>
+                <w:szCs w:val="24"/>
+              </w:rPr>
+            </w:pPr>
+            <w:r>
+              <w:rPr>
+                <w:rFonts w:ascii="Times New Roman" w:hAnsi="Times New Roman" w:cs="Times New Roman"/>
+                <w:sz w:val="24"/>
+                <w:szCs w:val="24"/>
+              </w:rPr>
+              <w:t>Criação do repositório DbContext para base de dados</w:t>
+            </w:r>
+          </w:p>
+          <w:p>
+            <w:pPr>
+              <w:spacing w:line="360" w:lineRule="auto"/>
+              <w:jc w:val="center"/>
+              <w:rPr>
+                <w:rFonts w:ascii="Times New Roman" w:hAnsi="Times New Roman" w:cs="Times New Roman"/>
+                <w:sz w:val="24"/>
+                <w:szCs w:val="24"/>
+              </w:rPr>
+            </w:pPr>
+            <w:r>
+              <w:rPr>
+                <w:rFonts w:ascii="Times New Roman" w:hAnsi="Times New Roman" w:cs="Times New Roman"/>
+                <w:sz w:val="24"/>
+                <w:szCs w:val="24"/>
+              </w:rPr>
+              <w:t>Adição de dados Fiticios</w:t>
+            </w:r>
+          </w:p>
+          <w:p>
+            <w:pPr>
+              <w:spacing w:line="360" w:lineRule="auto"/>
+              <w:jc w:val="center"/>
+              <w:rPr>
+                <w:rFonts w:ascii="Times New Roman" w:hAnsi="Times New Roman" w:cs="Times New Roman"/>
+                <w:sz w:val="24"/>
+                <w:szCs w:val="24"/>
+              </w:rPr>
+            </w:pPr>
+            <w:r>
+              <w:rPr>
+                <w:rFonts w:ascii="Times New Roman" w:hAnsi="Times New Roman" w:cs="Times New Roman"/>
+                <w:sz w:val="24"/>
+                <w:szCs w:val="24"/>
+              </w:rPr>
+              <w:t>Criação da classe Seedata</w:t>
+            </w:r>
+          </w:p>
+          <w:p>
+            <w:pPr>
+              <w:spacing w:line="360" w:lineRule="auto"/>
+              <w:jc w:val="center"/>
+              <w:rPr>
+                <w:rFonts w:ascii="Times New Roman" w:hAnsi="Times New Roman" w:cs="Times New Roman"/>
+                <w:sz w:val="24"/>
+                <w:szCs w:val="24"/>
+              </w:rPr>
+            </w:pPr>
+            <w:r>
+              <w:rPr>
+                <w:rFonts w:ascii="Times New Roman" w:hAnsi="Times New Roman" w:cs="Times New Roman"/>
+                <w:sz w:val="24"/>
+                <w:szCs w:val="24"/>
+              </w:rPr>
+              <w:t>Criação da pasta Migração</w:t>
+            </w:r>
+          </w:p>
+          <w:p>
+            <w:pPr>
+              <w:spacing w:line="360" w:lineRule="auto"/>
+              <w:jc w:val="center"/>
+              <w:rPr>
+                <w:rFonts w:ascii="Times New Roman" w:hAnsi="Times New Roman" w:cs="Times New Roman"/>
+                <w:sz w:val="24"/>
+                <w:szCs w:val="24"/>
+              </w:rPr>
+            </w:pPr>
+          </w:p>
+        </w:tc>
+        <w:tc>
+          <w:tcPr>
+            <w:tcW w:w="1276" w:type="dxa"/>
+          </w:tcPr>
+          <w:p>
+            <w:pPr>
+              <w:spacing w:line="360" w:lineRule="auto"/>
+              <w:jc w:val="center"/>
+              <w:rPr>
+                <w:rFonts w:ascii="Times New Roman" w:hAnsi="Times New Roman" w:cs="Times New Roman"/>
+                <w:sz w:val="24"/>
+                <w:szCs w:val="24"/>
+              </w:rPr>
+            </w:pPr>
+            <w:r>
+              <w:rPr>
+                <w:rFonts w:ascii="Times New Roman" w:hAnsi="Times New Roman" w:cs="Times New Roman"/>
+                <w:sz w:val="24"/>
+                <w:szCs w:val="24"/>
+              </w:rPr>
+              <w:t>1h30</w:t>
+            </w:r>
+          </w:p>
+        </w:tc>
+        <w:tc>
+          <w:tcPr>
+            <w:tcW w:w="2693" w:type="dxa"/>
+          </w:tcPr>
+          <w:p>
+            <w:pPr>
+              <w:spacing w:line="360" w:lineRule="auto"/>
+              <w:jc w:val="center"/>
+              <w:rPr>
+                <w:rFonts w:ascii="Times New Roman" w:hAnsi="Times New Roman" w:cs="Times New Roman"/>
+                <w:sz w:val="24"/>
+                <w:szCs w:val="24"/>
+              </w:rPr>
+            </w:pPr>
+          </w:p>
+        </w:tc>
+        <w:tc>
+          <w:tcPr>
+            <w:tcW w:w="1701" w:type="dxa"/>
+          </w:tcPr>
+          <w:p>
+            <w:pPr>
+              <w:spacing w:line="360" w:lineRule="auto"/>
+              <w:jc w:val="center"/>
+              <w:rPr>
+                <w:rFonts w:ascii="Times New Roman" w:hAnsi="Times New Roman" w:cs="Times New Roman"/>
+                <w:sz w:val="24"/>
+                <w:szCs w:val="24"/>
+              </w:rPr>
+            </w:pPr>
+          </w:p>
+        </w:tc>
+      </w:tr>
+      <w:tr>
+        <w:tc>
+          <w:tcPr>
+            <w:tcW w:w="1384" w:type="dxa"/>
+          </w:tcPr>
+          <w:p>
+            <w:pPr>
+              <w:spacing w:line="360" w:lineRule="auto"/>
+              <w:jc w:val="center"/>
+              <w:rPr>
+                <w:rFonts w:ascii="Times New Roman" w:hAnsi="Times New Roman" w:cs="Times New Roman"/>
+                <w:sz w:val="24"/>
+                <w:szCs w:val="24"/>
+              </w:rPr>
+            </w:pPr>
+            <w:r>
+              <w:rPr>
+                <w:rFonts w:ascii="Times New Roman" w:hAnsi="Times New Roman" w:cs="Times New Roman"/>
+                <w:sz w:val="24"/>
+                <w:szCs w:val="24"/>
+              </w:rPr>
+              <w:t>10/11/2017</w:t>
+            </w:r>
+          </w:p>
+        </w:tc>
+        <w:tc>
+          <w:tcPr>
+            <w:tcW w:w="3708" w:type="dxa"/>
+          </w:tcPr>
+          <w:p>
+            <w:pPr>
+              <w:spacing w:line="360" w:lineRule="auto"/>
+              <w:jc w:val="center"/>
+              <w:rPr>
+                <w:rFonts w:ascii="Times New Roman" w:hAnsi="Times New Roman" w:cs="Times New Roman"/>
+                <w:sz w:val="24"/>
+                <w:szCs w:val="24"/>
+              </w:rPr>
+            </w:pPr>
+            <w:r>
+              <w:rPr>
+                <w:rFonts w:ascii="Times New Roman" w:hAnsi="Times New Roman" w:cs="Times New Roman"/>
+                <w:sz w:val="24"/>
+                <w:szCs w:val="24"/>
+              </w:rPr>
+              <w:t>Divisão do trabalho pelo grupo</w:t>
+            </w:r>
+          </w:p>
+          <w:p>
+            <w:pPr>
+              <w:spacing w:line="360" w:lineRule="auto"/>
+              <w:jc w:val="center"/>
+              <w:rPr>
+                <w:rFonts w:ascii="Times New Roman" w:hAnsi="Times New Roman" w:cs="Times New Roman"/>
+                <w:sz w:val="24"/>
+                <w:szCs w:val="24"/>
+              </w:rPr>
+            </w:pPr>
+            <w:r>
+              <w:rPr>
+                <w:rFonts w:ascii="Times New Roman" w:hAnsi="Times New Roman" w:cs="Times New Roman"/>
+                <w:sz w:val="24"/>
+                <w:szCs w:val="24"/>
+              </w:rPr>
+              <w:t xml:space="preserve">Criação de uma View para agendar percurso </w:t>
+            </w:r>
+          </w:p>
+        </w:tc>
+        <w:tc>
+          <w:tcPr>
+            <w:tcW w:w="1276" w:type="dxa"/>
+          </w:tcPr>
+          <w:p>
+            <w:pPr>
+              <w:spacing w:line="360" w:lineRule="auto"/>
+              <w:jc w:val="center"/>
+              <w:rPr>
+                <w:rFonts w:ascii="Times New Roman" w:hAnsi="Times New Roman" w:cs="Times New Roman"/>
+                <w:sz w:val="24"/>
+                <w:szCs w:val="24"/>
+              </w:rPr>
+            </w:pPr>
+            <w:r>
+              <w:rPr>
+                <w:rFonts w:ascii="Times New Roman" w:hAnsi="Times New Roman" w:cs="Times New Roman"/>
+                <w:sz w:val="24"/>
+                <w:szCs w:val="24"/>
+              </w:rPr>
+              <w:t>2h00</w:t>
+            </w:r>
+          </w:p>
+        </w:tc>
+        <w:tc>
+          <w:tcPr>
+            <w:tcW w:w="2693" w:type="dxa"/>
+          </w:tcPr>
+          <w:p>
+            <w:pPr>
+              <w:spacing w:line="360" w:lineRule="auto"/>
+              <w:jc w:val="center"/>
+              <w:rPr>
+                <w:rFonts w:ascii="Times New Roman" w:hAnsi="Times New Roman" w:cs="Times New Roman"/>
+                <w:sz w:val="24"/>
+                <w:szCs w:val="24"/>
+              </w:rPr>
+            </w:pPr>
+          </w:p>
+        </w:tc>
+        <w:tc>
+          <w:tcPr>
+            <w:tcW w:w="1701" w:type="dxa"/>
+          </w:tcPr>
+          <w:p>
+            <w:pPr>
+              <w:spacing w:line="360" w:lineRule="auto"/>
+              <w:jc w:val="center"/>
+              <w:rPr>
+                <w:rFonts w:ascii="Times New Roman" w:hAnsi="Times New Roman" w:cs="Times New Roman"/>
+                <w:sz w:val="24"/>
+                <w:szCs w:val="24"/>
+              </w:rPr>
+            </w:pPr>
+          </w:p>
+        </w:tc>
+      </w:tr>
+      <w:tr>
+        <w:tc>
+          <w:tcPr>
+            <w:tcW w:w="1384" w:type="dxa"/>
+          </w:tcPr>
+          <w:p>
+            <w:pPr>
+              <w:spacing w:line="360" w:lineRule="auto"/>
+              <w:jc w:val="center"/>
+              <w:rPr>
+                <w:rFonts w:ascii="Times New Roman" w:hAnsi="Times New Roman" w:cs="Times New Roman"/>
+                <w:sz w:val="24"/>
+                <w:szCs w:val="24"/>
+              </w:rPr>
+            </w:pPr>
+            <w:r>
+              <w:rPr>
+                <w:rFonts w:ascii="Times New Roman" w:hAnsi="Times New Roman" w:cs="Times New Roman"/>
+                <w:sz w:val="24"/>
+                <w:szCs w:val="24"/>
+              </w:rPr>
+              <w:t>15/11/2017</w:t>
+            </w:r>
+          </w:p>
+        </w:tc>
+        <w:tc>
+          <w:tcPr>
+            <w:tcW w:w="3708" w:type="dxa"/>
+          </w:tcPr>
+          <w:p>
+            <w:pPr>
+              <w:spacing w:line="360" w:lineRule="auto"/>
+              <w:jc w:val="center"/>
+              <w:rPr>
+                <w:rFonts w:ascii="Times New Roman" w:hAnsi="Times New Roman" w:cs="Times New Roman"/>
+                <w:sz w:val="24"/>
+                <w:szCs w:val="24"/>
+              </w:rPr>
+            </w:pPr>
+            <w:r>
+              <w:rPr>
+                <w:rFonts w:ascii="Times New Roman" w:hAnsi="Times New Roman" w:cs="Times New Roman"/>
+                <w:sz w:val="24"/>
+                <w:szCs w:val="24"/>
+              </w:rPr>
+              <w:t>Continuação do Projecto SportsStory</w:t>
+            </w:r>
+          </w:p>
+          <w:p>
+            <w:pPr>
+              <w:spacing w:line="360" w:lineRule="auto"/>
+              <w:jc w:val="center"/>
+              <w:rPr>
+                <w:rFonts w:ascii="Times New Roman" w:hAnsi="Times New Roman" w:cs="Times New Roman"/>
+                <w:sz w:val="24"/>
+                <w:szCs w:val="24"/>
+              </w:rPr>
+            </w:pPr>
+            <w:r>
+              <w:rPr>
+                <w:rFonts w:ascii="Times New Roman" w:hAnsi="Times New Roman" w:cs="Times New Roman"/>
+                <w:sz w:val="24"/>
+                <w:szCs w:val="24"/>
+              </w:rPr>
+              <w:t xml:space="preserve">Criação de </w:t>
+            </w:r>
+            <w:r>
+              <w:t xml:space="preserve">UNIT TESTING </w:t>
+            </w:r>
+            <w:r>
+              <w:rPr>
+                <w:rFonts w:ascii="Times New Roman" w:hAnsi="Times New Roman" w:cs="Times New Roman"/>
+                <w:sz w:val="24"/>
+                <w:szCs w:val="24"/>
+              </w:rPr>
+              <w:t>para validar os comportamentos dos componentes individuais</w:t>
+            </w:r>
+          </w:p>
+          <w:p>
+            <w:pPr>
+              <w:spacing w:line="360" w:lineRule="auto"/>
+              <w:jc w:val="center"/>
+              <w:rPr>
+                <w:rFonts w:ascii="Times New Roman" w:hAnsi="Times New Roman" w:cs="Times New Roman"/>
+                <w:sz w:val="24"/>
+                <w:szCs w:val="24"/>
+              </w:rPr>
+            </w:pPr>
+            <w:r>
+              <w:rPr>
+                <w:rFonts w:ascii="Times New Roman" w:hAnsi="Times New Roman" w:cs="Times New Roman"/>
+                <w:sz w:val="24"/>
+                <w:szCs w:val="24"/>
+              </w:rPr>
+              <w:t>Introdução ao Mock</w:t>
+            </w:r>
+          </w:p>
+        </w:tc>
+        <w:tc>
+          <w:tcPr>
+            <w:tcW w:w="1276" w:type="dxa"/>
+          </w:tcPr>
+          <w:p>
+            <w:pPr>
+              <w:spacing w:line="360" w:lineRule="auto"/>
+              <w:jc w:val="center"/>
+              <w:rPr>
+                <w:rFonts w:ascii="Times New Roman" w:hAnsi="Times New Roman" w:cs="Times New Roman"/>
+                <w:sz w:val="24"/>
+                <w:szCs w:val="24"/>
+              </w:rPr>
+            </w:pPr>
+            <w:r>
+              <w:rPr>
+                <w:rFonts w:ascii="Times New Roman" w:hAnsi="Times New Roman" w:cs="Times New Roman"/>
+                <w:sz w:val="24"/>
+                <w:szCs w:val="24"/>
+              </w:rPr>
+              <w:t>1h30</w:t>
+            </w:r>
+          </w:p>
+        </w:tc>
+        <w:tc>
+          <w:tcPr>
+            <w:tcW w:w="2693" w:type="dxa"/>
+          </w:tcPr>
+          <w:p>
+            <w:pPr>
+              <w:spacing w:line="360" w:lineRule="auto"/>
+              <w:jc w:val="center"/>
+              <w:rPr>
+                <w:rFonts w:ascii="Times New Roman" w:hAnsi="Times New Roman" w:cs="Times New Roman"/>
+                <w:sz w:val="24"/>
+                <w:szCs w:val="24"/>
+              </w:rPr>
+            </w:pPr>
+          </w:p>
+        </w:tc>
+        <w:tc>
+          <w:tcPr>
+            <w:tcW w:w="1701" w:type="dxa"/>
+          </w:tcPr>
+          <w:p>
+            <w:pPr>
+              <w:spacing w:line="360" w:lineRule="auto"/>
+              <w:jc w:val="center"/>
+              <w:rPr>
+                <w:rFonts w:ascii="Times New Roman" w:hAnsi="Times New Roman" w:cs="Times New Roman"/>
+                <w:sz w:val="24"/>
+                <w:szCs w:val="24"/>
+              </w:rPr>
+            </w:pPr>
+          </w:p>
+        </w:tc>
+      </w:tr>
+      <w:tr>
+        <w:tc>
+          <w:tcPr>
+            <w:tcW w:w="1384" w:type="dxa"/>
+          </w:tcPr>
+          <w:p>
+            <w:pPr>
+              <w:spacing w:line="360" w:lineRule="auto"/>
+              <w:jc w:val="center"/>
+              <w:rPr>
+                <w:rFonts w:ascii="Times New Roman" w:hAnsi="Times New Roman" w:cs="Times New Roman"/>
+                <w:sz w:val="24"/>
+                <w:szCs w:val="24"/>
+              </w:rPr>
+            </w:pPr>
+            <w:r>
+              <w:rPr>
+                <w:rFonts w:ascii="Times New Roman" w:hAnsi="Times New Roman" w:cs="Times New Roman"/>
+                <w:sz w:val="24"/>
+                <w:szCs w:val="24"/>
+              </w:rPr>
+              <w:t>16/11/2017</w:t>
+            </w:r>
+          </w:p>
+        </w:tc>
+        <w:tc>
+          <w:tcPr>
+            <w:tcW w:w="3708" w:type="dxa"/>
+          </w:tcPr>
+          <w:p>
+            <w:pPr>
+              <w:spacing w:line="360" w:lineRule="auto"/>
+              <w:jc w:val="center"/>
+              <w:rPr>
+                <w:rFonts w:ascii="Times New Roman" w:hAnsi="Times New Roman" w:cs="Times New Roman"/>
+                <w:sz w:val="24"/>
+                <w:szCs w:val="24"/>
+              </w:rPr>
+            </w:pPr>
+            <w:r>
+              <w:rPr>
+                <w:rFonts w:ascii="Times New Roman" w:hAnsi="Times New Roman" w:cs="Times New Roman"/>
+                <w:sz w:val="24"/>
+                <w:szCs w:val="24"/>
+              </w:rPr>
+              <w:t>Criação de teste na paginação</w:t>
+            </w:r>
+          </w:p>
+          <w:p>
+            <w:pPr>
+              <w:spacing w:line="360" w:lineRule="auto"/>
+              <w:jc w:val="center"/>
+              <w:rPr>
+                <w:rFonts w:ascii="Times New Roman" w:hAnsi="Times New Roman" w:cs="Times New Roman"/>
+                <w:sz w:val="24"/>
+                <w:szCs w:val="24"/>
+              </w:rPr>
+            </w:pPr>
+            <w:r>
+              <w:rPr>
+                <w:rFonts w:ascii="Times New Roman" w:hAnsi="Times New Roman" w:cs="Times New Roman"/>
+                <w:sz w:val="24"/>
+                <w:szCs w:val="24"/>
+              </w:rPr>
+              <w:t>Criação da classe PagingInfo</w:t>
+            </w:r>
+          </w:p>
+          <w:p>
+            <w:pPr>
+              <w:spacing w:line="360" w:lineRule="auto"/>
+              <w:jc w:val="center"/>
+              <w:rPr>
+                <w:rFonts w:ascii="Times New Roman" w:hAnsi="Times New Roman" w:cs="Times New Roman"/>
+                <w:sz w:val="24"/>
+                <w:szCs w:val="24"/>
+              </w:rPr>
+            </w:pPr>
+            <w:r>
+              <w:rPr>
+                <w:rFonts w:ascii="Times New Roman" w:hAnsi="Times New Roman" w:cs="Times New Roman"/>
+                <w:sz w:val="24"/>
+                <w:szCs w:val="24"/>
+              </w:rPr>
+              <w:t>Criação da TagHelper, TagBiulder,PageLink, PageModel..</w:t>
+            </w:r>
+          </w:p>
+          <w:p>
+            <w:pPr>
+              <w:spacing w:line="360" w:lineRule="auto"/>
+              <w:jc w:val="center"/>
+              <w:rPr>
+                <w:rFonts w:ascii="Times New Roman" w:hAnsi="Times New Roman" w:cs="Times New Roman"/>
+                <w:sz w:val="24"/>
+                <w:szCs w:val="24"/>
+              </w:rPr>
+            </w:pPr>
+            <w:r>
+              <w:rPr>
+                <w:rFonts w:ascii="Times New Roman" w:hAnsi="Times New Roman" w:cs="Times New Roman"/>
+                <w:sz w:val="24"/>
+                <w:szCs w:val="24"/>
+              </w:rPr>
+              <w:t>Colocar na  classe ProductsListViewModel a informação da lista dos productos</w:t>
+            </w:r>
+          </w:p>
+          <w:p>
+            <w:pPr>
+              <w:spacing w:line="360" w:lineRule="auto"/>
+              <w:jc w:val="center"/>
+              <w:rPr>
+                <w:rFonts w:ascii="Times New Roman" w:hAnsi="Times New Roman" w:cs="Times New Roman"/>
+                <w:sz w:val="24"/>
+                <w:szCs w:val="24"/>
+              </w:rPr>
+            </w:pPr>
+          </w:p>
+        </w:tc>
+        <w:tc>
+          <w:tcPr>
+            <w:tcW w:w="1276" w:type="dxa"/>
+          </w:tcPr>
+          <w:p>
+            <w:pPr>
+              <w:spacing w:line="360" w:lineRule="auto"/>
+              <w:jc w:val="center"/>
+              <w:rPr>
+                <w:rFonts w:ascii="Times New Roman" w:hAnsi="Times New Roman" w:cs="Times New Roman"/>
+                <w:sz w:val="24"/>
+                <w:szCs w:val="24"/>
+              </w:rPr>
+            </w:pPr>
+            <w:r>
+              <w:rPr>
+                <w:rFonts w:ascii="Times New Roman" w:hAnsi="Times New Roman" w:cs="Times New Roman"/>
+                <w:sz w:val="24"/>
+                <w:szCs w:val="24"/>
+              </w:rPr>
+              <w:t>1h30</w:t>
+            </w:r>
+          </w:p>
+        </w:tc>
+        <w:tc>
+          <w:tcPr>
+            <w:tcW w:w="2693" w:type="dxa"/>
+          </w:tcPr>
+          <w:p>
+            <w:pPr>
+              <w:spacing w:line="360" w:lineRule="auto"/>
+              <w:jc w:val="center"/>
+              <w:rPr>
+                <w:rFonts w:ascii="Times New Roman" w:hAnsi="Times New Roman" w:cs="Times New Roman"/>
+                <w:sz w:val="24"/>
+                <w:szCs w:val="24"/>
+              </w:rPr>
+            </w:pPr>
+          </w:p>
+        </w:tc>
+        <w:tc>
+          <w:tcPr>
+            <w:tcW w:w="1701" w:type="dxa"/>
+          </w:tcPr>
+          <w:p>
+            <w:pPr>
+              <w:spacing w:line="360" w:lineRule="auto"/>
+              <w:jc w:val="center"/>
+              <w:rPr>
+                <w:rFonts w:ascii="Times New Roman" w:hAnsi="Times New Roman" w:cs="Times New Roman"/>
+                <w:sz w:val="24"/>
+                <w:szCs w:val="24"/>
+              </w:rPr>
+            </w:pPr>
+          </w:p>
+        </w:tc>
+      </w:tr>
+      <w:tr>
+        <w:tc>
+          <w:tcPr>
+            <w:tcW w:w="1384" w:type="dxa"/>
+          </w:tcPr>
+          <w:p>
+            <w:pPr>
+              <w:spacing w:line="360" w:lineRule="auto"/>
+              <w:jc w:val="center"/>
+              <w:rPr>
+                <w:rFonts w:ascii="Times New Roman" w:hAnsi="Times New Roman" w:cs="Times New Roman"/>
+                <w:sz w:val="24"/>
+                <w:szCs w:val="24"/>
+              </w:rPr>
+            </w:pPr>
+            <w:r>
+              <w:rPr>
+                <w:rFonts w:ascii="Times New Roman" w:hAnsi="Times New Roman" w:cs="Times New Roman"/>
+                <w:sz w:val="24"/>
+                <w:szCs w:val="24"/>
+              </w:rPr>
+              <w:t>17/11/2017</w:t>
+            </w:r>
+          </w:p>
+        </w:tc>
+        <w:tc>
+          <w:tcPr>
+            <w:tcW w:w="3708" w:type="dxa"/>
+          </w:tcPr>
+          <w:p>
+            <w:pPr>
+              <w:spacing w:line="360" w:lineRule="auto"/>
+              <w:jc w:val="center"/>
+              <w:rPr>
+                <w:rFonts w:ascii="Times New Roman" w:hAnsi="Times New Roman" w:cs="Times New Roman"/>
+                <w:sz w:val="24"/>
+                <w:szCs w:val="24"/>
+              </w:rPr>
+            </w:pPr>
+            <w:r>
+              <w:rPr>
+                <w:rFonts w:ascii="Times New Roman" w:hAnsi="Times New Roman" w:cs="Times New Roman"/>
+                <w:sz w:val="24"/>
+                <w:szCs w:val="24"/>
+              </w:rPr>
+              <w:t>Resolver problemas no visual studio</w:t>
+            </w:r>
+          </w:p>
+          <w:p>
+            <w:pPr>
+              <w:spacing w:line="360" w:lineRule="auto"/>
+              <w:jc w:val="center"/>
+              <w:rPr>
+                <w:rFonts w:ascii="Times New Roman" w:hAnsi="Times New Roman" w:cs="Times New Roman"/>
+                <w:sz w:val="24"/>
+                <w:szCs w:val="24"/>
+              </w:rPr>
+            </w:pPr>
+            <w:r>
+              <w:rPr>
+                <w:rFonts w:ascii="Times New Roman" w:hAnsi="Times New Roman" w:cs="Times New Roman"/>
+                <w:sz w:val="24"/>
+                <w:szCs w:val="24"/>
+              </w:rPr>
+              <w:lastRenderedPageBreak/>
+              <w:t>Mudar o nome da Branch da aluna</w:t>
+            </w:r>
+          </w:p>
+          <w:p>
+            <w:pPr>
+              <w:spacing w:line="360" w:lineRule="auto"/>
+              <w:jc w:val="center"/>
+              <w:rPr>
+                <w:rFonts w:ascii="Times New Roman" w:hAnsi="Times New Roman" w:cs="Times New Roman"/>
+                <w:sz w:val="24"/>
+                <w:szCs w:val="24"/>
+              </w:rPr>
+            </w:pPr>
+            <w:r>
+              <w:rPr>
+                <w:rFonts w:ascii="Times New Roman" w:hAnsi="Times New Roman" w:cs="Times New Roman"/>
+                <w:sz w:val="24"/>
+                <w:szCs w:val="24"/>
+              </w:rPr>
+              <w:t>Criação do modelo e controller(Agendar Percurso)</w:t>
+            </w:r>
+          </w:p>
+        </w:tc>
+        <w:tc>
+          <w:tcPr>
+            <w:tcW w:w="1276" w:type="dxa"/>
+          </w:tcPr>
+          <w:p>
+            <w:pPr>
+              <w:spacing w:line="360" w:lineRule="auto"/>
+              <w:jc w:val="center"/>
+              <w:rPr>
+                <w:rFonts w:ascii="Times New Roman" w:hAnsi="Times New Roman" w:cs="Times New Roman"/>
+                <w:sz w:val="24"/>
+                <w:szCs w:val="24"/>
+              </w:rPr>
+            </w:pPr>
+            <w:r>
+              <w:rPr>
+                <w:rFonts w:ascii="Times New Roman" w:hAnsi="Times New Roman" w:cs="Times New Roman"/>
+                <w:sz w:val="24"/>
+                <w:szCs w:val="24"/>
+              </w:rPr>
+              <w:lastRenderedPageBreak/>
+              <w:t>2h00</w:t>
+            </w:r>
+          </w:p>
+        </w:tc>
+        <w:tc>
+          <w:tcPr>
+            <w:tcW w:w="2693" w:type="dxa"/>
+          </w:tcPr>
+          <w:p>
+            <w:pPr>
+              <w:spacing w:line="360" w:lineRule="auto"/>
+              <w:jc w:val="center"/>
+              <w:rPr>
+                <w:rFonts w:ascii="Times New Roman" w:hAnsi="Times New Roman" w:cs="Times New Roman"/>
+                <w:sz w:val="24"/>
+                <w:szCs w:val="24"/>
+              </w:rPr>
+            </w:pPr>
+          </w:p>
+        </w:tc>
+        <w:tc>
+          <w:tcPr>
+            <w:tcW w:w="1701" w:type="dxa"/>
+          </w:tcPr>
+          <w:p>
+            <w:pPr>
+              <w:spacing w:line="360" w:lineRule="auto"/>
+              <w:jc w:val="center"/>
+              <w:rPr>
+                <w:rFonts w:ascii="Times New Roman" w:hAnsi="Times New Roman" w:cs="Times New Roman"/>
+                <w:sz w:val="24"/>
+                <w:szCs w:val="24"/>
+              </w:rPr>
+            </w:pPr>
+          </w:p>
+        </w:tc>
+      </w:tr>
+      <w:tr>
+        <w:tc>
+          <w:tcPr>
+            <w:tcW w:w="1384" w:type="dxa"/>
+          </w:tcPr>
+          <w:p>
+            <w:pPr>
+              <w:spacing w:line="360" w:lineRule="auto"/>
+              <w:jc w:val="center"/>
+              <w:rPr>
+                <w:rFonts w:ascii="Times New Roman" w:hAnsi="Times New Roman" w:cs="Times New Roman"/>
+                <w:sz w:val="24"/>
+                <w:szCs w:val="24"/>
+              </w:rPr>
+            </w:pPr>
+            <w:r>
+              <w:rPr>
+                <w:rFonts w:ascii="Times New Roman" w:hAnsi="Times New Roman" w:cs="Times New Roman"/>
+                <w:sz w:val="24"/>
+                <w:szCs w:val="24"/>
+              </w:rPr>
+              <w:t>19/11/2017</w:t>
+            </w:r>
+          </w:p>
+        </w:tc>
+        <w:tc>
+          <w:tcPr>
+            <w:tcW w:w="3708" w:type="dxa"/>
+          </w:tcPr>
+          <w:p>
+            <w:pPr>
+              <w:spacing w:line="360" w:lineRule="auto"/>
+              <w:jc w:val="center"/>
+              <w:rPr>
+                <w:rFonts w:ascii="Times New Roman" w:hAnsi="Times New Roman" w:cs="Times New Roman"/>
+                <w:sz w:val="24"/>
+                <w:szCs w:val="24"/>
+              </w:rPr>
+            </w:pPr>
+          </w:p>
+        </w:tc>
+        <w:tc>
+          <w:tcPr>
+            <w:tcW w:w="1276" w:type="dxa"/>
+          </w:tcPr>
+          <w:p>
+            <w:pPr>
+              <w:spacing w:line="360" w:lineRule="auto"/>
+              <w:jc w:val="center"/>
+              <w:rPr>
+                <w:rFonts w:ascii="Times New Roman" w:hAnsi="Times New Roman" w:cs="Times New Roman"/>
+                <w:sz w:val="24"/>
+                <w:szCs w:val="24"/>
+              </w:rPr>
+            </w:pPr>
+          </w:p>
+        </w:tc>
+        <w:tc>
+          <w:tcPr>
+            <w:tcW w:w="2693" w:type="dxa"/>
+          </w:tcPr>
+          <w:p>
+            <w:pPr>
+              <w:spacing w:line="360" w:lineRule="auto"/>
+              <w:jc w:val="center"/>
+              <w:rPr>
+                <w:rFonts w:ascii="Times New Roman" w:hAnsi="Times New Roman" w:cs="Times New Roman"/>
+                <w:sz w:val="24"/>
+                <w:szCs w:val="24"/>
+              </w:rPr>
+            </w:pPr>
+            <w:r>
+              <w:rPr>
+                <w:rFonts w:ascii="Times New Roman" w:hAnsi="Times New Roman" w:cs="Times New Roman"/>
+                <w:sz w:val="24"/>
+                <w:szCs w:val="24"/>
+              </w:rPr>
+              <w:t>Actualização dos dados no modelo</w:t>
+            </w:r>
+          </w:p>
+          <w:p>
+            <w:pPr>
+              <w:spacing w:line="360" w:lineRule="auto"/>
+              <w:jc w:val="center"/>
+              <w:rPr>
+                <w:rFonts w:ascii="Times New Roman" w:hAnsi="Times New Roman" w:cs="Times New Roman"/>
+                <w:sz w:val="24"/>
+                <w:szCs w:val="24"/>
+              </w:rPr>
+            </w:pPr>
+            <w:r>
+              <w:rPr>
+                <w:rFonts w:ascii="Times New Roman" w:hAnsi="Times New Roman" w:cs="Times New Roman"/>
+                <w:sz w:val="24"/>
+                <w:szCs w:val="24"/>
+              </w:rPr>
+              <w:t>Criação da classe Agenda</w:t>
+            </w:r>
+          </w:p>
+          <w:p>
+            <w:pPr>
+              <w:spacing w:line="360" w:lineRule="auto"/>
+              <w:jc w:val="center"/>
+              <w:rPr>
+                <w:rFonts w:ascii="Times New Roman" w:hAnsi="Times New Roman" w:cs="Times New Roman"/>
+                <w:sz w:val="24"/>
+                <w:szCs w:val="24"/>
+              </w:rPr>
+            </w:pPr>
+          </w:p>
+        </w:tc>
+        <w:tc>
+          <w:tcPr>
+            <w:tcW w:w="1701" w:type="dxa"/>
+          </w:tcPr>
+          <w:p>
+            <w:pPr>
+              <w:spacing w:line="360" w:lineRule="auto"/>
+              <w:jc w:val="center"/>
+              <w:rPr>
+                <w:rFonts w:ascii="Times New Roman" w:hAnsi="Times New Roman" w:cs="Times New Roman"/>
+                <w:sz w:val="24"/>
+                <w:szCs w:val="24"/>
+              </w:rPr>
+            </w:pPr>
+          </w:p>
+          <w:p>
+            <w:pPr>
+              <w:spacing w:line="360" w:lineRule="auto"/>
+              <w:jc w:val="center"/>
+              <w:rPr>
+                <w:rFonts w:ascii="Times New Roman" w:hAnsi="Times New Roman" w:cs="Times New Roman"/>
+                <w:sz w:val="24"/>
+                <w:szCs w:val="24"/>
+              </w:rPr>
+            </w:pPr>
+            <w:r>
+              <w:rPr>
+                <w:rFonts w:ascii="Times New Roman" w:hAnsi="Times New Roman" w:cs="Times New Roman"/>
+                <w:sz w:val="24"/>
+                <w:szCs w:val="24"/>
+              </w:rPr>
+              <w:t>1h30</w:t>
+            </w:r>
+          </w:p>
+        </w:tc>
+      </w:tr>
+      <w:tr>
+        <w:tc>
+          <w:tcPr>
+            <w:tcW w:w="1384" w:type="dxa"/>
+          </w:tcPr>
+          <w:p>
+            <w:pPr>
+              <w:spacing w:line="360" w:lineRule="auto"/>
+              <w:jc w:val="center"/>
+              <w:rPr>
+                <w:rFonts w:ascii="Times New Roman" w:hAnsi="Times New Roman" w:cs="Times New Roman"/>
+                <w:sz w:val="24"/>
+                <w:szCs w:val="24"/>
+              </w:rPr>
+            </w:pPr>
+            <w:r>
+              <w:rPr>
+                <w:rFonts w:ascii="Times New Roman" w:hAnsi="Times New Roman" w:cs="Times New Roman"/>
+                <w:sz w:val="24"/>
+                <w:szCs w:val="24"/>
+              </w:rPr>
+              <w:t>22/11/2017</w:t>
+            </w:r>
+          </w:p>
+        </w:tc>
+        <w:tc>
+          <w:tcPr>
+            <w:tcW w:w="3708" w:type="dxa"/>
+          </w:tcPr>
+          <w:p>
+            <w:pPr>
+              <w:spacing w:line="360" w:lineRule="auto"/>
+              <w:jc w:val="center"/>
+              <w:rPr>
+                <w:rFonts w:ascii="Times New Roman" w:hAnsi="Times New Roman" w:cs="Times New Roman"/>
+                <w:sz w:val="24"/>
+                <w:szCs w:val="24"/>
+              </w:rPr>
+            </w:pPr>
+            <w:r>
+              <w:rPr>
+                <w:rFonts w:ascii="Times New Roman" w:hAnsi="Times New Roman" w:cs="Times New Roman"/>
+                <w:sz w:val="24"/>
+                <w:szCs w:val="24"/>
+              </w:rPr>
+              <w:t>Continuação sobre Paginação no Projecto SportsStory</w:t>
+            </w:r>
+          </w:p>
+          <w:p>
+            <w:pPr>
+              <w:spacing w:line="360" w:lineRule="auto"/>
+              <w:jc w:val="center"/>
+              <w:rPr>
+                <w:rFonts w:ascii="Times New Roman" w:hAnsi="Times New Roman" w:cs="Times New Roman"/>
+                <w:sz w:val="24"/>
+                <w:szCs w:val="24"/>
+              </w:rPr>
+            </w:pPr>
+            <w:r>
+              <w:rPr>
+                <w:rFonts w:ascii="Times New Roman" w:hAnsi="Times New Roman" w:cs="Times New Roman"/>
+                <w:sz w:val="24"/>
+                <w:szCs w:val="24"/>
+              </w:rPr>
+              <w:t xml:space="preserve">Criação do novo projecto Books </w:t>
+            </w:r>
+          </w:p>
+          <w:p>
+            <w:pPr>
+              <w:spacing w:line="360" w:lineRule="auto"/>
+              <w:jc w:val="center"/>
+              <w:rPr>
+                <w:rFonts w:ascii="Times New Roman" w:hAnsi="Times New Roman" w:cs="Times New Roman"/>
+                <w:sz w:val="24"/>
+                <w:szCs w:val="24"/>
+              </w:rPr>
+            </w:pPr>
+            <w:r>
+              <w:rPr>
+                <w:rFonts w:ascii="Times New Roman" w:hAnsi="Times New Roman" w:cs="Times New Roman"/>
+                <w:sz w:val="24"/>
+                <w:szCs w:val="24"/>
+              </w:rPr>
+              <w:t>Relacionamento entra as tabelas(Book, Author, Category e BookCategory)</w:t>
+            </w:r>
+          </w:p>
+          <w:p>
+            <w:pPr>
+              <w:spacing w:line="360" w:lineRule="auto"/>
+              <w:jc w:val="center"/>
+              <w:rPr>
+                <w:rFonts w:ascii="Times New Roman" w:hAnsi="Times New Roman" w:cs="Times New Roman"/>
+                <w:sz w:val="24"/>
+                <w:szCs w:val="24"/>
+              </w:rPr>
+            </w:pPr>
+            <w:r>
+              <w:rPr>
+                <w:rFonts w:ascii="Times New Roman" w:hAnsi="Times New Roman" w:cs="Times New Roman"/>
+                <w:sz w:val="24"/>
+                <w:szCs w:val="24"/>
+              </w:rPr>
+              <w:t>Criação do Scafolld para gerar dados das tabelas</w:t>
+            </w:r>
+          </w:p>
+        </w:tc>
+        <w:tc>
+          <w:tcPr>
+            <w:tcW w:w="1276" w:type="dxa"/>
+          </w:tcPr>
+          <w:p>
+            <w:pPr>
+              <w:spacing w:line="360" w:lineRule="auto"/>
+              <w:jc w:val="center"/>
+              <w:rPr>
+                <w:rFonts w:ascii="Times New Roman" w:hAnsi="Times New Roman" w:cs="Times New Roman"/>
+                <w:sz w:val="24"/>
+                <w:szCs w:val="24"/>
+              </w:rPr>
+            </w:pPr>
+          </w:p>
+          <w:p>
+            <w:pPr>
+              <w:spacing w:line="360" w:lineRule="auto"/>
+              <w:jc w:val="center"/>
+              <w:rPr>
+                <w:rFonts w:ascii="Times New Roman" w:hAnsi="Times New Roman" w:cs="Times New Roman"/>
+                <w:sz w:val="24"/>
+                <w:szCs w:val="24"/>
+              </w:rPr>
+            </w:pPr>
+          </w:p>
+          <w:p>
+            <w:pPr>
+              <w:spacing w:line="360" w:lineRule="auto"/>
+              <w:jc w:val="center"/>
+              <w:rPr>
+                <w:rFonts w:ascii="Times New Roman" w:hAnsi="Times New Roman" w:cs="Times New Roman"/>
+                <w:sz w:val="24"/>
+                <w:szCs w:val="24"/>
+              </w:rPr>
+            </w:pPr>
+            <w:r>
+              <w:rPr>
+                <w:rFonts w:ascii="Times New Roman" w:hAnsi="Times New Roman" w:cs="Times New Roman"/>
+                <w:sz w:val="24"/>
+                <w:szCs w:val="24"/>
+              </w:rPr>
+              <w:t>1h30</w:t>
+            </w:r>
+          </w:p>
+        </w:tc>
+        <w:tc>
+          <w:tcPr>
+            <w:tcW w:w="2693" w:type="dxa"/>
+          </w:tcPr>
+          <w:p>
+            <w:pPr>
+              <w:spacing w:line="360" w:lineRule="auto"/>
+              <w:jc w:val="center"/>
+              <w:rPr>
+                <w:rFonts w:ascii="Times New Roman" w:hAnsi="Times New Roman" w:cs="Times New Roman"/>
+                <w:sz w:val="24"/>
+                <w:szCs w:val="24"/>
+              </w:rPr>
+            </w:pPr>
+            <w:r>
+              <w:rPr>
+                <w:rFonts w:ascii="Times New Roman" w:hAnsi="Times New Roman" w:cs="Times New Roman"/>
+                <w:sz w:val="24"/>
+                <w:szCs w:val="24"/>
+              </w:rPr>
+              <w:t>Tentativa na relação entre as tabelas de forma a fazer o CRUD</w:t>
+            </w:r>
+          </w:p>
+          <w:p>
+            <w:pPr>
+              <w:spacing w:line="360" w:lineRule="auto"/>
+              <w:jc w:val="center"/>
+              <w:rPr>
+                <w:rFonts w:ascii="Times New Roman" w:hAnsi="Times New Roman" w:cs="Times New Roman"/>
+                <w:sz w:val="24"/>
+                <w:szCs w:val="24"/>
+              </w:rPr>
+            </w:pPr>
+            <w:r>
+              <w:rPr>
+                <w:rFonts w:ascii="Times New Roman" w:hAnsi="Times New Roman" w:cs="Times New Roman"/>
+                <w:sz w:val="24"/>
+                <w:szCs w:val="24"/>
+              </w:rPr>
+              <w:t>Criação de base de dados</w:t>
+            </w:r>
+          </w:p>
+          <w:p>
+            <w:pPr>
+              <w:spacing w:line="360" w:lineRule="auto"/>
+              <w:jc w:val="center"/>
+              <w:rPr>
+                <w:rFonts w:ascii="Times New Roman" w:hAnsi="Times New Roman" w:cs="Times New Roman"/>
+                <w:sz w:val="24"/>
+                <w:szCs w:val="24"/>
+              </w:rPr>
+            </w:pPr>
+            <w:r>
+              <w:rPr>
+                <w:rFonts w:ascii="Times New Roman" w:hAnsi="Times New Roman" w:cs="Times New Roman"/>
+                <w:sz w:val="24"/>
+                <w:szCs w:val="24"/>
+              </w:rPr>
+              <w:t>Migração</w:t>
+            </w:r>
+          </w:p>
+        </w:tc>
+        <w:tc>
+          <w:tcPr>
+            <w:tcW w:w="1701" w:type="dxa"/>
+          </w:tcPr>
+          <w:p>
+            <w:pPr>
+              <w:spacing w:line="360" w:lineRule="auto"/>
+              <w:jc w:val="center"/>
+              <w:rPr>
+                <w:rFonts w:ascii="Times New Roman" w:hAnsi="Times New Roman" w:cs="Times New Roman"/>
+                <w:sz w:val="24"/>
+                <w:szCs w:val="24"/>
+              </w:rPr>
+            </w:pPr>
+          </w:p>
+          <w:p>
+            <w:pPr>
+              <w:spacing w:line="360" w:lineRule="auto"/>
+              <w:jc w:val="center"/>
+              <w:rPr>
+                <w:rFonts w:ascii="Times New Roman" w:hAnsi="Times New Roman" w:cs="Times New Roman"/>
+                <w:sz w:val="24"/>
+                <w:szCs w:val="24"/>
+              </w:rPr>
+            </w:pPr>
+          </w:p>
+          <w:p>
+            <w:pPr>
+              <w:spacing w:line="360" w:lineRule="auto"/>
+              <w:jc w:val="center"/>
+              <w:rPr>
+                <w:rFonts w:ascii="Times New Roman" w:hAnsi="Times New Roman" w:cs="Times New Roman"/>
+                <w:sz w:val="24"/>
+                <w:szCs w:val="24"/>
+              </w:rPr>
+            </w:pPr>
+            <w:r>
+              <w:rPr>
+                <w:rFonts w:ascii="Times New Roman" w:hAnsi="Times New Roman" w:cs="Times New Roman"/>
+                <w:sz w:val="24"/>
+                <w:szCs w:val="24"/>
+              </w:rPr>
+              <w:t>2h30</w:t>
+            </w:r>
+          </w:p>
+        </w:tc>
+      </w:tr>
+      <w:tr>
+        <w:tc>
+          <w:tcPr>
+            <w:tcW w:w="1384" w:type="dxa"/>
+          </w:tcPr>
+          <w:p>
+            <w:pPr>
+              <w:spacing w:line="360" w:lineRule="auto"/>
+              <w:jc w:val="center"/>
+              <w:rPr>
+                <w:rFonts w:ascii="Times New Roman" w:hAnsi="Times New Roman" w:cs="Times New Roman"/>
+                <w:sz w:val="24"/>
+                <w:szCs w:val="24"/>
+              </w:rPr>
+            </w:pPr>
+            <w:r>
+              <w:rPr>
+                <w:rFonts w:ascii="Times New Roman" w:hAnsi="Times New Roman" w:cs="Times New Roman"/>
+                <w:sz w:val="24"/>
+                <w:szCs w:val="24"/>
+              </w:rPr>
+              <w:t>23/11/2017</w:t>
+            </w:r>
+          </w:p>
+        </w:tc>
+        <w:tc>
+          <w:tcPr>
+            <w:tcW w:w="3708" w:type="dxa"/>
+          </w:tcPr>
+          <w:p>
+            <w:pPr>
+              <w:spacing w:line="360" w:lineRule="auto"/>
+              <w:jc w:val="center"/>
+              <w:rPr>
+                <w:rFonts w:ascii="Times New Roman" w:hAnsi="Times New Roman" w:cs="Times New Roman"/>
+                <w:sz w:val="24"/>
+                <w:szCs w:val="24"/>
+              </w:rPr>
+            </w:pPr>
+            <w:r>
+              <w:rPr>
+                <w:rFonts w:ascii="Times New Roman" w:hAnsi="Times New Roman" w:cs="Times New Roman"/>
+                <w:sz w:val="24"/>
+                <w:szCs w:val="24"/>
+              </w:rPr>
+              <w:t>Continuação do Projecto SportsStory</w:t>
+            </w:r>
+          </w:p>
+          <w:p>
+            <w:pPr>
+              <w:spacing w:line="360" w:lineRule="auto"/>
+              <w:jc w:val="center"/>
+              <w:rPr>
+                <w:rFonts w:ascii="Times New Roman" w:hAnsi="Times New Roman" w:cs="Times New Roman"/>
+                <w:sz w:val="24"/>
+                <w:szCs w:val="24"/>
+              </w:rPr>
+            </w:pPr>
+            <w:r>
+              <w:rPr>
+                <w:rFonts w:ascii="Times New Roman" w:hAnsi="Times New Roman" w:cs="Times New Roman"/>
+                <w:sz w:val="24"/>
+                <w:szCs w:val="24"/>
+              </w:rPr>
+              <w:t xml:space="preserve">Criação de estilo para a Paginação </w:t>
+            </w:r>
+          </w:p>
+          <w:p>
+            <w:pPr>
+              <w:spacing w:line="360" w:lineRule="auto"/>
+              <w:jc w:val="center"/>
+              <w:rPr>
+                <w:rFonts w:ascii="Times New Roman" w:hAnsi="Times New Roman" w:cs="Times New Roman"/>
+                <w:sz w:val="24"/>
+                <w:szCs w:val="24"/>
+              </w:rPr>
+            </w:pPr>
+            <w:r>
+              <w:rPr>
+                <w:rFonts w:ascii="Times New Roman" w:hAnsi="Times New Roman" w:cs="Times New Roman"/>
+                <w:sz w:val="24"/>
+                <w:szCs w:val="24"/>
+              </w:rPr>
+              <w:t>Introdução do Pacial View</w:t>
+            </w:r>
+          </w:p>
+        </w:tc>
+        <w:tc>
+          <w:tcPr>
+            <w:tcW w:w="1276" w:type="dxa"/>
+          </w:tcPr>
+          <w:p>
+            <w:pPr>
+              <w:spacing w:line="360" w:lineRule="auto"/>
+              <w:jc w:val="center"/>
+              <w:rPr>
+                <w:rFonts w:ascii="Times New Roman" w:hAnsi="Times New Roman" w:cs="Times New Roman"/>
+                <w:sz w:val="24"/>
+                <w:szCs w:val="24"/>
+              </w:rPr>
+            </w:pPr>
+            <w:r>
+              <w:rPr>
+                <w:rFonts w:ascii="Times New Roman" w:hAnsi="Times New Roman" w:cs="Times New Roman"/>
+                <w:sz w:val="24"/>
+                <w:szCs w:val="24"/>
+              </w:rPr>
+              <w:t>2h00</w:t>
+            </w:r>
+          </w:p>
+        </w:tc>
+        <w:tc>
+          <w:tcPr>
+            <w:tcW w:w="2693" w:type="dxa"/>
+          </w:tcPr>
+          <w:p>
+            <w:pPr>
+              <w:spacing w:line="360" w:lineRule="auto"/>
+              <w:jc w:val="center"/>
+              <w:rPr>
+                <w:rFonts w:ascii="Times New Roman" w:hAnsi="Times New Roman" w:cs="Times New Roman"/>
+                <w:sz w:val="24"/>
+                <w:szCs w:val="24"/>
+              </w:rPr>
+            </w:pPr>
+            <w:r>
+              <w:rPr>
+                <w:rFonts w:ascii="Times New Roman" w:hAnsi="Times New Roman" w:cs="Times New Roman"/>
+                <w:sz w:val="24"/>
+                <w:szCs w:val="24"/>
+              </w:rPr>
+              <w:t>Reunião com outros elementos do grupo</w:t>
+            </w:r>
+          </w:p>
+          <w:p>
+            <w:pPr>
+              <w:spacing w:line="360" w:lineRule="auto"/>
+              <w:jc w:val="center"/>
+              <w:rPr>
+                <w:rFonts w:ascii="Times New Roman" w:hAnsi="Times New Roman" w:cs="Times New Roman"/>
+                <w:sz w:val="24"/>
+                <w:szCs w:val="24"/>
+              </w:rPr>
+            </w:pPr>
+            <w:r>
+              <w:rPr>
+                <w:rFonts w:ascii="Times New Roman" w:hAnsi="Times New Roman" w:cs="Times New Roman"/>
+                <w:sz w:val="24"/>
+                <w:szCs w:val="24"/>
+              </w:rPr>
+              <w:t xml:space="preserve">Criação de dados Fiticios </w:t>
+            </w:r>
+          </w:p>
+          <w:p>
+            <w:pPr>
+              <w:spacing w:line="360" w:lineRule="auto"/>
+              <w:jc w:val="center"/>
+              <w:rPr>
+                <w:rFonts w:ascii="Times New Roman" w:hAnsi="Times New Roman" w:cs="Times New Roman"/>
+                <w:sz w:val="24"/>
+                <w:szCs w:val="24"/>
+              </w:rPr>
+            </w:pPr>
+            <w:r>
+              <w:rPr>
+                <w:rFonts w:ascii="Times New Roman" w:hAnsi="Times New Roman" w:cs="Times New Roman"/>
+                <w:sz w:val="24"/>
+                <w:szCs w:val="24"/>
+              </w:rPr>
+              <w:t>Alteração nos relacionamentos entre as tabelas</w:t>
+            </w:r>
           </w:p>
           <w:p>
             <w:pPr>
@@ -2182,30 +3938,6 @@
             </w:pPr>
             <w:bookmarkStart w:id="0" w:name="_GoBack"/>
             <w:bookmarkEnd w:id="0"/>
-            <w:r>
-              <w:rPr>
-                <w:rFonts w:ascii="Times New Roman" w:hAnsi="Times New Roman" w:cs="Times New Roman"/>
-                <w:sz w:val="24"/>
-                <w:szCs w:val="24"/>
-              </w:rPr>
-              <w:t>1h00</w:t>
-            </w:r>
-          </w:p>
-        </w:tc>
-        <w:tc>
-          <w:tcPr>
-            <w:tcW w:w="2693" w:type="dxa"/>
-          </w:tcPr>
-          <w:p>
-            <w:pPr>
-              <w:spacing w:line="360" w:lineRule="auto"/>
-              <w:jc w:val="center"/>
-              <w:rPr>
-                <w:rFonts w:ascii="Times New Roman" w:hAnsi="Times New Roman" w:cs="Times New Roman"/>
-                <w:sz w:val="24"/>
-                <w:szCs w:val="24"/>
-              </w:rPr>
-            </w:pPr>
           </w:p>
         </w:tc>
         <w:tc>
@@ -2223,251 +3955,32 @@
               </w:rPr>
             </w:pPr>
           </w:p>
-        </w:tc>
-      </w:tr>
-      <w:tr>
-        <w:tc>
-          <w:tcPr>
-            <w:tcW w:w="1384" w:type="dxa"/>
-          </w:tcPr>
-          <w:p>
-            <w:pPr>
-              <w:spacing w:line="360" w:lineRule="auto"/>
-              <w:jc w:val="center"/>
-              <w:rPr>
-                <w:rFonts w:ascii="Times New Roman" w:hAnsi="Times New Roman" w:cs="Times New Roman"/>
-                <w:sz w:val="24"/>
-                <w:szCs w:val="24"/>
-              </w:rPr>
-            </w:pPr>
-          </w:p>
-        </w:tc>
-        <w:tc>
-          <w:tcPr>
-            <w:tcW w:w="3708" w:type="dxa"/>
-          </w:tcPr>
-          <w:p>
-            <w:pPr>
-              <w:spacing w:line="360" w:lineRule="auto"/>
-              <w:jc w:val="center"/>
-              <w:rPr>
-                <w:rFonts w:ascii="Times New Roman" w:hAnsi="Times New Roman" w:cs="Times New Roman"/>
-                <w:sz w:val="24"/>
-                <w:szCs w:val="24"/>
-              </w:rPr>
-            </w:pPr>
-          </w:p>
-        </w:tc>
-        <w:tc>
-          <w:tcPr>
-            <w:tcW w:w="1276" w:type="dxa"/>
-          </w:tcPr>
-          <w:p>
-            <w:pPr>
-              <w:spacing w:line="360" w:lineRule="auto"/>
-              <w:jc w:val="center"/>
-              <w:rPr>
-                <w:rFonts w:ascii="Times New Roman" w:hAnsi="Times New Roman" w:cs="Times New Roman"/>
-                <w:sz w:val="24"/>
-                <w:szCs w:val="24"/>
-              </w:rPr>
-            </w:pPr>
-          </w:p>
-        </w:tc>
-        <w:tc>
-          <w:tcPr>
-            <w:tcW w:w="2693" w:type="dxa"/>
-          </w:tcPr>
-          <w:p>
-            <w:pPr>
-              <w:spacing w:line="360" w:lineRule="auto"/>
-              <w:jc w:val="center"/>
-              <w:rPr>
-                <w:rFonts w:ascii="Times New Roman" w:hAnsi="Times New Roman" w:cs="Times New Roman"/>
-                <w:sz w:val="24"/>
-                <w:szCs w:val="24"/>
-              </w:rPr>
-            </w:pPr>
-          </w:p>
-        </w:tc>
-        <w:tc>
-          <w:tcPr>
-            <w:tcW w:w="1701" w:type="dxa"/>
-          </w:tcPr>
-          <w:p>
-            <w:pPr>
-              <w:spacing w:line="360" w:lineRule="auto"/>
-              <w:jc w:val="center"/>
-              <w:rPr>
-                <w:rFonts w:ascii="Times New Roman" w:hAnsi="Times New Roman" w:cs="Times New Roman"/>
-                <w:sz w:val="24"/>
-                <w:szCs w:val="24"/>
-              </w:rPr>
-            </w:pPr>
-          </w:p>
-        </w:tc>
-      </w:tr>
-      <w:tr>
-        <w:tc>
-          <w:tcPr>
-            <w:tcW w:w="1384" w:type="dxa"/>
-          </w:tcPr>
-          <w:p>
-            <w:pPr>
-              <w:spacing w:line="360" w:lineRule="auto"/>
-              <w:jc w:val="center"/>
-              <w:rPr>
-                <w:rFonts w:ascii="Times New Roman" w:hAnsi="Times New Roman" w:cs="Times New Roman"/>
-                <w:sz w:val="24"/>
-                <w:szCs w:val="24"/>
-              </w:rPr>
-            </w:pPr>
-          </w:p>
-        </w:tc>
-        <w:tc>
-          <w:tcPr>
-            <w:tcW w:w="3708" w:type="dxa"/>
-          </w:tcPr>
-          <w:p>
-            <w:pPr>
-              <w:spacing w:line="360" w:lineRule="auto"/>
-              <w:jc w:val="center"/>
-              <w:rPr>
-                <w:rFonts w:ascii="Times New Roman" w:hAnsi="Times New Roman" w:cs="Times New Roman"/>
-                <w:sz w:val="24"/>
-                <w:szCs w:val="24"/>
-              </w:rPr>
-            </w:pPr>
-          </w:p>
-        </w:tc>
-        <w:tc>
-          <w:tcPr>
-            <w:tcW w:w="1276" w:type="dxa"/>
-          </w:tcPr>
-          <w:p>
-            <w:pPr>
-              <w:spacing w:line="360" w:lineRule="auto"/>
-              <w:jc w:val="center"/>
-              <w:rPr>
-                <w:rFonts w:ascii="Times New Roman" w:hAnsi="Times New Roman" w:cs="Times New Roman"/>
-                <w:sz w:val="24"/>
-                <w:szCs w:val="24"/>
-              </w:rPr>
-            </w:pPr>
-          </w:p>
-        </w:tc>
-        <w:tc>
-          <w:tcPr>
-            <w:tcW w:w="2693" w:type="dxa"/>
-          </w:tcPr>
-          <w:p>
-            <w:pPr>
-              <w:spacing w:line="360" w:lineRule="auto"/>
-              <w:jc w:val="center"/>
-              <w:rPr>
-                <w:rFonts w:ascii="Times New Roman" w:hAnsi="Times New Roman" w:cs="Times New Roman"/>
-                <w:sz w:val="24"/>
-                <w:szCs w:val="24"/>
-              </w:rPr>
-            </w:pPr>
-          </w:p>
-        </w:tc>
-        <w:tc>
-          <w:tcPr>
-            <w:tcW w:w="1701" w:type="dxa"/>
-          </w:tcPr>
-          <w:p>
-            <w:pPr>
-              <w:spacing w:line="360" w:lineRule="auto"/>
-              <w:jc w:val="center"/>
-              <w:rPr>
-                <w:rFonts w:ascii="Times New Roman" w:hAnsi="Times New Roman" w:cs="Times New Roman"/>
-                <w:sz w:val="24"/>
-                <w:szCs w:val="24"/>
-              </w:rPr>
-            </w:pPr>
-          </w:p>
-        </w:tc>
-      </w:tr>
-      <w:tr>
-        <w:tc>
-          <w:tcPr>
-            <w:tcW w:w="1384" w:type="dxa"/>
-          </w:tcPr>
-          <w:p>
-            <w:pPr>
-              <w:spacing w:line="360" w:lineRule="auto"/>
-              <w:jc w:val="center"/>
-              <w:rPr>
-                <w:rFonts w:ascii="Times New Roman" w:hAnsi="Times New Roman" w:cs="Times New Roman"/>
-                <w:sz w:val="24"/>
-                <w:szCs w:val="24"/>
-              </w:rPr>
-            </w:pPr>
-          </w:p>
-        </w:tc>
-        <w:tc>
-          <w:tcPr>
-            <w:tcW w:w="3708" w:type="dxa"/>
-          </w:tcPr>
-          <w:p>
-            <w:pPr>
-              <w:spacing w:line="360" w:lineRule="auto"/>
-              <w:jc w:val="center"/>
-              <w:rPr>
-                <w:rFonts w:ascii="Times New Roman" w:hAnsi="Times New Roman" w:cs="Times New Roman"/>
-                <w:sz w:val="24"/>
-                <w:szCs w:val="24"/>
-              </w:rPr>
-            </w:pPr>
-          </w:p>
-        </w:tc>
-        <w:tc>
-          <w:tcPr>
-            <w:tcW w:w="1276" w:type="dxa"/>
-          </w:tcPr>
-          <w:p>
-            <w:pPr>
-              <w:spacing w:line="360" w:lineRule="auto"/>
-              <w:jc w:val="center"/>
-              <w:rPr>
-                <w:rFonts w:ascii="Times New Roman" w:hAnsi="Times New Roman" w:cs="Times New Roman"/>
-                <w:sz w:val="24"/>
-                <w:szCs w:val="24"/>
-              </w:rPr>
-            </w:pPr>
-          </w:p>
-        </w:tc>
-        <w:tc>
-          <w:tcPr>
-            <w:tcW w:w="2693" w:type="dxa"/>
-          </w:tcPr>
-          <w:p>
-            <w:pPr>
-              <w:spacing w:line="360" w:lineRule="auto"/>
-              <w:jc w:val="center"/>
-              <w:rPr>
-                <w:rFonts w:ascii="Times New Roman" w:hAnsi="Times New Roman" w:cs="Times New Roman"/>
-                <w:sz w:val="24"/>
-                <w:szCs w:val="24"/>
-              </w:rPr>
-            </w:pPr>
-          </w:p>
-        </w:tc>
-        <w:tc>
-          <w:tcPr>
-            <w:tcW w:w="1701" w:type="dxa"/>
-          </w:tcPr>
-          <w:p>
-            <w:pPr>
-              <w:spacing w:line="360" w:lineRule="auto"/>
-              <w:jc w:val="center"/>
-              <w:rPr>
-                <w:rFonts w:ascii="Times New Roman" w:hAnsi="Times New Roman" w:cs="Times New Roman"/>
-                <w:sz w:val="24"/>
-                <w:szCs w:val="24"/>
-              </w:rPr>
-            </w:pPr>
+          <w:p>
+            <w:pPr>
+              <w:spacing w:line="360" w:lineRule="auto"/>
+              <w:jc w:val="center"/>
+              <w:rPr>
+                <w:rFonts w:ascii="Times New Roman" w:hAnsi="Times New Roman" w:cs="Times New Roman"/>
+                <w:sz w:val="24"/>
+                <w:szCs w:val="24"/>
+              </w:rPr>
+            </w:pPr>
+            <w:r>
+              <w:rPr>
+                <w:rFonts w:ascii="Times New Roman" w:hAnsi="Times New Roman" w:cs="Times New Roman"/>
+                <w:sz w:val="24"/>
+                <w:szCs w:val="24"/>
+              </w:rPr>
+              <w:t>3</w:t>
+            </w:r>
+            <w:r>
+              <w:rPr>
+                <w:rFonts w:ascii="Times New Roman" w:hAnsi="Times New Roman" w:cs="Times New Roman"/>
+                <w:sz w:val="24"/>
+                <w:szCs w:val="24"/>
+              </w:rPr>
+              <w:t>h30</w:t>
+            </w:r>
           </w:p>
         </w:tc>
       </w:tr>

</xml_diff>

<commit_message>
Actualização do relatório Programação para Internet aé a data de hoje
</commit_message>
<xml_diff>
--- a/Doc/Programação para a Internet/JaniltaDiário.docx
+++ b/Doc/Programação para a Internet/JaniltaDiário.docx
@@ -5,25 +5,25 @@
     <w:tbl>
       <w:tblPr>
         <w:tblStyle w:val="Tabelacomgrade"/>
-        <w:tblW w:w="10762" w:type="dxa"/>
+        <w:tblW w:w="10997" w:type="dxa"/>
         <w:tblInd w:w="-986" w:type="dxa"/>
         <w:tblLayout w:type="fixed"/>
         <w:tblLook w:val="04A0" w:firstRow="1" w:lastRow="0" w:firstColumn="1" w:lastColumn="0" w:noHBand="0" w:noVBand="1"/>
       </w:tblPr>
       <w:tblGrid>
-        <w:gridCol w:w="1384"/>
-        <w:gridCol w:w="3708"/>
-        <w:gridCol w:w="1276"/>
-        <w:gridCol w:w="2693"/>
-        <w:gridCol w:w="1701"/>
+        <w:gridCol w:w="1414"/>
+        <w:gridCol w:w="3790"/>
+        <w:gridCol w:w="1303"/>
+        <w:gridCol w:w="2752"/>
+        <w:gridCol w:w="1738"/>
       </w:tblGrid>
       <w:tr>
         <w:trPr>
-          <w:trHeight w:val="1700"/>
+          <w:trHeight w:val="1723"/>
         </w:trPr>
         <w:tc>
           <w:tcPr>
-            <w:tcW w:w="1384" w:type="dxa"/>
+            <w:tcW w:w="1414" w:type="dxa"/>
           </w:tcPr>
           <w:p>
             <w:pPr>
@@ -46,7 +46,7 @@
         </w:tc>
         <w:tc>
           <w:tcPr>
-            <w:tcW w:w="3708" w:type="dxa"/>
+            <w:tcW w:w="3790" w:type="dxa"/>
           </w:tcPr>
           <w:p>
             <w:pPr>
@@ -89,7 +89,7 @@
         </w:tc>
         <w:tc>
           <w:tcPr>
-            <w:tcW w:w="1276" w:type="dxa"/>
+            <w:tcW w:w="1303" w:type="dxa"/>
           </w:tcPr>
           <w:p>
             <w:pPr>
@@ -132,7 +132,7 @@
         </w:tc>
         <w:tc>
           <w:tcPr>
-            <w:tcW w:w="2693" w:type="dxa"/>
+            <w:tcW w:w="2752" w:type="dxa"/>
           </w:tcPr>
           <w:p>
             <w:pPr>
@@ -175,7 +175,7 @@
         </w:tc>
         <w:tc>
           <w:tcPr>
-            <w:tcW w:w="1701" w:type="dxa"/>
+            <w:tcW w:w="1738" w:type="dxa"/>
           </w:tcPr>
           <w:p>
             <w:pPr>
@@ -219,11 +219,11 @@
       </w:tr>
       <w:tr>
         <w:trPr>
-          <w:trHeight w:val="277"/>
+          <w:trHeight w:val="280"/>
         </w:trPr>
         <w:tc>
           <w:tcPr>
-            <w:tcW w:w="1384" w:type="dxa"/>
+            <w:tcW w:w="1414" w:type="dxa"/>
           </w:tcPr>
           <w:p>
             <w:pPr>
@@ -256,7 +256,7 @@
         </w:tc>
         <w:tc>
           <w:tcPr>
-            <w:tcW w:w="3708" w:type="dxa"/>
+            <w:tcW w:w="3790" w:type="dxa"/>
           </w:tcPr>
           <w:p>
             <w:pPr>
@@ -307,7 +307,7 @@
         </w:tc>
         <w:tc>
           <w:tcPr>
-            <w:tcW w:w="1276" w:type="dxa"/>
+            <w:tcW w:w="1303" w:type="dxa"/>
           </w:tcPr>
           <w:p>
             <w:pPr>
@@ -342,23 +342,23 @@
         </w:tc>
         <w:tc>
           <w:tcPr>
-            <w:tcW w:w="2693" w:type="dxa"/>
-          </w:tcPr>
-          <w:p>
-            <w:pPr>
-              <w:spacing w:line="360" w:lineRule="auto"/>
-              <w:jc w:val="center"/>
-              <w:rPr>
-                <w:rFonts w:ascii="Times New Roman" w:hAnsi="Times New Roman" w:cs="Times New Roman"/>
-                <w:sz w:val="24"/>
-                <w:szCs w:val="24"/>
-              </w:rPr>
-            </w:pPr>
-          </w:p>
-        </w:tc>
-        <w:tc>
-          <w:tcPr>
-            <w:tcW w:w="1701" w:type="dxa"/>
+            <w:tcW w:w="2752" w:type="dxa"/>
+          </w:tcPr>
+          <w:p>
+            <w:pPr>
+              <w:spacing w:line="360" w:lineRule="auto"/>
+              <w:jc w:val="center"/>
+              <w:rPr>
+                <w:rFonts w:ascii="Times New Roman" w:hAnsi="Times New Roman" w:cs="Times New Roman"/>
+                <w:sz w:val="24"/>
+                <w:szCs w:val="24"/>
+              </w:rPr>
+            </w:pPr>
+          </w:p>
+        </w:tc>
+        <w:tc>
+          <w:tcPr>
+            <w:tcW w:w="1738" w:type="dxa"/>
           </w:tcPr>
           <w:p>
             <w:pPr>
@@ -374,9 +374,12 @@
         </w:tc>
       </w:tr>
       <w:tr>
-        <w:tc>
-          <w:tcPr>
-            <w:tcW w:w="1384" w:type="dxa"/>
+        <w:trPr>
+          <w:trHeight w:val="1262"/>
+        </w:trPr>
+        <w:tc>
+          <w:tcPr>
+            <w:tcW w:w="1414" w:type="dxa"/>
           </w:tcPr>
           <w:p>
             <w:pPr>
@@ -399,7 +402,7 @@
         </w:tc>
         <w:tc>
           <w:tcPr>
-            <w:tcW w:w="3708" w:type="dxa"/>
+            <w:tcW w:w="3790" w:type="dxa"/>
           </w:tcPr>
           <w:p>
             <w:pPr>
@@ -428,7 +431,7 @@
         </w:tc>
         <w:tc>
           <w:tcPr>
-            <w:tcW w:w="1276" w:type="dxa"/>
+            <w:tcW w:w="1303" w:type="dxa"/>
           </w:tcPr>
           <w:p>
             <w:pPr>
@@ -463,23 +466,23 @@
         </w:tc>
         <w:tc>
           <w:tcPr>
-            <w:tcW w:w="2693" w:type="dxa"/>
-          </w:tcPr>
-          <w:p>
-            <w:pPr>
-              <w:spacing w:line="360" w:lineRule="auto"/>
-              <w:jc w:val="center"/>
-              <w:rPr>
-                <w:rFonts w:ascii="Times New Roman" w:hAnsi="Times New Roman" w:cs="Times New Roman"/>
-                <w:sz w:val="24"/>
-                <w:szCs w:val="24"/>
-              </w:rPr>
-            </w:pPr>
-          </w:p>
-        </w:tc>
-        <w:tc>
-          <w:tcPr>
-            <w:tcW w:w="1701" w:type="dxa"/>
+            <w:tcW w:w="2752" w:type="dxa"/>
+          </w:tcPr>
+          <w:p>
+            <w:pPr>
+              <w:spacing w:line="360" w:lineRule="auto"/>
+              <w:jc w:val="center"/>
+              <w:rPr>
+                <w:rFonts w:ascii="Times New Roman" w:hAnsi="Times New Roman" w:cs="Times New Roman"/>
+                <w:sz w:val="24"/>
+                <w:szCs w:val="24"/>
+              </w:rPr>
+            </w:pPr>
+          </w:p>
+        </w:tc>
+        <w:tc>
+          <w:tcPr>
+            <w:tcW w:w="1738" w:type="dxa"/>
           </w:tcPr>
           <w:p>
             <w:pPr>
@@ -495,9 +498,12 @@
         </w:tc>
       </w:tr>
       <w:tr>
-        <w:tc>
-          <w:tcPr>
-            <w:tcW w:w="1384" w:type="dxa"/>
+        <w:trPr>
+          <w:trHeight w:val="2509"/>
+        </w:trPr>
+        <w:tc>
+          <w:tcPr>
+            <w:tcW w:w="1414" w:type="dxa"/>
           </w:tcPr>
           <w:p>
             <w:pPr>
@@ -520,7 +526,7 @@
         </w:tc>
         <w:tc>
           <w:tcPr>
-            <w:tcW w:w="3708" w:type="dxa"/>
+            <w:tcW w:w="3790" w:type="dxa"/>
           </w:tcPr>
           <w:p>
             <w:pPr>
@@ -548,7 +554,7 @@
         </w:tc>
         <w:tc>
           <w:tcPr>
-            <w:tcW w:w="1276" w:type="dxa"/>
+            <w:tcW w:w="1303" w:type="dxa"/>
           </w:tcPr>
           <w:p>
             <w:pPr>
@@ -594,7 +600,7 @@
         </w:tc>
         <w:tc>
           <w:tcPr>
-            <w:tcW w:w="2693" w:type="dxa"/>
+            <w:tcW w:w="2752" w:type="dxa"/>
           </w:tcPr>
           <w:p>
             <w:pPr>
@@ -647,7 +653,7 @@
         </w:tc>
         <w:tc>
           <w:tcPr>
-            <w:tcW w:w="1701" w:type="dxa"/>
+            <w:tcW w:w="1738" w:type="dxa"/>
           </w:tcPr>
           <w:p>
             <w:pPr>
@@ -693,9 +699,12 @@
         </w:tc>
       </w:tr>
       <w:tr>
-        <w:tc>
-          <w:tcPr>
-            <w:tcW w:w="1384" w:type="dxa"/>
+        <w:trPr>
+          <w:trHeight w:val="1672"/>
+        </w:trPr>
+        <w:tc>
+          <w:tcPr>
+            <w:tcW w:w="1414" w:type="dxa"/>
           </w:tcPr>
           <w:p>
             <w:pPr>
@@ -718,7 +727,7 @@
         </w:tc>
         <w:tc>
           <w:tcPr>
-            <w:tcW w:w="3708" w:type="dxa"/>
+            <w:tcW w:w="3790" w:type="dxa"/>
           </w:tcPr>
           <w:p>
             <w:pPr>
@@ -757,7 +766,7 @@
         </w:tc>
         <w:tc>
           <w:tcPr>
-            <w:tcW w:w="1276" w:type="dxa"/>
+            <w:tcW w:w="1303" w:type="dxa"/>
           </w:tcPr>
           <w:p>
             <w:pPr>
@@ -792,34 +801,34 @@
         </w:tc>
         <w:tc>
           <w:tcPr>
-            <w:tcW w:w="2693" w:type="dxa"/>
-          </w:tcPr>
-          <w:p>
-            <w:pPr>
-              <w:spacing w:line="360" w:lineRule="auto"/>
-              <w:jc w:val="center"/>
-              <w:rPr>
-                <w:rFonts w:ascii="Times New Roman" w:hAnsi="Times New Roman" w:cs="Times New Roman"/>
-                <w:sz w:val="24"/>
-                <w:szCs w:val="24"/>
-              </w:rPr>
-            </w:pPr>
-          </w:p>
-          <w:p>
-            <w:pPr>
-              <w:spacing w:line="360" w:lineRule="auto"/>
-              <w:jc w:val="center"/>
-              <w:rPr>
-                <w:rFonts w:ascii="Times New Roman" w:hAnsi="Times New Roman" w:cs="Times New Roman"/>
-                <w:sz w:val="24"/>
-                <w:szCs w:val="24"/>
-              </w:rPr>
-            </w:pPr>
-          </w:p>
-        </w:tc>
-        <w:tc>
-          <w:tcPr>
-            <w:tcW w:w="1701" w:type="dxa"/>
+            <w:tcW w:w="2752" w:type="dxa"/>
+          </w:tcPr>
+          <w:p>
+            <w:pPr>
+              <w:spacing w:line="360" w:lineRule="auto"/>
+              <w:jc w:val="center"/>
+              <w:rPr>
+                <w:rFonts w:ascii="Times New Roman" w:hAnsi="Times New Roman" w:cs="Times New Roman"/>
+                <w:sz w:val="24"/>
+                <w:szCs w:val="24"/>
+              </w:rPr>
+            </w:pPr>
+          </w:p>
+          <w:p>
+            <w:pPr>
+              <w:spacing w:line="360" w:lineRule="auto"/>
+              <w:jc w:val="center"/>
+              <w:rPr>
+                <w:rFonts w:ascii="Times New Roman" w:hAnsi="Times New Roman" w:cs="Times New Roman"/>
+                <w:sz w:val="24"/>
+                <w:szCs w:val="24"/>
+              </w:rPr>
+            </w:pPr>
+          </w:p>
+        </w:tc>
+        <w:tc>
+          <w:tcPr>
+            <w:tcW w:w="1738" w:type="dxa"/>
           </w:tcPr>
           <w:p>
             <w:pPr>
@@ -846,9 +855,12 @@
         </w:tc>
       </w:tr>
       <w:tr>
-        <w:tc>
-          <w:tcPr>
-            <w:tcW w:w="1384" w:type="dxa"/>
+        <w:trPr>
+          <w:trHeight w:val="2099"/>
+        </w:trPr>
+        <w:tc>
+          <w:tcPr>
+            <w:tcW w:w="1414" w:type="dxa"/>
           </w:tcPr>
           <w:p>
             <w:pPr>
@@ -871,7 +883,7 @@
         </w:tc>
         <w:tc>
           <w:tcPr>
-            <w:tcW w:w="3708" w:type="dxa"/>
+            <w:tcW w:w="3790" w:type="dxa"/>
           </w:tcPr>
           <w:p>
             <w:pPr>
@@ -922,7 +934,7 @@
         </w:tc>
         <w:tc>
           <w:tcPr>
-            <w:tcW w:w="1276" w:type="dxa"/>
+            <w:tcW w:w="1303" w:type="dxa"/>
           </w:tcPr>
           <w:p>
             <w:pPr>
@@ -957,23 +969,23 @@
         </w:tc>
         <w:tc>
           <w:tcPr>
-            <w:tcW w:w="2693" w:type="dxa"/>
-          </w:tcPr>
-          <w:p>
-            <w:pPr>
-              <w:spacing w:line="360" w:lineRule="auto"/>
-              <w:jc w:val="center"/>
-              <w:rPr>
-                <w:rFonts w:ascii="Times New Roman" w:hAnsi="Times New Roman" w:cs="Times New Roman"/>
-                <w:sz w:val="24"/>
-                <w:szCs w:val="24"/>
-              </w:rPr>
-            </w:pPr>
-          </w:p>
-        </w:tc>
-        <w:tc>
-          <w:tcPr>
-            <w:tcW w:w="1701" w:type="dxa"/>
+            <w:tcW w:w="2752" w:type="dxa"/>
+          </w:tcPr>
+          <w:p>
+            <w:pPr>
+              <w:spacing w:line="360" w:lineRule="auto"/>
+              <w:jc w:val="center"/>
+              <w:rPr>
+                <w:rFonts w:ascii="Times New Roman" w:hAnsi="Times New Roman" w:cs="Times New Roman"/>
+                <w:sz w:val="24"/>
+                <w:szCs w:val="24"/>
+              </w:rPr>
+            </w:pPr>
+          </w:p>
+        </w:tc>
+        <w:tc>
+          <w:tcPr>
+            <w:tcW w:w="1738" w:type="dxa"/>
           </w:tcPr>
           <w:p>
             <w:pPr>
@@ -989,9 +1001,12 @@
         </w:tc>
       </w:tr>
       <w:tr>
-        <w:tc>
-          <w:tcPr>
-            <w:tcW w:w="1384" w:type="dxa"/>
+        <w:trPr>
+          <w:trHeight w:val="1246"/>
+        </w:trPr>
+        <w:tc>
+          <w:tcPr>
+            <w:tcW w:w="1414" w:type="dxa"/>
           </w:tcPr>
           <w:p>
             <w:pPr>
@@ -1022,7 +1037,7 @@
         </w:tc>
         <w:tc>
           <w:tcPr>
-            <w:tcW w:w="3708" w:type="dxa"/>
+            <w:tcW w:w="3790" w:type="dxa"/>
           </w:tcPr>
           <w:p>
             <w:pPr>
@@ -1050,7 +1065,7 @@
         </w:tc>
         <w:tc>
           <w:tcPr>
-            <w:tcW w:w="1276" w:type="dxa"/>
+            <w:tcW w:w="1303" w:type="dxa"/>
           </w:tcPr>
           <w:p>
             <w:pPr>
@@ -1085,23 +1100,23 @@
         </w:tc>
         <w:tc>
           <w:tcPr>
-            <w:tcW w:w="2693" w:type="dxa"/>
-          </w:tcPr>
-          <w:p>
-            <w:pPr>
-              <w:spacing w:line="360" w:lineRule="auto"/>
-              <w:jc w:val="center"/>
-              <w:rPr>
-                <w:rFonts w:ascii="Times New Roman" w:hAnsi="Times New Roman" w:cs="Times New Roman"/>
-                <w:sz w:val="24"/>
-                <w:szCs w:val="24"/>
-              </w:rPr>
-            </w:pPr>
-          </w:p>
-        </w:tc>
-        <w:tc>
-          <w:tcPr>
-            <w:tcW w:w="1701" w:type="dxa"/>
+            <w:tcW w:w="2752" w:type="dxa"/>
+          </w:tcPr>
+          <w:p>
+            <w:pPr>
+              <w:spacing w:line="360" w:lineRule="auto"/>
+              <w:jc w:val="center"/>
+              <w:rPr>
+                <w:rFonts w:ascii="Times New Roman" w:hAnsi="Times New Roman" w:cs="Times New Roman"/>
+                <w:sz w:val="24"/>
+                <w:szCs w:val="24"/>
+              </w:rPr>
+            </w:pPr>
+          </w:p>
+        </w:tc>
+        <w:tc>
+          <w:tcPr>
+            <w:tcW w:w="1738" w:type="dxa"/>
           </w:tcPr>
           <w:p>
             <w:pPr>
@@ -1117,9 +1132,12 @@
         </w:tc>
       </w:tr>
       <w:tr>
-        <w:tc>
-          <w:tcPr>
-            <w:tcW w:w="1384" w:type="dxa"/>
+        <w:trPr>
+          <w:trHeight w:val="1262"/>
+        </w:trPr>
+        <w:tc>
+          <w:tcPr>
+            <w:tcW w:w="1414" w:type="dxa"/>
           </w:tcPr>
           <w:p>
             <w:pPr>
@@ -1142,7 +1160,7 @@
         </w:tc>
         <w:tc>
           <w:tcPr>
-            <w:tcW w:w="3708" w:type="dxa"/>
+            <w:tcW w:w="3790" w:type="dxa"/>
           </w:tcPr>
           <w:p>
             <w:pPr>
@@ -1186,7 +1204,7 @@
         </w:tc>
         <w:tc>
           <w:tcPr>
-            <w:tcW w:w="1276" w:type="dxa"/>
+            <w:tcW w:w="1303" w:type="dxa"/>
           </w:tcPr>
           <w:p>
             <w:pPr>
@@ -1210,23 +1228,23 @@
         </w:tc>
         <w:tc>
           <w:tcPr>
-            <w:tcW w:w="2693" w:type="dxa"/>
-          </w:tcPr>
-          <w:p>
-            <w:pPr>
-              <w:spacing w:line="360" w:lineRule="auto"/>
-              <w:jc w:val="center"/>
-              <w:rPr>
-                <w:rFonts w:ascii="Times New Roman" w:hAnsi="Times New Roman" w:cs="Times New Roman"/>
-                <w:sz w:val="24"/>
-                <w:szCs w:val="24"/>
-              </w:rPr>
-            </w:pPr>
-          </w:p>
-        </w:tc>
-        <w:tc>
-          <w:tcPr>
-            <w:tcW w:w="1701" w:type="dxa"/>
+            <w:tcW w:w="2752" w:type="dxa"/>
+          </w:tcPr>
+          <w:p>
+            <w:pPr>
+              <w:spacing w:line="360" w:lineRule="auto"/>
+              <w:jc w:val="center"/>
+              <w:rPr>
+                <w:rFonts w:ascii="Times New Roman" w:hAnsi="Times New Roman" w:cs="Times New Roman"/>
+                <w:sz w:val="24"/>
+                <w:szCs w:val="24"/>
+              </w:rPr>
+            </w:pPr>
+          </w:p>
+        </w:tc>
+        <w:tc>
+          <w:tcPr>
+            <w:tcW w:w="1738" w:type="dxa"/>
           </w:tcPr>
           <w:p>
             <w:pPr>
@@ -1242,9 +1260,12 @@
         </w:tc>
       </w:tr>
       <w:tr>
-        <w:tc>
-          <w:tcPr>
-            <w:tcW w:w="1384" w:type="dxa"/>
+        <w:trPr>
+          <w:trHeight w:val="820"/>
+        </w:trPr>
+        <w:tc>
+          <w:tcPr>
+            <w:tcW w:w="1414" w:type="dxa"/>
           </w:tcPr>
           <w:p>
             <w:pPr>
@@ -1267,7 +1288,7 @@
         </w:tc>
         <w:tc>
           <w:tcPr>
-            <w:tcW w:w="3708" w:type="dxa"/>
+            <w:tcW w:w="3790" w:type="dxa"/>
           </w:tcPr>
           <w:p>
             <w:pPr>
@@ -1291,7 +1312,7 @@
         </w:tc>
         <w:tc>
           <w:tcPr>
-            <w:tcW w:w="1276" w:type="dxa"/>
+            <w:tcW w:w="1303" w:type="dxa"/>
           </w:tcPr>
           <w:p>
             <w:pPr>
@@ -1326,7 +1347,7 @@
         </w:tc>
         <w:tc>
           <w:tcPr>
-            <w:tcW w:w="2693" w:type="dxa"/>
+            <w:tcW w:w="2752" w:type="dxa"/>
           </w:tcPr>
           <w:p>
             <w:pPr>
@@ -1355,7 +1376,7 @@
         </w:tc>
         <w:tc>
           <w:tcPr>
-            <w:tcW w:w="1701" w:type="dxa"/>
+            <w:tcW w:w="1738" w:type="dxa"/>
           </w:tcPr>
           <w:p>
             <w:pPr>
@@ -1390,9 +1411,12 @@
         </w:tc>
       </w:tr>
       <w:tr>
-        <w:tc>
-          <w:tcPr>
-            <w:tcW w:w="1384" w:type="dxa"/>
+        <w:trPr>
+          <w:trHeight w:val="1246"/>
+        </w:trPr>
+        <w:tc>
+          <w:tcPr>
+            <w:tcW w:w="1414" w:type="dxa"/>
           </w:tcPr>
           <w:p>
             <w:pPr>
@@ -1416,7 +1440,7 @@
         </w:tc>
         <w:tc>
           <w:tcPr>
-            <w:tcW w:w="3708" w:type="dxa"/>
+            <w:tcW w:w="3790" w:type="dxa"/>
           </w:tcPr>
           <w:p>
             <w:pPr>
@@ -1463,7 +1487,7 @@
         </w:tc>
         <w:tc>
           <w:tcPr>
-            <w:tcW w:w="1276" w:type="dxa"/>
+            <w:tcW w:w="1303" w:type="dxa"/>
           </w:tcPr>
           <w:p>
             <w:pPr>
@@ -1498,23 +1522,23 @@
         </w:tc>
         <w:tc>
           <w:tcPr>
-            <w:tcW w:w="2693" w:type="dxa"/>
-          </w:tcPr>
-          <w:p>
-            <w:pPr>
-              <w:spacing w:line="360" w:lineRule="auto"/>
-              <w:jc w:val="center"/>
-              <w:rPr>
-                <w:rFonts w:ascii="Times New Roman" w:hAnsi="Times New Roman" w:cs="Times New Roman"/>
-                <w:sz w:val="24"/>
-                <w:szCs w:val="24"/>
-              </w:rPr>
-            </w:pPr>
-          </w:p>
-        </w:tc>
-        <w:tc>
-          <w:tcPr>
-            <w:tcW w:w="1701" w:type="dxa"/>
+            <w:tcW w:w="2752" w:type="dxa"/>
+          </w:tcPr>
+          <w:p>
+            <w:pPr>
+              <w:spacing w:line="360" w:lineRule="auto"/>
+              <w:jc w:val="center"/>
+              <w:rPr>
+                <w:rFonts w:ascii="Times New Roman" w:hAnsi="Times New Roman" w:cs="Times New Roman"/>
+                <w:sz w:val="24"/>
+                <w:szCs w:val="24"/>
+              </w:rPr>
+            </w:pPr>
+          </w:p>
+        </w:tc>
+        <w:tc>
+          <w:tcPr>
+            <w:tcW w:w="1738" w:type="dxa"/>
           </w:tcPr>
           <w:p>
             <w:pPr>
@@ -1530,9 +1554,12 @@
         </w:tc>
       </w:tr>
       <w:tr>
-        <w:tc>
-          <w:tcPr>
-            <w:tcW w:w="1384" w:type="dxa"/>
+        <w:trPr>
+          <w:trHeight w:val="3703"/>
+        </w:trPr>
+        <w:tc>
+          <w:tcPr>
+            <w:tcW w:w="1414" w:type="dxa"/>
           </w:tcPr>
           <w:p>
             <w:pPr>
@@ -1555,7 +1582,7 @@
         </w:tc>
         <w:tc>
           <w:tcPr>
-            <w:tcW w:w="3708" w:type="dxa"/>
+            <w:tcW w:w="3790" w:type="dxa"/>
           </w:tcPr>
           <w:p>
             <w:pPr>
@@ -1652,7 +1679,7 @@
         </w:tc>
         <w:tc>
           <w:tcPr>
-            <w:tcW w:w="1276" w:type="dxa"/>
+            <w:tcW w:w="1303" w:type="dxa"/>
           </w:tcPr>
           <w:p>
             <w:pPr>
@@ -1687,23 +1714,23 @@
         </w:tc>
         <w:tc>
           <w:tcPr>
-            <w:tcW w:w="2693" w:type="dxa"/>
-          </w:tcPr>
-          <w:p>
-            <w:pPr>
-              <w:spacing w:line="360" w:lineRule="auto"/>
-              <w:jc w:val="center"/>
-              <w:rPr>
-                <w:rFonts w:ascii="Times New Roman" w:hAnsi="Times New Roman" w:cs="Times New Roman"/>
-                <w:sz w:val="24"/>
-                <w:szCs w:val="24"/>
-              </w:rPr>
-            </w:pPr>
-          </w:p>
-        </w:tc>
-        <w:tc>
-          <w:tcPr>
-            <w:tcW w:w="1701" w:type="dxa"/>
+            <w:tcW w:w="2752" w:type="dxa"/>
+          </w:tcPr>
+          <w:p>
+            <w:pPr>
+              <w:spacing w:line="360" w:lineRule="auto"/>
+              <w:jc w:val="center"/>
+              <w:rPr>
+                <w:rFonts w:ascii="Times New Roman" w:hAnsi="Times New Roman" w:cs="Times New Roman"/>
+                <w:sz w:val="24"/>
+                <w:szCs w:val="24"/>
+              </w:rPr>
+            </w:pPr>
+          </w:p>
+        </w:tc>
+        <w:tc>
+          <w:tcPr>
+            <w:tcW w:w="1738" w:type="dxa"/>
           </w:tcPr>
           <w:p>
             <w:pPr>
@@ -1719,9 +1746,12 @@
         </w:tc>
       </w:tr>
       <w:tr>
-        <w:tc>
-          <w:tcPr>
-            <w:tcW w:w="1384" w:type="dxa"/>
+        <w:trPr>
+          <w:trHeight w:val="1091"/>
+        </w:trPr>
+        <w:tc>
+          <w:tcPr>
+            <w:tcW w:w="1414" w:type="dxa"/>
           </w:tcPr>
           <w:p>
             <w:pPr>
@@ -1744,27 +1774,22 @@
         </w:tc>
         <w:tc>
           <w:tcPr>
-            <w:tcW w:w="3708" w:type="dxa"/>
-          </w:tcPr>
-          <w:p>
-            <w:pPr>
-              <w:pStyle w:val="PargrafodaLista"/>
-              <w:numPr>
-                <w:ilvl w:val="0"/>
-                <w:numId w:val="12"/>
-              </w:numPr>
-              <w:spacing w:line="360" w:lineRule="auto"/>
-              <w:rPr>
-                <w:rFonts w:ascii="Times New Roman" w:hAnsi="Times New Roman" w:cs="Times New Roman"/>
-                <w:sz w:val="24"/>
-                <w:szCs w:val="24"/>
-              </w:rPr>
-            </w:pPr>
-          </w:p>
-        </w:tc>
-        <w:tc>
-          <w:tcPr>
-            <w:tcW w:w="1276" w:type="dxa"/>
+            <w:tcW w:w="3790" w:type="dxa"/>
+          </w:tcPr>
+          <w:p>
+            <w:pPr>
+              <w:spacing w:line="360" w:lineRule="auto"/>
+              <w:rPr>
+                <w:rFonts w:ascii="Times New Roman" w:hAnsi="Times New Roman" w:cs="Times New Roman"/>
+                <w:sz w:val="24"/>
+                <w:szCs w:val="24"/>
+              </w:rPr>
+            </w:pPr>
+          </w:p>
+        </w:tc>
+        <w:tc>
+          <w:tcPr>
+            <w:tcW w:w="1303" w:type="dxa"/>
           </w:tcPr>
           <w:p>
             <w:pPr>
@@ -1799,7 +1824,7 @@
         </w:tc>
         <w:tc>
           <w:tcPr>
-            <w:tcW w:w="2693" w:type="dxa"/>
+            <w:tcW w:w="2752" w:type="dxa"/>
           </w:tcPr>
           <w:p>
             <w:pPr>
@@ -1822,45 +1847,22 @@
         </w:tc>
         <w:tc>
           <w:tcPr>
-            <w:tcW w:w="1701" w:type="dxa"/>
-          </w:tcPr>
-          <w:p>
-            <w:pPr>
-              <w:spacing w:line="360" w:lineRule="auto"/>
-              <w:jc w:val="center"/>
-              <w:rPr>
-                <w:rFonts w:ascii="Times New Roman" w:hAnsi="Times New Roman" w:cs="Times New Roman"/>
-                <w:sz w:val="24"/>
-                <w:szCs w:val="24"/>
-              </w:rPr>
-            </w:pPr>
-          </w:p>
-          <w:p>
-            <w:pPr>
-              <w:spacing w:line="360" w:lineRule="auto"/>
-              <w:jc w:val="center"/>
-              <w:rPr>
-                <w:rFonts w:ascii="Times New Roman" w:hAnsi="Times New Roman" w:cs="Times New Roman"/>
-                <w:sz w:val="24"/>
-                <w:szCs w:val="24"/>
-              </w:rPr>
-            </w:pPr>
-          </w:p>
-          <w:p>
-            <w:pPr>
-              <w:spacing w:line="360" w:lineRule="auto"/>
-              <w:jc w:val="center"/>
-              <w:rPr>
-                <w:rFonts w:ascii="Times New Roman" w:hAnsi="Times New Roman" w:cs="Times New Roman"/>
-                <w:sz w:val="24"/>
-                <w:szCs w:val="24"/>
-              </w:rPr>
-            </w:pPr>
-          </w:p>
-          <w:p>
-            <w:pPr>
-              <w:spacing w:line="360" w:lineRule="auto"/>
-              <w:jc w:val="center"/>
+            <w:tcW w:w="1738" w:type="dxa"/>
+          </w:tcPr>
+          <w:p>
+            <w:pPr>
+              <w:spacing w:line="360" w:lineRule="auto"/>
+              <w:jc w:val="center"/>
+              <w:rPr>
+                <w:rFonts w:ascii="Times New Roman" w:hAnsi="Times New Roman" w:cs="Times New Roman"/>
+                <w:sz w:val="24"/>
+                <w:szCs w:val="24"/>
+              </w:rPr>
+            </w:pPr>
+          </w:p>
+          <w:p>
+            <w:pPr>
+              <w:spacing w:line="360" w:lineRule="auto"/>
               <w:rPr>
                 <w:rFonts w:ascii="Times New Roman" w:hAnsi="Times New Roman" w:cs="Times New Roman"/>
                 <w:sz w:val="24"/>
@@ -1879,9 +1881,12 @@
         </w:tc>
       </w:tr>
       <w:tr>
-        <w:tc>
-          <w:tcPr>
-            <w:tcW w:w="1384" w:type="dxa"/>
+        <w:trPr>
+          <w:trHeight w:val="1406"/>
+        </w:trPr>
+        <w:tc>
+          <w:tcPr>
+            <w:tcW w:w="1414" w:type="dxa"/>
           </w:tcPr>
           <w:p>
             <w:pPr>
@@ -1904,7 +1909,7 @@
         </w:tc>
         <w:tc>
           <w:tcPr>
-            <w:tcW w:w="3708" w:type="dxa"/>
+            <w:tcW w:w="3790" w:type="dxa"/>
           </w:tcPr>
           <w:p>
             <w:pPr>
@@ -1920,23 +1925,23 @@
         </w:tc>
         <w:tc>
           <w:tcPr>
-            <w:tcW w:w="1276" w:type="dxa"/>
-          </w:tcPr>
-          <w:p>
-            <w:pPr>
-              <w:spacing w:line="360" w:lineRule="auto"/>
-              <w:jc w:val="center"/>
-              <w:rPr>
-                <w:rFonts w:ascii="Times New Roman" w:hAnsi="Times New Roman" w:cs="Times New Roman"/>
-                <w:sz w:val="24"/>
-                <w:szCs w:val="24"/>
-              </w:rPr>
-            </w:pPr>
-          </w:p>
-        </w:tc>
-        <w:tc>
-          <w:tcPr>
-            <w:tcW w:w="2693" w:type="dxa"/>
+            <w:tcW w:w="1303" w:type="dxa"/>
+          </w:tcPr>
+          <w:p>
+            <w:pPr>
+              <w:spacing w:line="360" w:lineRule="auto"/>
+              <w:jc w:val="center"/>
+              <w:rPr>
+                <w:rFonts w:ascii="Times New Roman" w:hAnsi="Times New Roman" w:cs="Times New Roman"/>
+                <w:sz w:val="24"/>
+                <w:szCs w:val="24"/>
+              </w:rPr>
+            </w:pPr>
+          </w:p>
+        </w:tc>
+        <w:tc>
+          <w:tcPr>
+            <w:tcW w:w="2752" w:type="dxa"/>
           </w:tcPr>
           <w:p>
             <w:pPr>
@@ -1995,7 +2000,7 @@
         </w:tc>
         <w:tc>
           <w:tcPr>
-            <w:tcW w:w="1701" w:type="dxa"/>
+            <w:tcW w:w="1738" w:type="dxa"/>
           </w:tcPr>
           <w:p>
             <w:pPr>
@@ -2019,9 +2024,12 @@
         </w:tc>
       </w:tr>
       <w:tr>
-        <w:tc>
-          <w:tcPr>
-            <w:tcW w:w="1384" w:type="dxa"/>
+        <w:trPr>
+          <w:trHeight w:val="5036"/>
+        </w:trPr>
+        <w:tc>
+          <w:tcPr>
+            <w:tcW w:w="1414" w:type="dxa"/>
           </w:tcPr>
           <w:p>
             <w:pPr>
@@ -2044,7 +2052,7 @@
         </w:tc>
         <w:tc>
           <w:tcPr>
-            <w:tcW w:w="3708" w:type="dxa"/>
+            <w:tcW w:w="3790" w:type="dxa"/>
           </w:tcPr>
           <w:p>
             <w:pPr>
@@ -2196,7 +2204,7 @@
         </w:tc>
         <w:tc>
           <w:tcPr>
-            <w:tcW w:w="1276" w:type="dxa"/>
+            <w:tcW w:w="1303" w:type="dxa"/>
           </w:tcPr>
           <w:p>
             <w:pPr>
@@ -2286,7 +2294,7 @@
         </w:tc>
         <w:tc>
           <w:tcPr>
-            <w:tcW w:w="2693" w:type="dxa"/>
+            <w:tcW w:w="2752" w:type="dxa"/>
           </w:tcPr>
           <w:p>
             <w:pPr>
@@ -2348,7 +2356,7 @@
         </w:tc>
         <w:tc>
           <w:tcPr>
-            <w:tcW w:w="1701" w:type="dxa"/>
+            <w:tcW w:w="1738" w:type="dxa"/>
           </w:tcPr>
           <w:p>
             <w:pPr>
@@ -2405,32 +2413,36 @@
         </w:tc>
       </w:tr>
       <w:tr>
-        <w:tc>
-          <w:tcPr>
-            <w:tcW w:w="1384" w:type="dxa"/>
-          </w:tcPr>
-          <w:p>
-            <w:pPr>
-              <w:spacing w:line="360" w:lineRule="auto"/>
-              <w:rPr>
-                <w:rFonts w:ascii="Times New Roman" w:hAnsi="Times New Roman" w:cs="Times New Roman"/>
-                <w:sz w:val="24"/>
-                <w:szCs w:val="24"/>
-              </w:rPr>
-            </w:pPr>
-            <w:r>
-              <w:rPr>
-                <w:rFonts w:ascii="Times New Roman" w:hAnsi="Times New Roman" w:cs="Times New Roman"/>
-                <w:sz w:val="24"/>
-                <w:szCs w:val="24"/>
-              </w:rPr>
+        <w:trPr>
+          <w:trHeight w:val="1672"/>
+        </w:trPr>
+        <w:tc>
+          <w:tcPr>
+            <w:tcW w:w="1414" w:type="dxa"/>
+          </w:tcPr>
+          <w:p>
+            <w:pPr>
+              <w:spacing w:line="360" w:lineRule="auto"/>
+              <w:rPr>
+                <w:rFonts w:ascii="Times New Roman" w:hAnsi="Times New Roman" w:cs="Times New Roman"/>
+                <w:sz w:val="24"/>
+                <w:szCs w:val="24"/>
+              </w:rPr>
+            </w:pPr>
+            <w:r>
+              <w:rPr>
+                <w:rFonts w:ascii="Times New Roman" w:hAnsi="Times New Roman" w:cs="Times New Roman"/>
+                <w:sz w:val="24"/>
+                <w:szCs w:val="24"/>
+              </w:rPr>
+              <w:lastRenderedPageBreak/>
               <w:t>03/11/2017</w:t>
             </w:r>
           </w:p>
         </w:tc>
         <w:tc>
           <w:tcPr>
-            <w:tcW w:w="3708" w:type="dxa"/>
+            <w:tcW w:w="3790" w:type="dxa"/>
           </w:tcPr>
           <w:p>
             <w:pPr>
@@ -2471,7 +2483,7 @@
         </w:tc>
         <w:tc>
           <w:tcPr>
-            <w:tcW w:w="1276" w:type="dxa"/>
+            <w:tcW w:w="1303" w:type="dxa"/>
           </w:tcPr>
           <w:p>
             <w:pPr>
@@ -2503,23 +2515,23 @@
         </w:tc>
         <w:tc>
           <w:tcPr>
-            <w:tcW w:w="2693" w:type="dxa"/>
-          </w:tcPr>
-          <w:p>
-            <w:pPr>
-              <w:spacing w:line="360" w:lineRule="auto"/>
-              <w:jc w:val="center"/>
-              <w:rPr>
-                <w:rFonts w:ascii="Times New Roman" w:hAnsi="Times New Roman" w:cs="Times New Roman"/>
-                <w:sz w:val="24"/>
-                <w:szCs w:val="24"/>
-              </w:rPr>
-            </w:pPr>
-          </w:p>
-        </w:tc>
-        <w:tc>
-          <w:tcPr>
-            <w:tcW w:w="1701" w:type="dxa"/>
+            <w:tcW w:w="2752" w:type="dxa"/>
+          </w:tcPr>
+          <w:p>
+            <w:pPr>
+              <w:spacing w:line="360" w:lineRule="auto"/>
+              <w:jc w:val="center"/>
+              <w:rPr>
+                <w:rFonts w:ascii="Times New Roman" w:hAnsi="Times New Roman" w:cs="Times New Roman"/>
+                <w:sz w:val="24"/>
+                <w:szCs w:val="24"/>
+              </w:rPr>
+            </w:pPr>
+          </w:p>
+        </w:tc>
+        <w:tc>
+          <w:tcPr>
+            <w:tcW w:w="1738" w:type="dxa"/>
           </w:tcPr>
           <w:p>
             <w:pPr>
@@ -2535,9 +2547,12 @@
         </w:tc>
       </w:tr>
       <w:tr>
-        <w:tc>
-          <w:tcPr>
-            <w:tcW w:w="1384" w:type="dxa"/>
+        <w:trPr>
+          <w:trHeight w:val="2857"/>
+        </w:trPr>
+        <w:tc>
+          <w:tcPr>
+            <w:tcW w:w="1414" w:type="dxa"/>
           </w:tcPr>
           <w:p>
             <w:pPr>
@@ -2561,7 +2576,7 @@
         </w:tc>
         <w:tc>
           <w:tcPr>
-            <w:tcW w:w="3708" w:type="dxa"/>
+            <w:tcW w:w="3790" w:type="dxa"/>
           </w:tcPr>
           <w:p>
             <w:pPr>
@@ -2691,7 +2706,7 @@
         </w:tc>
         <w:tc>
           <w:tcPr>
-            <w:tcW w:w="1276" w:type="dxa"/>
+            <w:tcW w:w="1303" w:type="dxa"/>
           </w:tcPr>
           <w:p>
             <w:pPr>
@@ -2715,23 +2730,23 @@
         </w:tc>
         <w:tc>
           <w:tcPr>
-            <w:tcW w:w="2693" w:type="dxa"/>
-          </w:tcPr>
-          <w:p>
-            <w:pPr>
-              <w:spacing w:line="360" w:lineRule="auto"/>
-              <w:jc w:val="center"/>
-              <w:rPr>
-                <w:rFonts w:ascii="Times New Roman" w:hAnsi="Times New Roman" w:cs="Times New Roman"/>
-                <w:sz w:val="24"/>
-                <w:szCs w:val="24"/>
-              </w:rPr>
-            </w:pPr>
-          </w:p>
-        </w:tc>
-        <w:tc>
-          <w:tcPr>
-            <w:tcW w:w="1701" w:type="dxa"/>
+            <w:tcW w:w="2752" w:type="dxa"/>
+          </w:tcPr>
+          <w:p>
+            <w:pPr>
+              <w:spacing w:line="360" w:lineRule="auto"/>
+              <w:jc w:val="center"/>
+              <w:rPr>
+                <w:rFonts w:ascii="Times New Roman" w:hAnsi="Times New Roman" w:cs="Times New Roman"/>
+                <w:sz w:val="24"/>
+                <w:szCs w:val="24"/>
+              </w:rPr>
+            </w:pPr>
+          </w:p>
+        </w:tc>
+        <w:tc>
+          <w:tcPr>
+            <w:tcW w:w="1738" w:type="dxa"/>
           </w:tcPr>
           <w:p>
             <w:pPr>
@@ -2747,9 +2762,12 @@
         </w:tc>
       </w:tr>
       <w:tr>
-        <w:tc>
-          <w:tcPr>
-            <w:tcW w:w="1384" w:type="dxa"/>
+        <w:trPr>
+          <w:trHeight w:val="1262"/>
+        </w:trPr>
+        <w:tc>
+          <w:tcPr>
+            <w:tcW w:w="1414" w:type="dxa"/>
           </w:tcPr>
           <w:p>
             <w:pPr>
@@ -2773,8 +2791,27 @@
         </w:tc>
         <w:tc>
           <w:tcPr>
-            <w:tcW w:w="3708" w:type="dxa"/>
-          </w:tcPr>
+            <w:tcW w:w="3790" w:type="dxa"/>
+          </w:tcPr>
+          <w:p>
+            <w:pPr>
+              <w:spacing w:line="360" w:lineRule="auto"/>
+              <w:jc w:val="center"/>
+              <w:rPr>
+                <w:rFonts w:ascii="Times New Roman" w:hAnsi="Times New Roman" w:cs="Times New Roman"/>
+                <w:sz w:val="24"/>
+                <w:szCs w:val="24"/>
+              </w:rPr>
+            </w:pPr>
+            <w:r>
+              <w:rPr>
+                <w:rFonts w:ascii="Times New Roman" w:hAnsi="Times New Roman" w:cs="Times New Roman"/>
+                <w:sz w:val="24"/>
+                <w:szCs w:val="24"/>
+              </w:rPr>
+              <w:t>Apresentação do trabalho realizado</w:t>
+            </w:r>
+          </w:p>
           <w:p>
             <w:pPr>
               <w:spacing w:line="360" w:lineRule="auto"/>
@@ -2816,7 +2853,7 @@
         </w:tc>
         <w:tc>
           <w:tcPr>
-            <w:tcW w:w="1276" w:type="dxa"/>
+            <w:tcW w:w="1303" w:type="dxa"/>
           </w:tcPr>
           <w:p>
             <w:pPr>
@@ -2840,23 +2877,23 @@
         </w:tc>
         <w:tc>
           <w:tcPr>
-            <w:tcW w:w="2693" w:type="dxa"/>
-          </w:tcPr>
-          <w:p>
-            <w:pPr>
-              <w:spacing w:line="360" w:lineRule="auto"/>
-              <w:jc w:val="center"/>
-              <w:rPr>
-                <w:rFonts w:ascii="Times New Roman" w:hAnsi="Times New Roman" w:cs="Times New Roman"/>
-                <w:sz w:val="24"/>
-                <w:szCs w:val="24"/>
-              </w:rPr>
-            </w:pPr>
-          </w:p>
-        </w:tc>
-        <w:tc>
-          <w:tcPr>
-            <w:tcW w:w="1701" w:type="dxa"/>
+            <w:tcW w:w="2752" w:type="dxa"/>
+          </w:tcPr>
+          <w:p>
+            <w:pPr>
+              <w:spacing w:line="360" w:lineRule="auto"/>
+              <w:jc w:val="center"/>
+              <w:rPr>
+                <w:rFonts w:ascii="Times New Roman" w:hAnsi="Times New Roman" w:cs="Times New Roman"/>
+                <w:sz w:val="24"/>
+                <w:szCs w:val="24"/>
+              </w:rPr>
+            </w:pPr>
+          </w:p>
+        </w:tc>
+        <w:tc>
+          <w:tcPr>
+            <w:tcW w:w="1738" w:type="dxa"/>
           </w:tcPr>
           <w:p>
             <w:pPr>
@@ -2872,9 +2909,12 @@
         </w:tc>
       </w:tr>
       <w:tr>
-        <w:tc>
-          <w:tcPr>
-            <w:tcW w:w="1384" w:type="dxa"/>
+        <w:trPr>
+          <w:trHeight w:val="1965"/>
+        </w:trPr>
+        <w:tc>
+          <w:tcPr>
+            <w:tcW w:w="1414" w:type="dxa"/>
           </w:tcPr>
           <w:p>
             <w:pPr>
@@ -2898,7 +2938,7 @@
         </w:tc>
         <w:tc>
           <w:tcPr>
-            <w:tcW w:w="3708" w:type="dxa"/>
+            <w:tcW w:w="3790" w:type="dxa"/>
           </w:tcPr>
           <w:p>
             <w:pPr>
@@ -2971,7 +3011,7 @@
         </w:tc>
         <w:tc>
           <w:tcPr>
-            <w:tcW w:w="1276" w:type="dxa"/>
+            <w:tcW w:w="1303" w:type="dxa"/>
           </w:tcPr>
           <w:p>
             <w:pPr>
@@ -2995,23 +3035,23 @@
         </w:tc>
         <w:tc>
           <w:tcPr>
-            <w:tcW w:w="2693" w:type="dxa"/>
-          </w:tcPr>
-          <w:p>
-            <w:pPr>
-              <w:spacing w:line="360" w:lineRule="auto"/>
-              <w:jc w:val="center"/>
-              <w:rPr>
-                <w:rFonts w:ascii="Times New Roman" w:hAnsi="Times New Roman" w:cs="Times New Roman"/>
-                <w:sz w:val="24"/>
-                <w:szCs w:val="24"/>
-              </w:rPr>
-            </w:pPr>
-          </w:p>
-        </w:tc>
-        <w:tc>
-          <w:tcPr>
-            <w:tcW w:w="1701" w:type="dxa"/>
+            <w:tcW w:w="2752" w:type="dxa"/>
+          </w:tcPr>
+          <w:p>
+            <w:pPr>
+              <w:spacing w:line="360" w:lineRule="auto"/>
+              <w:jc w:val="center"/>
+              <w:rPr>
+                <w:rFonts w:ascii="Times New Roman" w:hAnsi="Times New Roman" w:cs="Times New Roman"/>
+                <w:sz w:val="24"/>
+                <w:szCs w:val="24"/>
+              </w:rPr>
+            </w:pPr>
+          </w:p>
+        </w:tc>
+        <w:tc>
+          <w:tcPr>
+            <w:tcW w:w="1738" w:type="dxa"/>
           </w:tcPr>
           <w:p>
             <w:pPr>
@@ -3027,9 +3067,12 @@
         </w:tc>
       </w:tr>
       <w:tr>
-        <w:tc>
-          <w:tcPr>
-            <w:tcW w:w="1384" w:type="dxa"/>
+        <w:trPr>
+          <w:trHeight w:val="2859"/>
+        </w:trPr>
+        <w:tc>
+          <w:tcPr>
+            <w:tcW w:w="1414" w:type="dxa"/>
           </w:tcPr>
           <w:p>
             <w:pPr>
@@ -3053,7 +3096,7 @@
         </w:tc>
         <w:tc>
           <w:tcPr>
-            <w:tcW w:w="3708" w:type="dxa"/>
+            <w:tcW w:w="3790" w:type="dxa"/>
           </w:tcPr>
           <w:p>
             <w:pPr>
@@ -3145,7 +3188,7 @@
         </w:tc>
         <w:tc>
           <w:tcPr>
-            <w:tcW w:w="1276" w:type="dxa"/>
+            <w:tcW w:w="1303" w:type="dxa"/>
           </w:tcPr>
           <w:p>
             <w:pPr>
@@ -3169,23 +3212,23 @@
         </w:tc>
         <w:tc>
           <w:tcPr>
-            <w:tcW w:w="2693" w:type="dxa"/>
-          </w:tcPr>
-          <w:p>
-            <w:pPr>
-              <w:spacing w:line="360" w:lineRule="auto"/>
-              <w:jc w:val="center"/>
-              <w:rPr>
-                <w:rFonts w:ascii="Times New Roman" w:hAnsi="Times New Roman" w:cs="Times New Roman"/>
-                <w:sz w:val="24"/>
-                <w:szCs w:val="24"/>
-              </w:rPr>
-            </w:pPr>
-          </w:p>
-        </w:tc>
-        <w:tc>
-          <w:tcPr>
-            <w:tcW w:w="1701" w:type="dxa"/>
+            <w:tcW w:w="2752" w:type="dxa"/>
+          </w:tcPr>
+          <w:p>
+            <w:pPr>
+              <w:spacing w:line="360" w:lineRule="auto"/>
+              <w:jc w:val="center"/>
+              <w:rPr>
+                <w:rFonts w:ascii="Times New Roman" w:hAnsi="Times New Roman" w:cs="Times New Roman"/>
+                <w:sz w:val="24"/>
+                <w:szCs w:val="24"/>
+              </w:rPr>
+            </w:pPr>
+          </w:p>
+        </w:tc>
+        <w:tc>
+          <w:tcPr>
+            <w:tcW w:w="1738" w:type="dxa"/>
           </w:tcPr>
           <w:p>
             <w:pPr>
@@ -3201,9 +3244,12 @@
         </w:tc>
       </w:tr>
       <w:tr>
-        <w:tc>
-          <w:tcPr>
-            <w:tcW w:w="1384" w:type="dxa"/>
+        <w:trPr>
+          <w:trHeight w:val="835"/>
+        </w:trPr>
+        <w:tc>
+          <w:tcPr>
+            <w:tcW w:w="1414" w:type="dxa"/>
           </w:tcPr>
           <w:p>
             <w:pPr>
@@ -3227,7 +3273,7 @@
         </w:tc>
         <w:tc>
           <w:tcPr>
-            <w:tcW w:w="3708" w:type="dxa"/>
+            <w:tcW w:w="3790" w:type="dxa"/>
           </w:tcPr>
           <w:p>
             <w:pPr>
@@ -3264,7 +3310,6 @@
                 <w:sz w:val="24"/>
                 <w:szCs w:val="24"/>
               </w:rPr>
-              <w:lastRenderedPageBreak/>
               <w:t>Mudar o nome da Branch da aluna</w:t>
             </w:r>
           </w:p>
@@ -3290,48 +3335,47 @@
         </w:tc>
         <w:tc>
           <w:tcPr>
-            <w:tcW w:w="1276" w:type="dxa"/>
-          </w:tcPr>
-          <w:p>
-            <w:pPr>
-              <w:spacing w:line="360" w:lineRule="auto"/>
-              <w:jc w:val="center"/>
-              <w:rPr>
-                <w:rFonts w:ascii="Times New Roman" w:hAnsi="Times New Roman" w:cs="Times New Roman"/>
-                <w:sz w:val="24"/>
-                <w:szCs w:val="24"/>
-              </w:rPr>
-            </w:pPr>
-            <w:r>
-              <w:rPr>
-                <w:rFonts w:ascii="Times New Roman" w:hAnsi="Times New Roman" w:cs="Times New Roman"/>
-                <w:sz w:val="24"/>
-                <w:szCs w:val="24"/>
-              </w:rPr>
-              <w:lastRenderedPageBreak/>
+            <w:tcW w:w="1303" w:type="dxa"/>
+          </w:tcPr>
+          <w:p>
+            <w:pPr>
+              <w:spacing w:line="360" w:lineRule="auto"/>
+              <w:jc w:val="center"/>
+              <w:rPr>
+                <w:rFonts w:ascii="Times New Roman" w:hAnsi="Times New Roman" w:cs="Times New Roman"/>
+                <w:sz w:val="24"/>
+                <w:szCs w:val="24"/>
+              </w:rPr>
+            </w:pPr>
+            <w:r>
+              <w:rPr>
+                <w:rFonts w:ascii="Times New Roman" w:hAnsi="Times New Roman" w:cs="Times New Roman"/>
+                <w:sz w:val="24"/>
+                <w:szCs w:val="24"/>
+              </w:rPr>
               <w:t>2h00</w:t>
             </w:r>
           </w:p>
         </w:tc>
         <w:tc>
           <w:tcPr>
-            <w:tcW w:w="2693" w:type="dxa"/>
-          </w:tcPr>
-          <w:p>
-            <w:pPr>
-              <w:spacing w:line="360" w:lineRule="auto"/>
-              <w:jc w:val="center"/>
-              <w:rPr>
-                <w:rFonts w:ascii="Times New Roman" w:hAnsi="Times New Roman" w:cs="Times New Roman"/>
-                <w:sz w:val="24"/>
-                <w:szCs w:val="24"/>
-              </w:rPr>
-            </w:pPr>
-          </w:p>
-        </w:tc>
-        <w:tc>
-          <w:tcPr>
-            <w:tcW w:w="1701" w:type="dxa"/>
+            <w:tcW w:w="2752" w:type="dxa"/>
+          </w:tcPr>
+          <w:p>
+            <w:pPr>
+              <w:spacing w:line="360" w:lineRule="auto"/>
+              <w:jc w:val="center"/>
+              <w:rPr>
+                <w:rFonts w:ascii="Times New Roman" w:hAnsi="Times New Roman" w:cs="Times New Roman"/>
+                <w:sz w:val="24"/>
+                <w:szCs w:val="24"/>
+              </w:rPr>
+            </w:pPr>
+          </w:p>
+        </w:tc>
+        <w:tc>
+          <w:tcPr>
+            <w:tcW w:w="1738" w:type="dxa"/>
           </w:tcPr>
           <w:p>
             <w:pPr>
@@ -3347,65 +3391,69 @@
         </w:tc>
       </w:tr>
       <w:tr>
-        <w:tc>
-          <w:tcPr>
-            <w:tcW w:w="1384" w:type="dxa"/>
-          </w:tcPr>
-          <w:p>
-            <w:pPr>
-              <w:spacing w:line="360" w:lineRule="auto"/>
-              <w:jc w:val="center"/>
-              <w:rPr>
-                <w:rFonts w:ascii="Times New Roman" w:hAnsi="Times New Roman" w:cs="Times New Roman"/>
-                <w:sz w:val="24"/>
-                <w:szCs w:val="24"/>
-              </w:rPr>
-            </w:pPr>
-            <w:r>
-              <w:rPr>
-                <w:rFonts w:ascii="Times New Roman" w:hAnsi="Times New Roman" w:cs="Times New Roman"/>
-                <w:sz w:val="24"/>
-                <w:szCs w:val="24"/>
-              </w:rPr>
+        <w:trPr>
+          <w:trHeight w:val="1417"/>
+        </w:trPr>
+        <w:tc>
+          <w:tcPr>
+            <w:tcW w:w="1414" w:type="dxa"/>
+          </w:tcPr>
+          <w:p>
+            <w:pPr>
+              <w:spacing w:line="360" w:lineRule="auto"/>
+              <w:jc w:val="center"/>
+              <w:rPr>
+                <w:rFonts w:ascii="Times New Roman" w:hAnsi="Times New Roman" w:cs="Times New Roman"/>
+                <w:sz w:val="24"/>
+                <w:szCs w:val="24"/>
+              </w:rPr>
+            </w:pPr>
+            <w:r>
+              <w:rPr>
+                <w:rFonts w:ascii="Times New Roman" w:hAnsi="Times New Roman" w:cs="Times New Roman"/>
+                <w:sz w:val="24"/>
+                <w:szCs w:val="24"/>
+              </w:rPr>
+              <w:lastRenderedPageBreak/>
               <w:t>19/11/2017</w:t>
             </w:r>
           </w:p>
         </w:tc>
         <w:tc>
           <w:tcPr>
-            <w:tcW w:w="3708" w:type="dxa"/>
-          </w:tcPr>
-          <w:p>
-            <w:pPr>
-              <w:spacing w:line="360" w:lineRule="auto"/>
-              <w:jc w:val="center"/>
-              <w:rPr>
-                <w:rFonts w:ascii="Times New Roman" w:hAnsi="Times New Roman" w:cs="Times New Roman"/>
-                <w:sz w:val="24"/>
-                <w:szCs w:val="24"/>
-              </w:rPr>
-            </w:pPr>
-          </w:p>
-        </w:tc>
-        <w:tc>
-          <w:tcPr>
-            <w:tcW w:w="1276" w:type="dxa"/>
-          </w:tcPr>
-          <w:p>
-            <w:pPr>
-              <w:spacing w:line="360" w:lineRule="auto"/>
-              <w:jc w:val="center"/>
-              <w:rPr>
-                <w:rFonts w:ascii="Times New Roman" w:hAnsi="Times New Roman" w:cs="Times New Roman"/>
-                <w:sz w:val="24"/>
-                <w:szCs w:val="24"/>
-              </w:rPr>
-            </w:pPr>
-          </w:p>
-        </w:tc>
-        <w:tc>
-          <w:tcPr>
-            <w:tcW w:w="2693" w:type="dxa"/>
+            <w:tcW w:w="3790" w:type="dxa"/>
+          </w:tcPr>
+          <w:p>
+            <w:pPr>
+              <w:spacing w:line="360" w:lineRule="auto"/>
+              <w:jc w:val="center"/>
+              <w:rPr>
+                <w:rFonts w:ascii="Times New Roman" w:hAnsi="Times New Roman" w:cs="Times New Roman"/>
+                <w:sz w:val="24"/>
+                <w:szCs w:val="24"/>
+              </w:rPr>
+            </w:pPr>
+          </w:p>
+        </w:tc>
+        <w:tc>
+          <w:tcPr>
+            <w:tcW w:w="1303" w:type="dxa"/>
+          </w:tcPr>
+          <w:p>
+            <w:pPr>
+              <w:spacing w:line="360" w:lineRule="auto"/>
+              <w:jc w:val="center"/>
+              <w:rPr>
+                <w:rFonts w:ascii="Times New Roman" w:hAnsi="Times New Roman" w:cs="Times New Roman"/>
+                <w:sz w:val="24"/>
+                <w:szCs w:val="24"/>
+              </w:rPr>
+            </w:pPr>
+          </w:p>
+        </w:tc>
+        <w:tc>
+          <w:tcPr>
+            <w:tcW w:w="2752" w:type="dxa"/>
           </w:tcPr>
           <w:p>
             <w:pPr>
@@ -3459,7 +3507,7 @@
         </w:tc>
         <w:tc>
           <w:tcPr>
-            <w:tcW w:w="1701" w:type="dxa"/>
+            <w:tcW w:w="1738" w:type="dxa"/>
           </w:tcPr>
           <w:p>
             <w:pPr>
@@ -3494,9 +3542,12 @@
         </w:tc>
       </w:tr>
       <w:tr>
-        <w:tc>
-          <w:tcPr>
-            <w:tcW w:w="1384" w:type="dxa"/>
+        <w:trPr>
+          <w:trHeight w:val="3346"/>
+        </w:trPr>
+        <w:tc>
+          <w:tcPr>
+            <w:tcW w:w="1414" w:type="dxa"/>
           </w:tcPr>
           <w:p>
             <w:pPr>
@@ -3520,56 +3571,136 @@
         </w:tc>
         <w:tc>
           <w:tcPr>
-            <w:tcW w:w="3708" w:type="dxa"/>
-          </w:tcPr>
-          <w:p>
-            <w:pPr>
-              <w:spacing w:line="360" w:lineRule="auto"/>
-              <w:jc w:val="center"/>
-              <w:rPr>
-                <w:rFonts w:ascii="Times New Roman" w:hAnsi="Times New Roman" w:cs="Times New Roman"/>
-                <w:sz w:val="24"/>
-                <w:szCs w:val="24"/>
-              </w:rPr>
-            </w:pPr>
-            <w:r>
-              <w:rPr>
-                <w:rFonts w:ascii="Times New Roman" w:hAnsi="Times New Roman" w:cs="Times New Roman"/>
-                <w:sz w:val="24"/>
-                <w:szCs w:val="24"/>
-              </w:rPr>
-              <w:t>Continuação sobre Paginação no Projecto SportsStory</w:t>
-            </w:r>
-          </w:p>
-          <w:p>
-            <w:pPr>
-              <w:spacing w:line="360" w:lineRule="auto"/>
-              <w:jc w:val="center"/>
-              <w:rPr>
-                <w:rFonts w:ascii="Times New Roman" w:hAnsi="Times New Roman" w:cs="Times New Roman"/>
-                <w:sz w:val="24"/>
-                <w:szCs w:val="24"/>
-              </w:rPr>
-            </w:pPr>
-            <w:r>
-              <w:rPr>
-                <w:rFonts w:ascii="Times New Roman" w:hAnsi="Times New Roman" w:cs="Times New Roman"/>
-                <w:sz w:val="24"/>
-                <w:szCs w:val="24"/>
-              </w:rPr>
-              <w:t xml:space="preserve">Criação do novo projecto Books </w:t>
-            </w:r>
-          </w:p>
-          <w:p>
-            <w:pPr>
-              <w:spacing w:line="360" w:lineRule="auto"/>
-              <w:jc w:val="center"/>
-              <w:rPr>
-                <w:rFonts w:ascii="Times New Roman" w:hAnsi="Times New Roman" w:cs="Times New Roman"/>
-                <w:sz w:val="24"/>
-                <w:szCs w:val="24"/>
-              </w:rPr>
-            </w:pPr>
+            <w:tcW w:w="3790" w:type="dxa"/>
+          </w:tcPr>
+          <w:p>
+            <w:pPr>
+              <w:spacing w:line="360" w:lineRule="auto"/>
+              <w:jc w:val="center"/>
+              <w:rPr>
+                <w:rFonts w:ascii="Times New Roman" w:hAnsi="Times New Roman" w:cs="Times New Roman"/>
+                <w:sz w:val="24"/>
+                <w:szCs w:val="24"/>
+              </w:rPr>
+            </w:pPr>
+            <w:r>
+              <w:rPr>
+                <w:rFonts w:ascii="Times New Roman" w:hAnsi="Times New Roman" w:cs="Times New Roman"/>
+                <w:sz w:val="24"/>
+                <w:szCs w:val="24"/>
+              </w:rPr>
+              <w:t xml:space="preserve">- </w:t>
+            </w:r>
+            <w:r>
+              <w:rPr>
+                <w:rFonts w:ascii="Times New Roman" w:hAnsi="Times New Roman" w:cs="Times New Roman"/>
+                <w:sz w:val="24"/>
+                <w:szCs w:val="24"/>
+              </w:rPr>
+              <w:t xml:space="preserve">Continuação sobre Paginação no Projecto </w:t>
+            </w:r>
+            <w:r>
+              <w:rPr>
+                <w:rFonts w:ascii="Times New Roman" w:hAnsi="Times New Roman" w:cs="Times New Roman"/>
+                <w:sz w:val="24"/>
+                <w:szCs w:val="24"/>
+              </w:rPr>
+              <w:t>“</w:t>
+            </w:r>
+            <w:r>
+              <w:rPr>
+                <w:rFonts w:ascii="Times New Roman" w:hAnsi="Times New Roman" w:cs="Times New Roman"/>
+                <w:sz w:val="24"/>
+                <w:szCs w:val="24"/>
+              </w:rPr>
+              <w:t>SportsStory</w:t>
+            </w:r>
+            <w:r>
+              <w:rPr>
+                <w:rFonts w:ascii="Times New Roman" w:hAnsi="Times New Roman" w:cs="Times New Roman"/>
+                <w:sz w:val="24"/>
+                <w:szCs w:val="24"/>
+              </w:rPr>
+              <w:t>”</w:t>
+            </w:r>
+          </w:p>
+          <w:p>
+            <w:pPr>
+              <w:spacing w:line="360" w:lineRule="auto"/>
+              <w:jc w:val="center"/>
+              <w:rPr>
+                <w:rFonts w:ascii="Times New Roman" w:hAnsi="Times New Roman" w:cs="Times New Roman"/>
+                <w:sz w:val="24"/>
+                <w:szCs w:val="24"/>
+              </w:rPr>
+            </w:pPr>
+            <w:r>
+              <w:rPr>
+                <w:rFonts w:ascii="Times New Roman" w:hAnsi="Times New Roman" w:cs="Times New Roman"/>
+                <w:sz w:val="24"/>
+                <w:szCs w:val="24"/>
+              </w:rPr>
+              <w:t xml:space="preserve">- </w:t>
+            </w:r>
+            <w:r>
+              <w:rPr>
+                <w:rFonts w:ascii="Times New Roman" w:hAnsi="Times New Roman" w:cs="Times New Roman"/>
+                <w:sz w:val="24"/>
+                <w:szCs w:val="24"/>
+              </w:rPr>
+              <w:t xml:space="preserve">Criação do novo projecto </w:t>
+            </w:r>
+            <w:r>
+              <w:rPr>
+                <w:rFonts w:ascii="Times New Roman" w:hAnsi="Times New Roman" w:cs="Times New Roman"/>
+                <w:sz w:val="24"/>
+                <w:szCs w:val="24"/>
+              </w:rPr>
+              <w:t>“</w:t>
+            </w:r>
+            <w:r>
+              <w:rPr>
+                <w:rFonts w:ascii="Times New Roman" w:hAnsi="Times New Roman" w:cs="Times New Roman"/>
+                <w:sz w:val="24"/>
+                <w:szCs w:val="24"/>
+              </w:rPr>
+              <w:t>Books</w:t>
+            </w:r>
+            <w:r>
+              <w:rPr>
+                <w:rFonts w:ascii="Times New Roman" w:hAnsi="Times New Roman" w:cs="Times New Roman"/>
+                <w:sz w:val="24"/>
+                <w:szCs w:val="24"/>
+              </w:rPr>
+              <w:t>”</w:t>
+            </w:r>
+            <w:r>
+              <w:rPr>
+                <w:rFonts w:ascii="Times New Roman" w:hAnsi="Times New Roman" w:cs="Times New Roman"/>
+                <w:sz w:val="24"/>
+                <w:szCs w:val="24"/>
+              </w:rPr>
+              <w:t xml:space="preserve"> </w:t>
+            </w:r>
+          </w:p>
+          <w:p>
+            <w:pPr>
+              <w:spacing w:line="360" w:lineRule="auto"/>
+              <w:jc w:val="center"/>
+              <w:rPr>
+                <w:rFonts w:ascii="Times New Roman" w:hAnsi="Times New Roman" w:cs="Times New Roman"/>
+                <w:sz w:val="24"/>
+                <w:szCs w:val="24"/>
+              </w:rPr>
+            </w:pPr>
+            <w:r>
+              <w:rPr>
+                <w:rFonts w:ascii="Times New Roman" w:hAnsi="Times New Roman" w:cs="Times New Roman"/>
+                <w:sz w:val="24"/>
+                <w:szCs w:val="24"/>
+              </w:rPr>
+              <w:t xml:space="preserve">- </w:t>
+            </w:r>
             <w:r>
               <w:rPr>
                 <w:rFonts w:ascii="Times New Roman" w:hAnsi="Times New Roman" w:cs="Times New Roman"/>
@@ -3595,13 +3726,21 @@
                 <w:sz w:val="24"/>
                 <w:szCs w:val="24"/>
               </w:rPr>
+              <w:t xml:space="preserve">- </w:t>
+            </w:r>
+            <w:r>
+              <w:rPr>
+                <w:rFonts w:ascii="Times New Roman" w:hAnsi="Times New Roman" w:cs="Times New Roman"/>
+                <w:sz w:val="24"/>
+                <w:szCs w:val="24"/>
+              </w:rPr>
               <w:t>Criação do Scafolld para gerar dados das tabelas</w:t>
             </w:r>
           </w:p>
         </w:tc>
         <w:tc>
           <w:tcPr>
-            <w:tcW w:w="1276" w:type="dxa"/>
+            <w:tcW w:w="1303" w:type="dxa"/>
           </w:tcPr>
           <w:p>
             <w:pPr>
@@ -3647,7 +3786,7 @@
         </w:tc>
         <w:tc>
           <w:tcPr>
-            <w:tcW w:w="2693" w:type="dxa"/>
+            <w:tcW w:w="2752" w:type="dxa"/>
           </w:tcPr>
           <w:p>
             <w:pPr>
@@ -3706,10 +3845,29 @@
               <w:t>Migração</w:t>
             </w:r>
           </w:p>
-        </w:tc>
-        <w:tc>
-          <w:tcPr>
-            <w:tcW w:w="1701" w:type="dxa"/>
+          <w:p>
+            <w:pPr>
+              <w:spacing w:line="360" w:lineRule="auto"/>
+              <w:jc w:val="center"/>
+              <w:rPr>
+                <w:rFonts w:ascii="Times New Roman" w:hAnsi="Times New Roman" w:cs="Times New Roman"/>
+                <w:sz w:val="24"/>
+                <w:szCs w:val="24"/>
+              </w:rPr>
+            </w:pPr>
+            <w:r>
+              <w:rPr>
+                <w:rFonts w:ascii="Times New Roman" w:hAnsi="Times New Roman" w:cs="Times New Roman"/>
+                <w:sz w:val="24"/>
+                <w:szCs w:val="24"/>
+              </w:rPr>
+              <w:t>Atualização dos atributos na classe “Agenda_Turista_Trilho”</w:t>
+            </w:r>
+          </w:p>
+        </w:tc>
+        <w:tc>
+          <w:tcPr>
+            <w:tcW w:w="1738" w:type="dxa"/>
           </w:tcPr>
           <w:p>
             <w:pPr>
@@ -3750,180 +3908,1658 @@
                 <w:szCs w:val="24"/>
               </w:rPr>
               <w:t>2h30</w:t>
+            </w:r>
+          </w:p>
+        </w:tc>
+      </w:tr>
+    </w:tbl>
+    <w:p>
+      <w:r>
+        <w:br w:type="page"/>
+      </w:r>
+    </w:p>
+    <w:tbl>
+      <w:tblPr>
+        <w:tblStyle w:val="Tabelacomgrade"/>
+        <w:tblW w:w="10997" w:type="dxa"/>
+        <w:tblInd w:w="-986" w:type="dxa"/>
+        <w:tblLayout w:type="fixed"/>
+        <w:tblLook w:val="04A0" w:firstRow="1" w:lastRow="0" w:firstColumn="1" w:lastColumn="0" w:noHBand="0" w:noVBand="1"/>
+      </w:tblPr>
+      <w:tblGrid>
+        <w:gridCol w:w="1414"/>
+        <w:gridCol w:w="3790"/>
+        <w:gridCol w:w="1303"/>
+        <w:gridCol w:w="2752"/>
+        <w:gridCol w:w="1738"/>
+      </w:tblGrid>
+      <w:tr>
+        <w:trPr>
+          <w:trHeight w:val="2551"/>
+        </w:trPr>
+        <w:tc>
+          <w:tcPr>
+            <w:tcW w:w="1414" w:type="dxa"/>
+          </w:tcPr>
+          <w:p>
+            <w:pPr>
+              <w:spacing w:line="360" w:lineRule="auto"/>
+              <w:jc w:val="center"/>
+              <w:rPr>
+                <w:rFonts w:ascii="Times New Roman" w:hAnsi="Times New Roman" w:cs="Times New Roman"/>
+                <w:sz w:val="24"/>
+                <w:szCs w:val="24"/>
+              </w:rPr>
+            </w:pPr>
+            <w:r>
+              <w:rPr>
+                <w:rFonts w:ascii="Times New Roman" w:hAnsi="Times New Roman" w:cs="Times New Roman"/>
+                <w:sz w:val="24"/>
+                <w:szCs w:val="24"/>
+              </w:rPr>
+              <w:lastRenderedPageBreak/>
+              <w:t>23/11/2017</w:t>
+            </w:r>
+          </w:p>
+        </w:tc>
+        <w:tc>
+          <w:tcPr>
+            <w:tcW w:w="3790" w:type="dxa"/>
+          </w:tcPr>
+          <w:p>
+            <w:pPr>
+              <w:spacing w:line="360" w:lineRule="auto"/>
+              <w:jc w:val="center"/>
+              <w:rPr>
+                <w:rFonts w:ascii="Times New Roman" w:hAnsi="Times New Roman" w:cs="Times New Roman"/>
+                <w:sz w:val="24"/>
+                <w:szCs w:val="24"/>
+              </w:rPr>
+            </w:pPr>
+            <w:r>
+              <w:rPr>
+                <w:rFonts w:ascii="Times New Roman" w:hAnsi="Times New Roman" w:cs="Times New Roman"/>
+                <w:sz w:val="24"/>
+                <w:szCs w:val="24"/>
+              </w:rPr>
+              <w:t>Continuação do Projecto SportsStory</w:t>
+            </w:r>
+          </w:p>
+          <w:p>
+            <w:pPr>
+              <w:spacing w:line="360" w:lineRule="auto"/>
+              <w:jc w:val="center"/>
+              <w:rPr>
+                <w:rFonts w:ascii="Times New Roman" w:hAnsi="Times New Roman" w:cs="Times New Roman"/>
+                <w:sz w:val="24"/>
+                <w:szCs w:val="24"/>
+              </w:rPr>
+            </w:pPr>
+            <w:r>
+              <w:rPr>
+                <w:rFonts w:ascii="Times New Roman" w:hAnsi="Times New Roman" w:cs="Times New Roman"/>
+                <w:sz w:val="24"/>
+                <w:szCs w:val="24"/>
+              </w:rPr>
+              <w:t xml:space="preserve">Criação de estilo para a Paginação </w:t>
+            </w:r>
+          </w:p>
+          <w:p>
+            <w:pPr>
+              <w:spacing w:line="360" w:lineRule="auto"/>
+              <w:jc w:val="center"/>
+              <w:rPr>
+                <w:rFonts w:ascii="Times New Roman" w:hAnsi="Times New Roman" w:cs="Times New Roman"/>
+                <w:sz w:val="24"/>
+                <w:szCs w:val="24"/>
+              </w:rPr>
+            </w:pPr>
+            <w:r>
+              <w:rPr>
+                <w:rFonts w:ascii="Times New Roman" w:hAnsi="Times New Roman" w:cs="Times New Roman"/>
+                <w:sz w:val="24"/>
+                <w:szCs w:val="24"/>
+              </w:rPr>
+              <w:t xml:space="preserve">Conceito sobre o uso da View Parcial no projecto </w:t>
+            </w:r>
+            <w:r>
+              <w:rPr>
+                <w:rFonts w:ascii="Times New Roman" w:hAnsi="Times New Roman" w:cs="Times New Roman"/>
+                <w:sz w:val="24"/>
+                <w:szCs w:val="24"/>
+              </w:rPr>
+              <w:t>“</w:t>
+            </w:r>
+            <w:r>
+              <w:rPr>
+                <w:rFonts w:ascii="Times New Roman" w:hAnsi="Times New Roman" w:cs="Times New Roman"/>
+                <w:sz w:val="24"/>
+                <w:szCs w:val="24"/>
+              </w:rPr>
+              <w:t>SportStore</w:t>
+            </w:r>
+            <w:r>
+              <w:rPr>
+                <w:rFonts w:ascii="Times New Roman" w:hAnsi="Times New Roman" w:cs="Times New Roman"/>
+                <w:sz w:val="24"/>
+                <w:szCs w:val="24"/>
+              </w:rPr>
+              <w:t>”</w:t>
+            </w:r>
+          </w:p>
+          <w:p>
+            <w:pPr>
+              <w:spacing w:line="360" w:lineRule="auto"/>
+              <w:jc w:val="center"/>
+              <w:rPr>
+                <w:rFonts w:ascii="Times New Roman" w:hAnsi="Times New Roman" w:cs="Times New Roman"/>
+                <w:sz w:val="24"/>
+                <w:szCs w:val="24"/>
+              </w:rPr>
+            </w:pPr>
+          </w:p>
+        </w:tc>
+        <w:tc>
+          <w:tcPr>
+            <w:tcW w:w="1303" w:type="dxa"/>
+          </w:tcPr>
+          <w:p>
+            <w:pPr>
+              <w:spacing w:line="360" w:lineRule="auto"/>
+              <w:jc w:val="center"/>
+              <w:rPr>
+                <w:rFonts w:ascii="Times New Roman" w:hAnsi="Times New Roman" w:cs="Times New Roman"/>
+                <w:sz w:val="24"/>
+                <w:szCs w:val="24"/>
+              </w:rPr>
+            </w:pPr>
+            <w:r>
+              <w:rPr>
+                <w:rFonts w:ascii="Times New Roman" w:hAnsi="Times New Roman" w:cs="Times New Roman"/>
+                <w:sz w:val="24"/>
+                <w:szCs w:val="24"/>
+              </w:rPr>
+              <w:t>2h00</w:t>
+            </w:r>
+          </w:p>
+        </w:tc>
+        <w:tc>
+          <w:tcPr>
+            <w:tcW w:w="2752" w:type="dxa"/>
+          </w:tcPr>
+          <w:p>
+            <w:pPr>
+              <w:spacing w:line="360" w:lineRule="auto"/>
+              <w:jc w:val="center"/>
+              <w:rPr>
+                <w:rFonts w:ascii="Times New Roman" w:hAnsi="Times New Roman" w:cs="Times New Roman"/>
+                <w:sz w:val="24"/>
+                <w:szCs w:val="24"/>
+              </w:rPr>
+            </w:pPr>
+          </w:p>
+          <w:p>
+            <w:pPr>
+              <w:spacing w:line="360" w:lineRule="auto"/>
+              <w:jc w:val="center"/>
+              <w:rPr>
+                <w:rFonts w:ascii="Times New Roman" w:hAnsi="Times New Roman" w:cs="Times New Roman"/>
+                <w:sz w:val="24"/>
+                <w:szCs w:val="24"/>
+              </w:rPr>
+            </w:pPr>
+            <w:r>
+              <w:rPr>
+                <w:rFonts w:ascii="Times New Roman" w:hAnsi="Times New Roman" w:cs="Times New Roman"/>
+                <w:sz w:val="24"/>
+                <w:szCs w:val="24"/>
+              </w:rPr>
+              <w:t xml:space="preserve">Criação de dados Fiticios </w:t>
+            </w:r>
+            <w:r>
+              <w:rPr>
+                <w:rFonts w:ascii="Times New Roman" w:hAnsi="Times New Roman" w:cs="Times New Roman"/>
+                <w:sz w:val="24"/>
+                <w:szCs w:val="24"/>
+              </w:rPr>
+              <w:t xml:space="preserve">no </w:t>
+            </w:r>
+            <w:r>
+              <w:rPr>
+                <w:rFonts w:ascii="Times New Roman" w:hAnsi="Times New Roman" w:cs="Times New Roman"/>
+                <w:sz w:val="24"/>
+                <w:szCs w:val="24"/>
+              </w:rPr>
+              <w:t>SeedData</w:t>
+            </w:r>
+          </w:p>
+          <w:p>
+            <w:pPr>
+              <w:spacing w:line="360" w:lineRule="auto"/>
+              <w:jc w:val="center"/>
+              <w:rPr>
+                <w:rFonts w:ascii="Times New Roman" w:hAnsi="Times New Roman" w:cs="Times New Roman"/>
+                <w:sz w:val="24"/>
+                <w:szCs w:val="24"/>
+              </w:rPr>
+            </w:pPr>
+            <w:r>
+              <w:rPr>
+                <w:rFonts w:ascii="Times New Roman" w:hAnsi="Times New Roman" w:cs="Times New Roman"/>
+                <w:sz w:val="24"/>
+                <w:szCs w:val="24"/>
+              </w:rPr>
+              <w:t>Alteração nos relacionamentos entre as tabelas</w:t>
+            </w:r>
+          </w:p>
+          <w:p>
+            <w:pPr>
+              <w:spacing w:line="360" w:lineRule="auto"/>
+              <w:jc w:val="center"/>
+              <w:rPr>
+                <w:rFonts w:ascii="Times New Roman" w:hAnsi="Times New Roman" w:cs="Times New Roman"/>
+                <w:sz w:val="24"/>
+                <w:szCs w:val="24"/>
+              </w:rPr>
+            </w:pPr>
+          </w:p>
+        </w:tc>
+        <w:tc>
+          <w:tcPr>
+            <w:tcW w:w="1738" w:type="dxa"/>
+          </w:tcPr>
+          <w:p>
+            <w:pPr>
+              <w:spacing w:line="360" w:lineRule="auto"/>
+              <w:jc w:val="center"/>
+              <w:rPr>
+                <w:rFonts w:ascii="Times New Roman" w:hAnsi="Times New Roman" w:cs="Times New Roman"/>
+                <w:sz w:val="24"/>
+                <w:szCs w:val="24"/>
+              </w:rPr>
+            </w:pPr>
+          </w:p>
+          <w:p>
+            <w:pPr>
+              <w:spacing w:line="360" w:lineRule="auto"/>
+              <w:jc w:val="center"/>
+              <w:rPr>
+                <w:rFonts w:ascii="Times New Roman" w:hAnsi="Times New Roman" w:cs="Times New Roman"/>
+                <w:sz w:val="24"/>
+                <w:szCs w:val="24"/>
+              </w:rPr>
+            </w:pPr>
+            <w:r>
+              <w:rPr>
+                <w:rFonts w:ascii="Times New Roman" w:hAnsi="Times New Roman" w:cs="Times New Roman"/>
+                <w:sz w:val="24"/>
+                <w:szCs w:val="24"/>
+              </w:rPr>
+              <w:t>3</w:t>
+            </w:r>
+            <w:r>
+              <w:rPr>
+                <w:rFonts w:ascii="Times New Roman" w:hAnsi="Times New Roman" w:cs="Times New Roman"/>
+                <w:sz w:val="24"/>
+                <w:szCs w:val="24"/>
+              </w:rPr>
+              <w:t>h30</w:t>
             </w:r>
           </w:p>
         </w:tc>
       </w:tr>
       <w:tr>
-        <w:tc>
-          <w:tcPr>
-            <w:tcW w:w="1384" w:type="dxa"/>
-          </w:tcPr>
-          <w:p>
-            <w:pPr>
-              <w:spacing w:line="360" w:lineRule="auto"/>
-              <w:jc w:val="center"/>
-              <w:rPr>
-                <w:rFonts w:ascii="Times New Roman" w:hAnsi="Times New Roman" w:cs="Times New Roman"/>
-                <w:sz w:val="24"/>
-                <w:szCs w:val="24"/>
-              </w:rPr>
-            </w:pPr>
-            <w:r>
-              <w:rPr>
-                <w:rFonts w:ascii="Times New Roman" w:hAnsi="Times New Roman" w:cs="Times New Roman"/>
-                <w:sz w:val="24"/>
-                <w:szCs w:val="24"/>
-              </w:rPr>
-              <w:t>23/11/2017</w:t>
-            </w:r>
-          </w:p>
-        </w:tc>
-        <w:tc>
-          <w:tcPr>
-            <w:tcW w:w="3708" w:type="dxa"/>
-          </w:tcPr>
-          <w:p>
-            <w:pPr>
-              <w:spacing w:line="360" w:lineRule="auto"/>
-              <w:jc w:val="center"/>
-              <w:rPr>
-                <w:rFonts w:ascii="Times New Roman" w:hAnsi="Times New Roman" w:cs="Times New Roman"/>
-                <w:sz w:val="24"/>
-                <w:szCs w:val="24"/>
-              </w:rPr>
-            </w:pPr>
-            <w:r>
-              <w:rPr>
-                <w:rFonts w:ascii="Times New Roman" w:hAnsi="Times New Roman" w:cs="Times New Roman"/>
-                <w:sz w:val="24"/>
-                <w:szCs w:val="24"/>
-              </w:rPr>
-              <w:t>Continuação do Projecto SportsStory</w:t>
-            </w:r>
-          </w:p>
-          <w:p>
-            <w:pPr>
-              <w:spacing w:line="360" w:lineRule="auto"/>
-              <w:jc w:val="center"/>
-              <w:rPr>
-                <w:rFonts w:ascii="Times New Roman" w:hAnsi="Times New Roman" w:cs="Times New Roman"/>
-                <w:sz w:val="24"/>
-                <w:szCs w:val="24"/>
-              </w:rPr>
-            </w:pPr>
-            <w:r>
-              <w:rPr>
-                <w:rFonts w:ascii="Times New Roman" w:hAnsi="Times New Roman" w:cs="Times New Roman"/>
-                <w:sz w:val="24"/>
-                <w:szCs w:val="24"/>
-              </w:rPr>
-              <w:t xml:space="preserve">Criação de estilo para a Paginação </w:t>
-            </w:r>
-          </w:p>
-          <w:p>
-            <w:pPr>
-              <w:spacing w:line="360" w:lineRule="auto"/>
-              <w:jc w:val="center"/>
-              <w:rPr>
-                <w:rFonts w:ascii="Times New Roman" w:hAnsi="Times New Roman" w:cs="Times New Roman"/>
-                <w:sz w:val="24"/>
-                <w:szCs w:val="24"/>
-              </w:rPr>
-            </w:pPr>
-            <w:r>
-              <w:rPr>
-                <w:rFonts w:ascii="Times New Roman" w:hAnsi="Times New Roman" w:cs="Times New Roman"/>
-                <w:sz w:val="24"/>
-                <w:szCs w:val="24"/>
-              </w:rPr>
-              <w:t>Introdução do Pacial View</w:t>
-            </w:r>
-          </w:p>
-        </w:tc>
-        <w:tc>
-          <w:tcPr>
-            <w:tcW w:w="1276" w:type="dxa"/>
-          </w:tcPr>
-          <w:p>
-            <w:pPr>
-              <w:spacing w:line="360" w:lineRule="auto"/>
-              <w:jc w:val="center"/>
-              <w:rPr>
-                <w:rFonts w:ascii="Times New Roman" w:hAnsi="Times New Roman" w:cs="Times New Roman"/>
-                <w:sz w:val="24"/>
-                <w:szCs w:val="24"/>
-              </w:rPr>
-            </w:pPr>
-            <w:r>
-              <w:rPr>
-                <w:rFonts w:ascii="Times New Roman" w:hAnsi="Times New Roman" w:cs="Times New Roman"/>
-                <w:sz w:val="24"/>
-                <w:szCs w:val="24"/>
-              </w:rPr>
-              <w:t>2h00</w:t>
-            </w:r>
-          </w:p>
-        </w:tc>
-        <w:tc>
-          <w:tcPr>
-            <w:tcW w:w="2693" w:type="dxa"/>
-          </w:tcPr>
-          <w:p>
-            <w:pPr>
-              <w:spacing w:line="360" w:lineRule="auto"/>
-              <w:jc w:val="center"/>
-              <w:rPr>
-                <w:rFonts w:ascii="Times New Roman" w:hAnsi="Times New Roman" w:cs="Times New Roman"/>
-                <w:sz w:val="24"/>
-                <w:szCs w:val="24"/>
-              </w:rPr>
-            </w:pPr>
-            <w:r>
-              <w:rPr>
-                <w:rFonts w:ascii="Times New Roman" w:hAnsi="Times New Roman" w:cs="Times New Roman"/>
-                <w:sz w:val="24"/>
-                <w:szCs w:val="24"/>
-              </w:rPr>
-              <w:t>Reunião com outros elementos do grupo</w:t>
-            </w:r>
-          </w:p>
-          <w:p>
-            <w:pPr>
-              <w:spacing w:line="360" w:lineRule="auto"/>
-              <w:jc w:val="center"/>
-              <w:rPr>
-                <w:rFonts w:ascii="Times New Roman" w:hAnsi="Times New Roman" w:cs="Times New Roman"/>
-                <w:sz w:val="24"/>
-                <w:szCs w:val="24"/>
-              </w:rPr>
-            </w:pPr>
-            <w:r>
-              <w:rPr>
-                <w:rFonts w:ascii="Times New Roman" w:hAnsi="Times New Roman" w:cs="Times New Roman"/>
-                <w:sz w:val="24"/>
-                <w:szCs w:val="24"/>
-              </w:rPr>
-              <w:t xml:space="preserve">Criação de dados Fiticios </w:t>
-            </w:r>
-          </w:p>
-          <w:p>
-            <w:pPr>
-              <w:spacing w:line="360" w:lineRule="auto"/>
-              <w:jc w:val="center"/>
-              <w:rPr>
-                <w:rFonts w:ascii="Times New Roman" w:hAnsi="Times New Roman" w:cs="Times New Roman"/>
-                <w:sz w:val="24"/>
-                <w:szCs w:val="24"/>
-              </w:rPr>
-            </w:pPr>
-            <w:r>
-              <w:rPr>
-                <w:rFonts w:ascii="Times New Roman" w:hAnsi="Times New Roman" w:cs="Times New Roman"/>
-                <w:sz w:val="24"/>
-                <w:szCs w:val="24"/>
-              </w:rPr>
-              <w:t>Alteração nos relacionamentos entre as tabelas</w:t>
+        <w:trPr>
+          <w:trHeight w:val="352"/>
+        </w:trPr>
+        <w:tc>
+          <w:tcPr>
+            <w:tcW w:w="1414" w:type="dxa"/>
+          </w:tcPr>
+          <w:p>
+            <w:pPr>
+              <w:spacing w:line="360" w:lineRule="auto"/>
+              <w:jc w:val="center"/>
+              <w:rPr>
+                <w:rFonts w:ascii="Times New Roman" w:hAnsi="Times New Roman" w:cs="Times New Roman"/>
+                <w:sz w:val="24"/>
+                <w:szCs w:val="24"/>
+              </w:rPr>
+            </w:pPr>
+            <w:r>
+              <w:rPr>
+                <w:rFonts w:ascii="Times New Roman" w:hAnsi="Times New Roman" w:cs="Times New Roman"/>
+                <w:sz w:val="24"/>
+                <w:szCs w:val="24"/>
+              </w:rPr>
+              <w:t>24/11/2017</w:t>
+            </w:r>
+          </w:p>
+        </w:tc>
+        <w:tc>
+          <w:tcPr>
+            <w:tcW w:w="3790" w:type="dxa"/>
+          </w:tcPr>
+          <w:p>
+            <w:pPr>
+              <w:spacing w:line="360" w:lineRule="auto"/>
+              <w:jc w:val="center"/>
+              <w:rPr>
+                <w:rFonts w:ascii="Times New Roman" w:hAnsi="Times New Roman" w:cs="Times New Roman"/>
+                <w:sz w:val="24"/>
+                <w:szCs w:val="24"/>
+              </w:rPr>
+            </w:pPr>
+            <w:r>
+              <w:rPr>
+                <w:rFonts w:ascii="Times New Roman" w:hAnsi="Times New Roman" w:cs="Times New Roman"/>
+                <w:sz w:val="24"/>
+                <w:szCs w:val="24"/>
+              </w:rPr>
+              <w:t>Atualição da pasta Seedata</w:t>
+            </w:r>
+          </w:p>
+          <w:p>
+            <w:pPr>
+              <w:spacing w:line="360" w:lineRule="auto"/>
+              <w:ind w:left="708" w:hanging="708"/>
+              <w:jc w:val="center"/>
+              <w:rPr>
+                <w:rFonts w:ascii="Times New Roman" w:hAnsi="Times New Roman" w:cs="Times New Roman"/>
+                <w:sz w:val="24"/>
+                <w:szCs w:val="24"/>
+              </w:rPr>
+            </w:pPr>
+            <w:r>
+              <w:rPr>
+                <w:rFonts w:ascii="Times New Roman" w:hAnsi="Times New Roman" w:cs="Times New Roman"/>
+                <w:sz w:val="24"/>
+                <w:szCs w:val="24"/>
+              </w:rPr>
+              <w:t>Do projecto “Trails4</w:t>
+            </w:r>
+            <w:r>
+              <w:t xml:space="preserve"> </w:t>
+            </w:r>
+            <w:r>
+              <w:t>Health</w:t>
+            </w:r>
+            <w:r>
+              <w:t>”</w:t>
+            </w:r>
+          </w:p>
+        </w:tc>
+        <w:tc>
+          <w:tcPr>
+            <w:tcW w:w="1303" w:type="dxa"/>
+          </w:tcPr>
+          <w:p>
+            <w:pPr>
+              <w:spacing w:line="360" w:lineRule="auto"/>
+              <w:jc w:val="center"/>
+              <w:rPr>
+                <w:rFonts w:ascii="Times New Roman" w:hAnsi="Times New Roman" w:cs="Times New Roman"/>
+                <w:sz w:val="24"/>
+                <w:szCs w:val="24"/>
+              </w:rPr>
+            </w:pPr>
+            <w:r>
+              <w:rPr>
+                <w:rFonts w:ascii="Times New Roman" w:hAnsi="Times New Roman" w:cs="Times New Roman"/>
+                <w:sz w:val="24"/>
+                <w:szCs w:val="24"/>
+              </w:rPr>
+              <w:t>40min</w:t>
+            </w:r>
+          </w:p>
+        </w:tc>
+        <w:tc>
+          <w:tcPr>
+            <w:tcW w:w="2752" w:type="dxa"/>
+          </w:tcPr>
+          <w:p>
+            <w:pPr>
+              <w:spacing w:line="360" w:lineRule="auto"/>
+              <w:jc w:val="center"/>
+              <w:rPr>
+                <w:rFonts w:ascii="Times New Roman" w:hAnsi="Times New Roman" w:cs="Times New Roman"/>
+                <w:sz w:val="24"/>
+                <w:szCs w:val="24"/>
+              </w:rPr>
+            </w:pPr>
+          </w:p>
+        </w:tc>
+        <w:tc>
+          <w:tcPr>
+            <w:tcW w:w="1738" w:type="dxa"/>
+          </w:tcPr>
+          <w:p>
+            <w:pPr>
+              <w:spacing w:line="360" w:lineRule="auto"/>
+              <w:jc w:val="center"/>
+              <w:rPr>
+                <w:rFonts w:ascii="Times New Roman" w:hAnsi="Times New Roman" w:cs="Times New Roman"/>
+                <w:sz w:val="24"/>
+                <w:szCs w:val="24"/>
+              </w:rPr>
+            </w:pPr>
+          </w:p>
+        </w:tc>
+      </w:tr>
+      <w:tr>
+        <w:trPr>
+          <w:trHeight w:val="409"/>
+        </w:trPr>
+        <w:tc>
+          <w:tcPr>
+            <w:tcW w:w="1414" w:type="dxa"/>
+          </w:tcPr>
+          <w:p>
+            <w:pPr>
+              <w:spacing w:line="360" w:lineRule="auto"/>
+              <w:jc w:val="center"/>
+              <w:rPr>
+                <w:rFonts w:ascii="Times New Roman" w:hAnsi="Times New Roman" w:cs="Times New Roman"/>
+                <w:sz w:val="24"/>
+                <w:szCs w:val="24"/>
+              </w:rPr>
+            </w:pPr>
+            <w:r>
+              <w:rPr>
+                <w:rFonts w:ascii="Times New Roman" w:hAnsi="Times New Roman" w:cs="Times New Roman"/>
+                <w:sz w:val="24"/>
+                <w:szCs w:val="24"/>
+              </w:rPr>
+              <w:t>27/11/2017</w:t>
+            </w:r>
+          </w:p>
+        </w:tc>
+        <w:tc>
+          <w:tcPr>
+            <w:tcW w:w="3790" w:type="dxa"/>
+          </w:tcPr>
+          <w:p>
+            <w:pPr>
+              <w:spacing w:line="360" w:lineRule="auto"/>
+              <w:jc w:val="center"/>
+              <w:rPr>
+                <w:rFonts w:ascii="Times New Roman" w:hAnsi="Times New Roman" w:cs="Times New Roman"/>
+                <w:sz w:val="24"/>
+                <w:szCs w:val="24"/>
+              </w:rPr>
+            </w:pPr>
+          </w:p>
+        </w:tc>
+        <w:tc>
+          <w:tcPr>
+            <w:tcW w:w="1303" w:type="dxa"/>
+          </w:tcPr>
+          <w:p>
+            <w:pPr>
+              <w:spacing w:line="360" w:lineRule="auto"/>
+              <w:jc w:val="center"/>
+              <w:rPr>
+                <w:rFonts w:ascii="Times New Roman" w:hAnsi="Times New Roman" w:cs="Times New Roman"/>
+                <w:sz w:val="24"/>
+                <w:szCs w:val="24"/>
+              </w:rPr>
+            </w:pPr>
+          </w:p>
+        </w:tc>
+        <w:tc>
+          <w:tcPr>
+            <w:tcW w:w="2752" w:type="dxa"/>
+          </w:tcPr>
+          <w:p>
+            <w:pPr>
+              <w:spacing w:line="360" w:lineRule="auto"/>
+              <w:jc w:val="center"/>
+              <w:rPr>
+                <w:rFonts w:ascii="Times New Roman" w:hAnsi="Times New Roman" w:cs="Times New Roman"/>
+                <w:sz w:val="24"/>
+                <w:szCs w:val="24"/>
+              </w:rPr>
+            </w:pPr>
+            <w:r>
+              <w:rPr>
+                <w:rFonts w:ascii="Times New Roman" w:hAnsi="Times New Roman" w:cs="Times New Roman"/>
+                <w:sz w:val="24"/>
+                <w:szCs w:val="24"/>
+              </w:rPr>
+              <w:t>Eliminação de dados Desnecessários</w:t>
+            </w:r>
+          </w:p>
+          <w:p>
+            <w:pPr>
+              <w:spacing w:line="360" w:lineRule="auto"/>
+              <w:jc w:val="center"/>
+              <w:rPr>
+                <w:rFonts w:ascii="Times New Roman" w:hAnsi="Times New Roman" w:cs="Times New Roman"/>
+                <w:sz w:val="24"/>
+                <w:szCs w:val="24"/>
+              </w:rPr>
+            </w:pPr>
+            <w:r>
+              <w:rPr>
+                <w:rFonts w:ascii="Times New Roman" w:hAnsi="Times New Roman" w:cs="Times New Roman"/>
+                <w:sz w:val="24"/>
+                <w:szCs w:val="24"/>
+              </w:rPr>
+              <w:t>Atualização dos dados na View “Agenda_Turista_Trilho”</w:t>
+            </w:r>
+          </w:p>
+        </w:tc>
+        <w:tc>
+          <w:tcPr>
+            <w:tcW w:w="1738" w:type="dxa"/>
+          </w:tcPr>
+          <w:p>
+            <w:pPr>
+              <w:spacing w:line="360" w:lineRule="auto"/>
+              <w:jc w:val="center"/>
+              <w:rPr>
+                <w:rFonts w:ascii="Times New Roman" w:hAnsi="Times New Roman" w:cs="Times New Roman"/>
+                <w:sz w:val="24"/>
+                <w:szCs w:val="24"/>
+              </w:rPr>
+            </w:pPr>
+            <w:r>
+              <w:rPr>
+                <w:rFonts w:ascii="Times New Roman" w:hAnsi="Times New Roman" w:cs="Times New Roman"/>
+                <w:sz w:val="24"/>
+                <w:szCs w:val="24"/>
+              </w:rPr>
+              <w:t>30min</w:t>
+            </w:r>
+          </w:p>
+        </w:tc>
+      </w:tr>
+      <w:tr>
+        <w:trPr>
+          <w:trHeight w:val="409"/>
+        </w:trPr>
+        <w:tc>
+          <w:tcPr>
+            <w:tcW w:w="1414" w:type="dxa"/>
+          </w:tcPr>
+          <w:p>
+            <w:pPr>
+              <w:spacing w:line="360" w:lineRule="auto"/>
+              <w:jc w:val="center"/>
+              <w:rPr>
+                <w:rFonts w:ascii="Times New Roman" w:hAnsi="Times New Roman" w:cs="Times New Roman"/>
+                <w:sz w:val="24"/>
+                <w:szCs w:val="24"/>
+              </w:rPr>
+            </w:pPr>
+          </w:p>
+        </w:tc>
+        <w:tc>
+          <w:tcPr>
+            <w:tcW w:w="3790" w:type="dxa"/>
+          </w:tcPr>
+          <w:p>
+            <w:pPr>
+              <w:spacing w:line="360" w:lineRule="auto"/>
+              <w:jc w:val="center"/>
+              <w:rPr>
+                <w:rFonts w:ascii="Times New Roman" w:hAnsi="Times New Roman" w:cs="Times New Roman"/>
+                <w:sz w:val="24"/>
+                <w:szCs w:val="24"/>
+              </w:rPr>
+            </w:pPr>
+          </w:p>
+        </w:tc>
+        <w:tc>
+          <w:tcPr>
+            <w:tcW w:w="1303" w:type="dxa"/>
+          </w:tcPr>
+          <w:p>
+            <w:pPr>
+              <w:spacing w:line="360" w:lineRule="auto"/>
+              <w:jc w:val="center"/>
+              <w:rPr>
+                <w:rFonts w:ascii="Times New Roman" w:hAnsi="Times New Roman" w:cs="Times New Roman"/>
+                <w:sz w:val="24"/>
+                <w:szCs w:val="24"/>
+              </w:rPr>
+            </w:pPr>
+          </w:p>
+        </w:tc>
+        <w:tc>
+          <w:tcPr>
+            <w:tcW w:w="2752" w:type="dxa"/>
+          </w:tcPr>
+          <w:p>
+            <w:pPr>
+              <w:spacing w:line="360" w:lineRule="auto"/>
+              <w:jc w:val="center"/>
+              <w:rPr>
+                <w:rFonts w:ascii="Times New Roman" w:hAnsi="Times New Roman" w:cs="Times New Roman"/>
+                <w:sz w:val="24"/>
+                <w:szCs w:val="24"/>
+              </w:rPr>
+            </w:pPr>
+          </w:p>
+        </w:tc>
+        <w:tc>
+          <w:tcPr>
+            <w:tcW w:w="1738" w:type="dxa"/>
+          </w:tcPr>
+          <w:p>
+            <w:pPr>
+              <w:spacing w:line="360" w:lineRule="auto"/>
+              <w:jc w:val="center"/>
+              <w:rPr>
+                <w:rFonts w:ascii="Times New Roman" w:hAnsi="Times New Roman" w:cs="Times New Roman"/>
+                <w:sz w:val="24"/>
+                <w:szCs w:val="24"/>
+              </w:rPr>
+            </w:pPr>
+          </w:p>
+        </w:tc>
+      </w:tr>
+      <w:tr>
+        <w:trPr>
+          <w:trHeight w:val="409"/>
+        </w:trPr>
+        <w:tc>
+          <w:tcPr>
+            <w:tcW w:w="1414" w:type="dxa"/>
+          </w:tcPr>
+          <w:p>
+            <w:pPr>
+              <w:spacing w:line="360" w:lineRule="auto"/>
+              <w:jc w:val="center"/>
+              <w:rPr>
+                <w:rFonts w:ascii="Times New Roman" w:hAnsi="Times New Roman" w:cs="Times New Roman"/>
+                <w:sz w:val="24"/>
+                <w:szCs w:val="24"/>
+              </w:rPr>
+            </w:pPr>
+          </w:p>
+        </w:tc>
+        <w:tc>
+          <w:tcPr>
+            <w:tcW w:w="3790" w:type="dxa"/>
+          </w:tcPr>
+          <w:p>
+            <w:pPr>
+              <w:spacing w:line="360" w:lineRule="auto"/>
+              <w:jc w:val="center"/>
+              <w:rPr>
+                <w:rFonts w:ascii="Times New Roman" w:hAnsi="Times New Roman" w:cs="Times New Roman"/>
+                <w:sz w:val="24"/>
+                <w:szCs w:val="24"/>
+              </w:rPr>
+            </w:pPr>
+          </w:p>
+        </w:tc>
+        <w:tc>
+          <w:tcPr>
+            <w:tcW w:w="1303" w:type="dxa"/>
+          </w:tcPr>
+          <w:p>
+            <w:pPr>
+              <w:spacing w:line="360" w:lineRule="auto"/>
+              <w:jc w:val="center"/>
+              <w:rPr>
+                <w:rFonts w:ascii="Times New Roman" w:hAnsi="Times New Roman" w:cs="Times New Roman"/>
+                <w:sz w:val="24"/>
+                <w:szCs w:val="24"/>
+              </w:rPr>
+            </w:pPr>
+          </w:p>
+        </w:tc>
+        <w:tc>
+          <w:tcPr>
+            <w:tcW w:w="2752" w:type="dxa"/>
+          </w:tcPr>
+          <w:p>
+            <w:pPr>
+              <w:spacing w:line="360" w:lineRule="auto"/>
+              <w:jc w:val="center"/>
+              <w:rPr>
+                <w:rFonts w:ascii="Times New Roman" w:hAnsi="Times New Roman" w:cs="Times New Roman"/>
+                <w:sz w:val="24"/>
+                <w:szCs w:val="24"/>
+              </w:rPr>
+            </w:pPr>
+          </w:p>
+        </w:tc>
+        <w:tc>
+          <w:tcPr>
+            <w:tcW w:w="1738" w:type="dxa"/>
+          </w:tcPr>
+          <w:p>
+            <w:pPr>
+              <w:spacing w:line="360" w:lineRule="auto"/>
+              <w:jc w:val="center"/>
+              <w:rPr>
+                <w:rFonts w:ascii="Times New Roman" w:hAnsi="Times New Roman" w:cs="Times New Roman"/>
+                <w:sz w:val="24"/>
+                <w:szCs w:val="24"/>
+              </w:rPr>
+            </w:pPr>
+          </w:p>
+        </w:tc>
+      </w:tr>
+      <w:tr>
+        <w:trPr>
+          <w:trHeight w:val="409"/>
+        </w:trPr>
+        <w:tc>
+          <w:tcPr>
+            <w:tcW w:w="1414" w:type="dxa"/>
+          </w:tcPr>
+          <w:p>
+            <w:pPr>
+              <w:spacing w:line="360" w:lineRule="auto"/>
+              <w:jc w:val="center"/>
+              <w:rPr>
+                <w:rFonts w:ascii="Times New Roman" w:hAnsi="Times New Roman" w:cs="Times New Roman"/>
+                <w:sz w:val="24"/>
+                <w:szCs w:val="24"/>
+              </w:rPr>
+            </w:pPr>
+            <w:r>
+              <w:rPr>
+                <w:rFonts w:ascii="Times New Roman" w:hAnsi="Times New Roman" w:cs="Times New Roman"/>
+                <w:sz w:val="24"/>
+                <w:szCs w:val="24"/>
+              </w:rPr>
+              <w:t>06/</w:t>
+            </w:r>
+            <w:r>
+              <w:rPr>
+                <w:rFonts w:ascii="Times New Roman" w:hAnsi="Times New Roman" w:cs="Times New Roman"/>
+                <w:sz w:val="24"/>
+                <w:szCs w:val="24"/>
+              </w:rPr>
+              <w:t>12</w:t>
+            </w:r>
+            <w:r>
+              <w:rPr>
+                <w:rFonts w:ascii="Times New Roman" w:hAnsi="Times New Roman" w:cs="Times New Roman"/>
+                <w:sz w:val="24"/>
+                <w:szCs w:val="24"/>
+              </w:rPr>
+              <w:t>/2018</w:t>
+            </w:r>
+          </w:p>
+        </w:tc>
+        <w:tc>
+          <w:tcPr>
+            <w:tcW w:w="3790" w:type="dxa"/>
+          </w:tcPr>
+          <w:p>
+            <w:pPr>
+              <w:spacing w:line="360" w:lineRule="auto"/>
+              <w:jc w:val="center"/>
+              <w:rPr>
+                <w:rFonts w:ascii="Times New Roman" w:hAnsi="Times New Roman" w:cs="Times New Roman"/>
+                <w:sz w:val="24"/>
+                <w:szCs w:val="24"/>
+              </w:rPr>
+            </w:pPr>
+            <w:r>
+              <w:rPr>
+                <w:rFonts w:ascii="Times New Roman" w:hAnsi="Times New Roman" w:cs="Times New Roman"/>
+                <w:sz w:val="24"/>
+                <w:szCs w:val="24"/>
+              </w:rPr>
+              <w:t>Cri</w:t>
+            </w:r>
+            <w:r>
+              <w:rPr>
+                <w:rFonts w:ascii="Times New Roman" w:hAnsi="Times New Roman" w:cs="Times New Roman"/>
+                <w:sz w:val="24"/>
+                <w:szCs w:val="24"/>
+              </w:rPr>
+              <w:t>ação de Autenticação no Projecto “Books”</w:t>
+            </w:r>
+          </w:p>
+          <w:p>
+            <w:pPr>
+              <w:spacing w:line="360" w:lineRule="auto"/>
+              <w:jc w:val="center"/>
+              <w:rPr>
+                <w:rFonts w:ascii="Times New Roman" w:hAnsi="Times New Roman" w:cs="Times New Roman"/>
+                <w:sz w:val="24"/>
+                <w:szCs w:val="24"/>
+              </w:rPr>
+            </w:pPr>
+            <w:r>
+              <w:rPr>
+                <w:rFonts w:ascii="Times New Roman" w:hAnsi="Times New Roman" w:cs="Times New Roman"/>
+                <w:sz w:val="24"/>
+                <w:szCs w:val="24"/>
+              </w:rPr>
+              <w:t>Instalação do Meld</w:t>
+            </w:r>
+          </w:p>
+        </w:tc>
+        <w:tc>
+          <w:tcPr>
+            <w:tcW w:w="1303" w:type="dxa"/>
+          </w:tcPr>
+          <w:p>
+            <w:pPr>
+              <w:spacing w:line="360" w:lineRule="auto"/>
+              <w:jc w:val="center"/>
+              <w:rPr>
+                <w:rFonts w:ascii="Times New Roman" w:hAnsi="Times New Roman" w:cs="Times New Roman"/>
+                <w:sz w:val="24"/>
+                <w:szCs w:val="24"/>
+              </w:rPr>
+            </w:pPr>
+            <w:r>
+              <w:rPr>
+                <w:rFonts w:ascii="Times New Roman" w:hAnsi="Times New Roman" w:cs="Times New Roman"/>
+                <w:sz w:val="24"/>
+                <w:szCs w:val="24"/>
+              </w:rPr>
+              <w:t>1h30</w:t>
+            </w:r>
+          </w:p>
+        </w:tc>
+        <w:tc>
+          <w:tcPr>
+            <w:tcW w:w="2752" w:type="dxa"/>
+          </w:tcPr>
+          <w:p>
+            <w:pPr>
+              <w:spacing w:line="360" w:lineRule="auto"/>
+              <w:jc w:val="center"/>
+              <w:rPr>
+                <w:rFonts w:ascii="Times New Roman" w:hAnsi="Times New Roman" w:cs="Times New Roman"/>
+                <w:sz w:val="24"/>
+                <w:szCs w:val="24"/>
+              </w:rPr>
+            </w:pPr>
+          </w:p>
+        </w:tc>
+        <w:tc>
+          <w:tcPr>
+            <w:tcW w:w="1738" w:type="dxa"/>
+          </w:tcPr>
+          <w:p>
+            <w:pPr>
+              <w:spacing w:line="360" w:lineRule="auto"/>
+              <w:jc w:val="center"/>
+              <w:rPr>
+                <w:rFonts w:ascii="Times New Roman" w:hAnsi="Times New Roman" w:cs="Times New Roman"/>
+                <w:sz w:val="24"/>
+                <w:szCs w:val="24"/>
+              </w:rPr>
+            </w:pPr>
+          </w:p>
+        </w:tc>
+      </w:tr>
+      <w:tr>
+        <w:trPr>
+          <w:trHeight w:val="2408"/>
+        </w:trPr>
+        <w:tc>
+          <w:tcPr>
+            <w:tcW w:w="1414" w:type="dxa"/>
+          </w:tcPr>
+          <w:p>
+            <w:pPr>
+              <w:spacing w:line="360" w:lineRule="auto"/>
+              <w:jc w:val="center"/>
+              <w:rPr>
+                <w:rFonts w:ascii="Times New Roman" w:hAnsi="Times New Roman" w:cs="Times New Roman"/>
+                <w:sz w:val="24"/>
+                <w:szCs w:val="24"/>
+              </w:rPr>
+            </w:pPr>
+            <w:r>
+              <w:rPr>
+                <w:rFonts w:ascii="Times New Roman" w:hAnsi="Times New Roman" w:cs="Times New Roman"/>
+                <w:sz w:val="24"/>
+                <w:szCs w:val="24"/>
+              </w:rPr>
+              <w:t>07/</w:t>
+            </w:r>
+            <w:r>
+              <w:rPr>
+                <w:rFonts w:ascii="Times New Roman" w:hAnsi="Times New Roman" w:cs="Times New Roman"/>
+                <w:sz w:val="24"/>
+                <w:szCs w:val="24"/>
+              </w:rPr>
+              <w:t>12</w:t>
+            </w:r>
+            <w:r>
+              <w:rPr>
+                <w:rFonts w:ascii="Times New Roman" w:hAnsi="Times New Roman" w:cs="Times New Roman"/>
+                <w:sz w:val="24"/>
+                <w:szCs w:val="24"/>
+              </w:rPr>
+              <w:t>/2018</w:t>
+            </w:r>
+          </w:p>
+        </w:tc>
+        <w:tc>
+          <w:tcPr>
+            <w:tcW w:w="3790" w:type="dxa"/>
+          </w:tcPr>
+          <w:p>
+            <w:pPr>
+              <w:spacing w:line="360" w:lineRule="auto"/>
+              <w:jc w:val="center"/>
+              <w:rPr>
+                <w:rFonts w:ascii="Times New Roman" w:hAnsi="Times New Roman" w:cs="Times New Roman"/>
+                <w:sz w:val="24"/>
+                <w:szCs w:val="24"/>
+              </w:rPr>
+            </w:pPr>
+            <w:r>
+              <w:rPr>
+                <w:rFonts w:ascii="Times New Roman" w:hAnsi="Times New Roman" w:cs="Times New Roman"/>
+                <w:sz w:val="24"/>
+                <w:szCs w:val="24"/>
+              </w:rPr>
+              <w:t>Introdução sobre o Asp.net core Identify</w:t>
+            </w:r>
+          </w:p>
+          <w:p>
+            <w:pPr>
+              <w:spacing w:line="360" w:lineRule="auto"/>
+              <w:jc w:val="both"/>
+              <w:rPr>
+                <w:rFonts w:ascii="Times New Roman" w:hAnsi="Times New Roman" w:cs="Times New Roman"/>
+                <w:sz w:val="18"/>
+              </w:rPr>
+            </w:pPr>
+            <w:r>
+              <w:rPr>
+                <w:rFonts w:ascii="Times New Roman" w:hAnsi="Times New Roman" w:cs="Times New Roman"/>
+                <w:sz w:val="24"/>
+                <w:szCs w:val="24"/>
+              </w:rPr>
+              <w:t xml:space="preserve">Configuração do </w:t>
+            </w:r>
+            <w:r>
+              <w:rPr>
+                <w:rFonts w:ascii="Times New Roman" w:hAnsi="Times New Roman" w:cs="Times New Roman"/>
+                <w:sz w:val="18"/>
+              </w:rPr>
+              <w:t>IDENTITY SERVICES</w:t>
+            </w:r>
+          </w:p>
+          <w:p>
+            <w:pPr>
+              <w:spacing w:line="360" w:lineRule="auto"/>
+              <w:jc w:val="both"/>
+              <w:rPr>
+                <w:rFonts w:ascii="Times New Roman" w:hAnsi="Times New Roman" w:cs="Times New Roman"/>
+                <w:sz w:val="24"/>
+              </w:rPr>
+            </w:pPr>
+            <w:r>
+              <w:rPr>
+                <w:rFonts w:ascii="Times New Roman" w:hAnsi="Times New Roman" w:cs="Times New Roman"/>
+                <w:sz w:val="24"/>
+              </w:rPr>
+              <w:t xml:space="preserve">Adição </w:t>
+            </w:r>
+            <w:r>
+              <w:rPr>
+                <w:rFonts w:ascii="Times New Roman" w:hAnsi="Times New Roman" w:cs="Times New Roman"/>
+                <w:sz w:val="24"/>
+              </w:rPr>
+              <w:t xml:space="preserve">da migração </w:t>
+            </w:r>
+            <w:r>
+              <w:rPr>
+                <w:rFonts w:ascii="Times New Roman" w:hAnsi="Times New Roman" w:cs="Times New Roman"/>
+                <w:sz w:val="24"/>
+              </w:rPr>
+              <w:t>através do Comand Prompt do visual Studio 2017</w:t>
+            </w:r>
+          </w:p>
+          <w:p>
+            <w:pPr>
+              <w:spacing w:line="360" w:lineRule="auto"/>
+              <w:jc w:val="center"/>
+              <w:rPr>
+                <w:rFonts w:ascii="Times New Roman" w:hAnsi="Times New Roman" w:cs="Times New Roman"/>
+                <w:sz w:val="24"/>
+                <w:szCs w:val="24"/>
+              </w:rPr>
+            </w:pPr>
+          </w:p>
+        </w:tc>
+        <w:tc>
+          <w:tcPr>
+            <w:tcW w:w="1303" w:type="dxa"/>
+          </w:tcPr>
+          <w:p>
+            <w:pPr>
+              <w:spacing w:line="360" w:lineRule="auto"/>
+              <w:jc w:val="center"/>
+              <w:rPr>
+                <w:rFonts w:ascii="Times New Roman" w:hAnsi="Times New Roman" w:cs="Times New Roman"/>
+                <w:sz w:val="24"/>
+                <w:szCs w:val="24"/>
+              </w:rPr>
+            </w:pPr>
+            <w:r>
+              <w:rPr>
+                <w:rFonts w:ascii="Times New Roman" w:hAnsi="Times New Roman" w:cs="Times New Roman"/>
+                <w:sz w:val="24"/>
+                <w:szCs w:val="24"/>
+              </w:rPr>
+              <w:t>1h30</w:t>
+            </w:r>
+          </w:p>
+        </w:tc>
+        <w:tc>
+          <w:tcPr>
+            <w:tcW w:w="2752" w:type="dxa"/>
+          </w:tcPr>
+          <w:p>
+            <w:pPr>
+              <w:spacing w:line="360" w:lineRule="auto"/>
+              <w:jc w:val="center"/>
+              <w:rPr>
+                <w:rFonts w:ascii="Times New Roman" w:hAnsi="Times New Roman" w:cs="Times New Roman"/>
+                <w:sz w:val="24"/>
+                <w:szCs w:val="24"/>
+              </w:rPr>
+            </w:pPr>
+            <w:r>
+              <w:rPr>
+                <w:rFonts w:ascii="Times New Roman" w:hAnsi="Times New Roman" w:cs="Times New Roman"/>
+                <w:sz w:val="24"/>
+                <w:szCs w:val="24"/>
+              </w:rPr>
+              <w:t>Validação do Formulário no Projecto “Trails4Health”</w:t>
+            </w:r>
+          </w:p>
+          <w:p>
+            <w:pPr>
+              <w:spacing w:line="360" w:lineRule="auto"/>
+              <w:jc w:val="center"/>
+              <w:rPr>
+                <w:rFonts w:ascii="Times New Roman" w:hAnsi="Times New Roman" w:cs="Times New Roman"/>
+                <w:sz w:val="24"/>
+                <w:szCs w:val="24"/>
+              </w:rPr>
+            </w:pPr>
+          </w:p>
+        </w:tc>
+        <w:tc>
+          <w:tcPr>
+            <w:tcW w:w="1738" w:type="dxa"/>
+          </w:tcPr>
+          <w:p>
+            <w:pPr>
+              <w:spacing w:line="360" w:lineRule="auto"/>
+              <w:jc w:val="center"/>
+              <w:rPr>
+                <w:rFonts w:ascii="Times New Roman" w:hAnsi="Times New Roman" w:cs="Times New Roman"/>
+                <w:sz w:val="24"/>
+                <w:szCs w:val="24"/>
+              </w:rPr>
+            </w:pPr>
+            <w:r>
+              <w:rPr>
+                <w:rFonts w:ascii="Times New Roman" w:hAnsi="Times New Roman" w:cs="Times New Roman"/>
+                <w:sz w:val="24"/>
+                <w:szCs w:val="24"/>
+              </w:rPr>
+              <w:t>1h</w:t>
+            </w:r>
+          </w:p>
+        </w:tc>
+      </w:tr>
+      <w:tr>
+        <w:trPr>
+          <w:trHeight w:val="409"/>
+        </w:trPr>
+        <w:tc>
+          <w:tcPr>
+            <w:tcW w:w="1414" w:type="dxa"/>
+          </w:tcPr>
+          <w:p>
+            <w:pPr>
+              <w:spacing w:line="360" w:lineRule="auto"/>
+              <w:jc w:val="center"/>
+              <w:rPr>
+                <w:rFonts w:ascii="Times New Roman" w:hAnsi="Times New Roman" w:cs="Times New Roman"/>
+                <w:sz w:val="24"/>
+                <w:szCs w:val="24"/>
+              </w:rPr>
+            </w:pPr>
+            <w:r>
+              <w:rPr>
+                <w:rFonts w:ascii="Times New Roman" w:hAnsi="Times New Roman" w:cs="Times New Roman"/>
+                <w:sz w:val="24"/>
+                <w:szCs w:val="24"/>
+              </w:rPr>
+              <w:t>09/01/2018</w:t>
+            </w:r>
+          </w:p>
+        </w:tc>
+        <w:tc>
+          <w:tcPr>
+            <w:tcW w:w="3790" w:type="dxa"/>
+          </w:tcPr>
+          <w:p>
+            <w:pPr>
+              <w:spacing w:line="360" w:lineRule="auto"/>
+              <w:jc w:val="center"/>
+              <w:rPr>
+                <w:rFonts w:ascii="Times New Roman" w:hAnsi="Times New Roman" w:cs="Times New Roman"/>
+                <w:sz w:val="24"/>
+                <w:szCs w:val="24"/>
+              </w:rPr>
+            </w:pPr>
+            <w:r>
+              <w:rPr>
+                <w:rFonts w:ascii="Times New Roman" w:hAnsi="Times New Roman" w:cs="Times New Roman"/>
+                <w:sz w:val="24"/>
+                <w:szCs w:val="24"/>
+              </w:rPr>
+              <w:t>Correção das datas nos dados ficticios do “Agendar_Turista_Trilho”</w:t>
+            </w:r>
+          </w:p>
+          <w:p>
+            <w:pPr>
+              <w:spacing w:line="360" w:lineRule="auto"/>
+              <w:jc w:val="center"/>
+              <w:rPr>
+                <w:rFonts w:ascii="Times New Roman" w:hAnsi="Times New Roman" w:cs="Times New Roman"/>
+                <w:sz w:val="24"/>
+                <w:szCs w:val="24"/>
+              </w:rPr>
+            </w:pPr>
+            <w:r>
+              <w:rPr>
+                <w:rFonts w:ascii="Times New Roman" w:hAnsi="Times New Roman" w:cs="Times New Roman"/>
+                <w:sz w:val="24"/>
+                <w:szCs w:val="24"/>
+              </w:rPr>
+              <w:t>Colocação das imagens do trilho na View “Agendar_Turista_Trilho”</w:t>
+            </w:r>
+          </w:p>
+        </w:tc>
+        <w:tc>
+          <w:tcPr>
+            <w:tcW w:w="1303" w:type="dxa"/>
+          </w:tcPr>
+          <w:p>
+            <w:pPr>
+              <w:spacing w:line="360" w:lineRule="auto"/>
+              <w:jc w:val="center"/>
+              <w:rPr>
+                <w:rFonts w:ascii="Times New Roman" w:hAnsi="Times New Roman" w:cs="Times New Roman"/>
+                <w:sz w:val="24"/>
+                <w:szCs w:val="24"/>
+              </w:rPr>
+            </w:pPr>
+            <w:r>
+              <w:rPr>
+                <w:rFonts w:ascii="Times New Roman" w:hAnsi="Times New Roman" w:cs="Times New Roman"/>
+                <w:sz w:val="24"/>
+                <w:szCs w:val="24"/>
+              </w:rPr>
+              <w:t>2h30</w:t>
+            </w:r>
+          </w:p>
+        </w:tc>
+        <w:tc>
+          <w:tcPr>
+            <w:tcW w:w="2752" w:type="dxa"/>
+          </w:tcPr>
+          <w:p>
+            <w:pPr>
+              <w:spacing w:line="360" w:lineRule="auto"/>
+              <w:jc w:val="center"/>
+              <w:rPr>
+                <w:rFonts w:ascii="Times New Roman" w:hAnsi="Times New Roman" w:cs="Times New Roman"/>
+                <w:sz w:val="24"/>
+                <w:szCs w:val="24"/>
+              </w:rPr>
+            </w:pPr>
+          </w:p>
+        </w:tc>
+        <w:tc>
+          <w:tcPr>
+            <w:tcW w:w="1738" w:type="dxa"/>
+          </w:tcPr>
+          <w:p>
+            <w:pPr>
+              <w:spacing w:line="360" w:lineRule="auto"/>
+              <w:jc w:val="center"/>
+              <w:rPr>
+                <w:rFonts w:ascii="Times New Roman" w:hAnsi="Times New Roman" w:cs="Times New Roman"/>
+                <w:sz w:val="24"/>
+                <w:szCs w:val="24"/>
+              </w:rPr>
+            </w:pPr>
+          </w:p>
+        </w:tc>
+      </w:tr>
+      <w:tr>
+        <w:trPr>
+          <w:trHeight w:val="409"/>
+        </w:trPr>
+        <w:tc>
+          <w:tcPr>
+            <w:tcW w:w="1414" w:type="dxa"/>
+          </w:tcPr>
+          <w:p>
+            <w:pPr>
+              <w:spacing w:line="360" w:lineRule="auto"/>
+              <w:jc w:val="center"/>
+              <w:rPr>
+                <w:rFonts w:ascii="Times New Roman" w:hAnsi="Times New Roman" w:cs="Times New Roman"/>
+                <w:sz w:val="24"/>
+                <w:szCs w:val="24"/>
+              </w:rPr>
+            </w:pPr>
+            <w:r>
+              <w:rPr>
+                <w:rFonts w:ascii="Times New Roman" w:hAnsi="Times New Roman" w:cs="Times New Roman"/>
+                <w:sz w:val="24"/>
+                <w:szCs w:val="24"/>
+              </w:rPr>
+              <w:t>10/01/2018</w:t>
+            </w:r>
+          </w:p>
+        </w:tc>
+        <w:tc>
+          <w:tcPr>
+            <w:tcW w:w="3790" w:type="dxa"/>
+          </w:tcPr>
+          <w:p>
+            <w:pPr>
+              <w:spacing w:line="360" w:lineRule="auto"/>
+              <w:jc w:val="center"/>
+              <w:rPr>
+                <w:rFonts w:ascii="Times New Roman" w:hAnsi="Times New Roman" w:cs="Times New Roman"/>
+                <w:sz w:val="24"/>
+                <w:szCs w:val="24"/>
+              </w:rPr>
+            </w:pPr>
+            <w:r>
+              <w:rPr>
+                <w:rFonts w:ascii="Times New Roman" w:hAnsi="Times New Roman" w:cs="Times New Roman"/>
+                <w:sz w:val="24"/>
+                <w:szCs w:val="24"/>
+              </w:rPr>
+              <w:t>Eliminação da base de dados e migração, e criação das mesmas</w:t>
+            </w:r>
+          </w:p>
+          <w:p>
+            <w:pPr>
+              <w:spacing w:line="360" w:lineRule="auto"/>
+              <w:jc w:val="center"/>
+              <w:rPr>
+                <w:rFonts w:ascii="Times New Roman" w:hAnsi="Times New Roman" w:cs="Times New Roman"/>
+                <w:sz w:val="24"/>
+                <w:szCs w:val="24"/>
+              </w:rPr>
+            </w:pPr>
+            <w:r>
+              <w:rPr>
+                <w:rFonts w:ascii="Times New Roman" w:hAnsi="Times New Roman" w:cs="Times New Roman"/>
+                <w:sz w:val="24"/>
+                <w:szCs w:val="24"/>
+              </w:rPr>
+              <w:lastRenderedPageBreak/>
+              <w:t xml:space="preserve">Alteração no controlador </w:t>
+            </w:r>
+          </w:p>
+          <w:p>
+            <w:pPr>
+              <w:spacing w:line="360" w:lineRule="auto"/>
+              <w:jc w:val="center"/>
+              <w:rPr>
+                <w:rFonts w:ascii="Times New Roman" w:hAnsi="Times New Roman" w:cs="Times New Roman"/>
+                <w:sz w:val="24"/>
+                <w:szCs w:val="24"/>
+              </w:rPr>
+            </w:pPr>
+            <w:r>
+              <w:rPr>
+                <w:rFonts w:ascii="Times New Roman" w:hAnsi="Times New Roman" w:cs="Times New Roman"/>
+                <w:sz w:val="24"/>
+                <w:szCs w:val="24"/>
+              </w:rPr>
+              <w:t xml:space="preserve">De forma a guardar os dados quando faço o agendamento do trilho na ação </w:t>
+            </w:r>
+            <w:r>
+              <w:rPr>
+                <w:rFonts w:ascii="Times New Roman" w:hAnsi="Times New Roman" w:cs="Times New Roman"/>
+                <w:sz w:val="24"/>
+                <w:szCs w:val="24"/>
+              </w:rPr>
+              <w:t>“AgendarTrilho”</w:t>
+            </w:r>
+          </w:p>
+          <w:p>
+            <w:pPr>
+              <w:spacing w:line="360" w:lineRule="auto"/>
+              <w:jc w:val="center"/>
+              <w:rPr>
+                <w:rFonts w:ascii="Times New Roman" w:hAnsi="Times New Roman" w:cs="Times New Roman"/>
+                <w:sz w:val="24"/>
+                <w:szCs w:val="24"/>
+              </w:rPr>
+            </w:pPr>
+            <w:r>
+              <w:rPr>
+                <w:rFonts w:ascii="Times New Roman" w:hAnsi="Times New Roman" w:cs="Times New Roman"/>
+                <w:sz w:val="24"/>
+                <w:szCs w:val="24"/>
+              </w:rPr>
+              <w:t>Na ação Create nos metodos Get e Post</w:t>
+            </w:r>
+          </w:p>
+          <w:p>
+            <w:pPr>
+              <w:spacing w:line="360" w:lineRule="auto"/>
+              <w:jc w:val="center"/>
+              <w:rPr>
+                <w:rFonts w:ascii="Times New Roman" w:hAnsi="Times New Roman" w:cs="Times New Roman"/>
+                <w:sz w:val="24"/>
+                <w:szCs w:val="24"/>
+              </w:rPr>
+            </w:pPr>
+          </w:p>
+        </w:tc>
+        <w:tc>
+          <w:tcPr>
+            <w:tcW w:w="1303" w:type="dxa"/>
+          </w:tcPr>
+          <w:p>
+            <w:pPr>
+              <w:spacing w:line="360" w:lineRule="auto"/>
+              <w:jc w:val="center"/>
+              <w:rPr>
+                <w:rFonts w:ascii="Times New Roman" w:hAnsi="Times New Roman" w:cs="Times New Roman"/>
+                <w:sz w:val="24"/>
+                <w:szCs w:val="24"/>
+              </w:rPr>
+            </w:pPr>
+            <w:r>
+              <w:rPr>
+                <w:rFonts w:ascii="Times New Roman" w:hAnsi="Times New Roman" w:cs="Times New Roman"/>
+                <w:sz w:val="24"/>
+                <w:szCs w:val="24"/>
+              </w:rPr>
+              <w:lastRenderedPageBreak/>
+              <w:t>1h35</w:t>
+            </w:r>
+          </w:p>
+        </w:tc>
+        <w:tc>
+          <w:tcPr>
+            <w:tcW w:w="2752" w:type="dxa"/>
+          </w:tcPr>
+          <w:p>
+            <w:pPr>
+              <w:spacing w:line="360" w:lineRule="auto"/>
+              <w:jc w:val="center"/>
+              <w:rPr>
+                <w:rFonts w:ascii="Times New Roman" w:hAnsi="Times New Roman" w:cs="Times New Roman"/>
+                <w:sz w:val="24"/>
+                <w:szCs w:val="24"/>
+              </w:rPr>
+            </w:pPr>
+            <w:r>
+              <w:rPr>
+                <w:rFonts w:ascii="Times New Roman" w:hAnsi="Times New Roman" w:cs="Times New Roman"/>
+                <w:sz w:val="24"/>
+                <w:szCs w:val="24"/>
+              </w:rPr>
+              <w:t>Alteração no controlador</w:t>
+            </w:r>
+          </w:p>
+          <w:p>
+            <w:pPr>
+              <w:spacing w:line="360" w:lineRule="auto"/>
+              <w:jc w:val="center"/>
+              <w:rPr>
+                <w:rFonts w:ascii="Times New Roman" w:hAnsi="Times New Roman" w:cs="Times New Roman"/>
+                <w:sz w:val="24"/>
+                <w:szCs w:val="24"/>
+              </w:rPr>
+            </w:pPr>
+            <w:r>
+              <w:rPr>
+                <w:rFonts w:ascii="Times New Roman" w:hAnsi="Times New Roman" w:cs="Times New Roman"/>
+                <w:sz w:val="24"/>
+                <w:szCs w:val="24"/>
+              </w:rPr>
+              <w:lastRenderedPageBreak/>
+              <w:t>De forma a guardar os dados quando faço o agendamento do trilho</w:t>
+            </w:r>
+            <w:r>
+              <w:rPr>
+                <w:rFonts w:ascii="Times New Roman" w:hAnsi="Times New Roman" w:cs="Times New Roman"/>
+                <w:sz w:val="24"/>
+                <w:szCs w:val="24"/>
+              </w:rPr>
+              <w:t xml:space="preserve"> na ação “AgendarTrilho”</w:t>
+            </w:r>
+          </w:p>
+          <w:p>
+            <w:pPr>
+              <w:spacing w:line="360" w:lineRule="auto"/>
+              <w:jc w:val="center"/>
+              <w:rPr>
+                <w:rFonts w:ascii="Times New Roman" w:hAnsi="Times New Roman" w:cs="Times New Roman"/>
+                <w:sz w:val="24"/>
+                <w:szCs w:val="24"/>
+              </w:rPr>
+            </w:pPr>
+            <w:r>
+              <w:rPr>
+                <w:rFonts w:ascii="Times New Roman" w:hAnsi="Times New Roman" w:cs="Times New Roman"/>
+                <w:sz w:val="24"/>
+                <w:szCs w:val="24"/>
+              </w:rPr>
+              <w:t xml:space="preserve">Na ação </w:t>
+            </w:r>
+            <w:r>
+              <w:rPr>
+                <w:rFonts w:ascii="Times New Roman" w:hAnsi="Times New Roman" w:cs="Times New Roman"/>
+                <w:sz w:val="24"/>
+                <w:szCs w:val="24"/>
+              </w:rPr>
+              <w:t>“AgendarTrilho”</w:t>
+            </w:r>
+            <w:r>
+              <w:rPr>
+                <w:rFonts w:ascii="Times New Roman" w:hAnsi="Times New Roman" w:cs="Times New Roman"/>
+                <w:sz w:val="24"/>
+                <w:szCs w:val="24"/>
+              </w:rPr>
+              <w:t xml:space="preserve"> nos metodos Get e Post</w:t>
+            </w:r>
+          </w:p>
+          <w:p>
+            <w:pPr>
+              <w:spacing w:line="360" w:lineRule="auto"/>
+              <w:jc w:val="center"/>
+              <w:rPr>
+                <w:rFonts w:ascii="Times New Roman" w:hAnsi="Times New Roman" w:cs="Times New Roman"/>
+                <w:sz w:val="24"/>
+                <w:szCs w:val="24"/>
+              </w:rPr>
+            </w:pPr>
+            <w:r>
+              <w:rPr>
+                <w:rFonts w:ascii="Times New Roman" w:hAnsi="Times New Roman" w:cs="Times New Roman"/>
+                <w:sz w:val="24"/>
+                <w:szCs w:val="24"/>
+              </w:rPr>
+              <w:t xml:space="preserve">Alteração da View Create </w:t>
+            </w:r>
+          </w:p>
+          <w:p>
+            <w:pPr>
+              <w:spacing w:line="360" w:lineRule="auto"/>
+              <w:jc w:val="center"/>
+              <w:rPr>
+                <w:rFonts w:ascii="Times New Roman" w:hAnsi="Times New Roman" w:cs="Times New Roman"/>
+                <w:sz w:val="24"/>
+                <w:szCs w:val="24"/>
+              </w:rPr>
+            </w:pPr>
+          </w:p>
+          <w:p>
+            <w:pPr>
+              <w:spacing w:line="360" w:lineRule="auto"/>
+              <w:jc w:val="center"/>
+              <w:rPr>
+                <w:rFonts w:ascii="Times New Roman" w:hAnsi="Times New Roman" w:cs="Times New Roman"/>
+                <w:sz w:val="24"/>
+                <w:szCs w:val="24"/>
+              </w:rPr>
+            </w:pPr>
+          </w:p>
+        </w:tc>
+        <w:tc>
+          <w:tcPr>
+            <w:tcW w:w="1738" w:type="dxa"/>
+          </w:tcPr>
+          <w:p>
+            <w:pPr>
+              <w:spacing w:line="360" w:lineRule="auto"/>
+              <w:jc w:val="center"/>
+              <w:rPr>
+                <w:rFonts w:ascii="Times New Roman" w:hAnsi="Times New Roman" w:cs="Times New Roman"/>
+                <w:sz w:val="24"/>
+                <w:szCs w:val="24"/>
+              </w:rPr>
+            </w:pPr>
+            <w:r>
+              <w:rPr>
+                <w:rFonts w:ascii="Times New Roman" w:hAnsi="Times New Roman" w:cs="Times New Roman"/>
+                <w:sz w:val="24"/>
+                <w:szCs w:val="24"/>
+              </w:rPr>
+              <w:lastRenderedPageBreak/>
+              <w:t>3h</w:t>
+            </w:r>
+          </w:p>
+        </w:tc>
+      </w:tr>
+      <w:tr>
+        <w:trPr>
+          <w:trHeight w:val="409"/>
+        </w:trPr>
+        <w:tc>
+          <w:tcPr>
+            <w:tcW w:w="1414" w:type="dxa"/>
+          </w:tcPr>
+          <w:p>
+            <w:pPr>
+              <w:spacing w:line="360" w:lineRule="auto"/>
+              <w:jc w:val="center"/>
+              <w:rPr>
+                <w:rFonts w:ascii="Times New Roman" w:hAnsi="Times New Roman" w:cs="Times New Roman"/>
+                <w:sz w:val="24"/>
+                <w:szCs w:val="24"/>
+              </w:rPr>
+            </w:pPr>
+            <w:r>
+              <w:rPr>
+                <w:rFonts w:ascii="Times New Roman" w:hAnsi="Times New Roman" w:cs="Times New Roman"/>
+                <w:sz w:val="24"/>
+                <w:szCs w:val="24"/>
+              </w:rPr>
+              <w:t>11/01/2018</w:t>
+            </w:r>
+          </w:p>
+        </w:tc>
+        <w:tc>
+          <w:tcPr>
+            <w:tcW w:w="3790" w:type="dxa"/>
+            <w:shd w:val="clear" w:color="auto" w:fill="auto"/>
+          </w:tcPr>
+          <w:p>
+            <w:pPr>
+              <w:shd w:val="clear" w:color="auto" w:fill="F6FBFF"/>
+              <w:tabs>
+                <w:tab w:val="left" w:pos="916"/>
+                <w:tab w:val="left" w:pos="1832"/>
+                <w:tab w:val="left" w:pos="2748"/>
+                <w:tab w:val="left" w:pos="3664"/>
+                <w:tab w:val="left" w:pos="4580"/>
+                <w:tab w:val="left" w:pos="5496"/>
+                <w:tab w:val="left" w:pos="6412"/>
+                <w:tab w:val="left" w:pos="7328"/>
+                <w:tab w:val="left" w:pos="8244"/>
+                <w:tab w:val="left" w:pos="9160"/>
+                <w:tab w:val="left" w:pos="10076"/>
+                <w:tab w:val="left" w:pos="10992"/>
+                <w:tab w:val="left" w:pos="11908"/>
+                <w:tab w:val="left" w:pos="12824"/>
+                <w:tab w:val="left" w:pos="13740"/>
+                <w:tab w:val="left" w:pos="14656"/>
+              </w:tabs>
+              <w:spacing w:before="75" w:after="150"/>
+              <w:rPr>
+                <w:rFonts w:ascii="Times New Roman" w:eastAsia="Times New Roman" w:hAnsi="Times New Roman" w:cs="Times New Roman"/>
+                <w:sz w:val="24"/>
+                <w:szCs w:val="18"/>
+                <w:lang w:eastAsia="pt-PT"/>
+              </w:rPr>
+            </w:pPr>
+            <w:r>
+              <w:rPr>
+                <w:rFonts w:ascii="Times New Roman" w:eastAsia="Times New Roman" w:hAnsi="Times New Roman" w:cs="Times New Roman"/>
+                <w:sz w:val="24"/>
+                <w:szCs w:val="18"/>
+                <w:lang w:eastAsia="pt-PT"/>
+              </w:rPr>
+              <w:t>Alteração  ação create da View  Agenda_Turista_Trilho</w:t>
+            </w:r>
+          </w:p>
+          <w:p>
+            <w:pPr>
+              <w:shd w:val="clear" w:color="auto" w:fill="F6FBFF"/>
+              <w:tabs>
+                <w:tab w:val="left" w:pos="916"/>
+                <w:tab w:val="left" w:pos="1832"/>
+                <w:tab w:val="left" w:pos="2748"/>
+                <w:tab w:val="left" w:pos="3664"/>
+                <w:tab w:val="left" w:pos="4580"/>
+                <w:tab w:val="left" w:pos="5496"/>
+                <w:tab w:val="left" w:pos="6412"/>
+                <w:tab w:val="left" w:pos="7328"/>
+                <w:tab w:val="left" w:pos="8244"/>
+                <w:tab w:val="left" w:pos="9160"/>
+                <w:tab w:val="left" w:pos="10076"/>
+                <w:tab w:val="left" w:pos="10992"/>
+                <w:tab w:val="left" w:pos="11908"/>
+                <w:tab w:val="left" w:pos="12824"/>
+                <w:tab w:val="left" w:pos="13740"/>
+                <w:tab w:val="left" w:pos="14656"/>
+              </w:tabs>
+              <w:spacing w:before="75" w:after="150"/>
+              <w:rPr>
+                <w:rFonts w:ascii="Times New Roman" w:eastAsia="Times New Roman" w:hAnsi="Times New Roman" w:cs="Times New Roman"/>
+                <w:sz w:val="24"/>
+                <w:szCs w:val="18"/>
+                <w:lang w:eastAsia="pt-PT"/>
+              </w:rPr>
+            </w:pPr>
+            <w:r>
+              <w:rPr>
+                <w:rFonts w:ascii="Times New Roman" w:eastAsia="Times New Roman" w:hAnsi="Times New Roman" w:cs="Times New Roman"/>
+                <w:sz w:val="24"/>
+                <w:szCs w:val="18"/>
+                <w:lang w:eastAsia="pt-PT"/>
+              </w:rPr>
+              <w:t xml:space="preserve">Na tentativa de mostrar os dados do trilho </w:t>
             </w:r>
           </w:p>
           <w:p>
@@ -3942,116 +5578,723 @@
         </w:tc>
         <w:tc>
           <w:tcPr>
-            <w:tcW w:w="1701" w:type="dxa"/>
-          </w:tcPr>
-          <w:p>
-            <w:pPr>
-              <w:spacing w:line="360" w:lineRule="auto"/>
-              <w:jc w:val="center"/>
-              <w:rPr>
-                <w:rFonts w:ascii="Times New Roman" w:hAnsi="Times New Roman" w:cs="Times New Roman"/>
-                <w:sz w:val="24"/>
-                <w:szCs w:val="24"/>
-              </w:rPr>
-            </w:pPr>
-          </w:p>
-          <w:p>
-            <w:pPr>
-              <w:spacing w:line="360" w:lineRule="auto"/>
-              <w:jc w:val="center"/>
-              <w:rPr>
-                <w:rFonts w:ascii="Times New Roman" w:hAnsi="Times New Roman" w:cs="Times New Roman"/>
-                <w:sz w:val="24"/>
-                <w:szCs w:val="24"/>
-              </w:rPr>
-            </w:pPr>
-            <w:r>
-              <w:rPr>
-                <w:rFonts w:ascii="Times New Roman" w:hAnsi="Times New Roman" w:cs="Times New Roman"/>
-                <w:sz w:val="24"/>
-                <w:szCs w:val="24"/>
-              </w:rPr>
-              <w:t>3</w:t>
-            </w:r>
-            <w:r>
-              <w:rPr>
-                <w:rFonts w:ascii="Times New Roman" w:hAnsi="Times New Roman" w:cs="Times New Roman"/>
-                <w:sz w:val="24"/>
-                <w:szCs w:val="24"/>
-              </w:rPr>
-              <w:t>h30</w:t>
-            </w:r>
+            <w:tcW w:w="1303" w:type="dxa"/>
+          </w:tcPr>
+          <w:p>
+            <w:pPr>
+              <w:spacing w:line="360" w:lineRule="auto"/>
+              <w:jc w:val="center"/>
+              <w:rPr>
+                <w:rFonts w:ascii="Times New Roman" w:hAnsi="Times New Roman" w:cs="Times New Roman"/>
+                <w:sz w:val="24"/>
+                <w:szCs w:val="24"/>
+              </w:rPr>
+            </w:pPr>
+            <w:r>
+              <w:rPr>
+                <w:rFonts w:ascii="Times New Roman" w:hAnsi="Times New Roman" w:cs="Times New Roman"/>
+                <w:sz w:val="24"/>
+                <w:szCs w:val="24"/>
+              </w:rPr>
+              <w:t>2h</w:t>
+            </w:r>
+          </w:p>
+        </w:tc>
+        <w:tc>
+          <w:tcPr>
+            <w:tcW w:w="2752" w:type="dxa"/>
+          </w:tcPr>
+          <w:p>
+            <w:pPr>
+              <w:spacing w:line="360" w:lineRule="auto"/>
+              <w:jc w:val="center"/>
+              <w:rPr>
+                <w:rFonts w:ascii="Times New Roman" w:hAnsi="Times New Roman" w:cs="Times New Roman"/>
+                <w:sz w:val="24"/>
+                <w:szCs w:val="24"/>
+              </w:rPr>
+            </w:pPr>
+          </w:p>
+        </w:tc>
+        <w:tc>
+          <w:tcPr>
+            <w:tcW w:w="1738" w:type="dxa"/>
+          </w:tcPr>
+          <w:p>
+            <w:pPr>
+              <w:spacing w:line="360" w:lineRule="auto"/>
+              <w:jc w:val="center"/>
+              <w:rPr>
+                <w:rFonts w:ascii="Times New Roman" w:hAnsi="Times New Roman" w:cs="Times New Roman"/>
+                <w:sz w:val="24"/>
+                <w:szCs w:val="24"/>
+              </w:rPr>
+            </w:pPr>
           </w:p>
         </w:tc>
       </w:tr>
       <w:tr>
-        <w:tc>
-          <w:tcPr>
-            <w:tcW w:w="1384" w:type="dxa"/>
-          </w:tcPr>
-          <w:p>
-            <w:pPr>
-              <w:spacing w:line="360" w:lineRule="auto"/>
-              <w:jc w:val="center"/>
-              <w:rPr>
-                <w:rFonts w:ascii="Times New Roman" w:hAnsi="Times New Roman" w:cs="Times New Roman"/>
-                <w:sz w:val="24"/>
-                <w:szCs w:val="24"/>
-              </w:rPr>
-            </w:pPr>
-          </w:p>
-        </w:tc>
-        <w:tc>
-          <w:tcPr>
-            <w:tcW w:w="3708" w:type="dxa"/>
-          </w:tcPr>
-          <w:p>
-            <w:pPr>
-              <w:spacing w:line="360" w:lineRule="auto"/>
-              <w:jc w:val="center"/>
-              <w:rPr>
-                <w:rFonts w:ascii="Times New Roman" w:hAnsi="Times New Roman" w:cs="Times New Roman"/>
-                <w:sz w:val="24"/>
-                <w:szCs w:val="24"/>
-              </w:rPr>
-            </w:pPr>
-          </w:p>
-        </w:tc>
-        <w:tc>
-          <w:tcPr>
-            <w:tcW w:w="1276" w:type="dxa"/>
-          </w:tcPr>
-          <w:p>
-            <w:pPr>
-              <w:spacing w:line="360" w:lineRule="auto"/>
-              <w:jc w:val="center"/>
-              <w:rPr>
-                <w:rFonts w:ascii="Times New Roman" w:hAnsi="Times New Roman" w:cs="Times New Roman"/>
-                <w:sz w:val="24"/>
-                <w:szCs w:val="24"/>
-              </w:rPr>
-            </w:pPr>
-          </w:p>
-        </w:tc>
-        <w:tc>
-          <w:tcPr>
-            <w:tcW w:w="2693" w:type="dxa"/>
-          </w:tcPr>
-          <w:p>
-            <w:pPr>
-              <w:spacing w:line="360" w:lineRule="auto"/>
-              <w:jc w:val="center"/>
-              <w:rPr>
-                <w:rFonts w:ascii="Times New Roman" w:hAnsi="Times New Roman" w:cs="Times New Roman"/>
-                <w:sz w:val="24"/>
-                <w:szCs w:val="24"/>
-              </w:rPr>
-            </w:pPr>
-          </w:p>
-        </w:tc>
-        <w:tc>
-          <w:tcPr>
-            <w:tcW w:w="1701" w:type="dxa"/>
+        <w:trPr>
+          <w:trHeight w:val="409"/>
+        </w:trPr>
+        <w:tc>
+          <w:tcPr>
+            <w:tcW w:w="1414" w:type="dxa"/>
+          </w:tcPr>
+          <w:p>
+            <w:pPr>
+              <w:spacing w:line="360" w:lineRule="auto"/>
+              <w:jc w:val="center"/>
+              <w:rPr>
+                <w:rFonts w:ascii="Times New Roman" w:hAnsi="Times New Roman" w:cs="Times New Roman"/>
+                <w:sz w:val="24"/>
+                <w:szCs w:val="24"/>
+              </w:rPr>
+            </w:pPr>
+            <w:r>
+              <w:rPr>
+                <w:rFonts w:ascii="Times New Roman" w:hAnsi="Times New Roman" w:cs="Times New Roman"/>
+                <w:sz w:val="24"/>
+                <w:szCs w:val="24"/>
+              </w:rPr>
+              <w:t>12/01/2018</w:t>
+            </w:r>
+          </w:p>
+        </w:tc>
+        <w:tc>
+          <w:tcPr>
+            <w:tcW w:w="3790" w:type="dxa"/>
+          </w:tcPr>
+          <w:p>
+            <w:pPr>
+              <w:pStyle w:val="Pr-formataoHTML"/>
+              <w:shd w:val="clear" w:color="auto" w:fill="FFFFFF"/>
+              <w:spacing w:before="75" w:after="150" w:line="360" w:lineRule="auto"/>
+              <w:jc w:val="both"/>
+              <w:rPr>
+                <w:rFonts w:ascii="Times New Roman" w:hAnsi="Times New Roman" w:cs="Times New Roman"/>
+                <w:sz w:val="24"/>
+                <w:szCs w:val="18"/>
+              </w:rPr>
+            </w:pPr>
+            <w:r>
+              <w:rPr>
+                <w:rFonts w:ascii="Times New Roman" w:hAnsi="Times New Roman" w:cs="Times New Roman"/>
+                <w:sz w:val="24"/>
+                <w:szCs w:val="18"/>
+              </w:rPr>
+              <w:t>Colocação d</w:t>
+            </w:r>
+            <w:r>
+              <w:rPr>
+                <w:rFonts w:ascii="Times New Roman" w:hAnsi="Times New Roman" w:cs="Times New Roman"/>
+                <w:sz w:val="24"/>
+                <w:szCs w:val="18"/>
+              </w:rPr>
+              <w:t xml:space="preserve">a lista dos </w:t>
+            </w:r>
+            <w:r>
+              <w:rPr>
+                <w:rFonts w:ascii="Times New Roman" w:hAnsi="Times New Roman" w:cs="Times New Roman"/>
+                <w:sz w:val="24"/>
+                <w:szCs w:val="18"/>
+              </w:rPr>
+              <w:t xml:space="preserve"> trilhos, para agendamento</w:t>
+            </w:r>
+            <w:r>
+              <w:rPr>
+                <w:rFonts w:ascii="Times New Roman" w:hAnsi="Times New Roman" w:cs="Times New Roman"/>
+                <w:sz w:val="24"/>
+                <w:szCs w:val="18"/>
+              </w:rPr>
+              <w:t>m na View “AgendarTrilho”</w:t>
+            </w:r>
+          </w:p>
+          <w:p>
+            <w:pPr>
+              <w:pStyle w:val="Pr-formataoHTML"/>
+              <w:spacing w:before="75" w:after="150" w:line="360" w:lineRule="auto"/>
+              <w:jc w:val="both"/>
+              <w:rPr>
+                <w:rFonts w:ascii="Times New Roman" w:hAnsi="Times New Roman" w:cs="Times New Roman"/>
+                <w:sz w:val="24"/>
+                <w:szCs w:val="18"/>
+              </w:rPr>
+            </w:pPr>
+            <w:r>
+              <w:rPr>
+                <w:rFonts w:ascii="Times New Roman" w:hAnsi="Times New Roman" w:cs="Times New Roman"/>
+                <w:sz w:val="24"/>
+                <w:szCs w:val="18"/>
+              </w:rPr>
+              <w:t>C</w:t>
+            </w:r>
+            <w:r>
+              <w:rPr>
+                <w:rFonts w:ascii="Times New Roman" w:hAnsi="Times New Roman" w:cs="Times New Roman"/>
+                <w:sz w:val="24"/>
+                <w:szCs w:val="18"/>
+              </w:rPr>
+              <w:t xml:space="preserve">riação de view </w:t>
+            </w:r>
+            <w:r>
+              <w:rPr>
+                <w:rFonts w:ascii="Times New Roman" w:hAnsi="Times New Roman" w:cs="Times New Roman"/>
+                <w:sz w:val="24"/>
+                <w:szCs w:val="18"/>
+              </w:rPr>
+              <w:t>“S</w:t>
+            </w:r>
+            <w:r>
+              <w:rPr>
+                <w:rFonts w:ascii="Times New Roman" w:hAnsi="Times New Roman" w:cs="Times New Roman"/>
+                <w:sz w:val="24"/>
+                <w:szCs w:val="18"/>
+              </w:rPr>
+              <w:t>elecionarTrilhoAgendar</w:t>
+            </w:r>
+            <w:r>
+              <w:rPr>
+                <w:rFonts w:ascii="Times New Roman" w:hAnsi="Times New Roman" w:cs="Times New Roman"/>
+                <w:sz w:val="24"/>
+                <w:szCs w:val="18"/>
+              </w:rPr>
+              <w:t>”</w:t>
+            </w:r>
+          </w:p>
+          <w:p>
+            <w:pPr>
+              <w:pStyle w:val="Pr-formataoHTML"/>
+              <w:spacing w:before="75" w:after="150" w:line="360" w:lineRule="auto"/>
+              <w:jc w:val="both"/>
+              <w:rPr>
+                <w:rFonts w:ascii="Times New Roman" w:hAnsi="Times New Roman" w:cs="Times New Roman"/>
+                <w:sz w:val="24"/>
+                <w:szCs w:val="18"/>
+              </w:rPr>
+            </w:pPr>
+            <w:r>
+              <w:rPr>
+                <w:rFonts w:ascii="Times New Roman" w:hAnsi="Times New Roman" w:cs="Times New Roman"/>
+                <w:sz w:val="24"/>
+                <w:szCs w:val="18"/>
+              </w:rPr>
+              <w:t>mostrando todos os trilhos</w:t>
+            </w:r>
+          </w:p>
+          <w:p>
+            <w:pPr>
+              <w:pStyle w:val="Pr-formataoHTML"/>
+              <w:shd w:val="clear" w:color="auto" w:fill="FFFFFF"/>
+              <w:spacing w:before="75" w:after="150"/>
+              <w:rPr>
+                <w:rFonts w:ascii="Times New Roman" w:hAnsi="Times New Roman" w:cs="Times New Roman"/>
+                <w:sz w:val="24"/>
+                <w:szCs w:val="18"/>
+              </w:rPr>
+            </w:pPr>
+          </w:p>
+          <w:p>
+            <w:pPr>
+              <w:shd w:val="clear" w:color="auto" w:fill="F6FBFF"/>
+              <w:tabs>
+                <w:tab w:val="left" w:pos="916"/>
+                <w:tab w:val="left" w:pos="1832"/>
+                <w:tab w:val="left" w:pos="2748"/>
+                <w:tab w:val="left" w:pos="3664"/>
+                <w:tab w:val="left" w:pos="4580"/>
+                <w:tab w:val="left" w:pos="5496"/>
+                <w:tab w:val="left" w:pos="6412"/>
+                <w:tab w:val="left" w:pos="7328"/>
+                <w:tab w:val="left" w:pos="8244"/>
+                <w:tab w:val="left" w:pos="9160"/>
+                <w:tab w:val="left" w:pos="10076"/>
+                <w:tab w:val="left" w:pos="10992"/>
+                <w:tab w:val="left" w:pos="11908"/>
+                <w:tab w:val="left" w:pos="12824"/>
+                <w:tab w:val="left" w:pos="13740"/>
+                <w:tab w:val="left" w:pos="14656"/>
+              </w:tabs>
+              <w:spacing w:before="75" w:after="150"/>
+              <w:rPr>
+                <w:rFonts w:ascii="Times New Roman" w:eastAsia="Times New Roman" w:hAnsi="Times New Roman" w:cs="Times New Roman"/>
+                <w:sz w:val="24"/>
+                <w:szCs w:val="18"/>
+                <w:lang w:eastAsia="pt-PT"/>
+              </w:rPr>
+            </w:pPr>
+          </w:p>
+        </w:tc>
+        <w:tc>
+          <w:tcPr>
+            <w:tcW w:w="1303" w:type="dxa"/>
+          </w:tcPr>
+          <w:p>
+            <w:pPr>
+              <w:spacing w:line="360" w:lineRule="auto"/>
+              <w:jc w:val="center"/>
+              <w:rPr>
+                <w:rFonts w:ascii="Times New Roman" w:hAnsi="Times New Roman" w:cs="Times New Roman"/>
+                <w:sz w:val="24"/>
+                <w:szCs w:val="24"/>
+              </w:rPr>
+            </w:pPr>
+          </w:p>
+          <w:p>
+            <w:pPr>
+              <w:spacing w:line="360" w:lineRule="auto"/>
+              <w:jc w:val="center"/>
+              <w:rPr>
+                <w:rFonts w:ascii="Times New Roman" w:hAnsi="Times New Roman" w:cs="Times New Roman"/>
+                <w:sz w:val="24"/>
+                <w:szCs w:val="24"/>
+              </w:rPr>
+            </w:pPr>
+          </w:p>
+          <w:p>
+            <w:pPr>
+              <w:spacing w:line="360" w:lineRule="auto"/>
+              <w:jc w:val="center"/>
+              <w:rPr>
+                <w:rFonts w:ascii="Times New Roman" w:hAnsi="Times New Roman" w:cs="Times New Roman"/>
+                <w:sz w:val="24"/>
+                <w:szCs w:val="24"/>
+              </w:rPr>
+            </w:pPr>
+          </w:p>
+          <w:p>
+            <w:pPr>
+              <w:spacing w:line="360" w:lineRule="auto"/>
+              <w:jc w:val="center"/>
+              <w:rPr>
+                <w:rFonts w:ascii="Times New Roman" w:hAnsi="Times New Roman" w:cs="Times New Roman"/>
+                <w:sz w:val="24"/>
+                <w:szCs w:val="24"/>
+              </w:rPr>
+            </w:pPr>
+            <w:r>
+              <w:rPr>
+                <w:rFonts w:ascii="Times New Roman" w:hAnsi="Times New Roman" w:cs="Times New Roman"/>
+                <w:sz w:val="24"/>
+                <w:szCs w:val="24"/>
+              </w:rPr>
+              <w:t>2h</w:t>
+            </w:r>
+          </w:p>
+        </w:tc>
+        <w:tc>
+          <w:tcPr>
+            <w:tcW w:w="2752" w:type="dxa"/>
+          </w:tcPr>
+          <w:p>
+            <w:pPr>
+              <w:spacing w:line="360" w:lineRule="auto"/>
+              <w:jc w:val="center"/>
+              <w:rPr>
+                <w:rFonts w:ascii="Times New Roman" w:hAnsi="Times New Roman" w:cs="Times New Roman"/>
+                <w:sz w:val="24"/>
+                <w:szCs w:val="24"/>
+              </w:rPr>
+            </w:pPr>
+          </w:p>
+        </w:tc>
+        <w:tc>
+          <w:tcPr>
+            <w:tcW w:w="1738" w:type="dxa"/>
+          </w:tcPr>
+          <w:p>
+            <w:pPr>
+              <w:spacing w:line="360" w:lineRule="auto"/>
+              <w:jc w:val="center"/>
+              <w:rPr>
+                <w:rFonts w:ascii="Times New Roman" w:hAnsi="Times New Roman" w:cs="Times New Roman"/>
+                <w:sz w:val="24"/>
+                <w:szCs w:val="24"/>
+              </w:rPr>
+            </w:pPr>
+          </w:p>
+        </w:tc>
+      </w:tr>
+      <w:tr>
+        <w:trPr>
+          <w:trHeight w:val="409"/>
+        </w:trPr>
+        <w:tc>
+          <w:tcPr>
+            <w:tcW w:w="1414" w:type="dxa"/>
+          </w:tcPr>
+          <w:p>
+            <w:pPr>
+              <w:spacing w:line="360" w:lineRule="auto"/>
+              <w:jc w:val="center"/>
+              <w:rPr>
+                <w:rFonts w:ascii="Times New Roman" w:hAnsi="Times New Roman" w:cs="Times New Roman"/>
+                <w:sz w:val="24"/>
+                <w:szCs w:val="24"/>
+              </w:rPr>
+            </w:pPr>
+            <w:r>
+              <w:rPr>
+                <w:rFonts w:ascii="Times New Roman" w:hAnsi="Times New Roman" w:cs="Times New Roman"/>
+                <w:sz w:val="24"/>
+                <w:szCs w:val="24"/>
+              </w:rPr>
+              <w:t>16/01/2018</w:t>
+            </w:r>
+          </w:p>
+        </w:tc>
+        <w:tc>
+          <w:tcPr>
+            <w:tcW w:w="3790" w:type="dxa"/>
+          </w:tcPr>
+          <w:p>
+            <w:pPr>
+              <w:pStyle w:val="Pr-formataoHTML"/>
+              <w:shd w:val="clear" w:color="auto" w:fill="FFFFFF"/>
+              <w:spacing w:before="75" w:after="150" w:line="360" w:lineRule="auto"/>
+              <w:jc w:val="both"/>
+              <w:rPr>
+                <w:rFonts w:ascii="Times New Roman" w:hAnsi="Times New Roman" w:cs="Times New Roman"/>
+                <w:sz w:val="24"/>
+                <w:szCs w:val="18"/>
+              </w:rPr>
+            </w:pPr>
+          </w:p>
+        </w:tc>
+        <w:tc>
+          <w:tcPr>
+            <w:tcW w:w="1303" w:type="dxa"/>
+          </w:tcPr>
+          <w:p>
+            <w:pPr>
+              <w:spacing w:line="360" w:lineRule="auto"/>
+              <w:jc w:val="center"/>
+              <w:rPr>
+                <w:rFonts w:ascii="Times New Roman" w:hAnsi="Times New Roman" w:cs="Times New Roman"/>
+                <w:sz w:val="24"/>
+                <w:szCs w:val="24"/>
+              </w:rPr>
+            </w:pPr>
+          </w:p>
+        </w:tc>
+        <w:tc>
+          <w:tcPr>
+            <w:tcW w:w="2752" w:type="dxa"/>
+          </w:tcPr>
+          <w:p>
+            <w:pPr>
+              <w:spacing w:line="360" w:lineRule="auto"/>
+              <w:jc w:val="center"/>
+              <w:rPr>
+                <w:rFonts w:ascii="Times New Roman" w:hAnsi="Times New Roman" w:cs="Times New Roman"/>
+                <w:sz w:val="24"/>
+                <w:szCs w:val="18"/>
+              </w:rPr>
+            </w:pPr>
+            <w:r>
+              <w:rPr>
+                <w:rFonts w:ascii="Times New Roman" w:hAnsi="Times New Roman" w:cs="Times New Roman"/>
+                <w:sz w:val="24"/>
+                <w:szCs w:val="18"/>
+              </w:rPr>
+              <w:t>Alteração na ação do “AgendarTrilho” no controlador Agendar_Turista_Trilho</w:t>
+            </w:r>
+          </w:p>
+          <w:p>
+            <w:pPr>
+              <w:spacing w:line="360" w:lineRule="auto"/>
+              <w:jc w:val="center"/>
+              <w:rPr>
+                <w:rFonts w:ascii="Times New Roman" w:hAnsi="Times New Roman" w:cs="Times New Roman"/>
+                <w:sz w:val="24"/>
+                <w:szCs w:val="18"/>
+              </w:rPr>
+            </w:pPr>
+            <w:r>
+              <w:rPr>
+                <w:rFonts w:ascii="Times New Roman" w:hAnsi="Times New Roman" w:cs="Times New Roman"/>
+                <w:sz w:val="24"/>
+                <w:szCs w:val="18"/>
+              </w:rPr>
+              <w:t xml:space="preserve">Fui ver Videos no Youtobe, e alguns Tutoriais no Google de forma me orientar em como resolver a questão </w:t>
+            </w:r>
+            <w:r>
+              <w:rPr>
+                <w:rFonts w:ascii="Times New Roman" w:hAnsi="Times New Roman" w:cs="Times New Roman"/>
+                <w:sz w:val="24"/>
+                <w:szCs w:val="18"/>
+              </w:rPr>
+              <w:lastRenderedPageBreak/>
+              <w:t>de guardar pos dados na base de dados</w:t>
+            </w:r>
+          </w:p>
+          <w:p>
+            <w:pPr>
+              <w:spacing w:line="360" w:lineRule="auto"/>
+              <w:jc w:val="center"/>
+              <w:rPr>
+                <w:rFonts w:ascii="Times New Roman" w:hAnsi="Times New Roman" w:cs="Times New Roman"/>
+                <w:sz w:val="24"/>
+                <w:szCs w:val="24"/>
+              </w:rPr>
+            </w:pPr>
+          </w:p>
+        </w:tc>
+        <w:tc>
+          <w:tcPr>
+            <w:tcW w:w="1738" w:type="dxa"/>
+          </w:tcPr>
+          <w:p>
+            <w:pPr>
+              <w:spacing w:line="360" w:lineRule="auto"/>
+              <w:jc w:val="center"/>
+              <w:rPr>
+                <w:rFonts w:ascii="Times New Roman" w:hAnsi="Times New Roman" w:cs="Times New Roman"/>
+                <w:sz w:val="24"/>
+                <w:szCs w:val="24"/>
+              </w:rPr>
+            </w:pPr>
+          </w:p>
+          <w:p>
+            <w:pPr>
+              <w:spacing w:line="360" w:lineRule="auto"/>
+              <w:jc w:val="center"/>
+              <w:rPr>
+                <w:rFonts w:ascii="Times New Roman" w:hAnsi="Times New Roman" w:cs="Times New Roman"/>
+                <w:sz w:val="24"/>
+                <w:szCs w:val="24"/>
+              </w:rPr>
+            </w:pPr>
+          </w:p>
+          <w:p>
+            <w:pPr>
+              <w:spacing w:line="360" w:lineRule="auto"/>
+              <w:jc w:val="center"/>
+              <w:rPr>
+                <w:rFonts w:ascii="Times New Roman" w:hAnsi="Times New Roman" w:cs="Times New Roman"/>
+                <w:sz w:val="24"/>
+                <w:szCs w:val="24"/>
+              </w:rPr>
+            </w:pPr>
+            <w:r>
+              <w:rPr>
+                <w:rFonts w:ascii="Times New Roman" w:hAnsi="Times New Roman" w:cs="Times New Roman"/>
+                <w:sz w:val="24"/>
+                <w:szCs w:val="24"/>
+              </w:rPr>
+              <w:t>6h</w:t>
+            </w:r>
+          </w:p>
+        </w:tc>
+      </w:tr>
+      <w:tr>
+        <w:trPr>
+          <w:trHeight w:val="409"/>
+        </w:trPr>
+        <w:tc>
+          <w:tcPr>
+            <w:tcW w:w="1414" w:type="dxa"/>
+          </w:tcPr>
+          <w:p>
+            <w:pPr>
+              <w:spacing w:line="360" w:lineRule="auto"/>
+              <w:jc w:val="center"/>
+              <w:rPr>
+                <w:rFonts w:ascii="Times New Roman" w:hAnsi="Times New Roman" w:cs="Times New Roman"/>
+                <w:sz w:val="24"/>
+                <w:szCs w:val="24"/>
+              </w:rPr>
+            </w:pPr>
+            <w:r>
+              <w:rPr>
+                <w:rFonts w:ascii="Times New Roman" w:hAnsi="Times New Roman" w:cs="Times New Roman"/>
+                <w:sz w:val="24"/>
+                <w:szCs w:val="24"/>
+              </w:rPr>
+              <w:t>17/01/2018</w:t>
+            </w:r>
+          </w:p>
+        </w:tc>
+        <w:tc>
+          <w:tcPr>
+            <w:tcW w:w="3790" w:type="dxa"/>
+          </w:tcPr>
+          <w:p>
+            <w:pPr>
+              <w:pStyle w:val="Pr-formataoHTML"/>
+              <w:shd w:val="clear" w:color="auto" w:fill="FFFFFF"/>
+              <w:spacing w:before="75" w:after="150" w:line="360" w:lineRule="auto"/>
+              <w:jc w:val="both"/>
+              <w:rPr>
+                <w:rFonts w:ascii="Times New Roman" w:hAnsi="Times New Roman" w:cs="Times New Roman"/>
+                <w:sz w:val="24"/>
+                <w:szCs w:val="18"/>
+              </w:rPr>
+            </w:pPr>
+            <w:r>
+              <w:rPr>
+                <w:rFonts w:ascii="Times New Roman" w:hAnsi="Times New Roman" w:cs="Times New Roman"/>
+                <w:sz w:val="24"/>
+                <w:szCs w:val="24"/>
+              </w:rPr>
+              <w:t>Resolução ao guardar os dados do agendamento do trilho na base de dados</w:t>
+            </w:r>
+          </w:p>
+        </w:tc>
+        <w:tc>
+          <w:tcPr>
+            <w:tcW w:w="1303" w:type="dxa"/>
+          </w:tcPr>
+          <w:p>
+            <w:pPr>
+              <w:spacing w:line="360" w:lineRule="auto"/>
+              <w:jc w:val="center"/>
+              <w:rPr>
+                <w:rFonts w:ascii="Times New Roman" w:hAnsi="Times New Roman" w:cs="Times New Roman"/>
+                <w:sz w:val="24"/>
+                <w:szCs w:val="24"/>
+              </w:rPr>
+            </w:pPr>
+            <w:r>
+              <w:rPr>
+                <w:rFonts w:ascii="Times New Roman" w:hAnsi="Times New Roman" w:cs="Times New Roman"/>
+                <w:sz w:val="24"/>
+                <w:szCs w:val="24"/>
+              </w:rPr>
+              <w:t>1h30</w:t>
+            </w:r>
+          </w:p>
+        </w:tc>
+        <w:tc>
+          <w:tcPr>
+            <w:tcW w:w="2752" w:type="dxa"/>
+          </w:tcPr>
+          <w:p>
+            <w:pPr>
+              <w:spacing w:line="360" w:lineRule="auto"/>
+              <w:jc w:val="center"/>
+              <w:rPr>
+                <w:rFonts w:ascii="Times New Roman" w:hAnsi="Times New Roman" w:cs="Times New Roman"/>
+                <w:sz w:val="24"/>
+                <w:szCs w:val="24"/>
+              </w:rPr>
+            </w:pPr>
+          </w:p>
+        </w:tc>
+        <w:tc>
+          <w:tcPr>
+            <w:tcW w:w="1738" w:type="dxa"/>
+          </w:tcPr>
+          <w:p>
+            <w:pPr>
+              <w:spacing w:line="360" w:lineRule="auto"/>
+              <w:jc w:val="center"/>
+              <w:rPr>
+                <w:rFonts w:ascii="Times New Roman" w:hAnsi="Times New Roman" w:cs="Times New Roman"/>
+                <w:sz w:val="24"/>
+                <w:szCs w:val="24"/>
+              </w:rPr>
+            </w:pPr>
+          </w:p>
+        </w:tc>
+      </w:tr>
+      <w:tr>
+        <w:trPr>
+          <w:trHeight w:val="409"/>
+        </w:trPr>
+        <w:tc>
+          <w:tcPr>
+            <w:tcW w:w="1414" w:type="dxa"/>
+          </w:tcPr>
+          <w:p>
+            <w:pPr>
+              <w:spacing w:line="360" w:lineRule="auto"/>
+              <w:jc w:val="center"/>
+              <w:rPr>
+                <w:rFonts w:ascii="Times New Roman" w:hAnsi="Times New Roman" w:cs="Times New Roman"/>
+                <w:sz w:val="24"/>
+                <w:szCs w:val="24"/>
+              </w:rPr>
+            </w:pPr>
+            <w:r>
+              <w:rPr>
+                <w:rFonts w:ascii="Times New Roman" w:hAnsi="Times New Roman" w:cs="Times New Roman"/>
+                <w:sz w:val="24"/>
+                <w:szCs w:val="24"/>
+              </w:rPr>
+              <w:t>18/01/2018</w:t>
+            </w:r>
+          </w:p>
+        </w:tc>
+        <w:tc>
+          <w:tcPr>
+            <w:tcW w:w="3790" w:type="dxa"/>
+          </w:tcPr>
+          <w:p>
+            <w:pPr>
+              <w:pStyle w:val="Pr-formataoHTML"/>
+              <w:shd w:val="clear" w:color="auto" w:fill="FFFFFF"/>
+              <w:spacing w:before="75" w:after="150" w:line="360" w:lineRule="auto"/>
+              <w:jc w:val="both"/>
+              <w:rPr>
+                <w:rFonts w:ascii="Times New Roman" w:hAnsi="Times New Roman" w:cs="Times New Roman"/>
+                <w:sz w:val="24"/>
+                <w:szCs w:val="18"/>
+              </w:rPr>
+            </w:pPr>
+            <w:r>
+              <w:rPr>
+                <w:rFonts w:ascii="Times New Roman" w:hAnsi="Times New Roman" w:cs="Times New Roman"/>
+                <w:sz w:val="24"/>
+                <w:szCs w:val="18"/>
+              </w:rPr>
+              <w:t>Correção no Index da View “AgendarTrilho” de forma Conseguir ver os dados do Trilho e assim poder Editar</w:t>
+            </w:r>
+          </w:p>
+        </w:tc>
+        <w:tc>
+          <w:tcPr>
+            <w:tcW w:w="1303" w:type="dxa"/>
+          </w:tcPr>
+          <w:p>
+            <w:pPr>
+              <w:spacing w:line="360" w:lineRule="auto"/>
+              <w:jc w:val="center"/>
+              <w:rPr>
+                <w:rFonts w:ascii="Times New Roman" w:hAnsi="Times New Roman" w:cs="Times New Roman"/>
+                <w:sz w:val="24"/>
+                <w:szCs w:val="24"/>
+              </w:rPr>
+            </w:pPr>
+            <w:r>
+              <w:rPr>
+                <w:rFonts w:ascii="Times New Roman" w:hAnsi="Times New Roman" w:cs="Times New Roman"/>
+                <w:sz w:val="24"/>
+                <w:szCs w:val="24"/>
+              </w:rPr>
+              <w:t>1h30</w:t>
+            </w:r>
+          </w:p>
+        </w:tc>
+        <w:tc>
+          <w:tcPr>
+            <w:tcW w:w="2752" w:type="dxa"/>
+          </w:tcPr>
+          <w:p>
+            <w:pPr>
+              <w:spacing w:line="360" w:lineRule="auto"/>
+              <w:jc w:val="center"/>
+              <w:rPr>
+                <w:rFonts w:ascii="Times New Roman" w:hAnsi="Times New Roman" w:cs="Times New Roman"/>
+                <w:sz w:val="24"/>
+                <w:szCs w:val="24"/>
+              </w:rPr>
+            </w:pPr>
+          </w:p>
+        </w:tc>
+        <w:tc>
+          <w:tcPr>
+            <w:tcW w:w="1738" w:type="dxa"/>
           </w:tcPr>
           <w:p>
             <w:pPr>
@@ -5955,6 +8198,56 @@
       <w:contextualSpacing/>
     </w:pPr>
   </w:style>
+  <w:style w:type="paragraph" w:styleId="Pr-formataoHTML">
+    <w:name w:val="HTML Preformatted"/>
+    <w:basedOn w:val="Normal"/>
+    <w:link w:val="Pr-formataoHTMLChar"/>
+    <w:uiPriority w:val="99"/>
+    <w:semiHidden/>
+    <w:unhideWhenUsed/>
+    <w:rsid w:val="000B158A"/>
+    <w:pPr>
+      <w:tabs>
+        <w:tab w:val="left" w:pos="916"/>
+        <w:tab w:val="left" w:pos="1832"/>
+        <w:tab w:val="left" w:pos="2748"/>
+        <w:tab w:val="left" w:pos="3664"/>
+        <w:tab w:val="left" w:pos="4580"/>
+        <w:tab w:val="left" w:pos="5496"/>
+        <w:tab w:val="left" w:pos="6412"/>
+        <w:tab w:val="left" w:pos="7328"/>
+        <w:tab w:val="left" w:pos="8244"/>
+        <w:tab w:val="left" w:pos="9160"/>
+        <w:tab w:val="left" w:pos="10076"/>
+        <w:tab w:val="left" w:pos="10992"/>
+        <w:tab w:val="left" w:pos="11908"/>
+        <w:tab w:val="left" w:pos="12824"/>
+        <w:tab w:val="left" w:pos="13740"/>
+        <w:tab w:val="left" w:pos="14656"/>
+      </w:tabs>
+      <w:spacing w:after="0" w:line="240" w:lineRule="auto"/>
+    </w:pPr>
+    <w:rPr>
+      <w:rFonts w:ascii="Courier New" w:eastAsia="Times New Roman" w:hAnsi="Courier New" w:cs="Courier New"/>
+      <w:sz w:val="20"/>
+      <w:szCs w:val="20"/>
+      <w:lang w:eastAsia="pt-PT"/>
+    </w:rPr>
+  </w:style>
+  <w:style w:type="character" w:customStyle="1" w:styleId="Pr-formataoHTMLChar">
+    <w:name w:val="Pré-formatação HTML Char"/>
+    <w:basedOn w:val="Fontepargpadro"/>
+    <w:link w:val="Pr-formataoHTML"/>
+    <w:uiPriority w:val="99"/>
+    <w:semiHidden/>
+    <w:rsid w:val="000B158A"/>
+    <w:rPr>
+      <w:rFonts w:ascii="Courier New" w:eastAsia="Times New Roman" w:hAnsi="Courier New" w:cs="Courier New"/>
+      <w:sz w:val="20"/>
+      <w:szCs w:val="20"/>
+      <w:lang w:eastAsia="pt-PT"/>
+    </w:rPr>
+  </w:style>
 </w:styles>
 </file>
 

</xml_diff>

<commit_message>
Correção das datas no diário de Programação para internet
</commit_message>
<xml_diff>
--- a/Doc/Programação para a Internet/JaniltaDiário.docx
+++ b/Doc/Programação para a Internet/JaniltaDiário.docx
@@ -83,6 +83,14 @@
                 <w:sz w:val="24"/>
                 <w:szCs w:val="24"/>
               </w:rPr>
+              <w:t xml:space="preserve">Aprendizado </w:t>
+            </w:r>
+            <w:r>
+              <w:rPr>
+                <w:rFonts w:ascii="Times New Roman" w:hAnsi="Times New Roman" w:cs="Times New Roman"/>
+                <w:sz w:val="24"/>
+                <w:szCs w:val="24"/>
+              </w:rPr>
               <w:t>(Na Aula)</w:t>
             </w:r>
           </w:p>
@@ -163,6 +171,14 @@
                 <w:szCs w:val="24"/>
               </w:rPr>
             </w:pPr>
+            <w:r>
+              <w:rPr>
+                <w:rFonts w:ascii="Times New Roman" w:hAnsi="Times New Roman" w:cs="Times New Roman"/>
+                <w:sz w:val="24"/>
+                <w:szCs w:val="24"/>
+              </w:rPr>
+              <w:t xml:space="preserve">Construção Trabalho </w:t>
+            </w:r>
             <w:r>
               <w:rPr>
                 <w:rFonts w:ascii="Times New Roman" w:hAnsi="Times New Roman" w:cs="Times New Roman"/>
@@ -4122,15 +4138,7 @@
                 <w:sz w:val="24"/>
                 <w:szCs w:val="24"/>
               </w:rPr>
-              <w:t xml:space="preserve">no </w:t>
-            </w:r>
-            <w:r>
-              <w:rPr>
-                <w:rFonts w:ascii="Times New Roman" w:hAnsi="Times New Roman" w:cs="Times New Roman"/>
-                <w:sz w:val="24"/>
-                <w:szCs w:val="24"/>
-              </w:rPr>
-              <w:t>SeedData</w:t>
+              <w:t>no SeedData</w:t>
             </w:r>
           </w:p>
           <w:p>
@@ -4279,13 +4287,7 @@
               <w:t>Do projecto “Trails4</w:t>
             </w:r>
             <w:r>
-              <w:t xml:space="preserve"> </w:t>
-            </w:r>
-            <w:r>
-              <w:t>Health</w:t>
-            </w:r>
-            <w:r>
-              <w:t>”</w:t>
+              <w:t xml:space="preserve"> Health”</w:t>
             </w:r>
           </w:p>
         </w:tc>
@@ -4492,6 +4494,38 @@
                 <w:szCs w:val="24"/>
               </w:rPr>
             </w:pPr>
+            <w:r>
+              <w:rPr>
+                <w:rFonts w:ascii="Times New Roman" w:hAnsi="Times New Roman" w:cs="Times New Roman"/>
+                <w:sz w:val="24"/>
+                <w:szCs w:val="24"/>
+              </w:rPr>
+              <w:t>06/</w:t>
+            </w:r>
+            <w:r>
+              <w:rPr>
+                <w:rFonts w:ascii="Times New Roman" w:hAnsi="Times New Roman" w:cs="Times New Roman"/>
+                <w:sz w:val="24"/>
+                <w:szCs w:val="24"/>
+              </w:rPr>
+              <w:t>12</w:t>
+            </w:r>
+            <w:r>
+              <w:rPr>
+                <w:rFonts w:ascii="Times New Roman" w:hAnsi="Times New Roman" w:cs="Times New Roman"/>
+                <w:sz w:val="24"/>
+                <w:szCs w:val="24"/>
+              </w:rPr>
+              <w:t>/201</w:t>
+            </w:r>
+            <w:r>
+              <w:rPr>
+                <w:rFonts w:ascii="Times New Roman" w:hAnsi="Times New Roman" w:cs="Times New Roman"/>
+                <w:sz w:val="24"/>
+                <w:szCs w:val="24"/>
+              </w:rPr>
+              <w:t>7</w:t>
+            </w:r>
           </w:p>
         </w:tc>
         <w:tc>
@@ -4508,6 +4542,41 @@
                 <w:szCs w:val="24"/>
               </w:rPr>
             </w:pPr>
+            <w:r>
+              <w:rPr>
+                <w:rFonts w:ascii="Times New Roman" w:hAnsi="Times New Roman" w:cs="Times New Roman"/>
+                <w:sz w:val="24"/>
+                <w:szCs w:val="24"/>
+              </w:rPr>
+              <w:t>Cri</w:t>
+            </w:r>
+            <w:r>
+              <w:rPr>
+                <w:rFonts w:ascii="Times New Roman" w:hAnsi="Times New Roman" w:cs="Times New Roman"/>
+                <w:sz w:val="24"/>
+                <w:szCs w:val="24"/>
+              </w:rPr>
+              <w:t>ação de Autenticação no Projecto “Books”</w:t>
+            </w:r>
+          </w:p>
+          <w:p>
+            <w:pPr>
+              <w:spacing w:line="360" w:lineRule="auto"/>
+              <w:jc w:val="center"/>
+              <w:rPr>
+                <w:rFonts w:ascii="Times New Roman" w:hAnsi="Times New Roman" w:cs="Times New Roman"/>
+                <w:sz w:val="24"/>
+                <w:szCs w:val="24"/>
+              </w:rPr>
+            </w:pPr>
+            <w:r>
+              <w:rPr>
+                <w:rFonts w:ascii="Times New Roman" w:hAnsi="Times New Roman" w:cs="Times New Roman"/>
+                <w:sz w:val="24"/>
+                <w:szCs w:val="24"/>
+              </w:rPr>
+              <w:t>Instalação do Meld</w:t>
+            </w:r>
           </w:p>
         </w:tc>
         <w:tc>
@@ -4524,6 +4593,14 @@
                 <w:szCs w:val="24"/>
               </w:rPr>
             </w:pPr>
+            <w:r>
+              <w:rPr>
+                <w:rFonts w:ascii="Times New Roman" w:hAnsi="Times New Roman" w:cs="Times New Roman"/>
+                <w:sz w:val="24"/>
+                <w:szCs w:val="24"/>
+              </w:rPr>
+              <w:t>1h30</w:t>
+            </w:r>
           </w:p>
         </w:tc>
         <w:tc>
@@ -4556,6 +4633,233 @@
                 <w:szCs w:val="24"/>
               </w:rPr>
             </w:pPr>
+          </w:p>
+        </w:tc>
+      </w:tr>
+      <w:tr>
+        <w:trPr>
+          <w:trHeight w:val="2408"/>
+        </w:trPr>
+        <w:tc>
+          <w:tcPr>
+            <w:tcW w:w="1414" w:type="dxa"/>
+          </w:tcPr>
+          <w:p>
+            <w:pPr>
+              <w:spacing w:line="360" w:lineRule="auto"/>
+              <w:jc w:val="center"/>
+              <w:rPr>
+                <w:rFonts w:ascii="Times New Roman" w:hAnsi="Times New Roman" w:cs="Times New Roman"/>
+                <w:sz w:val="24"/>
+                <w:szCs w:val="24"/>
+              </w:rPr>
+            </w:pPr>
+            <w:r>
+              <w:rPr>
+                <w:rFonts w:ascii="Times New Roman" w:hAnsi="Times New Roman" w:cs="Times New Roman"/>
+                <w:sz w:val="24"/>
+                <w:szCs w:val="24"/>
+              </w:rPr>
+              <w:t>07/</w:t>
+            </w:r>
+            <w:r>
+              <w:rPr>
+                <w:rFonts w:ascii="Times New Roman" w:hAnsi="Times New Roman" w:cs="Times New Roman"/>
+                <w:sz w:val="24"/>
+                <w:szCs w:val="24"/>
+              </w:rPr>
+              <w:t>12</w:t>
+            </w:r>
+            <w:r>
+              <w:rPr>
+                <w:rFonts w:ascii="Times New Roman" w:hAnsi="Times New Roman" w:cs="Times New Roman"/>
+                <w:sz w:val="24"/>
+                <w:szCs w:val="24"/>
+              </w:rPr>
+              <w:t>/201</w:t>
+            </w:r>
+            <w:r>
+              <w:rPr>
+                <w:rFonts w:ascii="Times New Roman" w:hAnsi="Times New Roman" w:cs="Times New Roman"/>
+                <w:sz w:val="24"/>
+                <w:szCs w:val="24"/>
+              </w:rPr>
+              <w:t>7</w:t>
+            </w:r>
+          </w:p>
+        </w:tc>
+        <w:tc>
+          <w:tcPr>
+            <w:tcW w:w="3790" w:type="dxa"/>
+          </w:tcPr>
+          <w:p>
+            <w:pPr>
+              <w:spacing w:line="360" w:lineRule="auto"/>
+              <w:jc w:val="center"/>
+              <w:rPr>
+                <w:rFonts w:ascii="Times New Roman" w:hAnsi="Times New Roman" w:cs="Times New Roman"/>
+                <w:sz w:val="24"/>
+                <w:szCs w:val="24"/>
+              </w:rPr>
+            </w:pPr>
+            <w:r>
+              <w:rPr>
+                <w:rFonts w:ascii="Times New Roman" w:hAnsi="Times New Roman" w:cs="Times New Roman"/>
+                <w:sz w:val="24"/>
+                <w:szCs w:val="24"/>
+              </w:rPr>
+              <w:t>Introdução sobre o Asp.net core Identify</w:t>
+            </w:r>
+          </w:p>
+          <w:p>
+            <w:pPr>
+              <w:spacing w:line="360" w:lineRule="auto"/>
+              <w:jc w:val="both"/>
+              <w:rPr>
+                <w:rFonts w:ascii="Times New Roman" w:hAnsi="Times New Roman" w:cs="Times New Roman"/>
+                <w:sz w:val="18"/>
+              </w:rPr>
+            </w:pPr>
+            <w:r>
+              <w:rPr>
+                <w:rFonts w:ascii="Times New Roman" w:hAnsi="Times New Roman" w:cs="Times New Roman"/>
+                <w:sz w:val="24"/>
+                <w:szCs w:val="24"/>
+              </w:rPr>
+              <w:t xml:space="preserve">Configuração do </w:t>
+            </w:r>
+            <w:r>
+              <w:rPr>
+                <w:rFonts w:ascii="Times New Roman" w:hAnsi="Times New Roman" w:cs="Times New Roman"/>
+                <w:sz w:val="18"/>
+              </w:rPr>
+              <w:t>IDENTITY SERVICES</w:t>
+            </w:r>
+          </w:p>
+          <w:p>
+            <w:pPr>
+              <w:spacing w:line="360" w:lineRule="auto"/>
+              <w:jc w:val="both"/>
+              <w:rPr>
+                <w:rFonts w:ascii="Times New Roman" w:hAnsi="Times New Roman" w:cs="Times New Roman"/>
+                <w:sz w:val="24"/>
+              </w:rPr>
+            </w:pPr>
+            <w:r>
+              <w:rPr>
+                <w:rFonts w:ascii="Times New Roman" w:hAnsi="Times New Roman" w:cs="Times New Roman"/>
+                <w:sz w:val="24"/>
+              </w:rPr>
+              <w:t xml:space="preserve">Adição </w:t>
+            </w:r>
+            <w:r>
+              <w:rPr>
+                <w:rFonts w:ascii="Times New Roman" w:hAnsi="Times New Roman" w:cs="Times New Roman"/>
+                <w:sz w:val="24"/>
+              </w:rPr>
+              <w:t xml:space="preserve">da migração </w:t>
+            </w:r>
+            <w:r>
+              <w:rPr>
+                <w:rFonts w:ascii="Times New Roman" w:hAnsi="Times New Roman" w:cs="Times New Roman"/>
+                <w:sz w:val="24"/>
+              </w:rPr>
+              <w:t>através do Comand Prompt do visual Studio 2017</w:t>
+            </w:r>
+          </w:p>
+          <w:p>
+            <w:pPr>
+              <w:spacing w:line="360" w:lineRule="auto"/>
+              <w:jc w:val="center"/>
+              <w:rPr>
+                <w:rFonts w:ascii="Times New Roman" w:hAnsi="Times New Roman" w:cs="Times New Roman"/>
+                <w:sz w:val="24"/>
+                <w:szCs w:val="24"/>
+              </w:rPr>
+            </w:pPr>
+          </w:p>
+        </w:tc>
+        <w:tc>
+          <w:tcPr>
+            <w:tcW w:w="1303" w:type="dxa"/>
+          </w:tcPr>
+          <w:p>
+            <w:pPr>
+              <w:spacing w:line="360" w:lineRule="auto"/>
+              <w:jc w:val="center"/>
+              <w:rPr>
+                <w:rFonts w:ascii="Times New Roman" w:hAnsi="Times New Roman" w:cs="Times New Roman"/>
+                <w:sz w:val="24"/>
+                <w:szCs w:val="24"/>
+              </w:rPr>
+            </w:pPr>
+            <w:r>
+              <w:rPr>
+                <w:rFonts w:ascii="Times New Roman" w:hAnsi="Times New Roman" w:cs="Times New Roman"/>
+                <w:sz w:val="24"/>
+                <w:szCs w:val="24"/>
+              </w:rPr>
+              <w:t>1h30</w:t>
+            </w:r>
+          </w:p>
+        </w:tc>
+        <w:tc>
+          <w:tcPr>
+            <w:tcW w:w="2752" w:type="dxa"/>
+          </w:tcPr>
+          <w:p>
+            <w:pPr>
+              <w:spacing w:line="360" w:lineRule="auto"/>
+              <w:jc w:val="center"/>
+              <w:rPr>
+                <w:rFonts w:ascii="Times New Roman" w:hAnsi="Times New Roman" w:cs="Times New Roman"/>
+                <w:sz w:val="24"/>
+                <w:szCs w:val="24"/>
+              </w:rPr>
+            </w:pPr>
+            <w:r>
+              <w:rPr>
+                <w:rFonts w:ascii="Times New Roman" w:hAnsi="Times New Roman" w:cs="Times New Roman"/>
+                <w:sz w:val="24"/>
+                <w:szCs w:val="24"/>
+              </w:rPr>
+              <w:t>Validação do Formulário no Projecto “Trails4Health”</w:t>
+            </w:r>
+          </w:p>
+          <w:p>
+            <w:pPr>
+              <w:spacing w:line="360" w:lineRule="auto"/>
+              <w:jc w:val="center"/>
+              <w:rPr>
+                <w:rFonts w:ascii="Times New Roman" w:hAnsi="Times New Roman" w:cs="Times New Roman"/>
+                <w:sz w:val="24"/>
+                <w:szCs w:val="24"/>
+              </w:rPr>
+            </w:pPr>
+          </w:p>
+        </w:tc>
+        <w:tc>
+          <w:tcPr>
+            <w:tcW w:w="1738" w:type="dxa"/>
+          </w:tcPr>
+          <w:p>
+            <w:pPr>
+              <w:spacing w:line="360" w:lineRule="auto"/>
+              <w:jc w:val="center"/>
+              <w:rPr>
+                <w:rFonts w:ascii="Times New Roman" w:hAnsi="Times New Roman" w:cs="Times New Roman"/>
+                <w:sz w:val="24"/>
+                <w:szCs w:val="24"/>
+              </w:rPr>
+            </w:pPr>
+            <w:r>
+              <w:rPr>
+                <w:rFonts w:ascii="Times New Roman" w:hAnsi="Times New Roman" w:cs="Times New Roman"/>
+                <w:sz w:val="24"/>
+                <w:szCs w:val="24"/>
+              </w:rPr>
+              <w:t>1h</w:t>
+            </w:r>
           </w:p>
         </w:tc>
       </w:tr>
@@ -4577,6 +4881,40 @@
                 <w:szCs w:val="24"/>
               </w:rPr>
             </w:pPr>
+            <w:r>
+              <w:rPr>
+                <w:rFonts w:ascii="Times New Roman" w:hAnsi="Times New Roman" w:cs="Times New Roman"/>
+                <w:sz w:val="24"/>
+                <w:szCs w:val="24"/>
+              </w:rPr>
+              <w:t>09/</w:t>
+            </w:r>
+            <w:r>
+              <w:rPr>
+                <w:rFonts w:ascii="Times New Roman" w:hAnsi="Times New Roman" w:cs="Times New Roman"/>
+                <w:sz w:val="24"/>
+                <w:szCs w:val="24"/>
+              </w:rPr>
+              <w:t>12</w:t>
+            </w:r>
+            <w:bookmarkStart w:id="0" w:name="_GoBack"/>
+            <w:bookmarkEnd w:id="0"/>
+            <w:r>
+              <w:rPr>
+                <w:rFonts w:ascii="Times New Roman" w:hAnsi="Times New Roman" w:cs="Times New Roman"/>
+                <w:sz w:val="24"/>
+                <w:szCs w:val="24"/>
+              </w:rPr>
+              <w:t>/201</w:t>
+            </w:r>
+            <w:r>
+              <w:rPr>
+                <w:rFonts w:ascii="Times New Roman" w:hAnsi="Times New Roman" w:cs="Times New Roman"/>
+                <w:sz w:val="24"/>
+                <w:szCs w:val="24"/>
+              </w:rPr>
+              <w:t>7</w:t>
+            </w:r>
           </w:p>
         </w:tc>
         <w:tc>
@@ -4593,6 +4931,33 @@
                 <w:szCs w:val="24"/>
               </w:rPr>
             </w:pPr>
+            <w:r>
+              <w:rPr>
+                <w:rFonts w:ascii="Times New Roman" w:hAnsi="Times New Roman" w:cs="Times New Roman"/>
+                <w:sz w:val="24"/>
+                <w:szCs w:val="24"/>
+              </w:rPr>
+              <w:t>Correção das datas nos dados ficticios do “Agendar_Turista_Trilho”</w:t>
+            </w:r>
+          </w:p>
+          <w:p>
+            <w:pPr>
+              <w:spacing w:line="360" w:lineRule="auto"/>
+              <w:jc w:val="center"/>
+              <w:rPr>
+                <w:rFonts w:ascii="Times New Roman" w:hAnsi="Times New Roman" w:cs="Times New Roman"/>
+                <w:sz w:val="24"/>
+                <w:szCs w:val="24"/>
+              </w:rPr>
+            </w:pPr>
+            <w:r>
+              <w:rPr>
+                <w:rFonts w:ascii="Times New Roman" w:hAnsi="Times New Roman" w:cs="Times New Roman"/>
+                <w:sz w:val="24"/>
+                <w:szCs w:val="24"/>
+              </w:rPr>
+              <w:t>Colocação das imagens do trilho na View “Agendar_Turista_Trilho”</w:t>
+            </w:r>
           </w:p>
         </w:tc>
         <w:tc>
@@ -4609,6 +4974,14 @@
                 <w:szCs w:val="24"/>
               </w:rPr>
             </w:pPr>
+            <w:r>
+              <w:rPr>
+                <w:rFonts w:ascii="Times New Roman" w:hAnsi="Times New Roman" w:cs="Times New Roman"/>
+                <w:sz w:val="24"/>
+                <w:szCs w:val="24"/>
+              </w:rPr>
+              <w:t>2h30</w:t>
+            </w:r>
           </w:p>
         </w:tc>
         <w:tc>
@@ -4668,23 +5041,7 @@
                 <w:sz w:val="24"/>
                 <w:szCs w:val="24"/>
               </w:rPr>
-              <w:t>06/</w:t>
-            </w:r>
-            <w:r>
-              <w:rPr>
-                <w:rFonts w:ascii="Times New Roman" w:hAnsi="Times New Roman" w:cs="Times New Roman"/>
-                <w:sz w:val="24"/>
-                <w:szCs w:val="24"/>
-              </w:rPr>
-              <w:t>12</w:t>
-            </w:r>
-            <w:r>
-              <w:rPr>
-                <w:rFonts w:ascii="Times New Roman" w:hAnsi="Times New Roman" w:cs="Times New Roman"/>
-                <w:sz w:val="24"/>
-                <w:szCs w:val="24"/>
-              </w:rPr>
-              <w:t>/2018</w:t>
+              <w:t>10/01/2018</w:t>
             </w:r>
           </w:p>
         </w:tc>
@@ -4708,489 +5065,6 @@
                 <w:sz w:val="24"/>
                 <w:szCs w:val="24"/>
               </w:rPr>
-              <w:t>Cri</w:t>
-            </w:r>
-            <w:r>
-              <w:rPr>
-                <w:rFonts w:ascii="Times New Roman" w:hAnsi="Times New Roman" w:cs="Times New Roman"/>
-                <w:sz w:val="24"/>
-                <w:szCs w:val="24"/>
-              </w:rPr>
-              <w:t>ação de Autenticação no Projecto “Books”</w:t>
-            </w:r>
-          </w:p>
-          <w:p>
-            <w:pPr>
-              <w:spacing w:line="360" w:lineRule="auto"/>
-              <w:jc w:val="center"/>
-              <w:rPr>
-                <w:rFonts w:ascii="Times New Roman" w:hAnsi="Times New Roman" w:cs="Times New Roman"/>
-                <w:sz w:val="24"/>
-                <w:szCs w:val="24"/>
-              </w:rPr>
-            </w:pPr>
-            <w:r>
-              <w:rPr>
-                <w:rFonts w:ascii="Times New Roman" w:hAnsi="Times New Roman" w:cs="Times New Roman"/>
-                <w:sz w:val="24"/>
-                <w:szCs w:val="24"/>
-              </w:rPr>
-              <w:t>Instalação do Meld</w:t>
-            </w:r>
-          </w:p>
-        </w:tc>
-        <w:tc>
-          <w:tcPr>
-            <w:tcW w:w="1303" w:type="dxa"/>
-          </w:tcPr>
-          <w:p>
-            <w:pPr>
-              <w:spacing w:line="360" w:lineRule="auto"/>
-              <w:jc w:val="center"/>
-              <w:rPr>
-                <w:rFonts w:ascii="Times New Roman" w:hAnsi="Times New Roman" w:cs="Times New Roman"/>
-                <w:sz w:val="24"/>
-                <w:szCs w:val="24"/>
-              </w:rPr>
-            </w:pPr>
-            <w:r>
-              <w:rPr>
-                <w:rFonts w:ascii="Times New Roman" w:hAnsi="Times New Roman" w:cs="Times New Roman"/>
-                <w:sz w:val="24"/>
-                <w:szCs w:val="24"/>
-              </w:rPr>
-              <w:t>1h30</w:t>
-            </w:r>
-          </w:p>
-        </w:tc>
-        <w:tc>
-          <w:tcPr>
-            <w:tcW w:w="2752" w:type="dxa"/>
-          </w:tcPr>
-          <w:p>
-            <w:pPr>
-              <w:spacing w:line="360" w:lineRule="auto"/>
-              <w:jc w:val="center"/>
-              <w:rPr>
-                <w:rFonts w:ascii="Times New Roman" w:hAnsi="Times New Roman" w:cs="Times New Roman"/>
-                <w:sz w:val="24"/>
-                <w:szCs w:val="24"/>
-              </w:rPr>
-            </w:pPr>
-          </w:p>
-        </w:tc>
-        <w:tc>
-          <w:tcPr>
-            <w:tcW w:w="1738" w:type="dxa"/>
-          </w:tcPr>
-          <w:p>
-            <w:pPr>
-              <w:spacing w:line="360" w:lineRule="auto"/>
-              <w:jc w:val="center"/>
-              <w:rPr>
-                <w:rFonts w:ascii="Times New Roman" w:hAnsi="Times New Roman" w:cs="Times New Roman"/>
-                <w:sz w:val="24"/>
-                <w:szCs w:val="24"/>
-              </w:rPr>
-            </w:pPr>
-          </w:p>
-        </w:tc>
-      </w:tr>
-      <w:tr>
-        <w:trPr>
-          <w:trHeight w:val="2408"/>
-        </w:trPr>
-        <w:tc>
-          <w:tcPr>
-            <w:tcW w:w="1414" w:type="dxa"/>
-          </w:tcPr>
-          <w:p>
-            <w:pPr>
-              <w:spacing w:line="360" w:lineRule="auto"/>
-              <w:jc w:val="center"/>
-              <w:rPr>
-                <w:rFonts w:ascii="Times New Roman" w:hAnsi="Times New Roman" w:cs="Times New Roman"/>
-                <w:sz w:val="24"/>
-                <w:szCs w:val="24"/>
-              </w:rPr>
-            </w:pPr>
-            <w:r>
-              <w:rPr>
-                <w:rFonts w:ascii="Times New Roman" w:hAnsi="Times New Roman" w:cs="Times New Roman"/>
-                <w:sz w:val="24"/>
-                <w:szCs w:val="24"/>
-              </w:rPr>
-              <w:t>07/</w:t>
-            </w:r>
-            <w:r>
-              <w:rPr>
-                <w:rFonts w:ascii="Times New Roman" w:hAnsi="Times New Roman" w:cs="Times New Roman"/>
-                <w:sz w:val="24"/>
-                <w:szCs w:val="24"/>
-              </w:rPr>
-              <w:t>12</w:t>
-            </w:r>
-            <w:r>
-              <w:rPr>
-                <w:rFonts w:ascii="Times New Roman" w:hAnsi="Times New Roman" w:cs="Times New Roman"/>
-                <w:sz w:val="24"/>
-                <w:szCs w:val="24"/>
-              </w:rPr>
-              <w:t>/2018</w:t>
-            </w:r>
-          </w:p>
-        </w:tc>
-        <w:tc>
-          <w:tcPr>
-            <w:tcW w:w="3790" w:type="dxa"/>
-          </w:tcPr>
-          <w:p>
-            <w:pPr>
-              <w:spacing w:line="360" w:lineRule="auto"/>
-              <w:jc w:val="center"/>
-              <w:rPr>
-                <w:rFonts w:ascii="Times New Roman" w:hAnsi="Times New Roman" w:cs="Times New Roman"/>
-                <w:sz w:val="24"/>
-                <w:szCs w:val="24"/>
-              </w:rPr>
-            </w:pPr>
-            <w:r>
-              <w:rPr>
-                <w:rFonts w:ascii="Times New Roman" w:hAnsi="Times New Roman" w:cs="Times New Roman"/>
-                <w:sz w:val="24"/>
-                <w:szCs w:val="24"/>
-              </w:rPr>
-              <w:t>Introdução sobre o Asp.net core Identify</w:t>
-            </w:r>
-          </w:p>
-          <w:p>
-            <w:pPr>
-              <w:spacing w:line="360" w:lineRule="auto"/>
-              <w:jc w:val="both"/>
-              <w:rPr>
-                <w:rFonts w:ascii="Times New Roman" w:hAnsi="Times New Roman" w:cs="Times New Roman"/>
-                <w:sz w:val="18"/>
-              </w:rPr>
-            </w:pPr>
-            <w:r>
-              <w:rPr>
-                <w:rFonts w:ascii="Times New Roman" w:hAnsi="Times New Roman" w:cs="Times New Roman"/>
-                <w:sz w:val="24"/>
-                <w:szCs w:val="24"/>
-              </w:rPr>
-              <w:t xml:space="preserve">Configuração do </w:t>
-            </w:r>
-            <w:r>
-              <w:rPr>
-                <w:rFonts w:ascii="Times New Roman" w:hAnsi="Times New Roman" w:cs="Times New Roman"/>
-                <w:sz w:val="18"/>
-              </w:rPr>
-              <w:t>IDENTITY SERVICES</w:t>
-            </w:r>
-          </w:p>
-          <w:p>
-            <w:pPr>
-              <w:spacing w:line="360" w:lineRule="auto"/>
-              <w:jc w:val="both"/>
-              <w:rPr>
-                <w:rFonts w:ascii="Times New Roman" w:hAnsi="Times New Roman" w:cs="Times New Roman"/>
-                <w:sz w:val="24"/>
-              </w:rPr>
-            </w:pPr>
-            <w:r>
-              <w:rPr>
-                <w:rFonts w:ascii="Times New Roman" w:hAnsi="Times New Roman" w:cs="Times New Roman"/>
-                <w:sz w:val="24"/>
-              </w:rPr>
-              <w:t xml:space="preserve">Adição </w:t>
-            </w:r>
-            <w:r>
-              <w:rPr>
-                <w:rFonts w:ascii="Times New Roman" w:hAnsi="Times New Roman" w:cs="Times New Roman"/>
-                <w:sz w:val="24"/>
-              </w:rPr>
-              <w:t xml:space="preserve">da migração </w:t>
-            </w:r>
-            <w:r>
-              <w:rPr>
-                <w:rFonts w:ascii="Times New Roman" w:hAnsi="Times New Roman" w:cs="Times New Roman"/>
-                <w:sz w:val="24"/>
-              </w:rPr>
-              <w:t>através do Comand Prompt do visual Studio 2017</w:t>
-            </w:r>
-          </w:p>
-          <w:p>
-            <w:pPr>
-              <w:spacing w:line="360" w:lineRule="auto"/>
-              <w:jc w:val="center"/>
-              <w:rPr>
-                <w:rFonts w:ascii="Times New Roman" w:hAnsi="Times New Roman" w:cs="Times New Roman"/>
-                <w:sz w:val="24"/>
-                <w:szCs w:val="24"/>
-              </w:rPr>
-            </w:pPr>
-          </w:p>
-        </w:tc>
-        <w:tc>
-          <w:tcPr>
-            <w:tcW w:w="1303" w:type="dxa"/>
-          </w:tcPr>
-          <w:p>
-            <w:pPr>
-              <w:spacing w:line="360" w:lineRule="auto"/>
-              <w:jc w:val="center"/>
-              <w:rPr>
-                <w:rFonts w:ascii="Times New Roman" w:hAnsi="Times New Roman" w:cs="Times New Roman"/>
-                <w:sz w:val="24"/>
-                <w:szCs w:val="24"/>
-              </w:rPr>
-            </w:pPr>
-            <w:r>
-              <w:rPr>
-                <w:rFonts w:ascii="Times New Roman" w:hAnsi="Times New Roman" w:cs="Times New Roman"/>
-                <w:sz w:val="24"/>
-                <w:szCs w:val="24"/>
-              </w:rPr>
-              <w:t>1h30</w:t>
-            </w:r>
-          </w:p>
-        </w:tc>
-        <w:tc>
-          <w:tcPr>
-            <w:tcW w:w="2752" w:type="dxa"/>
-          </w:tcPr>
-          <w:p>
-            <w:pPr>
-              <w:spacing w:line="360" w:lineRule="auto"/>
-              <w:jc w:val="center"/>
-              <w:rPr>
-                <w:rFonts w:ascii="Times New Roman" w:hAnsi="Times New Roman" w:cs="Times New Roman"/>
-                <w:sz w:val="24"/>
-                <w:szCs w:val="24"/>
-              </w:rPr>
-            </w:pPr>
-            <w:r>
-              <w:rPr>
-                <w:rFonts w:ascii="Times New Roman" w:hAnsi="Times New Roman" w:cs="Times New Roman"/>
-                <w:sz w:val="24"/>
-                <w:szCs w:val="24"/>
-              </w:rPr>
-              <w:t>Validação do Formulário no Projecto “Trails4Health”</w:t>
-            </w:r>
-          </w:p>
-          <w:p>
-            <w:pPr>
-              <w:spacing w:line="360" w:lineRule="auto"/>
-              <w:jc w:val="center"/>
-              <w:rPr>
-                <w:rFonts w:ascii="Times New Roman" w:hAnsi="Times New Roman" w:cs="Times New Roman"/>
-                <w:sz w:val="24"/>
-                <w:szCs w:val="24"/>
-              </w:rPr>
-            </w:pPr>
-          </w:p>
-        </w:tc>
-        <w:tc>
-          <w:tcPr>
-            <w:tcW w:w="1738" w:type="dxa"/>
-          </w:tcPr>
-          <w:p>
-            <w:pPr>
-              <w:spacing w:line="360" w:lineRule="auto"/>
-              <w:jc w:val="center"/>
-              <w:rPr>
-                <w:rFonts w:ascii="Times New Roman" w:hAnsi="Times New Roman" w:cs="Times New Roman"/>
-                <w:sz w:val="24"/>
-                <w:szCs w:val="24"/>
-              </w:rPr>
-            </w:pPr>
-            <w:r>
-              <w:rPr>
-                <w:rFonts w:ascii="Times New Roman" w:hAnsi="Times New Roman" w:cs="Times New Roman"/>
-                <w:sz w:val="24"/>
-                <w:szCs w:val="24"/>
-              </w:rPr>
-              <w:t>1h</w:t>
-            </w:r>
-          </w:p>
-        </w:tc>
-      </w:tr>
-      <w:tr>
-        <w:trPr>
-          <w:trHeight w:val="409"/>
-        </w:trPr>
-        <w:tc>
-          <w:tcPr>
-            <w:tcW w:w="1414" w:type="dxa"/>
-          </w:tcPr>
-          <w:p>
-            <w:pPr>
-              <w:spacing w:line="360" w:lineRule="auto"/>
-              <w:jc w:val="center"/>
-              <w:rPr>
-                <w:rFonts w:ascii="Times New Roman" w:hAnsi="Times New Roman" w:cs="Times New Roman"/>
-                <w:sz w:val="24"/>
-                <w:szCs w:val="24"/>
-              </w:rPr>
-            </w:pPr>
-            <w:r>
-              <w:rPr>
-                <w:rFonts w:ascii="Times New Roman" w:hAnsi="Times New Roman" w:cs="Times New Roman"/>
-                <w:sz w:val="24"/>
-                <w:szCs w:val="24"/>
-              </w:rPr>
-              <w:t>09/01/2018</w:t>
-            </w:r>
-          </w:p>
-        </w:tc>
-        <w:tc>
-          <w:tcPr>
-            <w:tcW w:w="3790" w:type="dxa"/>
-          </w:tcPr>
-          <w:p>
-            <w:pPr>
-              <w:spacing w:line="360" w:lineRule="auto"/>
-              <w:jc w:val="center"/>
-              <w:rPr>
-                <w:rFonts w:ascii="Times New Roman" w:hAnsi="Times New Roman" w:cs="Times New Roman"/>
-                <w:sz w:val="24"/>
-                <w:szCs w:val="24"/>
-              </w:rPr>
-            </w:pPr>
-            <w:r>
-              <w:rPr>
-                <w:rFonts w:ascii="Times New Roman" w:hAnsi="Times New Roman" w:cs="Times New Roman"/>
-                <w:sz w:val="24"/>
-                <w:szCs w:val="24"/>
-              </w:rPr>
-              <w:t>Correção das datas nos dados ficticios do “Agendar_Turista_Trilho”</w:t>
-            </w:r>
-          </w:p>
-          <w:p>
-            <w:pPr>
-              <w:spacing w:line="360" w:lineRule="auto"/>
-              <w:jc w:val="center"/>
-              <w:rPr>
-                <w:rFonts w:ascii="Times New Roman" w:hAnsi="Times New Roman" w:cs="Times New Roman"/>
-                <w:sz w:val="24"/>
-                <w:szCs w:val="24"/>
-              </w:rPr>
-            </w:pPr>
-            <w:r>
-              <w:rPr>
-                <w:rFonts w:ascii="Times New Roman" w:hAnsi="Times New Roman" w:cs="Times New Roman"/>
-                <w:sz w:val="24"/>
-                <w:szCs w:val="24"/>
-              </w:rPr>
-              <w:t>Colocação das imagens do trilho na View “Agendar_Turista_Trilho”</w:t>
-            </w:r>
-          </w:p>
-        </w:tc>
-        <w:tc>
-          <w:tcPr>
-            <w:tcW w:w="1303" w:type="dxa"/>
-          </w:tcPr>
-          <w:p>
-            <w:pPr>
-              <w:spacing w:line="360" w:lineRule="auto"/>
-              <w:jc w:val="center"/>
-              <w:rPr>
-                <w:rFonts w:ascii="Times New Roman" w:hAnsi="Times New Roman" w:cs="Times New Roman"/>
-                <w:sz w:val="24"/>
-                <w:szCs w:val="24"/>
-              </w:rPr>
-            </w:pPr>
-            <w:r>
-              <w:rPr>
-                <w:rFonts w:ascii="Times New Roman" w:hAnsi="Times New Roman" w:cs="Times New Roman"/>
-                <w:sz w:val="24"/>
-                <w:szCs w:val="24"/>
-              </w:rPr>
-              <w:t>2h30</w:t>
-            </w:r>
-          </w:p>
-        </w:tc>
-        <w:tc>
-          <w:tcPr>
-            <w:tcW w:w="2752" w:type="dxa"/>
-          </w:tcPr>
-          <w:p>
-            <w:pPr>
-              <w:spacing w:line="360" w:lineRule="auto"/>
-              <w:jc w:val="center"/>
-              <w:rPr>
-                <w:rFonts w:ascii="Times New Roman" w:hAnsi="Times New Roman" w:cs="Times New Roman"/>
-                <w:sz w:val="24"/>
-                <w:szCs w:val="24"/>
-              </w:rPr>
-            </w:pPr>
-          </w:p>
-        </w:tc>
-        <w:tc>
-          <w:tcPr>
-            <w:tcW w:w="1738" w:type="dxa"/>
-          </w:tcPr>
-          <w:p>
-            <w:pPr>
-              <w:spacing w:line="360" w:lineRule="auto"/>
-              <w:jc w:val="center"/>
-              <w:rPr>
-                <w:rFonts w:ascii="Times New Roman" w:hAnsi="Times New Roman" w:cs="Times New Roman"/>
-                <w:sz w:val="24"/>
-                <w:szCs w:val="24"/>
-              </w:rPr>
-            </w:pPr>
-          </w:p>
-        </w:tc>
-      </w:tr>
-      <w:tr>
-        <w:trPr>
-          <w:trHeight w:val="409"/>
-        </w:trPr>
-        <w:tc>
-          <w:tcPr>
-            <w:tcW w:w="1414" w:type="dxa"/>
-          </w:tcPr>
-          <w:p>
-            <w:pPr>
-              <w:spacing w:line="360" w:lineRule="auto"/>
-              <w:jc w:val="center"/>
-              <w:rPr>
-                <w:rFonts w:ascii="Times New Roman" w:hAnsi="Times New Roman" w:cs="Times New Roman"/>
-                <w:sz w:val="24"/>
-                <w:szCs w:val="24"/>
-              </w:rPr>
-            </w:pPr>
-            <w:r>
-              <w:rPr>
-                <w:rFonts w:ascii="Times New Roman" w:hAnsi="Times New Roman" w:cs="Times New Roman"/>
-                <w:sz w:val="24"/>
-                <w:szCs w:val="24"/>
-              </w:rPr>
-              <w:t>10/01/2018</w:t>
-            </w:r>
-          </w:p>
-        </w:tc>
-        <w:tc>
-          <w:tcPr>
-            <w:tcW w:w="3790" w:type="dxa"/>
-          </w:tcPr>
-          <w:p>
-            <w:pPr>
-              <w:spacing w:line="360" w:lineRule="auto"/>
-              <w:jc w:val="center"/>
-              <w:rPr>
-                <w:rFonts w:ascii="Times New Roman" w:hAnsi="Times New Roman" w:cs="Times New Roman"/>
-                <w:sz w:val="24"/>
-                <w:szCs w:val="24"/>
-              </w:rPr>
-            </w:pPr>
-            <w:r>
-              <w:rPr>
-                <w:rFonts w:ascii="Times New Roman" w:hAnsi="Times New Roman" w:cs="Times New Roman"/>
-                <w:sz w:val="24"/>
-                <w:szCs w:val="24"/>
-              </w:rPr>
               <w:t>Eliminação da base de dados e migração, e criação das mesmas</w:t>
             </w:r>
           </w:p>
@@ -5210,26 +5084,26 @@
                 <w:sz w:val="24"/>
                 <w:szCs w:val="24"/>
               </w:rPr>
+              <w:t xml:space="preserve">Alteração no controlador </w:t>
+            </w:r>
+          </w:p>
+          <w:p>
+            <w:pPr>
+              <w:spacing w:line="360" w:lineRule="auto"/>
+              <w:jc w:val="center"/>
+              <w:rPr>
+                <w:rFonts w:ascii="Times New Roman" w:hAnsi="Times New Roman" w:cs="Times New Roman"/>
+                <w:sz w:val="24"/>
+                <w:szCs w:val="24"/>
+              </w:rPr>
+            </w:pPr>
+            <w:r>
+              <w:rPr>
+                <w:rFonts w:ascii="Times New Roman" w:hAnsi="Times New Roman" w:cs="Times New Roman"/>
+                <w:sz w:val="24"/>
+                <w:szCs w:val="24"/>
+              </w:rPr>
               <w:lastRenderedPageBreak/>
-              <w:t xml:space="preserve">Alteração no controlador </w:t>
-            </w:r>
-          </w:p>
-          <w:p>
-            <w:pPr>
-              <w:spacing w:line="360" w:lineRule="auto"/>
-              <w:jc w:val="center"/>
-              <w:rPr>
-                <w:rFonts w:ascii="Times New Roman" w:hAnsi="Times New Roman" w:cs="Times New Roman"/>
-                <w:sz w:val="24"/>
-                <w:szCs w:val="24"/>
-              </w:rPr>
-            </w:pPr>
-            <w:r>
-              <w:rPr>
-                <w:rFonts w:ascii="Times New Roman" w:hAnsi="Times New Roman" w:cs="Times New Roman"/>
-                <w:sz w:val="24"/>
-                <w:szCs w:val="24"/>
-              </w:rPr>
               <w:t xml:space="preserve">De forma a guardar os dados quando faço o agendamento do trilho na ação </w:t>
             </w:r>
             <w:r>
@@ -5336,16 +5210,16 @@
                 <w:sz w:val="24"/>
                 <w:szCs w:val="24"/>
               </w:rPr>
+              <w:t xml:space="preserve">De forma a guardar os dados quando faço o </w:t>
+            </w:r>
+            <w:r>
+              <w:rPr>
+                <w:rFonts w:ascii="Times New Roman" w:hAnsi="Times New Roman" w:cs="Times New Roman"/>
+                <w:sz w:val="24"/>
+                <w:szCs w:val="24"/>
+              </w:rPr>
               <w:lastRenderedPageBreak/>
-              <w:t>De forma a guardar os dados quando faço o agendamento do trilho</w:t>
-            </w:r>
-            <w:r>
-              <w:rPr>
-                <w:rFonts w:ascii="Times New Roman" w:hAnsi="Times New Roman" w:cs="Times New Roman"/>
-                <w:sz w:val="24"/>
-                <w:szCs w:val="24"/>
-              </w:rPr>
-              <w:t xml:space="preserve"> na ação “AgendarTrilho”</w:t>
+              <w:t>agendamento do trilho na ação “AgendarTrilho”</w:t>
             </w:r>
           </w:p>
           <w:p>
@@ -5559,21 +5433,28 @@
                 <w:szCs w:val="18"/>
                 <w:lang w:eastAsia="pt-PT"/>
               </w:rPr>
-              <w:t xml:space="preserve">Na tentativa de mostrar os dados do trilho </w:t>
-            </w:r>
-          </w:p>
-          <w:p>
-            <w:pPr>
-              <w:spacing w:line="360" w:lineRule="auto"/>
-              <w:jc w:val="center"/>
-              <w:rPr>
-                <w:rFonts w:ascii="Times New Roman" w:hAnsi="Times New Roman" w:cs="Times New Roman"/>
-                <w:sz w:val="24"/>
-                <w:szCs w:val="24"/>
-              </w:rPr>
-            </w:pPr>
-            <w:bookmarkStart w:id="0" w:name="_GoBack"/>
-            <w:bookmarkEnd w:id="0"/>
+              <w:t>Na tentativa de mostrar os dados do trilho</w:t>
+            </w:r>
+            <w:r>
+              <w:rPr>
+                <w:rFonts w:ascii="Times New Roman" w:eastAsia="Times New Roman" w:hAnsi="Times New Roman" w:cs="Times New Roman"/>
+                <w:sz w:val="24"/>
+                <w:szCs w:val="18"/>
+                <w:lang w:eastAsia="pt-PT"/>
+              </w:rPr>
+              <w:t xml:space="preserve"> </w:t>
+            </w:r>
+          </w:p>
+          <w:p>
+            <w:pPr>
+              <w:spacing w:line="360" w:lineRule="auto"/>
+              <w:jc w:val="center"/>
+              <w:rPr>
+                <w:rFonts w:ascii="Times New Roman" w:hAnsi="Times New Roman" w:cs="Times New Roman"/>
+                <w:sz w:val="24"/>
+                <w:szCs w:val="24"/>
+              </w:rPr>
+            </w:pPr>
           </w:p>
         </w:tc>
         <w:tc>
@@ -5727,15 +5608,7 @@
                 <w:sz w:val="24"/>
                 <w:szCs w:val="18"/>
               </w:rPr>
-              <w:t>C</w:t>
-            </w:r>
-            <w:r>
-              <w:rPr>
-                <w:rFonts w:ascii="Times New Roman" w:hAnsi="Times New Roman" w:cs="Times New Roman"/>
-                <w:sz w:val="24"/>
-                <w:szCs w:val="18"/>
-              </w:rPr>
-              <w:t xml:space="preserve">riação de view </w:t>
+              <w:t xml:space="preserve">Criação de view </w:t>
             </w:r>
             <w:r>
               <w:rPr>
@@ -6016,16 +5889,7 @@
                 <w:sz w:val="24"/>
                 <w:szCs w:val="18"/>
               </w:rPr>
-              <w:t xml:space="preserve">Fui ver Videos no Youtobe, e alguns Tutoriais no Google de forma me orientar em como resolver a questão </w:t>
-            </w:r>
-            <w:r>
-              <w:rPr>
-                <w:rFonts w:ascii="Times New Roman" w:hAnsi="Times New Roman" w:cs="Times New Roman"/>
-                <w:sz w:val="24"/>
-                <w:szCs w:val="18"/>
-              </w:rPr>
-              <w:lastRenderedPageBreak/>
-              <w:t>de guardar pos dados na base de dados</w:t>
+              <w:t>Fui ver Videos no Youtobe, e alguns Tutoriais no Google de forma me orientar em como resolver a questão de guardar pos dados na base de dados</w:t>
             </w:r>
           </w:p>
           <w:p>
@@ -6111,6 +5975,7 @@
                 <w:sz w:val="24"/>
                 <w:szCs w:val="24"/>
               </w:rPr>
+              <w:lastRenderedPageBreak/>
               <w:t>17/01/2018</w:t>
             </w:r>
           </w:p>
@@ -6333,6 +6198,7 @@
       </w:pPr>
     </w:p>
     <w:sectPr>
+      <w:headerReference w:type="default" r:id="rId7"/>
       <w:pgSz w:w="11906" w:h="16838"/>
       <w:pgMar w:top="1417" w:right="1701" w:bottom="1417" w:left="1701" w:header="708" w:footer="708" w:gutter="0"/>
       <w:cols w:space="708"/>
@@ -6340,6 +6206,69 @@
     </w:sectPr>
   </w:body>
 </w:document>
+</file>
+
+<file path=word/endnotes.xml><?xml version="1.0" encoding="utf-8"?>
+<w:endnotes xmlns:wpc="http://schemas.microsoft.com/office/word/2010/wordprocessingCanvas" xmlns:cx="http://schemas.microsoft.com/office/drawing/2014/chartex" xmlns:cx1="http://schemas.microsoft.com/office/drawing/2015/9/8/chartex" xmlns:cx2="http://schemas.microsoft.com/office/drawing/2015/10/21/chartex" xmlns:cx3="http://schemas.microsoft.com/office/drawing/2016/5/9/chartex" xmlns:cx4="http://schemas.microsoft.com/office/drawing/2016/5/10/chartex" xmlns:cx5="http://schemas.microsoft.com/office/drawing/2016/5/11/chartex" xmlns:cx6="http://schemas.microsoft.com/office/drawing/2016/5/12/chartex" xmlns:cx7="http://schemas.microsoft.com/office/drawing/2016/5/13/chartex" xmlns:cx8="http://schemas.microsoft.com/office/drawing/2016/5/14/chartex" xmlns:mc="http://schemas.openxmlformats.org/markup-compatibility/2006" xmlns:aink="http://schemas.microsoft.com/office/drawing/2016/ink" xmlns:am3d="http://schemas.microsoft.com/office/drawing/2017/model3d" xmlns:o="urn:schemas-microsoft-com:office:office" xmlns:r="http://schemas.openxmlformats.org/officeDocument/2006/relationships" xmlns:m="http://schemas.openxmlformats.org/officeDocument/2006/math" xmlns:v="urn:schemas-microsoft-com:vml" xmlns:wp14="http://schemas.microsoft.com/office/word/2010/wordprocessingDrawing" xmlns:wp="http://schemas.openxmlformats.org/drawingml/2006/wordprocessingDrawing" xmlns:w10="urn:schemas-microsoft-com:office:word" xmlns:w="http://schemas.openxmlformats.org/wordprocessingml/2006/main" xmlns:w14="http://schemas.microsoft.com/office/word/2010/wordml" xmlns:w15="http://schemas.microsoft.com/office/word/2012/wordml" xmlns:w16cid="http://schemas.microsoft.com/office/word/2016/wordml/cid" xmlns:w16se="http://schemas.microsoft.com/office/word/2015/wordml/symex" xmlns:wpg="http://schemas.microsoft.com/office/word/2010/wordprocessingGroup" xmlns:wpi="http://schemas.microsoft.com/office/word/2010/wordprocessingInk" xmlns:wne="http://schemas.microsoft.com/office/word/2006/wordml" xmlns:wps="http://schemas.microsoft.com/office/word/2010/wordprocessingShape" mc:Ignorable="w14 w15 w16se w16cid wp14">
+  <w:endnote w:type="separator" w:id="-1">
+    <w:p>
+      <w:pPr>
+        <w:spacing w:after="0" w:line="240" w:lineRule="auto"/>
+      </w:pPr>
+      <w:r>
+        <w:separator/>
+      </w:r>
+    </w:p>
+  </w:endnote>
+  <w:endnote w:type="continuationSeparator" w:id="0">
+    <w:p>
+      <w:pPr>
+        <w:spacing w:after="0" w:line="240" w:lineRule="auto"/>
+      </w:pPr>
+      <w:r>
+        <w:continuationSeparator/>
+      </w:r>
+    </w:p>
+  </w:endnote>
+</w:endnotes>
+</file>
+
+<file path=word/footnotes.xml><?xml version="1.0" encoding="utf-8"?>
+<w:footnotes xmlns:wpc="http://schemas.microsoft.com/office/word/2010/wordprocessingCanvas" xmlns:cx="http://schemas.microsoft.com/office/drawing/2014/chartex" xmlns:cx1="http://schemas.microsoft.com/office/drawing/2015/9/8/chartex" xmlns:cx2="http://schemas.microsoft.com/office/drawing/2015/10/21/chartex" xmlns:cx3="http://schemas.microsoft.com/office/drawing/2016/5/9/chartex" xmlns:cx4="http://schemas.microsoft.com/office/drawing/2016/5/10/chartex" xmlns:cx5="http://schemas.microsoft.com/office/drawing/2016/5/11/chartex" xmlns:cx6="http://schemas.microsoft.com/office/drawing/2016/5/12/chartex" xmlns:cx7="http://schemas.microsoft.com/office/drawing/2016/5/13/chartex" xmlns:cx8="http://schemas.microsoft.com/office/drawing/2016/5/14/chartex" xmlns:mc="http://schemas.openxmlformats.org/markup-compatibility/2006" xmlns:aink="http://schemas.microsoft.com/office/drawing/2016/ink" xmlns:am3d="http://schemas.microsoft.com/office/drawing/2017/model3d" xmlns:o="urn:schemas-microsoft-com:office:office" xmlns:r="http://schemas.openxmlformats.org/officeDocument/2006/relationships" xmlns:m="http://schemas.openxmlformats.org/officeDocument/2006/math" xmlns:v="urn:schemas-microsoft-com:vml" xmlns:wp14="http://schemas.microsoft.com/office/word/2010/wordprocessingDrawing" xmlns:wp="http://schemas.openxmlformats.org/drawingml/2006/wordprocessingDrawing" xmlns:w10="urn:schemas-microsoft-com:office:word" xmlns:w="http://schemas.openxmlformats.org/wordprocessingml/2006/main" xmlns:w14="http://schemas.microsoft.com/office/word/2010/wordml" xmlns:w15="http://schemas.microsoft.com/office/word/2012/wordml" xmlns:w16cid="http://schemas.microsoft.com/office/word/2016/wordml/cid" xmlns:w16se="http://schemas.microsoft.com/office/word/2015/wordml/symex" xmlns:wpg="http://schemas.microsoft.com/office/word/2010/wordprocessingGroup" xmlns:wpi="http://schemas.microsoft.com/office/word/2010/wordprocessingInk" xmlns:wne="http://schemas.microsoft.com/office/word/2006/wordml" xmlns:wps="http://schemas.microsoft.com/office/word/2010/wordprocessingShape" mc:Ignorable="w14 w15 w16se w16cid wp14">
+  <w:footnote w:type="separator" w:id="-1">
+    <w:p>
+      <w:pPr>
+        <w:spacing w:after="0" w:line="240" w:lineRule="auto"/>
+      </w:pPr>
+      <w:r>
+        <w:separator/>
+      </w:r>
+    </w:p>
+  </w:footnote>
+  <w:footnote w:type="continuationSeparator" w:id="0">
+    <w:p>
+      <w:pPr>
+        <w:spacing w:after="0" w:line="240" w:lineRule="auto"/>
+      </w:pPr>
+      <w:r>
+        <w:continuationSeparator/>
+      </w:r>
+    </w:p>
+  </w:footnote>
+</w:footnotes>
+</file>
+
+<file path=word/header1.xml><?xml version="1.0" encoding="utf-8"?>
+<w:hdr xmlns:wpc="http://schemas.microsoft.com/office/word/2010/wordprocessingCanvas" xmlns:cx="http://schemas.microsoft.com/office/drawing/2014/chartex" xmlns:cx1="http://schemas.microsoft.com/office/drawing/2015/9/8/chartex" xmlns:cx2="http://schemas.microsoft.com/office/drawing/2015/10/21/chartex" xmlns:cx3="http://schemas.microsoft.com/office/drawing/2016/5/9/chartex" xmlns:cx4="http://schemas.microsoft.com/office/drawing/2016/5/10/chartex" xmlns:cx5="http://schemas.microsoft.com/office/drawing/2016/5/11/chartex" xmlns:cx6="http://schemas.microsoft.com/office/drawing/2016/5/12/chartex" xmlns:cx7="http://schemas.microsoft.com/office/drawing/2016/5/13/chartex" xmlns:cx8="http://schemas.microsoft.com/office/drawing/2016/5/14/chartex" xmlns:mc="http://schemas.openxmlformats.org/markup-compatibility/2006" xmlns:aink="http://schemas.microsoft.com/office/drawing/2016/ink" xmlns:am3d="http://schemas.microsoft.com/office/drawing/2017/model3d" xmlns:o="urn:schemas-microsoft-com:office:office" xmlns:r="http://schemas.openxmlformats.org/officeDocument/2006/relationships" xmlns:m="http://schemas.openxmlformats.org/officeDocument/2006/math" xmlns:v="urn:schemas-microsoft-com:vml" xmlns:wp14="http://schemas.microsoft.com/office/word/2010/wordprocessingDrawing" xmlns:wp="http://schemas.openxmlformats.org/drawingml/2006/wordprocessingDrawing" xmlns:w10="urn:schemas-microsoft-com:office:word" xmlns:w="http://schemas.openxmlformats.org/wordprocessingml/2006/main" xmlns:w14="http://schemas.microsoft.com/office/word/2010/wordml" xmlns:w15="http://schemas.microsoft.com/office/word/2012/wordml" xmlns:w16cid="http://schemas.microsoft.com/office/word/2016/wordml/cid" xmlns:w16se="http://schemas.microsoft.com/office/word/2015/wordml/symex" xmlns:wpg="http://schemas.microsoft.com/office/word/2010/wordprocessingGroup" xmlns:wpi="http://schemas.microsoft.com/office/word/2010/wordprocessingInk" xmlns:wne="http://schemas.microsoft.com/office/word/2006/wordml" xmlns:wps="http://schemas.microsoft.com/office/word/2010/wordprocessingShape" mc:Ignorable="w14 w15 w16se w16cid wp14">
+  <w:p>
+    <w:pPr>
+      <w:pStyle w:val="Cabealho"/>
+    </w:pPr>
+    <w:r>
+      <w:t>Programação para Internet  Janilta Pires</w:t>
+    </w:r>
+  </w:p>
+</w:hdr>
 </file>
 
 <file path=word/numbering.xml><?xml version="1.0" encoding="utf-8"?>
@@ -8248,6 +8177,50 @@
       <w:lang w:eastAsia="pt-PT"/>
     </w:rPr>
   </w:style>
+  <w:style w:type="paragraph" w:styleId="Cabealho">
+    <w:name w:val="header"/>
+    <w:basedOn w:val="Normal"/>
+    <w:link w:val="CabealhoChar"/>
+    <w:uiPriority w:val="99"/>
+    <w:unhideWhenUsed/>
+    <w:rsid w:val="00E6435D"/>
+    <w:pPr>
+      <w:tabs>
+        <w:tab w:val="center" w:pos="4252"/>
+        <w:tab w:val="right" w:pos="8504"/>
+      </w:tabs>
+      <w:spacing w:after="0" w:line="240" w:lineRule="auto"/>
+    </w:pPr>
+  </w:style>
+  <w:style w:type="character" w:customStyle="1" w:styleId="CabealhoChar">
+    <w:name w:val="Cabeçalho Char"/>
+    <w:basedOn w:val="Fontepargpadro"/>
+    <w:link w:val="Cabealho"/>
+    <w:uiPriority w:val="99"/>
+    <w:rsid w:val="00E6435D"/>
+  </w:style>
+  <w:style w:type="paragraph" w:styleId="Rodap">
+    <w:name w:val="footer"/>
+    <w:basedOn w:val="Normal"/>
+    <w:link w:val="RodapChar"/>
+    <w:uiPriority w:val="99"/>
+    <w:unhideWhenUsed/>
+    <w:rsid w:val="00E6435D"/>
+    <w:pPr>
+      <w:tabs>
+        <w:tab w:val="center" w:pos="4252"/>
+        <w:tab w:val="right" w:pos="8504"/>
+      </w:tabs>
+      <w:spacing w:after="0" w:line="240" w:lineRule="auto"/>
+    </w:pPr>
+  </w:style>
+  <w:style w:type="character" w:customStyle="1" w:styleId="RodapChar">
+    <w:name w:val="Rodapé Char"/>
+    <w:basedOn w:val="Fontepargpadro"/>
+    <w:link w:val="Rodap"/>
+    <w:uiPriority w:val="99"/>
+    <w:rsid w:val="00E6435D"/>
+  </w:style>
 </w:styles>
 </file>
 

</xml_diff>